<commit_message>
Updated resume for ATS
</commit_message>
<xml_diff>
--- a/assets/resume.docx
+++ b/assets/resume.docx
@@ -193,15 +193,23 @@
           <w:sz w:val="20"/>
           <w:szCs w:val="20"/>
         </w:rPr>
-        <w:t xml:space="preserve">Python, </w:t>
-      </w:r>
-      <w:r>
-        <w:rPr>
-          <w:rFonts w:ascii="Raleway Thin" w:eastAsia="Raleway Thin" w:hAnsi="Raleway Thin" w:cs="Raleway Thin"/>
-          <w:sz w:val="20"/>
-          <w:szCs w:val="20"/>
-        </w:rPr>
-        <w:t xml:space="preserve">React.js, Redux, JavaScript, Node.js, Express, HTML5, CSS3, python, SQL, </w:t>
+        <w:t xml:space="preserve">Python, React, Redux, JavaScript, Node, Express, HTML, CSS, </w:t>
+      </w:r>
+      <w:r>
+        <w:rPr>
+          <w:rFonts w:ascii="Raleway Thin" w:eastAsia="Raleway Thin" w:hAnsi="Raleway Thin" w:cs="Raleway Thin"/>
+          <w:sz w:val="20"/>
+          <w:szCs w:val="20"/>
+        </w:rPr>
+        <w:t>P</w:t>
+      </w:r>
+      <w:r>
+        <w:rPr>
+          <w:rFonts w:ascii="Raleway Thin" w:eastAsia="Raleway Thin" w:hAnsi="Raleway Thin" w:cs="Raleway Thin"/>
+          <w:sz w:val="20"/>
+          <w:szCs w:val="20"/>
+        </w:rPr>
+        <w:t xml:space="preserve">ython, SQL, </w:t>
       </w:r>
       <w:proofErr w:type="spellStart"/>
       <w:r>
@@ -210,7 +218,15 @@
           <w:sz w:val="20"/>
           <w:szCs w:val="20"/>
         </w:rPr>
-        <w:t>postgreSQL</w:t>
+        <w:t>postgre</w:t>
+      </w:r>
+      <w:r>
+        <w:rPr>
+          <w:rFonts w:ascii="Raleway Thin" w:eastAsia="Raleway Thin" w:hAnsi="Raleway Thin" w:cs="Raleway Thin"/>
+          <w:sz w:val="20"/>
+          <w:szCs w:val="20"/>
+        </w:rPr>
+        <w:t>s</w:t>
       </w:r>
       <w:proofErr w:type="spellEnd"/>
       <w:r>
@@ -219,6 +235,14 @@
           <w:sz w:val="20"/>
           <w:szCs w:val="20"/>
         </w:rPr>
+        <w:t>,</w:t>
+      </w:r>
+      <w:r>
+        <w:rPr>
+          <w:rFonts w:ascii="Raleway Thin" w:eastAsia="Raleway Thin" w:hAnsi="Raleway Thin" w:cs="Raleway Thin"/>
+          <w:sz w:val="20"/>
+          <w:szCs w:val="20"/>
+        </w:rPr>
         <w:t xml:space="preserve"> RDBMS, </w:t>
       </w:r>
       <w:proofErr w:type="spellStart"/>
@@ -239,6 +263,14 @@
         </w:rPr>
         <w:t xml:space="preserve">, </w:t>
       </w:r>
+      <w:r>
+        <w:rPr>
+          <w:rFonts w:ascii="Raleway Thin" w:eastAsia="Raleway Thin" w:hAnsi="Raleway Thin" w:cs="Raleway Thin"/>
+          <w:sz w:val="20"/>
+          <w:szCs w:val="20"/>
+        </w:rPr>
+        <w:t xml:space="preserve">Flask, </w:t>
+      </w:r>
       <w:proofErr w:type="spellStart"/>
       <w:r>
         <w:rPr>
@@ -246,7 +278,15 @@
           <w:sz w:val="20"/>
           <w:szCs w:val="20"/>
         </w:rPr>
-        <w:t>sqlAlchemy</w:t>
+        <w:t>S</w:t>
+      </w:r>
+      <w:r>
+        <w:rPr>
+          <w:rFonts w:ascii="Raleway Thin" w:eastAsia="Raleway Thin" w:hAnsi="Raleway Thin" w:cs="Raleway Thin"/>
+          <w:sz w:val="20"/>
+          <w:szCs w:val="20"/>
+        </w:rPr>
+        <w:t>qlAlchemy</w:t>
       </w:r>
       <w:proofErr w:type="spellEnd"/>
       <w:r>
@@ -273,7 +313,39 @@
           <w:sz w:val="20"/>
           <w:szCs w:val="20"/>
         </w:rPr>
-        <w:t>, AWS, Heroku, Docker, Docker Compose</w:t>
+        <w:t xml:space="preserve">, </w:t>
+      </w:r>
+      <w:r>
+        <w:rPr>
+          <w:rFonts w:ascii="Raleway Thin" w:eastAsia="Raleway Thin" w:hAnsi="Raleway Thin" w:cs="Raleway Thin"/>
+          <w:sz w:val="20"/>
+          <w:szCs w:val="20"/>
+        </w:rPr>
+        <w:t xml:space="preserve">Figma, </w:t>
+      </w:r>
+      <w:r>
+        <w:rPr>
+          <w:rFonts w:ascii="Raleway Thin" w:eastAsia="Raleway Thin" w:hAnsi="Raleway Thin" w:cs="Raleway Thin"/>
+          <w:sz w:val="20"/>
+          <w:szCs w:val="20"/>
+        </w:rPr>
+        <w:t>AWS, Heroku, Webpack, Docker, Docker Compose</w:t>
+      </w:r>
+      <w:r>
+        <w:rPr>
+          <w:rFonts w:ascii="Raleway Thin" w:eastAsia="Raleway Thin" w:hAnsi="Raleway Thin" w:cs="Raleway Thin"/>
+          <w:sz w:val="20"/>
+          <w:szCs w:val="20"/>
+        </w:rPr>
+        <w:t>, Git</w:t>
+      </w:r>
+      <w:r>
+        <w:rPr>
+          <w:rFonts w:ascii="Raleway Thin" w:eastAsia="Raleway Thin" w:hAnsi="Raleway Thin" w:cs="Raleway Thin"/>
+          <w:sz w:val="20"/>
+          <w:szCs w:val="20"/>
+        </w:rPr>
+        <w:t>, REST API’s</w:t>
       </w:r>
     </w:p>
     <w:p>
@@ -291,17 +363,6 @@
       <w:pPr>
         <w:widowControl w:val="0"/>
         <w:spacing w:line="288" w:lineRule="auto"/>
-        <w:rPr>
-          <w:rFonts w:ascii="Raleway" w:eastAsia="Raleway" w:hAnsi="Raleway" w:cs="Raleway"/>
-          <w:b/>
-          <w:color w:val="B45F06"/>
-          <w:sz w:val="16"/>
-          <w:szCs w:val="16"/>
-        </w:rPr>
-      </w:pPr>
-      <w:commentRangeStart w:id="0"/>
-      <w:commentRangeStart w:id="1"/>
-      <w:r>
         <w:rPr>
           <w:rFonts w:ascii="Raleway" w:eastAsia="Raleway" w:hAnsi="Raleway" w:cs="Raleway"/>
           <w:b/>
@@ -309,15 +370,16 @@
           <w:sz w:val="24"/>
           <w:szCs w:val="24"/>
         </w:rPr>
+      </w:pPr>
+      <w:r>
+        <w:rPr>
+          <w:rFonts w:ascii="Raleway" w:eastAsia="Raleway" w:hAnsi="Raleway" w:cs="Raleway"/>
+          <w:b/>
+          <w:color w:val="B45F06"/>
+          <w:sz w:val="24"/>
+          <w:szCs w:val="24"/>
+        </w:rPr>
         <w:t>Experience</w:t>
-      </w:r>
-      <w:commentRangeEnd w:id="0"/>
-      <w:r>
-        <w:commentReference w:id="0"/>
-      </w:r>
-      <w:commentRangeEnd w:id="1"/>
-      <w:r>
-        <w:commentReference w:id="1"/>
       </w:r>
     </w:p>
     <w:p>
@@ -331,9 +393,432 @@
           <w:szCs w:val="20"/>
         </w:rPr>
       </w:pPr>
-      <w:r>
-        <w:rPr>
-          <w:rFonts w:ascii="Raleway Thin" w:eastAsia="Raleway Thin" w:hAnsi="Raleway Thin" w:cs="Raleway Thin"/>
+      <w:proofErr w:type="gramStart"/>
+      <w:r>
+        <w:rPr>
+          <w:rFonts w:ascii="Raleway Thin" w:eastAsia="Raleway Thin" w:hAnsi="Raleway Thin" w:cs="Raleway Thin"/>
+          <w:b/>
+          <w:bCs/>
+          <w:color w:val="000000" w:themeColor="text1"/>
+          <w:sz w:val="20"/>
+          <w:szCs w:val="20"/>
+        </w:rPr>
+        <w:t>Student</w:t>
+      </w:r>
+      <w:r>
+        <w:rPr>
+          <w:rFonts w:ascii="Raleway" w:eastAsia="Raleway" w:hAnsi="Raleway" w:cs="Raleway"/>
+          <w:b/>
+          <w:bCs/>
+          <w:color w:val="000000" w:themeColor="text1"/>
+          <w:sz w:val="20"/>
+          <w:szCs w:val="20"/>
+        </w:rPr>
+        <w:t xml:space="preserve">  |</w:t>
+      </w:r>
+      <w:proofErr w:type="gramEnd"/>
+      <w:r>
+        <w:rPr>
+          <w:rFonts w:ascii="Raleway" w:eastAsia="Raleway" w:hAnsi="Raleway" w:cs="Raleway"/>
+          <w:color w:val="000000" w:themeColor="text1"/>
+          <w:sz w:val="20"/>
+          <w:szCs w:val="20"/>
+        </w:rPr>
+        <w:t xml:space="preserve">  </w:t>
+      </w:r>
+      <w:r>
+        <w:rPr>
+          <w:rFonts w:ascii="Raleway" w:eastAsia="Raleway" w:hAnsi="Raleway" w:cs="Raleway"/>
+          <w:b/>
+          <w:bCs/>
+          <w:color w:val="000000" w:themeColor="text1"/>
+          <w:sz w:val="20"/>
+          <w:szCs w:val="20"/>
+        </w:rPr>
+        <w:t xml:space="preserve">App Academy                          </w:t>
+      </w:r>
+      <w:r>
+        <w:rPr>
+          <w:rFonts w:ascii="Raleway" w:eastAsia="Raleway" w:hAnsi="Raleway" w:cs="Raleway"/>
+          <w:b/>
+          <w:bCs/>
+          <w:color w:val="000000" w:themeColor="text1"/>
+          <w:sz w:val="20"/>
+          <w:szCs w:val="20"/>
+        </w:rPr>
+        <w:tab/>
+      </w:r>
+      <w:r>
+        <w:rPr>
+          <w:rFonts w:ascii="Raleway" w:eastAsia="Raleway" w:hAnsi="Raleway" w:cs="Raleway"/>
+          <w:b/>
+          <w:bCs/>
+          <w:color w:val="000000" w:themeColor="text1"/>
+          <w:sz w:val="20"/>
+          <w:szCs w:val="20"/>
+        </w:rPr>
+        <w:tab/>
+      </w:r>
+      <w:r>
+        <w:rPr>
+          <w:rFonts w:ascii="Raleway" w:eastAsia="Raleway" w:hAnsi="Raleway" w:cs="Raleway"/>
+          <w:b/>
+          <w:bCs/>
+          <w:color w:val="000000" w:themeColor="text1"/>
+          <w:sz w:val="20"/>
+          <w:szCs w:val="20"/>
+        </w:rPr>
+        <w:tab/>
+      </w:r>
+      <w:r>
+        <w:rPr>
+          <w:rFonts w:ascii="Raleway" w:eastAsia="Raleway" w:hAnsi="Raleway" w:cs="Raleway"/>
+          <w:b/>
+          <w:bCs/>
+          <w:color w:val="000000" w:themeColor="text1"/>
+          <w:sz w:val="20"/>
+          <w:szCs w:val="20"/>
+        </w:rPr>
+        <w:tab/>
+      </w:r>
+      <w:r>
+        <w:rPr>
+          <w:rFonts w:ascii="Raleway" w:eastAsia="Raleway" w:hAnsi="Raleway" w:cs="Raleway"/>
+          <w:b/>
+          <w:bCs/>
+          <w:color w:val="000000" w:themeColor="text1"/>
+          <w:sz w:val="20"/>
+          <w:szCs w:val="20"/>
+        </w:rPr>
+        <w:tab/>
+      </w:r>
+      <w:r>
+        <w:rPr>
+          <w:rFonts w:ascii="Raleway" w:eastAsia="Raleway" w:hAnsi="Raleway" w:cs="Raleway"/>
+          <w:b/>
+          <w:bCs/>
+          <w:color w:val="000000" w:themeColor="text1"/>
+          <w:sz w:val="20"/>
+          <w:szCs w:val="20"/>
+        </w:rPr>
+        <w:tab/>
+        <w:t xml:space="preserve">             July 2020 – Dec  2020</w:t>
+      </w:r>
+    </w:p>
+    <w:p>
+      <w:pPr>
+        <w:pStyle w:val="ListParagraph"/>
+        <w:widowControl w:val="0"/>
+        <w:numPr>
+          <w:ilvl w:val="0"/>
+          <w:numId w:val="5"/>
+        </w:numPr>
+        <w:spacing w:line="288" w:lineRule="auto"/>
+        <w:rPr>
+          <w:rFonts w:ascii="Raleway" w:eastAsia="Raleway" w:hAnsi="Raleway" w:cs="Raleway"/>
+          <w:color w:val="666666"/>
+          <w:sz w:val="20"/>
+          <w:szCs w:val="20"/>
+        </w:rPr>
+      </w:pPr>
+      <w:r>
+        <w:rPr>
+          <w:rFonts w:ascii="Raleway Thin" w:eastAsia="Raleway Thin" w:hAnsi="Raleway Thin" w:cs="Raleway Thin"/>
+          <w:color w:val="434343"/>
+          <w:sz w:val="20"/>
+          <w:szCs w:val="20"/>
+        </w:rPr>
+        <w:t>Updated my tech stack with the latest</w:t>
+      </w:r>
+      <w:r>
+        <w:rPr>
+          <w:rFonts w:ascii="Raleway Thin" w:eastAsia="Raleway Thin" w:hAnsi="Raleway Thin" w:cs="Raleway Thin"/>
+          <w:color w:val="434343"/>
+          <w:sz w:val="20"/>
+          <w:szCs w:val="20"/>
+        </w:rPr>
+        <w:t xml:space="preserve"> web technologies using best practices and design patterns.</w:t>
+      </w:r>
+    </w:p>
+    <w:p>
+      <w:pPr>
+        <w:widowControl w:val="0"/>
+        <w:spacing w:line="288" w:lineRule="auto"/>
+        <w:rPr>
+          <w:rFonts w:ascii="Raleway" w:eastAsia="Raleway" w:hAnsi="Raleway" w:cs="Raleway"/>
+          <w:b/>
+          <w:bCs/>
+          <w:color w:val="000000" w:themeColor="text1"/>
+          <w:sz w:val="20"/>
+          <w:szCs w:val="20"/>
+        </w:rPr>
+      </w:pPr>
+      <w:r>
+        <w:rPr>
+          <w:rFonts w:ascii="Raleway Thin" w:eastAsia="Raleway Thin" w:hAnsi="Raleway Thin" w:cs="Raleway Thin"/>
+          <w:b/>
+          <w:bCs/>
+          <w:color w:val="000000" w:themeColor="text1"/>
+          <w:sz w:val="20"/>
+          <w:szCs w:val="20"/>
+        </w:rPr>
+        <w:t xml:space="preserve">Software </w:t>
+      </w:r>
+      <w:proofErr w:type="gramStart"/>
+      <w:r>
+        <w:rPr>
+          <w:rFonts w:ascii="Raleway Thin" w:eastAsia="Raleway Thin" w:hAnsi="Raleway Thin" w:cs="Raleway Thin"/>
+          <w:b/>
+          <w:bCs/>
+          <w:color w:val="000000" w:themeColor="text1"/>
+          <w:sz w:val="20"/>
+          <w:szCs w:val="20"/>
+        </w:rPr>
+        <w:t>Consultant</w:t>
+      </w:r>
+      <w:r>
+        <w:rPr>
+          <w:rFonts w:ascii="Raleway" w:eastAsia="Raleway" w:hAnsi="Raleway" w:cs="Raleway"/>
+          <w:b/>
+          <w:bCs/>
+          <w:color w:val="000000" w:themeColor="text1"/>
+          <w:sz w:val="20"/>
+          <w:szCs w:val="20"/>
+        </w:rPr>
+        <w:t xml:space="preserve">  |</w:t>
+      </w:r>
+      <w:proofErr w:type="gramEnd"/>
+      <w:r>
+        <w:rPr>
+          <w:rFonts w:ascii="Raleway" w:eastAsia="Raleway" w:hAnsi="Raleway" w:cs="Raleway"/>
+          <w:b/>
+          <w:bCs/>
+          <w:color w:val="000000" w:themeColor="text1"/>
+          <w:sz w:val="20"/>
+          <w:szCs w:val="20"/>
+        </w:rPr>
+        <w:t xml:space="preserve">  Canyon Hills Group</w:t>
+      </w:r>
+      <w:r>
+        <w:rPr>
+          <w:rFonts w:ascii="Raleway" w:eastAsia="Raleway" w:hAnsi="Raleway" w:cs="Raleway"/>
+          <w:b/>
+          <w:bCs/>
+          <w:color w:val="000000" w:themeColor="text1"/>
+          <w:sz w:val="20"/>
+          <w:szCs w:val="20"/>
+        </w:rPr>
+        <w:tab/>
+      </w:r>
+      <w:r>
+        <w:rPr>
+          <w:rFonts w:ascii="Raleway" w:eastAsia="Raleway" w:hAnsi="Raleway" w:cs="Raleway"/>
+          <w:b/>
+          <w:bCs/>
+          <w:color w:val="000000" w:themeColor="text1"/>
+          <w:sz w:val="20"/>
+          <w:szCs w:val="20"/>
+        </w:rPr>
+        <w:tab/>
+      </w:r>
+      <w:r>
+        <w:rPr>
+          <w:rFonts w:ascii="Raleway" w:eastAsia="Raleway" w:hAnsi="Raleway" w:cs="Raleway"/>
+          <w:b/>
+          <w:bCs/>
+          <w:color w:val="000000" w:themeColor="text1"/>
+          <w:sz w:val="20"/>
+          <w:szCs w:val="20"/>
+        </w:rPr>
+        <w:tab/>
+      </w:r>
+      <w:r>
+        <w:rPr>
+          <w:rFonts w:ascii="Raleway" w:eastAsia="Raleway" w:hAnsi="Raleway" w:cs="Raleway"/>
+          <w:b/>
+          <w:bCs/>
+          <w:color w:val="000000" w:themeColor="text1"/>
+          <w:sz w:val="20"/>
+          <w:szCs w:val="20"/>
+        </w:rPr>
+        <w:tab/>
+      </w:r>
+      <w:r>
+        <w:rPr>
+          <w:rFonts w:ascii="Raleway" w:eastAsia="Raleway" w:hAnsi="Raleway" w:cs="Raleway"/>
+          <w:b/>
+          <w:bCs/>
+          <w:color w:val="000000" w:themeColor="text1"/>
+          <w:sz w:val="20"/>
+          <w:szCs w:val="20"/>
+        </w:rPr>
+        <w:tab/>
+      </w:r>
+      <w:r>
+        <w:rPr>
+          <w:rFonts w:ascii="Raleway" w:eastAsia="Raleway" w:hAnsi="Raleway" w:cs="Raleway"/>
+          <w:b/>
+          <w:bCs/>
+          <w:color w:val="000000" w:themeColor="text1"/>
+          <w:sz w:val="20"/>
+          <w:szCs w:val="20"/>
+        </w:rPr>
+        <w:tab/>
+        <w:t xml:space="preserve">         August 2017 - July 2020</w:t>
+      </w:r>
+    </w:p>
+    <w:p>
+      <w:pPr>
+        <w:widowControl w:val="0"/>
+        <w:numPr>
+          <w:ilvl w:val="0"/>
+          <w:numId w:val="1"/>
+        </w:numPr>
+        <w:spacing w:line="288" w:lineRule="auto"/>
+        <w:rPr>
+          <w:rFonts w:ascii="Raleway Thin" w:eastAsia="Raleway Thin" w:hAnsi="Raleway Thin" w:cs="Raleway Thin"/>
+          <w:color w:val="434343"/>
+          <w:sz w:val="20"/>
+          <w:szCs w:val="20"/>
+        </w:rPr>
+      </w:pPr>
+      <w:r>
+        <w:rPr>
+          <w:rFonts w:ascii="Raleway Thin" w:eastAsia="Raleway Thin" w:hAnsi="Raleway Thin" w:cs="Raleway Thin"/>
+          <w:color w:val="434343"/>
+          <w:sz w:val="20"/>
+          <w:szCs w:val="20"/>
+        </w:rPr>
+        <w:t>Architectural and design consulting p</w:t>
+      </w:r>
+      <w:r>
+        <w:rPr>
+          <w:rFonts w:ascii="Raleway Thin" w:eastAsia="Raleway Thin" w:hAnsi="Raleway Thin" w:cs="Raleway Thin"/>
+          <w:color w:val="434343"/>
+          <w:sz w:val="20"/>
+          <w:szCs w:val="20"/>
+        </w:rPr>
+        <w:t>rovid</w:t>
+      </w:r>
+      <w:r>
+        <w:rPr>
+          <w:rFonts w:ascii="Raleway Thin" w:eastAsia="Raleway Thin" w:hAnsi="Raleway Thin" w:cs="Raleway Thin"/>
+          <w:color w:val="434343"/>
+          <w:sz w:val="20"/>
+          <w:szCs w:val="20"/>
+        </w:rPr>
+        <w:t>ing</w:t>
+      </w:r>
+      <w:r>
+        <w:rPr>
+          <w:rFonts w:ascii="Raleway Thin" w:eastAsia="Raleway Thin" w:hAnsi="Raleway Thin" w:cs="Raleway Thin"/>
+          <w:color w:val="434343"/>
+          <w:sz w:val="20"/>
+          <w:szCs w:val="20"/>
+        </w:rPr>
+        <w:t xml:space="preserve"> web design and delivery utilizing </w:t>
+      </w:r>
+      <w:proofErr w:type="spellStart"/>
+      <w:r>
+        <w:rPr>
+          <w:rFonts w:ascii="Raleway Thin" w:eastAsia="Raleway Thin" w:hAnsi="Raleway Thin" w:cs="Raleway Thin"/>
+          <w:color w:val="434343"/>
+          <w:sz w:val="20"/>
+          <w:szCs w:val="20"/>
+        </w:rPr>
+        <w:t>Wordpress</w:t>
+      </w:r>
+      <w:proofErr w:type="spellEnd"/>
+      <w:r>
+        <w:rPr>
+          <w:rFonts w:ascii="Raleway Thin" w:eastAsia="Raleway Thin" w:hAnsi="Raleway Thin" w:cs="Raleway Thin"/>
+          <w:color w:val="434343"/>
+          <w:sz w:val="20"/>
+          <w:szCs w:val="20"/>
+        </w:rPr>
+        <w:t xml:space="preserve"> and Magento CMS systems for small local companies, providing clients with public facing presence.</w:t>
+      </w:r>
+    </w:p>
+    <w:p>
+      <w:pPr>
+        <w:widowControl w:val="0"/>
+        <w:numPr>
+          <w:ilvl w:val="0"/>
+          <w:numId w:val="1"/>
+        </w:numPr>
+        <w:spacing w:line="288" w:lineRule="auto"/>
+        <w:rPr>
+          <w:rFonts w:ascii="Raleway Thin" w:eastAsia="Raleway Thin" w:hAnsi="Raleway Thin" w:cs="Raleway Thin"/>
+          <w:color w:val="434343"/>
+          <w:sz w:val="20"/>
+          <w:szCs w:val="20"/>
+        </w:rPr>
+      </w:pPr>
+      <w:r>
+        <w:rPr>
+          <w:rFonts w:ascii="Raleway Thin" w:eastAsia="Raleway Thin" w:hAnsi="Raleway Thin" w:cs="Raleway Thin"/>
+          <w:color w:val="434343"/>
+          <w:sz w:val="20"/>
+          <w:szCs w:val="20"/>
+        </w:rPr>
+        <w:t>Performed QA in a React / Native environment with Appium Server and Expo for</w:t>
+      </w:r>
+      <w:r>
+        <w:rPr>
+          <w:rFonts w:ascii="Raleway Thin" w:eastAsia="Raleway Thin" w:hAnsi="Raleway Thin" w:cs="Raleway Thin"/>
+          <w:color w:val="434343"/>
+          <w:sz w:val="20"/>
+          <w:szCs w:val="20"/>
+        </w:rPr>
+        <w:t xml:space="preserve"> unit</w:t>
+      </w:r>
+      <w:r>
+        <w:rPr>
+          <w:rFonts w:ascii="Raleway Thin" w:eastAsia="Raleway Thin" w:hAnsi="Raleway Thin" w:cs="Raleway Thin"/>
+          <w:color w:val="434343"/>
+          <w:sz w:val="20"/>
+          <w:szCs w:val="20"/>
+        </w:rPr>
+        <w:t xml:space="preserve"> testing </w:t>
+      </w:r>
+      <w:r>
+        <w:rPr>
+          <w:rFonts w:ascii="Raleway Thin" w:eastAsia="Raleway Thin" w:hAnsi="Raleway Thin" w:cs="Raleway Thin"/>
+          <w:color w:val="434343"/>
+          <w:sz w:val="20"/>
+          <w:szCs w:val="20"/>
+        </w:rPr>
+        <w:t xml:space="preserve">our mobile development platforms using </w:t>
+      </w:r>
+      <w:r>
+        <w:rPr>
+          <w:rFonts w:ascii="Raleway Thin" w:eastAsia="Raleway Thin" w:hAnsi="Raleway Thin" w:cs="Raleway Thin"/>
+          <w:color w:val="434343"/>
+          <w:sz w:val="20"/>
+          <w:szCs w:val="20"/>
+        </w:rPr>
+        <w:t>both Android and iOS development.  Used Jest as code test base within a CI/CD environment on Azure.</w:t>
+      </w:r>
+    </w:p>
+    <w:p>
+      <w:pPr>
+        <w:widowControl w:val="0"/>
+        <w:spacing w:line="288" w:lineRule="auto"/>
+        <w:rPr>
+          <w:rFonts w:ascii="Raleway" w:eastAsia="Raleway" w:hAnsi="Raleway" w:cs="Raleway"/>
+          <w:b/>
+          <w:bCs/>
+          <w:color w:val="000000" w:themeColor="text1"/>
+          <w:sz w:val="20"/>
+          <w:szCs w:val="20"/>
+        </w:rPr>
+      </w:pPr>
+      <w:r>
+        <w:rPr>
+          <w:rFonts w:ascii="Raleway Thin" w:eastAsia="Raleway Thin" w:hAnsi="Raleway Thin" w:cs="Raleway Thin"/>
+          <w:b/>
+          <w:bCs/>
+          <w:color w:val="000000" w:themeColor="text1"/>
           <w:sz w:val="20"/>
           <w:szCs w:val="20"/>
         </w:rPr>
@@ -343,6 +828,9 @@
       <w:r>
         <w:rPr>
           <w:rFonts w:ascii="Raleway Thin" w:eastAsia="Raleway Thin" w:hAnsi="Raleway Thin" w:cs="Raleway Thin"/>
+          <w:b/>
+          <w:bCs/>
+          <w:color w:val="000000" w:themeColor="text1"/>
           <w:sz w:val="20"/>
           <w:szCs w:val="20"/>
         </w:rPr>
@@ -351,26 +839,21 @@
       <w:r>
         <w:rPr>
           <w:rFonts w:ascii="Raleway" w:eastAsia="Raleway" w:hAnsi="Raleway" w:cs="Raleway"/>
-          <w:color w:val="666666"/>
-          <w:sz w:val="20"/>
-          <w:szCs w:val="20"/>
-        </w:rPr>
-        <w:t xml:space="preserve">  </w:t>
-      </w:r>
-      <w:r>
-        <w:rPr>
-          <w:rFonts w:ascii="Raleway" w:eastAsia="Raleway" w:hAnsi="Raleway" w:cs="Raleway"/>
-          <w:color w:val="38761D"/>
-          <w:sz w:val="20"/>
-          <w:szCs w:val="20"/>
-        </w:rPr>
-        <w:t>|</w:t>
+          <w:b/>
+          <w:bCs/>
+          <w:color w:val="000000" w:themeColor="text1"/>
+          <w:sz w:val="20"/>
+          <w:szCs w:val="20"/>
+        </w:rPr>
+        <w:t xml:space="preserve">  |</w:t>
       </w:r>
       <w:proofErr w:type="gramEnd"/>
       <w:r>
         <w:rPr>
           <w:rFonts w:ascii="Raleway" w:eastAsia="Raleway" w:hAnsi="Raleway" w:cs="Raleway"/>
-          <w:color w:val="666666"/>
+          <w:b/>
+          <w:bCs/>
+          <w:color w:val="000000" w:themeColor="text1"/>
           <w:sz w:val="20"/>
           <w:szCs w:val="20"/>
         </w:rPr>
@@ -380,7 +863,9 @@
       <w:r>
         <w:rPr>
           <w:rFonts w:ascii="Raleway" w:eastAsia="Raleway" w:hAnsi="Raleway" w:cs="Raleway"/>
-          <w:color w:val="666666"/>
+          <w:b/>
+          <w:bCs/>
+          <w:color w:val="000000" w:themeColor="text1"/>
           <w:sz w:val="20"/>
           <w:szCs w:val="20"/>
         </w:rPr>
@@ -390,7 +875,9 @@
       <w:r>
         <w:rPr>
           <w:rFonts w:ascii="Raleway" w:eastAsia="Raleway" w:hAnsi="Raleway" w:cs="Raleway"/>
-          <w:color w:val="666666"/>
+          <w:b/>
+          <w:bCs/>
+          <w:color w:val="000000" w:themeColor="text1"/>
           <w:sz w:val="20"/>
           <w:szCs w:val="20"/>
         </w:rPr>
@@ -399,7 +886,9 @@
       <w:r>
         <w:rPr>
           <w:rFonts w:ascii="Raleway" w:eastAsia="Raleway" w:hAnsi="Raleway" w:cs="Raleway"/>
-          <w:color w:val="666666"/>
+          <w:b/>
+          <w:bCs/>
+          <w:color w:val="000000" w:themeColor="text1"/>
           <w:sz w:val="20"/>
           <w:szCs w:val="20"/>
         </w:rPr>
@@ -408,7 +897,9 @@
       <w:r>
         <w:rPr>
           <w:rFonts w:ascii="Raleway" w:eastAsia="Raleway" w:hAnsi="Raleway" w:cs="Raleway"/>
-          <w:color w:val="666666"/>
+          <w:b/>
+          <w:bCs/>
+          <w:color w:val="000000" w:themeColor="text1"/>
           <w:sz w:val="20"/>
           <w:szCs w:val="20"/>
         </w:rPr>
@@ -417,7 +908,9 @@
       <w:r>
         <w:rPr>
           <w:rFonts w:ascii="Raleway" w:eastAsia="Raleway" w:hAnsi="Raleway" w:cs="Raleway"/>
-          <w:color w:val="666666"/>
+          <w:b/>
+          <w:bCs/>
+          <w:color w:val="000000" w:themeColor="text1"/>
           <w:sz w:val="20"/>
           <w:szCs w:val="20"/>
         </w:rPr>
@@ -426,7 +919,9 @@
       <w:r>
         <w:rPr>
           <w:rFonts w:ascii="Raleway" w:eastAsia="Raleway" w:hAnsi="Raleway" w:cs="Raleway"/>
-          <w:color w:val="666666"/>
+          <w:b/>
+          <w:bCs/>
+          <w:color w:val="000000" w:themeColor="text1"/>
           <w:sz w:val="20"/>
           <w:szCs w:val="20"/>
         </w:rPr>
@@ -435,7 +930,9 @@
       <w:r>
         <w:rPr>
           <w:rFonts w:ascii="Raleway" w:eastAsia="Raleway" w:hAnsi="Raleway" w:cs="Raleway"/>
-          <w:color w:val="666666"/>
+          <w:b/>
+          <w:bCs/>
+          <w:color w:val="000000" w:themeColor="text1"/>
           <w:sz w:val="20"/>
           <w:szCs w:val="20"/>
         </w:rPr>
@@ -444,7 +941,9 @@
       <w:r>
         <w:rPr>
           <w:rFonts w:ascii="Raleway" w:eastAsia="Raleway" w:hAnsi="Raleway" w:cs="Raleway"/>
-          <w:color w:val="666666"/>
+          <w:b/>
+          <w:bCs/>
+          <w:color w:val="000000" w:themeColor="text1"/>
           <w:sz w:val="20"/>
           <w:szCs w:val="20"/>
         </w:rPr>
@@ -453,7 +952,9 @@
       <w:r>
         <w:rPr>
           <w:rFonts w:ascii="Raleway" w:eastAsia="Raleway" w:hAnsi="Raleway" w:cs="Raleway"/>
-          <w:color w:val="666666"/>
+          <w:b/>
+          <w:bCs/>
+          <w:color w:val="000000" w:themeColor="text1"/>
           <w:sz w:val="20"/>
           <w:szCs w:val="20"/>
         </w:rPr>
@@ -462,7 +963,9 @@
       <w:r>
         <w:rPr>
           <w:rFonts w:ascii="Raleway" w:eastAsia="Raleway" w:hAnsi="Raleway" w:cs="Raleway"/>
-          <w:color w:val="666666"/>
+          <w:b/>
+          <w:bCs/>
+          <w:color w:val="000000" w:themeColor="text1"/>
           <w:sz w:val="20"/>
           <w:szCs w:val="20"/>
         </w:rPr>
@@ -471,12 +974,24 @@
       <w:r>
         <w:rPr>
           <w:rFonts w:ascii="Raleway" w:eastAsia="Raleway" w:hAnsi="Raleway" w:cs="Raleway"/>
-          <w:color w:val="666666"/>
-          <w:sz w:val="20"/>
-          <w:szCs w:val="20"/>
-        </w:rPr>
-        <w:tab/>
-        <w:t xml:space="preserve">  April 2011 - July 2017</w:t>
+          <w:b/>
+          <w:bCs/>
+          <w:color w:val="000000" w:themeColor="text1"/>
+          <w:sz w:val="20"/>
+          <w:szCs w:val="20"/>
+        </w:rPr>
+        <w:t xml:space="preserve">           </w:t>
+      </w:r>
+      <w:r>
+        <w:rPr>
+          <w:rFonts w:ascii="Raleway" w:eastAsia="Raleway" w:hAnsi="Raleway" w:cs="Raleway"/>
+          <w:b/>
+          <w:bCs/>
+          <w:color w:val="000000" w:themeColor="text1"/>
+          <w:sz w:val="20"/>
+          <w:szCs w:val="20"/>
+        </w:rPr>
+        <w:t xml:space="preserve"> April 2011 - July 2017</w:t>
       </w:r>
     </w:p>
     <w:p>
@@ -501,16 +1016,43 @@
           <w:sz w:val="20"/>
           <w:szCs w:val="20"/>
         </w:rPr>
-        <w:t>De</w:t>
-      </w:r>
-      <w:r>
-        <w:rPr>
-          <w:rFonts w:ascii="Raleway Thin" w:eastAsia="Raleway Thin" w:hAnsi="Raleway Thin" w:cs="Raleway Thin"/>
-          <w:color w:val="434343"/>
-          <w:sz w:val="20"/>
-          <w:szCs w:val="20"/>
-        </w:rPr>
-        <w:t xml:space="preserve">signed, implemented, and standardized virtual environment delivery using </w:t>
+        <w:t xml:space="preserve">Designed, implemented, and standardized </w:t>
+      </w:r>
+      <w:r>
+        <w:rPr>
+          <w:rFonts w:ascii="Raleway Thin" w:eastAsia="Raleway Thin" w:hAnsi="Raleway Thin" w:cs="Raleway Thin"/>
+          <w:color w:val="434343"/>
+          <w:sz w:val="20"/>
+          <w:szCs w:val="20"/>
+        </w:rPr>
+        <w:t xml:space="preserve">Citrix and VMWare </w:t>
+      </w:r>
+      <w:r>
+        <w:rPr>
+          <w:rFonts w:ascii="Raleway Thin" w:eastAsia="Raleway Thin" w:hAnsi="Raleway Thin" w:cs="Raleway Thin"/>
+          <w:color w:val="434343"/>
+          <w:sz w:val="20"/>
+          <w:szCs w:val="20"/>
+        </w:rPr>
+        <w:t xml:space="preserve">virtual environment </w:t>
+      </w:r>
+      <w:r>
+        <w:rPr>
+          <w:rFonts w:ascii="Raleway Thin" w:eastAsia="Raleway Thin" w:hAnsi="Raleway Thin" w:cs="Raleway Thin"/>
+          <w:color w:val="434343"/>
+          <w:sz w:val="20"/>
+          <w:szCs w:val="20"/>
+        </w:rPr>
+        <w:t xml:space="preserve">for our SaaS systems </w:t>
+      </w:r>
+      <w:r>
+        <w:rPr>
+          <w:rFonts w:ascii="Raleway Thin" w:eastAsia="Raleway Thin" w:hAnsi="Raleway Thin" w:cs="Raleway Thin"/>
+          <w:color w:val="434343"/>
+          <w:sz w:val="20"/>
+          <w:szCs w:val="20"/>
+        </w:rPr>
+        <w:t xml:space="preserve">delivery using </w:t>
       </w:r>
       <w:proofErr w:type="spellStart"/>
       <w:r>
@@ -530,27 +1072,7 @@
           <w:sz w:val="20"/>
           <w:szCs w:val="20"/>
         </w:rPr>
-        <w:t xml:space="preserve"> scripting to prepare components, such as: LAN’s and </w:t>
-      </w:r>
-      <w:proofErr w:type="spellStart"/>
-      <w:r>
-        <w:rPr>
-          <w:rFonts w:ascii="Raleway Thin" w:eastAsia="Raleway Thin" w:hAnsi="Raleway Thin" w:cs="Raleway Thin"/>
-          <w:color w:val="434343"/>
-          <w:sz w:val="20"/>
-          <w:szCs w:val="20"/>
-        </w:rPr>
-        <w:t>vbScript</w:t>
-      </w:r>
-      <w:proofErr w:type="spellEnd"/>
-      <w:r>
-        <w:rPr>
-          <w:rFonts w:ascii="Raleway Thin" w:eastAsia="Raleway Thin" w:hAnsi="Raleway Thin" w:cs="Raleway Thin"/>
-          <w:color w:val="434343"/>
-          <w:sz w:val="20"/>
-          <w:szCs w:val="20"/>
-        </w:rPr>
-        <w:t>, and persistent storage connections, reducing delivery time from 5 days to 1 day.</w:t>
+        <w:t xml:space="preserve"> scripting to prepare components, such as: LAN’s and persistent storage connections, reducing delivery time from 5 days to 1 day.</w:t>
       </w:r>
     </w:p>
     <w:p>
@@ -575,16 +1097,7 @@
           <w:sz w:val="20"/>
           <w:szCs w:val="20"/>
         </w:rPr>
-        <w:t>Managed over 200 Citrix servers, up</w:t>
-      </w:r>
-      <w:r>
-        <w:rPr>
-          <w:rFonts w:ascii="Raleway Thin" w:eastAsia="Raleway Thin" w:hAnsi="Raleway Thin" w:cs="Raleway Thin"/>
-          <w:color w:val="434343"/>
-          <w:sz w:val="20"/>
-          <w:szCs w:val="20"/>
-        </w:rPr>
-        <w:t>dating and normalizing servers to maximize server utilization and reduce server requirements by 40%, reducing the need for added power to our server cage.</w:t>
+        <w:t>Managed over 200 Citrix servers, updating and normalizing servers to maximize server utilization and reduce server requirements by 40%, reducing the need for added power to our server cage.</w:t>
       </w:r>
     </w:p>
     <w:p>
@@ -609,16 +1122,16 @@
           <w:sz w:val="20"/>
           <w:szCs w:val="20"/>
         </w:rPr>
-        <w:t>Performed database updates utilizing visual basic for applications, transforming excel data into SQL,</w:t>
-      </w:r>
-      <w:r>
-        <w:rPr>
-          <w:rFonts w:ascii="Raleway Thin" w:eastAsia="Raleway Thin" w:hAnsi="Raleway Thin" w:cs="Raleway Thin"/>
-          <w:color w:val="434343"/>
-          <w:sz w:val="20"/>
-          <w:szCs w:val="20"/>
-        </w:rPr>
-        <w:t xml:space="preserve"> reducing new course roll-out time by 50%.</w:t>
+        <w:t>Maintained data warehousing system</w:t>
+      </w:r>
+      <w:r>
+        <w:rPr>
+          <w:rFonts w:ascii="Raleway Thin" w:eastAsia="Raleway Thin" w:hAnsi="Raleway Thin" w:cs="Raleway Thin"/>
+          <w:color w:val="434343"/>
+          <w:sz w:val="20"/>
+          <w:szCs w:val="20"/>
+        </w:rPr>
+        <w:t xml:space="preserve"> utilizing visual basic for applications, transforming excel data into SQL, reducing new course roll-out time by 50%.</w:t>
       </w:r>
     </w:p>
     <w:p>
@@ -643,128 +1156,16 @@
           <w:sz w:val="20"/>
           <w:szCs w:val="20"/>
         </w:rPr>
-        <w:t>Provided complex infrastructure workflow training for both engineers and course designers, reducing ticket “turnaround to resolution” time by 75%.</w:t>
-      </w:r>
-    </w:p>
-    <w:p>
-      <w:pPr>
-        <w:widowControl w:val="0"/>
-        <w:spacing w:line="288" w:lineRule="auto"/>
-        <w:rPr>
-          <w:rFonts w:ascii="Raleway" w:eastAsia="Raleway" w:hAnsi="Raleway" w:cs="Raleway"/>
-          <w:color w:val="666666"/>
-          <w:sz w:val="20"/>
-          <w:szCs w:val="20"/>
-        </w:rPr>
-      </w:pPr>
-      <w:r>
-        <w:rPr>
-          <w:rFonts w:ascii="Raleway Thin" w:eastAsia="Raleway Thin" w:hAnsi="Raleway Thin" w:cs="Raleway Thin"/>
-          <w:sz w:val="20"/>
-          <w:szCs w:val="20"/>
-        </w:rPr>
-        <w:t xml:space="preserve">Software </w:t>
-      </w:r>
-      <w:proofErr w:type="gramStart"/>
-      <w:r>
-        <w:rPr>
-          <w:rFonts w:ascii="Raleway Thin" w:eastAsia="Raleway Thin" w:hAnsi="Raleway Thin" w:cs="Raleway Thin"/>
-          <w:sz w:val="20"/>
-          <w:szCs w:val="20"/>
-        </w:rPr>
-        <w:t>Consultant</w:t>
-      </w:r>
-      <w:r>
-        <w:rPr>
-          <w:rFonts w:ascii="Raleway" w:eastAsia="Raleway" w:hAnsi="Raleway" w:cs="Raleway"/>
-          <w:color w:val="666666"/>
-          <w:sz w:val="20"/>
-          <w:szCs w:val="20"/>
-        </w:rPr>
-        <w:t xml:space="preserve">  </w:t>
-      </w:r>
-      <w:r>
-        <w:rPr>
-          <w:rFonts w:ascii="Raleway" w:eastAsia="Raleway" w:hAnsi="Raleway" w:cs="Raleway"/>
-          <w:color w:val="38761D"/>
-          <w:sz w:val="20"/>
-          <w:szCs w:val="20"/>
-        </w:rPr>
-        <w:t>|</w:t>
-      </w:r>
-      <w:proofErr w:type="gramEnd"/>
-      <w:r>
-        <w:rPr>
-          <w:rFonts w:ascii="Raleway" w:eastAsia="Raleway" w:hAnsi="Raleway" w:cs="Raleway"/>
-          <w:color w:val="666666"/>
-          <w:sz w:val="20"/>
-          <w:szCs w:val="20"/>
-        </w:rPr>
-        <w:t xml:space="preserve">  Canyon Hills Group</w:t>
-      </w:r>
-      <w:r>
-        <w:rPr>
-          <w:rFonts w:ascii="Raleway" w:eastAsia="Raleway" w:hAnsi="Raleway" w:cs="Raleway"/>
-          <w:color w:val="666666"/>
-          <w:sz w:val="20"/>
-          <w:szCs w:val="20"/>
-        </w:rPr>
-        <w:tab/>
-      </w:r>
-      <w:r>
-        <w:rPr>
-          <w:rFonts w:ascii="Raleway" w:eastAsia="Raleway" w:hAnsi="Raleway" w:cs="Raleway"/>
-          <w:color w:val="666666"/>
-          <w:sz w:val="20"/>
-          <w:szCs w:val="20"/>
-        </w:rPr>
-        <w:tab/>
-      </w:r>
-      <w:r>
-        <w:rPr>
-          <w:rFonts w:ascii="Raleway" w:eastAsia="Raleway" w:hAnsi="Raleway" w:cs="Raleway"/>
-          <w:color w:val="666666"/>
-          <w:sz w:val="20"/>
-          <w:szCs w:val="20"/>
-        </w:rPr>
-        <w:tab/>
-      </w:r>
-      <w:r>
-        <w:rPr>
-          <w:rFonts w:ascii="Raleway" w:eastAsia="Raleway" w:hAnsi="Raleway" w:cs="Raleway"/>
-          <w:color w:val="666666"/>
-          <w:sz w:val="20"/>
-          <w:szCs w:val="20"/>
-        </w:rPr>
-        <w:tab/>
-      </w:r>
-      <w:r>
-        <w:rPr>
-          <w:rFonts w:ascii="Raleway" w:eastAsia="Raleway" w:hAnsi="Raleway" w:cs="Raleway"/>
-          <w:color w:val="666666"/>
-          <w:sz w:val="20"/>
-          <w:szCs w:val="20"/>
-        </w:rPr>
-        <w:tab/>
-      </w:r>
-      <w:r>
-        <w:rPr>
-          <w:rFonts w:ascii="Raleway" w:eastAsia="Raleway" w:hAnsi="Raleway" w:cs="Raleway"/>
-          <w:color w:val="666666"/>
-          <w:sz w:val="20"/>
-          <w:szCs w:val="20"/>
-        </w:rPr>
-        <w:tab/>
-        <w:t xml:space="preserve">            Augus</w:t>
-      </w:r>
-      <w:r>
-        <w:rPr>
-          <w:rFonts w:ascii="Raleway" w:eastAsia="Raleway" w:hAnsi="Raleway" w:cs="Raleway"/>
-          <w:color w:val="666666"/>
-          <w:sz w:val="20"/>
-          <w:szCs w:val="20"/>
-        </w:rPr>
-        <w:t>t 2017 - July 2020</w:t>
+        <w:t>Architected and delivered</w:t>
+      </w:r>
+      <w:r>
+        <w:rPr>
+          <w:rFonts w:ascii="Raleway Thin" w:eastAsia="Raleway Thin" w:hAnsi="Raleway Thin" w:cs="Raleway Thin"/>
+          <w:color w:val="434343"/>
+          <w:sz w:val="20"/>
+          <w:szCs w:val="20"/>
+        </w:rPr>
+        <w:t xml:space="preserve"> complex infrastructure workflow training for both engineers and course designers, reducing ticket “turnaround to resolution” time by 75%.</w:t>
       </w:r>
     </w:p>
     <w:p>
@@ -772,56 +1173,43 @@
         <w:widowControl w:val="0"/>
         <w:numPr>
           <w:ilvl w:val="0"/>
-          <w:numId w:val="1"/>
+          <w:numId w:val="4"/>
         </w:numPr>
-        <w:spacing w:line="288" w:lineRule="auto"/>
-        <w:rPr>
-          <w:rFonts w:ascii="Raleway Thin" w:eastAsia="Raleway Thin" w:hAnsi="Raleway Thin" w:cs="Raleway Thin"/>
-          <w:color w:val="434343"/>
-          <w:sz w:val="20"/>
-          <w:szCs w:val="20"/>
-        </w:rPr>
-      </w:pPr>
-      <w:r>
-        <w:rPr>
-          <w:rFonts w:ascii="Raleway Thin" w:eastAsia="Raleway Thin" w:hAnsi="Raleway Thin" w:cs="Raleway Thin"/>
-          <w:color w:val="434343"/>
-          <w:sz w:val="20"/>
-          <w:szCs w:val="20"/>
-        </w:rPr>
-        <w:t xml:space="preserve">Provided web design and delivery utilizing </w:t>
-      </w:r>
-      <w:proofErr w:type="spellStart"/>
-      <w:r>
-        <w:rPr>
-          <w:rFonts w:ascii="Raleway Thin" w:eastAsia="Raleway Thin" w:hAnsi="Raleway Thin" w:cs="Raleway Thin"/>
-          <w:color w:val="434343"/>
-          <w:sz w:val="20"/>
-          <w:szCs w:val="20"/>
-        </w:rPr>
-        <w:t>Wordpress</w:t>
-      </w:r>
-      <w:proofErr w:type="spellEnd"/>
-      <w:r>
-        <w:rPr>
-          <w:rFonts w:ascii="Raleway Thin" w:eastAsia="Raleway Thin" w:hAnsi="Raleway Thin" w:cs="Raleway Thin"/>
-          <w:color w:val="434343"/>
-          <w:sz w:val="20"/>
-          <w:szCs w:val="20"/>
-        </w:rPr>
-        <w:t xml:space="preserve"> and Magento CMS systems for small local companies, providing clients with public facing presence.</w:t>
-      </w:r>
-    </w:p>
-    <w:p>
-      <w:pPr>
-        <w:widowControl w:val="0"/>
-        <w:spacing w:line="288" w:lineRule="auto"/>
-        <w:rPr>
-          <w:rFonts w:ascii="Raleway Thin" w:eastAsia="Raleway Thin" w:hAnsi="Raleway Thin" w:cs="Raleway Thin"/>
-          <w:sz w:val="12"/>
-          <w:szCs w:val="12"/>
-        </w:rPr>
-      </w:pPr>
+        <w:spacing w:line="240" w:lineRule="auto"/>
+        <w:rPr>
+          <w:rFonts w:ascii="Raleway Thin" w:eastAsia="Raleway Thin" w:hAnsi="Raleway Thin" w:cs="Raleway Thin"/>
+          <w:color w:val="434343"/>
+          <w:sz w:val="20"/>
+          <w:szCs w:val="20"/>
+        </w:rPr>
+      </w:pPr>
+      <w:r>
+        <w:rPr>
+          <w:rFonts w:ascii="Raleway Thin" w:eastAsia="Raleway Thin" w:hAnsi="Raleway Thin" w:cs="Raleway Thin"/>
+          <w:color w:val="434343"/>
+          <w:sz w:val="20"/>
+          <w:szCs w:val="20"/>
+        </w:rPr>
+        <w:t>Enhanced code base written in Java with Spring / Hibernate, Junit and JavaBeans, JSP, and SQL on an Agile development team using JIRA and Confluence in 2-week sprints</w:t>
+      </w:r>
+      <w:r>
+        <w:rPr>
+          <w:rFonts w:ascii="Raleway Thin" w:eastAsia="Raleway Thin" w:hAnsi="Raleway Thin" w:cs="Raleway Thin"/>
+          <w:color w:val="434343"/>
+          <w:sz w:val="20"/>
+          <w:szCs w:val="20"/>
+        </w:rPr>
+        <w:t xml:space="preserve"> following our sprint planning sessions</w:t>
+      </w:r>
+      <w:r>
+        <w:rPr>
+          <w:rFonts w:ascii="Raleway Thin" w:eastAsia="Raleway Thin" w:hAnsi="Raleway Thin" w:cs="Raleway Thin"/>
+          <w:color w:val="434343"/>
+          <w:sz w:val="20"/>
+          <w:szCs w:val="20"/>
+        </w:rPr>
+        <w:t>.</w:t>
+      </w:r>
     </w:p>
     <w:p>
       <w:pPr>
@@ -834,7 +1222,6 @@
           <w:szCs w:val="12"/>
         </w:rPr>
       </w:pPr>
-      <w:commentRangeStart w:id="2"/>
       <w:r>
         <w:rPr>
           <w:rFonts w:ascii="Raleway" w:eastAsia="Raleway" w:hAnsi="Raleway" w:cs="Raleway"/>
@@ -845,15 +1232,11 @@
         </w:rPr>
         <w:t>Projects</w:t>
       </w:r>
-      <w:commentRangeEnd w:id="2"/>
-      <w:r>
-        <w:commentReference w:id="2"/>
-      </w:r>
     </w:p>
     <w:p>
       <w:pPr>
         <w:widowControl w:val="0"/>
-        <w:spacing w:line="240" w:lineRule="auto"/>
+        <w:spacing w:line="288" w:lineRule="auto"/>
         <w:rPr>
           <w:rFonts w:ascii="Raleway" w:eastAsia="Raleway" w:hAnsi="Raleway" w:cs="Raleway"/>
           <w:color w:val="0000FF"/>
@@ -864,6 +1247,9 @@
       <w:r>
         <w:rPr>
           <w:rFonts w:ascii="Raleway Thin" w:eastAsia="Raleway Thin" w:hAnsi="Raleway Thin" w:cs="Raleway Thin"/>
+          <w:b/>
+          <w:bCs/>
+          <w:color w:val="000000" w:themeColor="text1"/>
           <w:sz w:val="20"/>
           <w:szCs w:val="20"/>
         </w:rPr>
@@ -872,10 +1258,94 @@
       <w:r>
         <w:rPr>
           <w:rFonts w:ascii="Raleway" w:eastAsia="Raleway" w:hAnsi="Raleway" w:cs="Raleway"/>
-          <w:sz w:val="20"/>
-          <w:szCs w:val="20"/>
-        </w:rPr>
-        <w:t xml:space="preserve"> (</w:t>
+          <w:b/>
+          <w:bCs/>
+          <w:color w:val="000000" w:themeColor="text1"/>
+          <w:sz w:val="20"/>
+          <w:szCs w:val="20"/>
+        </w:rPr>
+        <w:t xml:space="preserve"> (Python, HTML, CSS, </w:t>
+      </w:r>
+      <w:r>
+        <w:rPr>
+          <w:rFonts w:ascii="Raleway" w:eastAsia="Raleway" w:hAnsi="Raleway" w:cs="Raleway"/>
+          <w:b/>
+          <w:bCs/>
+          <w:color w:val="000000" w:themeColor="text1"/>
+          <w:sz w:val="20"/>
+          <w:szCs w:val="20"/>
+        </w:rPr>
+        <w:t xml:space="preserve">Flask, </w:t>
+      </w:r>
+      <w:proofErr w:type="spellStart"/>
+      <w:r>
+        <w:rPr>
+          <w:rFonts w:ascii="Raleway" w:eastAsia="Raleway" w:hAnsi="Raleway" w:cs="Raleway"/>
+          <w:b/>
+          <w:bCs/>
+          <w:color w:val="000000" w:themeColor="text1"/>
+          <w:sz w:val="20"/>
+          <w:szCs w:val="20"/>
+        </w:rPr>
+        <w:t>FlaskSQL</w:t>
+      </w:r>
+      <w:r>
+        <w:rPr>
+          <w:rFonts w:ascii="Raleway" w:eastAsia="Raleway" w:hAnsi="Raleway" w:cs="Raleway"/>
+          <w:b/>
+          <w:bCs/>
+          <w:color w:val="000000" w:themeColor="text1"/>
+          <w:sz w:val="20"/>
+          <w:szCs w:val="20"/>
+        </w:rPr>
+        <w:t>Alchemy</w:t>
+      </w:r>
+      <w:proofErr w:type="spellEnd"/>
+      <w:r>
+        <w:rPr>
+          <w:rFonts w:ascii="Raleway" w:eastAsia="Raleway" w:hAnsi="Raleway" w:cs="Raleway"/>
+          <w:b/>
+          <w:bCs/>
+          <w:color w:val="000000" w:themeColor="text1"/>
+          <w:sz w:val="20"/>
+          <w:szCs w:val="20"/>
+        </w:rPr>
+        <w:t xml:space="preserve">, Alembic, </w:t>
+      </w:r>
+      <w:proofErr w:type="spellStart"/>
+      <w:r>
+        <w:rPr>
+          <w:rFonts w:ascii="Raleway" w:eastAsia="Raleway" w:hAnsi="Raleway" w:cs="Raleway"/>
+          <w:b/>
+          <w:bCs/>
+          <w:color w:val="000000" w:themeColor="text1"/>
+          <w:sz w:val="20"/>
+          <w:szCs w:val="20"/>
+        </w:rPr>
+        <w:t>postgres</w:t>
+      </w:r>
+      <w:proofErr w:type="spellEnd"/>
+      <w:r>
+        <w:rPr>
+          <w:rFonts w:ascii="Raleway" w:eastAsia="Raleway" w:hAnsi="Raleway" w:cs="Raleway"/>
+          <w:b/>
+          <w:bCs/>
+          <w:color w:val="000000" w:themeColor="text1"/>
+          <w:sz w:val="20"/>
+          <w:szCs w:val="20"/>
+        </w:rPr>
+        <w:t xml:space="preserve">, </w:t>
+      </w:r>
+      <w:r>
+        <w:rPr>
+          <w:rFonts w:ascii="Raleway" w:eastAsia="Raleway" w:hAnsi="Raleway" w:cs="Raleway"/>
+          <w:b/>
+          <w:bCs/>
+          <w:color w:val="000000" w:themeColor="text1"/>
+          <w:sz w:val="20"/>
+          <w:szCs w:val="20"/>
+        </w:rPr>
+        <w:t>Webpack)</w:t>
       </w:r>
       <w:r>
         <w:rPr>
@@ -884,9 +1354,8 @@
           <w:sz w:val="20"/>
           <w:szCs w:val="20"/>
         </w:rPr>
-        <w:t xml:space="preserve">Python, HTML5, CSS3, </w:t>
-      </w:r>
-      <w:proofErr w:type="spellStart"/>
+        <w:t xml:space="preserve"> </w:t>
+      </w:r>
       <w:r>
         <w:rPr>
           <w:rFonts w:ascii="Raleway" w:eastAsia="Raleway" w:hAnsi="Raleway" w:cs="Raleway"/>
@@ -894,9 +1363,9 @@
           <w:sz w:val="20"/>
           <w:szCs w:val="20"/>
         </w:rPr>
-        <w:t>sqlAlchemy</w:t>
-      </w:r>
-      <w:proofErr w:type="spellEnd"/>
+        <w:tab/>
+        <w:t xml:space="preserve">     </w:t>
+      </w:r>
       <w:r>
         <w:rPr>
           <w:rFonts w:ascii="Raleway" w:eastAsia="Raleway" w:hAnsi="Raleway" w:cs="Raleway"/>
@@ -904,7 +1373,7 @@
           <w:sz w:val="20"/>
           <w:szCs w:val="20"/>
         </w:rPr>
-        <w:t xml:space="preserve">, Alembic, Webpack) </w:t>
+        <w:t xml:space="preserve"> </w:t>
       </w:r>
       <w:r>
         <w:rPr>
@@ -913,28 +1382,9 @@
           <w:sz w:val="20"/>
           <w:szCs w:val="20"/>
         </w:rPr>
-        <w:tab/>
-      </w:r>
-      <w:r>
-        <w:rPr>
-          <w:rFonts w:ascii="Raleway" w:eastAsia="Raleway" w:hAnsi="Raleway" w:cs="Raleway"/>
-          <w:color w:val="666666"/>
-          <w:sz w:val="20"/>
-          <w:szCs w:val="20"/>
-        </w:rPr>
-        <w:tab/>
-      </w:r>
-      <w:r>
-        <w:rPr>
-          <w:rFonts w:ascii="Raleway" w:eastAsia="Raleway" w:hAnsi="Raleway" w:cs="Raleway"/>
-          <w:color w:val="666666"/>
-          <w:sz w:val="20"/>
-          <w:szCs w:val="20"/>
-        </w:rPr>
-        <w:tab/>
-        <w:t xml:space="preserve">                           </w:t>
-      </w:r>
-      <w:hyperlink r:id="rId11">
+        <w:t xml:space="preserve">  </w:t>
+      </w:r>
+      <w:hyperlink r:id="rId8">
         <w:r>
           <w:rPr>
             <w:rFonts w:ascii="Raleway Thin" w:eastAsia="Raleway Thin" w:hAnsi="Raleway Thin" w:cs="Raleway Thin"/>
@@ -973,7 +1423,7 @@
         </w:rPr>
         <w:t xml:space="preserve"> </w:t>
       </w:r>
-      <w:hyperlink r:id="rId12">
+      <w:hyperlink r:id="rId9">
         <w:proofErr w:type="spellStart"/>
         <w:r>
           <w:rPr>
@@ -991,7 +1441,7 @@
     <w:p>
       <w:pPr>
         <w:widowControl w:val="0"/>
-        <w:spacing w:line="240" w:lineRule="auto"/>
+        <w:spacing w:line="288" w:lineRule="auto"/>
         <w:rPr>
           <w:rFonts w:ascii="Raleway" w:eastAsia="Raleway" w:hAnsi="Raleway" w:cs="Raleway"/>
           <w:sz w:val="20"/>
@@ -1030,36 +1480,45 @@
           <w:sz w:val="20"/>
           <w:szCs w:val="20"/>
         </w:rPr>
-        <w:t xml:space="preserve">Authenticated and authorized users utilizing </w:t>
-      </w:r>
-      <w:proofErr w:type="spellStart"/>
-      <w:r>
-        <w:rPr>
-          <w:rFonts w:ascii="Raleway Thin" w:eastAsia="Raleway Thin" w:hAnsi="Raleway Thin" w:cs="Raleway Thin"/>
-          <w:color w:val="434343"/>
-          <w:sz w:val="20"/>
-          <w:szCs w:val="20"/>
-        </w:rPr>
-        <w:t>flask_login</w:t>
-      </w:r>
-      <w:proofErr w:type="spellEnd"/>
-      <w:r>
-        <w:rPr>
-          <w:rFonts w:ascii="Raleway Thin" w:eastAsia="Raleway Thin" w:hAnsi="Raleway Thin" w:cs="Raleway Thin"/>
-          <w:color w:val="434343"/>
-          <w:sz w:val="20"/>
-          <w:szCs w:val="20"/>
-        </w:rPr>
-        <w:t xml:space="preserve"> on the backend, protected routes on the front</w:t>
-      </w:r>
-      <w:r>
-        <w:rPr>
-          <w:rFonts w:ascii="Raleway Thin" w:eastAsia="Raleway Thin" w:hAnsi="Raleway Thin" w:cs="Raleway Thin"/>
-          <w:color w:val="434343"/>
-          <w:sz w:val="20"/>
-          <w:szCs w:val="20"/>
-        </w:rPr>
-        <w:t>end.</w:t>
+        <w:t>Provides authentication and authorization</w:t>
+      </w:r>
+      <w:r>
+        <w:rPr>
+          <w:rFonts w:ascii="Raleway Thin" w:eastAsia="Raleway Thin" w:hAnsi="Raleway Thin" w:cs="Raleway Thin"/>
+          <w:color w:val="434343"/>
+          <w:sz w:val="20"/>
+          <w:szCs w:val="20"/>
+        </w:rPr>
+        <w:t xml:space="preserve"> via </w:t>
+      </w:r>
+      <w:proofErr w:type="gramStart"/>
+      <w:r>
+        <w:rPr>
+          <w:rFonts w:ascii="Raleway Thin" w:eastAsia="Raleway Thin" w:hAnsi="Raleway Thin" w:cs="Raleway Thin"/>
+          <w:color w:val="434343"/>
+          <w:sz w:val="20"/>
+          <w:szCs w:val="20"/>
+        </w:rPr>
+        <w:t>API’s</w:t>
+      </w:r>
+      <w:proofErr w:type="gramEnd"/>
+      <w:r>
+        <w:rPr>
+          <w:rFonts w:ascii="Raleway Thin" w:eastAsia="Raleway Thin" w:hAnsi="Raleway Thin" w:cs="Raleway Thin"/>
+          <w:color w:val="434343"/>
+          <w:sz w:val="20"/>
+          <w:szCs w:val="20"/>
+        </w:rPr>
+        <w:t xml:space="preserve"> on the backend and authorized private routes on the frontend</w:t>
+      </w:r>
+      <w:r>
+        <w:rPr>
+          <w:rFonts w:ascii="Raleway Thin" w:eastAsia="Raleway Thin" w:hAnsi="Raleway Thin" w:cs="Raleway Thin"/>
+          <w:color w:val="434343"/>
+          <w:sz w:val="20"/>
+          <w:szCs w:val="20"/>
+        </w:rPr>
+        <w:t xml:space="preserve"> to maintain user security.</w:t>
       </w:r>
     </w:p>
     <w:p>
@@ -1084,7 +1543,27 @@
           <w:sz w:val="20"/>
           <w:szCs w:val="20"/>
         </w:rPr>
-        <w:t>Implemented data consistency and automated UI component updates with Redux store and React hooks.</w:t>
+        <w:t xml:space="preserve">Utilizes </w:t>
+      </w:r>
+      <w:proofErr w:type="spellStart"/>
+      <w:r>
+        <w:rPr>
+          <w:rFonts w:ascii="Raleway Thin" w:eastAsia="Raleway Thin" w:hAnsi="Raleway Thin" w:cs="Raleway Thin"/>
+          <w:color w:val="434343"/>
+          <w:sz w:val="20"/>
+          <w:szCs w:val="20"/>
+        </w:rPr>
+        <w:t>postgreSQL</w:t>
+      </w:r>
+      <w:proofErr w:type="spellEnd"/>
+      <w:r>
+        <w:rPr>
+          <w:rFonts w:ascii="Raleway Thin" w:eastAsia="Raleway Thin" w:hAnsi="Raleway Thin" w:cs="Raleway Thin"/>
+          <w:color w:val="434343"/>
+          <w:sz w:val="20"/>
+          <w:szCs w:val="20"/>
+        </w:rPr>
+        <w:t xml:space="preserve"> database for tracking contractor, placement agency, and hiring manager requests and schedules</w:t>
       </w:r>
     </w:p>
     <w:p>
@@ -1109,87 +1588,40 @@
           <w:sz w:val="20"/>
           <w:szCs w:val="20"/>
         </w:rPr>
-        <w:t xml:space="preserve">Provided scheduling functionality through the use </w:t>
-      </w:r>
-      <w:proofErr w:type="gramStart"/>
-      <w:r>
-        <w:rPr>
-          <w:rFonts w:ascii="Raleway Thin" w:eastAsia="Raleway Thin" w:hAnsi="Raleway Thin" w:cs="Raleway Thin"/>
-          <w:color w:val="434343"/>
-          <w:sz w:val="20"/>
-          <w:szCs w:val="20"/>
-        </w:rPr>
-        <w:t>of  datetime</w:t>
-      </w:r>
-      <w:proofErr w:type="gramEnd"/>
-      <w:r>
-        <w:rPr>
-          <w:rFonts w:ascii="Raleway Thin" w:eastAsia="Raleway Thin" w:hAnsi="Raleway Thin" w:cs="Raleway Thin"/>
-          <w:color w:val="434343"/>
-          <w:sz w:val="20"/>
-          <w:szCs w:val="20"/>
-        </w:rPr>
-        <w:t xml:space="preserve"> on the backend, and moment on the frontend in order to determine job placement within cale</w:t>
-      </w:r>
-      <w:r>
-        <w:rPr>
-          <w:rFonts w:ascii="Raleway Thin" w:eastAsia="Raleway Thin" w:hAnsi="Raleway Thin" w:cs="Raleway Thin"/>
-          <w:color w:val="434343"/>
-          <w:sz w:val="20"/>
-          <w:szCs w:val="20"/>
-        </w:rPr>
-        <w:t xml:space="preserve">ndar view, allowing date comparisons (before, after, </w:t>
-      </w:r>
-      <w:proofErr w:type="spellStart"/>
-      <w:r>
-        <w:rPr>
-          <w:rFonts w:ascii="Raleway Thin" w:eastAsia="Raleway Thin" w:hAnsi="Raleway Thin" w:cs="Raleway Thin"/>
-          <w:color w:val="434343"/>
-          <w:sz w:val="20"/>
-          <w:szCs w:val="20"/>
-        </w:rPr>
-        <w:t>isSame</w:t>
-      </w:r>
-      <w:proofErr w:type="spellEnd"/>
-      <w:r>
-        <w:rPr>
-          <w:rFonts w:ascii="Raleway Thin" w:eastAsia="Raleway Thin" w:hAnsi="Raleway Thin" w:cs="Raleway Thin"/>
-          <w:color w:val="434343"/>
-          <w:sz w:val="20"/>
-          <w:szCs w:val="20"/>
-        </w:rPr>
-        <w:t>).</w:t>
+        <w:t>Provid</w:t>
+      </w:r>
+      <w:r>
+        <w:rPr>
+          <w:rFonts w:ascii="Raleway Thin" w:eastAsia="Raleway Thin" w:hAnsi="Raleway Thin" w:cs="Raleway Thin"/>
+          <w:color w:val="434343"/>
+          <w:sz w:val="20"/>
+          <w:szCs w:val="20"/>
+        </w:rPr>
+        <w:t xml:space="preserve">es </w:t>
+      </w:r>
+      <w:r>
+        <w:rPr>
+          <w:rFonts w:ascii="Raleway Thin" w:eastAsia="Raleway Thin" w:hAnsi="Raleway Thin" w:cs="Raleway Thin"/>
+          <w:color w:val="434343"/>
+          <w:sz w:val="20"/>
+          <w:szCs w:val="20"/>
+        </w:rPr>
+        <w:t>data consistency across components using Redux store and React hooks managing</w:t>
+      </w:r>
+      <w:r>
+        <w:rPr>
+          <w:rFonts w:ascii="Raleway Thin" w:eastAsia="Raleway Thin" w:hAnsi="Raleway Thin" w:cs="Raleway Thin"/>
+          <w:color w:val="434343"/>
+          <w:sz w:val="20"/>
+          <w:szCs w:val="20"/>
+        </w:rPr>
+        <w:t xml:space="preserve"> UI / UX state.</w:t>
       </w:r>
     </w:p>
     <w:p>
       <w:pPr>
         <w:widowControl w:val="0"/>
-        <w:numPr>
-          <w:ilvl w:val="0"/>
-          <w:numId w:val="3"/>
-        </w:numPr>
-        <w:spacing w:line="240" w:lineRule="auto"/>
-        <w:rPr>
-          <w:rFonts w:ascii="Raleway Thin" w:eastAsia="Raleway Thin" w:hAnsi="Raleway Thin" w:cs="Raleway Thin"/>
-          <w:color w:val="434343"/>
-          <w:sz w:val="20"/>
-          <w:szCs w:val="20"/>
-        </w:rPr>
-      </w:pPr>
-      <w:r>
-        <w:rPr>
-          <w:rFonts w:ascii="Raleway Thin" w:eastAsia="Raleway Thin" w:hAnsi="Raleway Thin" w:cs="Raleway Thin"/>
-          <w:color w:val="434343"/>
-          <w:sz w:val="20"/>
-          <w:szCs w:val="20"/>
-        </w:rPr>
-        <w:t>Provided user interface via Material-Ui components for consistent display of calendar days, forms, and tables.</w:t>
-      </w:r>
-    </w:p>
-    <w:p>
-      <w:pPr>
-        <w:widowControl w:val="0"/>
-        <w:spacing w:line="240" w:lineRule="auto"/>
+        <w:spacing w:line="288" w:lineRule="auto"/>
         <w:rPr>
           <w:rFonts w:ascii="Raleway" w:eastAsia="Raleway" w:hAnsi="Raleway" w:cs="Raleway"/>
           <w:color w:val="38761D"/>
@@ -1200,41 +1632,144 @@
       <w:r>
         <w:rPr>
           <w:rFonts w:ascii="Raleway Thin" w:eastAsia="Raleway Thin" w:hAnsi="Raleway Thin" w:cs="Raleway Thin"/>
+          <w:b/>
+          <w:bCs/>
+          <w:color w:val="000000" w:themeColor="text1"/>
           <w:sz w:val="20"/>
           <w:szCs w:val="20"/>
         </w:rPr>
         <w:t>CF Riders</w:t>
       </w:r>
+      <w:r>
+        <w:rPr>
+          <w:rFonts w:ascii="Raleway" w:eastAsia="Raleway" w:hAnsi="Raleway" w:cs="Raleway"/>
+          <w:b/>
+          <w:bCs/>
+          <w:color w:val="000000" w:themeColor="text1"/>
+          <w:sz w:val="20"/>
+          <w:szCs w:val="20"/>
+        </w:rPr>
+        <w:t xml:space="preserve"> (JavaScript, React</w:t>
+      </w:r>
+      <w:r>
+        <w:rPr>
+          <w:rFonts w:ascii="Raleway" w:eastAsia="Raleway" w:hAnsi="Raleway" w:cs="Raleway"/>
+          <w:b/>
+          <w:bCs/>
+          <w:color w:val="000000" w:themeColor="text1"/>
+          <w:sz w:val="20"/>
+          <w:szCs w:val="20"/>
+        </w:rPr>
+        <w:t xml:space="preserve"> </w:t>
+      </w:r>
+      <w:r>
+        <w:rPr>
+          <w:rFonts w:ascii="Raleway" w:eastAsia="Raleway" w:hAnsi="Raleway" w:cs="Raleway"/>
+          <w:b/>
+          <w:bCs/>
+          <w:color w:val="000000" w:themeColor="text1"/>
+          <w:sz w:val="20"/>
+          <w:szCs w:val="20"/>
+        </w:rPr>
+        <w:t>/</w:t>
+      </w:r>
+      <w:r>
+        <w:rPr>
+          <w:rFonts w:ascii="Raleway" w:eastAsia="Raleway" w:hAnsi="Raleway" w:cs="Raleway"/>
+          <w:b/>
+          <w:bCs/>
+          <w:color w:val="000000" w:themeColor="text1"/>
+          <w:sz w:val="20"/>
+          <w:szCs w:val="20"/>
+        </w:rPr>
+        <w:t xml:space="preserve"> </w:t>
+      </w:r>
+      <w:r>
+        <w:rPr>
+          <w:rFonts w:ascii="Raleway" w:eastAsia="Raleway" w:hAnsi="Raleway" w:cs="Raleway"/>
+          <w:b/>
+          <w:bCs/>
+          <w:color w:val="000000" w:themeColor="text1"/>
+          <w:sz w:val="20"/>
+          <w:szCs w:val="20"/>
+        </w:rPr>
+        <w:t>Redux, JSX,</w:t>
+      </w:r>
+      <w:r>
+        <w:rPr>
+          <w:rFonts w:ascii="Raleway" w:eastAsia="Raleway" w:hAnsi="Raleway" w:cs="Raleway"/>
+          <w:b/>
+          <w:bCs/>
+          <w:color w:val="000000" w:themeColor="text1"/>
+          <w:sz w:val="20"/>
+          <w:szCs w:val="20"/>
+        </w:rPr>
+        <w:t xml:space="preserve"> </w:t>
+      </w:r>
       <w:proofErr w:type="gramStart"/>
       <w:r>
         <w:rPr>
-          <w:rFonts w:ascii="Raleway Thin" w:eastAsia="Raleway Thin" w:hAnsi="Raleway Thin" w:cs="Raleway Thin"/>
-          <w:sz w:val="20"/>
-          <w:szCs w:val="20"/>
-        </w:rPr>
-        <w:t xml:space="preserve"> </w:t>
-      </w:r>
-      <w:r>
-        <w:rPr>
-          <w:rFonts w:ascii="Raleway" w:eastAsia="Raleway" w:hAnsi="Raleway" w:cs="Raleway"/>
-          <w:sz w:val="20"/>
-          <w:szCs w:val="20"/>
-        </w:rPr>
-        <w:t xml:space="preserve">  (</w:t>
+          <w:rFonts w:ascii="Raleway" w:eastAsia="Raleway" w:hAnsi="Raleway" w:cs="Raleway"/>
+          <w:b/>
+          <w:bCs/>
+          <w:color w:val="000000" w:themeColor="text1"/>
+          <w:sz w:val="20"/>
+          <w:szCs w:val="20"/>
+        </w:rPr>
+        <w:t>Node</w:t>
+      </w:r>
+      <w:r>
+        <w:rPr>
+          <w:rFonts w:ascii="Raleway" w:eastAsia="Raleway" w:hAnsi="Raleway" w:cs="Raleway"/>
+          <w:b/>
+          <w:bCs/>
+          <w:color w:val="000000" w:themeColor="text1"/>
+          <w:sz w:val="20"/>
+          <w:szCs w:val="20"/>
+        </w:rPr>
+        <w:t>.js</w:t>
+      </w:r>
+      <w:r>
+        <w:rPr>
+          <w:rFonts w:ascii="Raleway" w:eastAsia="Raleway" w:hAnsi="Raleway" w:cs="Raleway"/>
+          <w:b/>
+          <w:bCs/>
+          <w:color w:val="000000" w:themeColor="text1"/>
+          <w:sz w:val="20"/>
+          <w:szCs w:val="20"/>
+        </w:rPr>
+        <w:t xml:space="preserve">, </w:t>
+      </w:r>
+      <w:r>
+        <w:rPr>
+          <w:rFonts w:ascii="Raleway" w:eastAsia="Raleway" w:hAnsi="Raleway" w:cs="Raleway"/>
+          <w:b/>
+          <w:bCs/>
+          <w:color w:val="000000" w:themeColor="text1"/>
+          <w:sz w:val="20"/>
+          <w:szCs w:val="20"/>
+        </w:rPr>
+        <w:t xml:space="preserve"> Express.js</w:t>
       </w:r>
       <w:proofErr w:type="gramEnd"/>
       <w:r>
         <w:rPr>
           <w:rFonts w:ascii="Raleway" w:eastAsia="Raleway" w:hAnsi="Raleway" w:cs="Raleway"/>
-          <w:sz w:val="20"/>
-          <w:szCs w:val="20"/>
-        </w:rPr>
-        <w:t xml:space="preserve">JavaScript, React/Redux, JSX, Express.js, </w:t>
+          <w:b/>
+          <w:bCs/>
+          <w:color w:val="000000" w:themeColor="text1"/>
+          <w:sz w:val="20"/>
+          <w:szCs w:val="20"/>
+        </w:rPr>
+        <w:t xml:space="preserve">, </w:t>
       </w:r>
       <w:proofErr w:type="spellStart"/>
       <w:r>
         <w:rPr>
           <w:rFonts w:ascii="Raleway" w:eastAsia="Raleway" w:hAnsi="Raleway" w:cs="Raleway"/>
+          <w:b/>
+          <w:bCs/>
+          <w:color w:val="000000" w:themeColor="text1"/>
           <w:sz w:val="20"/>
           <w:szCs w:val="20"/>
         </w:rPr>
@@ -1244,6 +1779,9 @@
       <w:r>
         <w:rPr>
           <w:rFonts w:ascii="Raleway" w:eastAsia="Raleway" w:hAnsi="Raleway" w:cs="Raleway"/>
+          <w:b/>
+          <w:bCs/>
+          <w:color w:val="000000" w:themeColor="text1"/>
           <w:sz w:val="20"/>
           <w:szCs w:val="20"/>
         </w:rPr>
@@ -1253,6 +1791,9 @@
       <w:r>
         <w:rPr>
           <w:rFonts w:ascii="Raleway" w:eastAsia="Raleway" w:hAnsi="Raleway" w:cs="Raleway"/>
+          <w:b/>
+          <w:bCs/>
+          <w:color w:val="000000" w:themeColor="text1"/>
           <w:sz w:val="20"/>
           <w:szCs w:val="20"/>
         </w:rPr>
@@ -1262,6 +1803,9 @@
       <w:r>
         <w:rPr>
           <w:rFonts w:ascii="Raleway" w:eastAsia="Raleway" w:hAnsi="Raleway" w:cs="Raleway"/>
+          <w:b/>
+          <w:bCs/>
+          <w:color w:val="000000" w:themeColor="text1"/>
           <w:sz w:val="20"/>
           <w:szCs w:val="20"/>
         </w:rPr>
@@ -1273,17 +1817,17 @@
           <w:sz w:val="20"/>
           <w:szCs w:val="20"/>
         </w:rPr>
-        <w:tab/>
-      </w:r>
-      <w:r>
-        <w:rPr>
-          <w:rFonts w:ascii="Raleway" w:eastAsia="Raleway" w:hAnsi="Raleway" w:cs="Raleway"/>
-          <w:sz w:val="20"/>
-          <w:szCs w:val="20"/>
-        </w:rPr>
-        <w:t xml:space="preserve">                         </w:t>
-      </w:r>
-      <w:hyperlink r:id="rId13">
+        <w:t xml:space="preserve">     </w:t>
+      </w:r>
+      <w:r>
+        <w:rPr>
+          <w:rFonts w:ascii="Raleway" w:eastAsia="Raleway" w:hAnsi="Raleway" w:cs="Raleway"/>
+          <w:sz w:val="20"/>
+          <w:szCs w:val="20"/>
+        </w:rPr>
+        <w:t xml:space="preserve">   </w:t>
+      </w:r>
+      <w:hyperlink r:id="rId10">
         <w:r>
           <w:rPr>
             <w:rFonts w:ascii="Raleway Thin" w:eastAsia="Raleway Thin" w:hAnsi="Raleway Thin" w:cs="Raleway Thin"/>
@@ -1322,7 +1866,7 @@
         </w:rPr>
         <w:t xml:space="preserve"> </w:t>
       </w:r>
-      <w:hyperlink r:id="rId14">
+      <w:hyperlink r:id="rId11">
         <w:proofErr w:type="spellStart"/>
         <w:r>
           <w:rPr>
@@ -1340,7 +1884,7 @@
     <w:p>
       <w:pPr>
         <w:widowControl w:val="0"/>
-        <w:spacing w:line="240" w:lineRule="auto"/>
+        <w:spacing w:line="288" w:lineRule="auto"/>
         <w:rPr>
           <w:rFonts w:ascii="Raleway" w:eastAsia="Raleway" w:hAnsi="Raleway" w:cs="Raleway"/>
           <w:sz w:val="20"/>
@@ -1379,7 +1923,7 @@
           <w:sz w:val="20"/>
           <w:szCs w:val="20"/>
         </w:rPr>
-        <w:t xml:space="preserve">Provided user security via </w:t>
+        <w:t xml:space="preserve">Provides user security via </w:t>
       </w:r>
       <w:proofErr w:type="spellStart"/>
       <w:r>
@@ -1399,7 +1943,25 @@
           <w:sz w:val="20"/>
           <w:szCs w:val="20"/>
         </w:rPr>
-        <w:t xml:space="preserve"> hashing on the backend to obfuscate and secure user passwords.</w:t>
+        <w:t xml:space="preserve"> hashing on the </w:t>
+      </w:r>
+      <w:r>
+        <w:rPr>
+          <w:rFonts w:ascii="Raleway Thin" w:eastAsia="Raleway Thin" w:hAnsi="Raleway Thin" w:cs="Raleway Thin"/>
+          <w:color w:val="434343"/>
+          <w:sz w:val="20"/>
+          <w:szCs w:val="20"/>
+        </w:rPr>
+        <w:t>NodeJS, Express backend</w:t>
+      </w:r>
+      <w:r>
+        <w:rPr>
+          <w:rFonts w:ascii="Raleway Thin" w:eastAsia="Raleway Thin" w:hAnsi="Raleway Thin" w:cs="Raleway Thin"/>
+          <w:color w:val="434343"/>
+          <w:sz w:val="20"/>
+          <w:szCs w:val="20"/>
+        </w:rPr>
+        <w:t>.</w:t>
       </w:r>
     </w:p>
     <w:p>
@@ -1424,7 +1986,47 @@
           <w:sz w:val="20"/>
           <w:szCs w:val="20"/>
         </w:rPr>
-        <w:t>Maintained site consistency and reduced development time by exploiting component reuse.</w:t>
+        <w:t xml:space="preserve">Tracking and storing data using </w:t>
+      </w:r>
+      <w:proofErr w:type="spellStart"/>
+      <w:r>
+        <w:rPr>
+          <w:rFonts w:ascii="Raleway Thin" w:eastAsia="Raleway Thin" w:hAnsi="Raleway Thin" w:cs="Raleway Thin"/>
+          <w:color w:val="434343"/>
+          <w:sz w:val="20"/>
+          <w:szCs w:val="20"/>
+        </w:rPr>
+        <w:t>postgreSQL</w:t>
+      </w:r>
+      <w:proofErr w:type="spellEnd"/>
+      <w:r>
+        <w:rPr>
+          <w:rFonts w:ascii="Raleway Thin" w:eastAsia="Raleway Thin" w:hAnsi="Raleway Thin" w:cs="Raleway Thin"/>
+          <w:color w:val="434343"/>
+          <w:sz w:val="20"/>
+          <w:szCs w:val="20"/>
+        </w:rPr>
+        <w:t>/</w:t>
+      </w:r>
+      <w:proofErr w:type="spellStart"/>
+      <w:r>
+        <w:rPr>
+          <w:rFonts w:ascii="Raleway Thin" w:eastAsia="Raleway Thin" w:hAnsi="Raleway Thin" w:cs="Raleway Thin"/>
+          <w:color w:val="434343"/>
+          <w:sz w:val="20"/>
+          <w:szCs w:val="20"/>
+        </w:rPr>
+        <w:t>Sequelize</w:t>
+      </w:r>
+      <w:proofErr w:type="spellEnd"/>
+      <w:r>
+        <w:rPr>
+          <w:rFonts w:ascii="Raleway Thin" w:eastAsia="Raleway Thin" w:hAnsi="Raleway Thin" w:cs="Raleway Thin"/>
+          <w:color w:val="434343"/>
+          <w:sz w:val="20"/>
+          <w:szCs w:val="20"/>
+        </w:rPr>
+        <w:t xml:space="preserve"> for product ratings as well as comments </w:t>
       </w:r>
     </w:p>
     <w:p>
@@ -1449,22 +2051,31 @@
           <w:sz w:val="20"/>
           <w:szCs w:val="20"/>
         </w:rPr>
-        <w:t xml:space="preserve">Created backend API’s using Express.js providing RESTful endpoints for </w:t>
-      </w:r>
-      <w:r>
-        <w:rPr>
-          <w:rFonts w:ascii="Raleway Thin" w:eastAsia="Raleway Thin" w:hAnsi="Raleway Thin" w:cs="Raleway Thin"/>
-          <w:color w:val="434343"/>
-          <w:sz w:val="20"/>
-          <w:szCs w:val="20"/>
-        </w:rPr>
-        <w:t>data lookup and storage.</w:t>
+        <w:t xml:space="preserve">Reusing components was the forefront of this design maintaining site consistency and </w:t>
+      </w:r>
+      <w:r>
+        <w:rPr>
+          <w:rFonts w:ascii="Raleway Thin" w:eastAsia="Raleway Thin" w:hAnsi="Raleway Thin" w:cs="Raleway Thin"/>
+          <w:color w:val="434343"/>
+          <w:sz w:val="20"/>
+          <w:szCs w:val="20"/>
+        </w:rPr>
+        <w:t>r</w:t>
+      </w:r>
+      <w:r>
+        <w:rPr>
+          <w:rFonts w:ascii="Raleway Thin" w:eastAsia="Raleway Thin" w:hAnsi="Raleway Thin" w:cs="Raleway Thin"/>
+          <w:color w:val="434343"/>
+          <w:sz w:val="20"/>
+          <w:szCs w:val="20"/>
+        </w:rPr>
+        <w:t>educing development time.</w:t>
       </w:r>
     </w:p>
     <w:p>
       <w:pPr>
         <w:widowControl w:val="0"/>
-        <w:spacing w:line="240" w:lineRule="auto"/>
+        <w:spacing w:line="288" w:lineRule="auto"/>
         <w:rPr>
           <w:rFonts w:ascii="Raleway" w:eastAsia="Raleway" w:hAnsi="Raleway" w:cs="Raleway"/>
           <w:color w:val="0000FF"/>
@@ -1475,6 +2086,9 @@
       <w:r>
         <w:rPr>
           <w:rFonts w:ascii="Raleway Thin" w:eastAsia="Raleway Thin" w:hAnsi="Raleway Thin" w:cs="Raleway Thin"/>
+          <w:b/>
+          <w:bCs/>
+          <w:color w:val="000000" w:themeColor="text1"/>
           <w:sz w:val="20"/>
           <w:szCs w:val="20"/>
         </w:rPr>
@@ -1483,15 +2097,43 @@
       <w:r>
         <w:rPr>
           <w:rFonts w:ascii="Raleway" w:eastAsia="Raleway" w:hAnsi="Raleway" w:cs="Raleway"/>
-          <w:sz w:val="20"/>
-          <w:szCs w:val="20"/>
-        </w:rPr>
-        <w:t xml:space="preserve">   (Python, React/Redux, JSX, Express, </w:t>
+          <w:b/>
+          <w:bCs/>
+          <w:color w:val="000000" w:themeColor="text1"/>
+          <w:sz w:val="20"/>
+          <w:szCs w:val="20"/>
+        </w:rPr>
+        <w:t>(Python, React</w:t>
+      </w:r>
+      <w:r>
+        <w:rPr>
+          <w:rFonts w:ascii="Raleway" w:eastAsia="Raleway" w:hAnsi="Raleway" w:cs="Raleway"/>
+          <w:b/>
+          <w:bCs/>
+          <w:color w:val="000000" w:themeColor="text1"/>
+          <w:sz w:val="20"/>
+          <w:szCs w:val="20"/>
+        </w:rPr>
+        <w:t xml:space="preserve">.js, </w:t>
+      </w:r>
+      <w:r>
+        <w:rPr>
+          <w:rFonts w:ascii="Raleway" w:eastAsia="Raleway" w:hAnsi="Raleway" w:cs="Raleway"/>
+          <w:b/>
+          <w:bCs/>
+          <w:color w:val="000000" w:themeColor="text1"/>
+          <w:sz w:val="20"/>
+          <w:szCs w:val="20"/>
+        </w:rPr>
+        <w:t xml:space="preserve">Redux, JSX, </w:t>
       </w:r>
       <w:proofErr w:type="spellStart"/>
       <w:r>
         <w:rPr>
           <w:rFonts w:ascii="Raleway" w:eastAsia="Raleway" w:hAnsi="Raleway" w:cs="Raleway"/>
+          <w:b/>
+          <w:bCs/>
+          <w:color w:val="000000" w:themeColor="text1"/>
           <w:sz w:val="20"/>
           <w:szCs w:val="20"/>
         </w:rPr>
@@ -1501,6 +2143,9 @@
       <w:r>
         <w:rPr>
           <w:rFonts w:ascii="Raleway" w:eastAsia="Raleway" w:hAnsi="Raleway" w:cs="Raleway"/>
+          <w:b/>
+          <w:bCs/>
+          <w:color w:val="000000" w:themeColor="text1"/>
           <w:sz w:val="20"/>
           <w:szCs w:val="20"/>
         </w:rPr>
@@ -1510,6 +2155,9 @@
       <w:r>
         <w:rPr>
           <w:rFonts w:ascii="Raleway" w:eastAsia="Raleway" w:hAnsi="Raleway" w:cs="Raleway"/>
+          <w:b/>
+          <w:bCs/>
+          <w:color w:val="000000" w:themeColor="text1"/>
           <w:sz w:val="20"/>
           <w:szCs w:val="20"/>
         </w:rPr>
@@ -1519,28 +2167,59 @@
       <w:r>
         <w:rPr>
           <w:rFonts w:ascii="Raleway" w:eastAsia="Raleway" w:hAnsi="Raleway" w:cs="Raleway"/>
-          <w:sz w:val="20"/>
-          <w:szCs w:val="20"/>
-        </w:rPr>
-        <w:t>, AWS, Heroku)</w:t>
-      </w:r>
-      <w:r>
-        <w:rPr>
-          <w:rFonts w:ascii="Raleway" w:eastAsia="Raleway" w:hAnsi="Raleway" w:cs="Raleway"/>
-          <w:sz w:val="20"/>
-          <w:szCs w:val="20"/>
-        </w:rPr>
-        <w:tab/>
-      </w:r>
-      <w:r>
-        <w:rPr>
-          <w:rFonts w:ascii="Raleway" w:eastAsia="Raleway" w:hAnsi="Raleway" w:cs="Raleway"/>
-          <w:sz w:val="20"/>
-          <w:szCs w:val="20"/>
-        </w:rPr>
-        <w:t xml:space="preserve">            </w:t>
-      </w:r>
-      <w:hyperlink r:id="rId15">
+          <w:b/>
+          <w:bCs/>
+          <w:color w:val="000000" w:themeColor="text1"/>
+          <w:sz w:val="20"/>
+          <w:szCs w:val="20"/>
+        </w:rPr>
+        <w:t xml:space="preserve">, AWS, </w:t>
+      </w:r>
+      <w:proofErr w:type="gramStart"/>
+      <w:r>
+        <w:rPr>
+          <w:rFonts w:ascii="Raleway" w:eastAsia="Raleway" w:hAnsi="Raleway" w:cs="Raleway"/>
+          <w:b/>
+          <w:bCs/>
+          <w:color w:val="000000" w:themeColor="text1"/>
+          <w:sz w:val="20"/>
+          <w:szCs w:val="20"/>
+        </w:rPr>
+        <w:t>Heroku)</w:t>
+      </w:r>
+      <w:r>
+        <w:rPr>
+          <w:rFonts w:ascii="Raleway" w:eastAsia="Raleway" w:hAnsi="Raleway" w:cs="Raleway"/>
+          <w:b/>
+          <w:bCs/>
+          <w:color w:val="000000" w:themeColor="text1"/>
+          <w:sz w:val="20"/>
+          <w:szCs w:val="20"/>
+        </w:rPr>
+        <w:t xml:space="preserve">   </w:t>
+      </w:r>
+      <w:proofErr w:type="gramEnd"/>
+      <w:r>
+        <w:rPr>
+          <w:rFonts w:ascii="Raleway" w:eastAsia="Raleway" w:hAnsi="Raleway" w:cs="Raleway"/>
+          <w:b/>
+          <w:bCs/>
+          <w:color w:val="000000" w:themeColor="text1"/>
+          <w:sz w:val="20"/>
+          <w:szCs w:val="20"/>
+        </w:rPr>
+        <w:t xml:space="preserve">                          </w:t>
+      </w:r>
+      <w:r>
+        <w:rPr>
+          <w:rFonts w:ascii="Raleway" w:eastAsia="Raleway" w:hAnsi="Raleway" w:cs="Raleway"/>
+          <w:color w:val="000000" w:themeColor="text1"/>
+          <w:sz w:val="20"/>
+          <w:szCs w:val="20"/>
+        </w:rPr>
+        <w:t xml:space="preserve"> </w:t>
+      </w:r>
+      <w:hyperlink r:id="rId12">
         <w:r>
           <w:rPr>
             <w:rFonts w:ascii="Raleway Thin" w:eastAsia="Raleway Thin" w:hAnsi="Raleway Thin" w:cs="Raleway Thin"/>
@@ -1579,7 +2258,7 @@
         </w:rPr>
         <w:t xml:space="preserve"> </w:t>
       </w:r>
-      <w:hyperlink r:id="rId16">
+      <w:hyperlink r:id="rId13">
         <w:proofErr w:type="spellStart"/>
         <w:r>
           <w:rPr>
@@ -1597,7 +2276,7 @@
     <w:p>
       <w:pPr>
         <w:widowControl w:val="0"/>
-        <w:spacing w:line="240" w:lineRule="auto"/>
+        <w:spacing w:line="288" w:lineRule="auto"/>
         <w:rPr>
           <w:rFonts w:ascii="Raleway" w:eastAsia="Raleway" w:hAnsi="Raleway" w:cs="Raleway"/>
           <w:sz w:val="20"/>
@@ -1613,7 +2292,6 @@
         </w:rPr>
         <w:t xml:space="preserve">A Social Networking Site Providing </w:t>
       </w:r>
-      <w:proofErr w:type="gramStart"/>
       <w:r>
         <w:rPr>
           <w:rFonts w:ascii="Raleway" w:eastAsia="Raleway" w:hAnsi="Raleway" w:cs="Raleway"/>
@@ -1621,9 +2299,8 @@
           <w:sz w:val="20"/>
           <w:szCs w:val="20"/>
         </w:rPr>
-        <w:t>customized</w:t>
-      </w:r>
-      <w:proofErr w:type="gramEnd"/>
+        <w:t>C</w:t>
+      </w:r>
       <w:r>
         <w:rPr>
           <w:rFonts w:ascii="Raleway" w:eastAsia="Raleway" w:hAnsi="Raleway" w:cs="Raleway"/>
@@ -1631,7 +2308,16 @@
           <w:sz w:val="20"/>
           <w:szCs w:val="20"/>
         </w:rPr>
-        <w:t xml:space="preserve"> Route Maps for running, hiking or bicycling </w:t>
+        <w:t xml:space="preserve">ustomized Route Maps for running, hiking or bicycling </w:t>
+      </w:r>
+      <w:r>
+        <w:rPr>
+          <w:rFonts w:ascii="Raleway" w:eastAsia="Raleway" w:hAnsi="Raleway" w:cs="Raleway"/>
+          <w:i/>
+          <w:sz w:val="20"/>
+          <w:szCs w:val="20"/>
+        </w:rPr>
+        <w:t xml:space="preserve"> </w:t>
       </w:r>
     </w:p>
     <w:p>
@@ -1656,56 +2342,61 @@
           <w:sz w:val="20"/>
           <w:szCs w:val="20"/>
         </w:rPr>
-        <w:t xml:space="preserve">Provided mapping functionality with Google maps </w:t>
-      </w:r>
-      <w:proofErr w:type="spellStart"/>
-      <w:r>
-        <w:rPr>
-          <w:rFonts w:ascii="Raleway Thin" w:eastAsia="Raleway Thin" w:hAnsi="Raleway Thin" w:cs="Raleway Thin"/>
-          <w:color w:val="434343"/>
-          <w:sz w:val="20"/>
-          <w:szCs w:val="20"/>
-        </w:rPr>
-        <w:t>api</w:t>
-      </w:r>
-      <w:proofErr w:type="spellEnd"/>
-      <w:r>
-        <w:rPr>
-          <w:rFonts w:ascii="Raleway Thin" w:eastAsia="Raleway Thin" w:hAnsi="Raleway Thin" w:cs="Raleway Thin"/>
-          <w:color w:val="434343"/>
-          <w:sz w:val="20"/>
-          <w:szCs w:val="20"/>
-        </w:rPr>
-        <w:t xml:space="preserve"> allowing users to create map </w:t>
-      </w:r>
-      <w:proofErr w:type="gramStart"/>
-      <w:r>
-        <w:rPr>
-          <w:rFonts w:ascii="Raleway Thin" w:eastAsia="Raleway Thin" w:hAnsi="Raleway Thin" w:cs="Raleway Thin"/>
-          <w:color w:val="434343"/>
-          <w:sz w:val="20"/>
-          <w:szCs w:val="20"/>
-        </w:rPr>
-        <w:t>routes, and</w:t>
-      </w:r>
-      <w:proofErr w:type="gramEnd"/>
-      <w:r>
-        <w:rPr>
-          <w:rFonts w:ascii="Raleway Thin" w:eastAsia="Raleway Thin" w:hAnsi="Raleway Thin" w:cs="Raleway Thin"/>
-          <w:color w:val="434343"/>
-          <w:sz w:val="20"/>
-          <w:szCs w:val="20"/>
-        </w:rPr>
-        <w:t xml:space="preserve"> determine distances and elevations in order</w:t>
-      </w:r>
-      <w:r>
-        <w:rPr>
-          <w:rFonts w:ascii="Raleway Thin" w:eastAsia="Raleway Thin" w:hAnsi="Raleway Thin" w:cs="Raleway Thin"/>
-          <w:color w:val="434343"/>
-          <w:sz w:val="20"/>
-          <w:szCs w:val="20"/>
-        </w:rPr>
-        <w:t xml:space="preserve"> to calibrate their workout exertion to use during their workouts.</w:t>
+        <w:t>Providing elevation, distance and time information</w:t>
+      </w:r>
+      <w:r>
+        <w:rPr>
+          <w:rFonts w:ascii="Raleway Thin" w:eastAsia="Raleway Thin" w:hAnsi="Raleway Thin" w:cs="Raleway Thin"/>
+          <w:color w:val="434343"/>
+          <w:sz w:val="20"/>
+          <w:szCs w:val="20"/>
+        </w:rPr>
+        <w:t xml:space="preserve"> in our UI/UX</w:t>
+      </w:r>
+      <w:r>
+        <w:rPr>
+          <w:rFonts w:ascii="Raleway Thin" w:eastAsia="Raleway Thin" w:hAnsi="Raleway Thin" w:cs="Raleway Thin"/>
+          <w:color w:val="434343"/>
+          <w:sz w:val="20"/>
+          <w:szCs w:val="20"/>
+        </w:rPr>
+        <w:t xml:space="preserve"> via Google maps </w:t>
+      </w:r>
+      <w:r>
+        <w:rPr>
+          <w:rFonts w:ascii="Raleway Thin" w:eastAsia="Raleway Thin" w:hAnsi="Raleway Thin" w:cs="Raleway Thin"/>
+          <w:color w:val="434343"/>
+          <w:sz w:val="20"/>
+          <w:szCs w:val="20"/>
+        </w:rPr>
+        <w:t>API</w:t>
+      </w:r>
+      <w:r>
+        <w:rPr>
+          <w:rFonts w:ascii="Raleway Thin" w:eastAsia="Raleway Thin" w:hAnsi="Raleway Thin" w:cs="Raleway Thin"/>
+          <w:color w:val="434343"/>
+          <w:sz w:val="20"/>
+          <w:szCs w:val="20"/>
+        </w:rPr>
+        <w:t xml:space="preserve"> </w:t>
+      </w:r>
+      <w:r>
+        <w:rPr>
+          <w:rFonts w:ascii="Raleway Thin" w:eastAsia="Raleway Thin" w:hAnsi="Raleway Thin" w:cs="Raleway Thin"/>
+          <w:color w:val="434343"/>
+          <w:sz w:val="20"/>
+          <w:szCs w:val="20"/>
+        </w:rPr>
+        <w:t xml:space="preserve">and </w:t>
+      </w:r>
+      <w:r>
+        <w:rPr>
+          <w:rFonts w:ascii="Raleway Thin" w:eastAsia="Raleway Thin" w:hAnsi="Raleway Thin" w:cs="Raleway Thin"/>
+          <w:color w:val="434343"/>
+          <w:sz w:val="20"/>
+          <w:szCs w:val="20"/>
+        </w:rPr>
+        <w:t>AWS S3 integration for storing user uploaded workout photos associated with a particular route.</w:t>
       </w:r>
     </w:p>
     <w:p>
@@ -1730,7 +2421,25 @@
           <w:sz w:val="20"/>
           <w:szCs w:val="20"/>
         </w:rPr>
-        <w:t xml:space="preserve">Enabled photo upload and storage for the user to store their workout photos via AWS S3 integration, and photo metadata within </w:t>
+        <w:t>Creating models, migrations, and database tables using</w:t>
+      </w:r>
+      <w:r>
+        <w:rPr>
+          <w:rFonts w:ascii="Raleway Thin" w:eastAsia="Raleway Thin" w:hAnsi="Raleway Thin" w:cs="Raleway Thin"/>
+          <w:color w:val="434343"/>
+          <w:sz w:val="20"/>
+          <w:szCs w:val="20"/>
+        </w:rPr>
+        <w:t xml:space="preserve"> Python Flask library and</w:t>
+      </w:r>
+      <w:r>
+        <w:rPr>
+          <w:rFonts w:ascii="Raleway Thin" w:eastAsia="Raleway Thin" w:hAnsi="Raleway Thin" w:cs="Raleway Thin"/>
+          <w:color w:val="434343"/>
+          <w:sz w:val="20"/>
+          <w:szCs w:val="20"/>
+        </w:rPr>
+        <w:t xml:space="preserve"> </w:t>
       </w:r>
       <w:proofErr w:type="spellStart"/>
       <w:r>
@@ -1740,7 +2449,7 @@
           <w:sz w:val="20"/>
           <w:szCs w:val="20"/>
         </w:rPr>
-        <w:t>postgreSQL</w:t>
+        <w:t>sqlAlchemy</w:t>
       </w:r>
       <w:proofErr w:type="spellEnd"/>
       <w:r>
@@ -1750,38 +2459,130 @@
           <w:sz w:val="20"/>
           <w:szCs w:val="20"/>
         </w:rPr>
-        <w:t xml:space="preserve"> database.</w:t>
+        <w:t xml:space="preserve"> and Alembic</w:t>
       </w:r>
     </w:p>
     <w:p>
       <w:pPr>
         <w:widowControl w:val="0"/>
-        <w:numPr>
-          <w:ilvl w:val="0"/>
-          <w:numId w:val="2"/>
-        </w:numPr>
-        <w:spacing w:line="240" w:lineRule="auto"/>
-        <w:rPr>
-          <w:rFonts w:ascii="Raleway Thin" w:eastAsia="Raleway Thin" w:hAnsi="Raleway Thin" w:cs="Raleway Thin"/>
-          <w:color w:val="434343"/>
-          <w:sz w:val="20"/>
-          <w:szCs w:val="20"/>
-        </w:rPr>
-      </w:pPr>
-      <w:r>
-        <w:rPr>
-          <w:rFonts w:ascii="Raleway Thin" w:eastAsia="Raleway Thin" w:hAnsi="Raleway Thin" w:cs="Raleway Thin"/>
-          <w:color w:val="434343"/>
-          <w:sz w:val="20"/>
-          <w:szCs w:val="20"/>
-        </w:rPr>
-        <w:t xml:space="preserve">Created easy associations for the user to store their workout information, route maps, and workout comments using database models, migrations, and tables using </w:t>
-      </w:r>
+        <w:spacing w:line="288" w:lineRule="auto"/>
+        <w:rPr>
+          <w:rFonts w:ascii="Raleway" w:eastAsia="Raleway" w:hAnsi="Raleway" w:cs="Raleway"/>
+          <w:color w:val="0000FF"/>
+          <w:sz w:val="20"/>
+          <w:szCs w:val="20"/>
+        </w:rPr>
+      </w:pPr>
       <w:proofErr w:type="spellStart"/>
       <w:r>
         <w:rPr>
           <w:rFonts w:ascii="Raleway Thin" w:eastAsia="Raleway Thin" w:hAnsi="Raleway Thin" w:cs="Raleway Thin"/>
-          <w:color w:val="434343"/>
+          <w:b/>
+          <w:bCs/>
+          <w:color w:val="000000" w:themeColor="text1"/>
+          <w:sz w:val="20"/>
+          <w:szCs w:val="20"/>
+        </w:rPr>
+        <w:t>Coredump</w:t>
+      </w:r>
+      <w:proofErr w:type="spellEnd"/>
+      <w:r>
+        <w:rPr>
+          <w:rFonts w:ascii="Raleway Thin" w:eastAsia="Raleway Thin" w:hAnsi="Raleway Thin" w:cs="Raleway Thin"/>
+          <w:b/>
+          <w:bCs/>
+          <w:color w:val="000000" w:themeColor="text1"/>
+          <w:sz w:val="20"/>
+          <w:szCs w:val="20"/>
+        </w:rPr>
+        <w:t xml:space="preserve"> </w:t>
+      </w:r>
+      <w:r>
+        <w:rPr>
+          <w:rFonts w:ascii="Raleway" w:eastAsia="Raleway" w:hAnsi="Raleway" w:cs="Raleway"/>
+          <w:b/>
+          <w:bCs/>
+          <w:color w:val="000000" w:themeColor="text1"/>
+          <w:sz w:val="20"/>
+          <w:szCs w:val="20"/>
+        </w:rPr>
+        <w:t>(JavaScript, React</w:t>
+      </w:r>
+      <w:r>
+        <w:rPr>
+          <w:rFonts w:ascii="Raleway" w:eastAsia="Raleway" w:hAnsi="Raleway" w:cs="Raleway"/>
+          <w:b/>
+          <w:bCs/>
+          <w:color w:val="000000" w:themeColor="text1"/>
+          <w:sz w:val="20"/>
+          <w:szCs w:val="20"/>
+        </w:rPr>
+        <w:t xml:space="preserve">JS with </w:t>
+      </w:r>
+      <w:r>
+        <w:rPr>
+          <w:rFonts w:ascii="Raleway" w:eastAsia="Raleway" w:hAnsi="Raleway" w:cs="Raleway"/>
+          <w:b/>
+          <w:bCs/>
+          <w:color w:val="000000" w:themeColor="text1"/>
+          <w:sz w:val="20"/>
+          <w:szCs w:val="20"/>
+        </w:rPr>
+        <w:t xml:space="preserve">Redux, JSX, </w:t>
+      </w:r>
+      <w:r>
+        <w:rPr>
+          <w:rFonts w:ascii="Raleway" w:eastAsia="Raleway" w:hAnsi="Raleway" w:cs="Raleway"/>
+          <w:b/>
+          <w:bCs/>
+          <w:color w:val="000000" w:themeColor="text1"/>
+          <w:sz w:val="20"/>
+          <w:szCs w:val="20"/>
+        </w:rPr>
+        <w:t xml:space="preserve">NodeJS &amp; </w:t>
+      </w:r>
+      <w:proofErr w:type="spellStart"/>
+      <w:r>
+        <w:rPr>
+          <w:rFonts w:ascii="Raleway" w:eastAsia="Raleway" w:hAnsi="Raleway" w:cs="Raleway"/>
+          <w:b/>
+          <w:bCs/>
+          <w:color w:val="000000" w:themeColor="text1"/>
+          <w:sz w:val="20"/>
+          <w:szCs w:val="20"/>
+        </w:rPr>
+        <w:t>Express</w:t>
+      </w:r>
+      <w:r>
+        <w:rPr>
+          <w:rFonts w:ascii="Raleway" w:eastAsia="Raleway" w:hAnsi="Raleway" w:cs="Raleway"/>
+          <w:b/>
+          <w:bCs/>
+          <w:color w:val="000000" w:themeColor="text1"/>
+          <w:sz w:val="20"/>
+          <w:szCs w:val="20"/>
+        </w:rPr>
+        <w:t>JS</w:t>
+      </w:r>
+      <w:proofErr w:type="spellEnd"/>
+      <w:r>
+        <w:rPr>
+          <w:rFonts w:ascii="Raleway" w:eastAsia="Raleway" w:hAnsi="Raleway" w:cs="Raleway"/>
+          <w:b/>
+          <w:bCs/>
+          <w:color w:val="000000" w:themeColor="text1"/>
+          <w:sz w:val="20"/>
+          <w:szCs w:val="20"/>
+        </w:rPr>
+        <w:t xml:space="preserve">, Pug templates, </w:t>
+      </w:r>
+      <w:proofErr w:type="spellStart"/>
+      <w:r>
+        <w:rPr>
+          <w:rFonts w:ascii="Raleway" w:eastAsia="Raleway" w:hAnsi="Raleway" w:cs="Raleway"/>
+          <w:b/>
+          <w:bCs/>
+          <w:color w:val="000000" w:themeColor="text1"/>
           <w:sz w:val="20"/>
           <w:szCs w:val="20"/>
         </w:rPr>
@@ -1790,175 +2591,35 @@
       <w:proofErr w:type="spellEnd"/>
       <w:r>
         <w:rPr>
-          <w:rFonts w:ascii="Raleway Thin" w:eastAsia="Raleway Thin" w:hAnsi="Raleway Thin" w:cs="Raleway Thin"/>
-          <w:color w:val="434343"/>
-          <w:sz w:val="20"/>
-          <w:szCs w:val="20"/>
-        </w:rPr>
-        <w:t>/Flask-</w:t>
-      </w:r>
-      <w:proofErr w:type="spellStart"/>
-      <w:r>
-        <w:rPr>
-          <w:rFonts w:ascii="Raleway Thin" w:eastAsia="Raleway Thin" w:hAnsi="Raleway Thin" w:cs="Raleway Thin"/>
-          <w:color w:val="434343"/>
-          <w:sz w:val="20"/>
-          <w:szCs w:val="20"/>
-        </w:rPr>
-        <w:t>SQLAlchemy</w:t>
-      </w:r>
-      <w:proofErr w:type="spellEnd"/>
-      <w:r>
-        <w:rPr>
-          <w:rFonts w:ascii="Raleway Thin" w:eastAsia="Raleway Thin" w:hAnsi="Raleway Thin" w:cs="Raleway Thin"/>
-          <w:color w:val="434343"/>
-          <w:sz w:val="20"/>
-          <w:szCs w:val="20"/>
-        </w:rPr>
-        <w:t xml:space="preserve">/Alembic </w:t>
-      </w:r>
-      <w:proofErr w:type="spellStart"/>
-      <w:r>
-        <w:rPr>
-          <w:rFonts w:ascii="Raleway Thin" w:eastAsia="Raleway Thin" w:hAnsi="Raleway Thin" w:cs="Raleway Thin"/>
-          <w:color w:val="434343"/>
-          <w:sz w:val="20"/>
-          <w:szCs w:val="20"/>
-        </w:rPr>
-        <w:t>db</w:t>
-      </w:r>
-      <w:proofErr w:type="spellEnd"/>
-      <w:r>
-        <w:rPr>
-          <w:rFonts w:ascii="Raleway Thin" w:eastAsia="Raleway Thin" w:hAnsi="Raleway Thin" w:cs="Raleway Thin"/>
-          <w:color w:val="434343"/>
-          <w:sz w:val="20"/>
-          <w:szCs w:val="20"/>
-        </w:rPr>
-        <w:t>/ORM.</w:t>
-      </w:r>
-    </w:p>
-    <w:p>
-      <w:pPr>
-        <w:widowControl w:val="0"/>
-        <w:spacing w:line="240" w:lineRule="auto"/>
-        <w:rPr>
-          <w:rFonts w:ascii="Raleway" w:eastAsia="Raleway" w:hAnsi="Raleway" w:cs="Raleway"/>
-          <w:color w:val="0000FF"/>
-          <w:sz w:val="20"/>
-          <w:szCs w:val="20"/>
-        </w:rPr>
-      </w:pPr>
-      <w:proofErr w:type="spellStart"/>
-      <w:r>
-        <w:rPr>
-          <w:rFonts w:ascii="Raleway Thin" w:eastAsia="Raleway Thin" w:hAnsi="Raleway Thin" w:cs="Raleway Thin"/>
-          <w:sz w:val="20"/>
-          <w:szCs w:val="20"/>
-        </w:rPr>
-        <w:t>Coredump</w:t>
-      </w:r>
-      <w:proofErr w:type="spellEnd"/>
-      <w:proofErr w:type="gramStart"/>
-      <w:r>
-        <w:rPr>
-          <w:rFonts w:ascii="Raleway Thin" w:eastAsia="Raleway Thin" w:hAnsi="Raleway Thin" w:cs="Raleway Thin"/>
+          <w:rFonts w:ascii="Raleway" w:eastAsia="Raleway" w:hAnsi="Raleway" w:cs="Raleway"/>
+          <w:b/>
+          <w:bCs/>
+          <w:color w:val="000000" w:themeColor="text1"/>
+          <w:sz w:val="20"/>
+          <w:szCs w:val="20"/>
+        </w:rPr>
+        <w:t>)</w:t>
+      </w:r>
+      <w:r>
+        <w:rPr>
+          <w:rFonts w:ascii="Raleway" w:eastAsia="Raleway" w:hAnsi="Raleway" w:cs="Raleway"/>
           <w:sz w:val="20"/>
           <w:szCs w:val="20"/>
         </w:rPr>
         <w:t xml:space="preserve"> </w:t>
       </w:r>
-      <w:r>
-        <w:rPr>
-          <w:rFonts w:ascii="Raleway" w:eastAsia="Raleway" w:hAnsi="Raleway" w:cs="Raleway"/>
-          <w:sz w:val="20"/>
-          <w:szCs w:val="20"/>
-        </w:rPr>
-        <w:t xml:space="preserve">  (</w:t>
-      </w:r>
-      <w:proofErr w:type="gramEnd"/>
-      <w:r>
-        <w:rPr>
-          <w:rFonts w:ascii="Raleway" w:eastAsia="Raleway" w:hAnsi="Raleway" w:cs="Raleway"/>
-          <w:sz w:val="20"/>
-          <w:szCs w:val="20"/>
-        </w:rPr>
-        <w:t xml:space="preserve">JavaScript, React/Redux, JSX, Express, </w:t>
-      </w:r>
-      <w:r>
-        <w:rPr>
-          <w:rFonts w:ascii="Raleway" w:eastAsia="Raleway" w:hAnsi="Raleway" w:cs="Raleway"/>
-          <w:sz w:val="20"/>
-          <w:szCs w:val="20"/>
-        </w:rPr>
-        <w:t xml:space="preserve">Pug templates, </w:t>
-      </w:r>
-      <w:proofErr w:type="spellStart"/>
-      <w:r>
-        <w:rPr>
-          <w:rFonts w:ascii="Raleway" w:eastAsia="Raleway" w:hAnsi="Raleway" w:cs="Raleway"/>
-          <w:sz w:val="20"/>
-          <w:szCs w:val="20"/>
-        </w:rPr>
-        <w:t>postgreSQL</w:t>
-      </w:r>
-      <w:proofErr w:type="spellEnd"/>
-      <w:r>
-        <w:rPr>
-          <w:rFonts w:ascii="Raleway" w:eastAsia="Raleway" w:hAnsi="Raleway" w:cs="Raleway"/>
-          <w:sz w:val="20"/>
-          <w:szCs w:val="20"/>
-        </w:rPr>
-        <w:t>)</w:t>
-      </w:r>
-      <w:r>
-        <w:rPr>
-          <w:rFonts w:ascii="Raleway" w:eastAsia="Raleway" w:hAnsi="Raleway" w:cs="Raleway"/>
-          <w:sz w:val="20"/>
-          <w:szCs w:val="20"/>
-        </w:rPr>
-        <w:tab/>
-      </w:r>
-      <w:r>
-        <w:rPr>
-          <w:rFonts w:ascii="Raleway" w:eastAsia="Raleway" w:hAnsi="Raleway" w:cs="Raleway"/>
-          <w:sz w:val="20"/>
-          <w:szCs w:val="20"/>
-        </w:rPr>
-        <w:tab/>
-      </w:r>
-      <w:r>
-        <w:fldChar w:fldCharType="begin"/>
-      </w:r>
-      <w:r>
-        <w:instrText xml:space="preserve"> HYPERLINK "https://aa-coredump.herokuapp.com/" \h </w:instrText>
-      </w:r>
-      <w:r>
-        <w:fldChar w:fldCharType="separate"/>
-      </w:r>
-      <w:r>
-        <w:t xml:space="preserve">          </w:t>
-      </w:r>
-      <w:r>
-        <w:rPr>
-          <w:rFonts w:ascii="Raleway Thin" w:eastAsia="Raleway Thin" w:hAnsi="Raleway Thin" w:cs="Raleway Thin"/>
-          <w:color w:val="1155CC"/>
-          <w:sz w:val="20"/>
-          <w:szCs w:val="20"/>
-          <w:u w:val="single"/>
-        </w:rPr>
-        <w:t>live site</w:t>
-      </w:r>
-      <w:r>
-        <w:rPr>
-          <w:rFonts w:ascii="Raleway Thin" w:eastAsia="Raleway Thin" w:hAnsi="Raleway Thin" w:cs="Raleway Thin"/>
-          <w:color w:val="1155CC"/>
-          <w:sz w:val="20"/>
-          <w:szCs w:val="20"/>
-          <w:u w:val="single"/>
-        </w:rPr>
-        <w:fldChar w:fldCharType="end"/>
-      </w:r>
+      <w:hyperlink r:id="rId14">
+        <w:r>
+          <w:rPr>
+            <w:rFonts w:ascii="Raleway Thin" w:eastAsia="Raleway Thin" w:hAnsi="Raleway Thin" w:cs="Raleway Thin"/>
+            <w:color w:val="1155CC"/>
+            <w:sz w:val="20"/>
+            <w:szCs w:val="20"/>
+            <w:u w:val="single"/>
+          </w:rPr>
+          <w:t>live site</w:t>
+        </w:r>
+      </w:hyperlink>
       <w:r>
         <w:rPr>
           <w:rFonts w:ascii="Raleway Thin" w:eastAsia="Raleway Thin" w:hAnsi="Raleway Thin" w:cs="Raleway Thin"/>
@@ -1986,7 +2647,7 @@
         </w:rPr>
         <w:t xml:space="preserve"> </w:t>
       </w:r>
-      <w:hyperlink r:id="rId17">
+      <w:hyperlink r:id="rId15">
         <w:proofErr w:type="spellStart"/>
         <w:r>
           <w:rPr>
@@ -2004,7 +2665,7 @@
     <w:p>
       <w:pPr>
         <w:widowControl w:val="0"/>
-        <w:spacing w:line="240" w:lineRule="auto"/>
+        <w:spacing w:line="288" w:lineRule="auto"/>
         <w:rPr>
           <w:rFonts w:ascii="Raleway Thin" w:eastAsia="Raleway Thin" w:hAnsi="Raleway Thin" w:cs="Raleway Thin"/>
           <w:color w:val="434343"/>
@@ -2029,22 +2690,22 @@
           <w:ilvl w:val="0"/>
           <w:numId w:val="2"/>
         </w:numPr>
-        <w:spacing w:line="240" w:lineRule="auto"/>
-        <w:rPr>
-          <w:rFonts w:ascii="Raleway Thin" w:eastAsia="Raleway Thin" w:hAnsi="Raleway Thin" w:cs="Raleway Thin"/>
-          <w:color w:val="434343"/>
-          <w:sz w:val="20"/>
-          <w:szCs w:val="20"/>
-        </w:rPr>
-      </w:pPr>
-      <w:r>
-        <w:rPr>
-          <w:rFonts w:ascii="Raleway Thin" w:eastAsia="Raleway Thin" w:hAnsi="Raleway Thin" w:cs="Raleway Thin"/>
-          <w:color w:val="434343"/>
-          <w:sz w:val="20"/>
-          <w:szCs w:val="20"/>
-        </w:rPr>
-        <w:t xml:space="preserve">Employed </w:t>
+        <w:spacing w:line="288" w:lineRule="auto"/>
+        <w:rPr>
+          <w:rFonts w:ascii="Raleway Thin" w:eastAsia="Raleway Thin" w:hAnsi="Raleway Thin" w:cs="Raleway Thin"/>
+          <w:color w:val="434343"/>
+          <w:sz w:val="20"/>
+          <w:szCs w:val="20"/>
+        </w:rPr>
+      </w:pPr>
+      <w:r>
+        <w:rPr>
+          <w:rFonts w:ascii="Raleway Thin" w:eastAsia="Raleway Thin" w:hAnsi="Raleway Thin" w:cs="Raleway Thin"/>
+          <w:color w:val="434343"/>
+          <w:sz w:val="20"/>
+          <w:szCs w:val="20"/>
+        </w:rPr>
+        <w:t xml:space="preserve">Providing associations and product ratings as well as user comments with </w:t>
       </w:r>
       <w:proofErr w:type="spellStart"/>
       <w:r>
@@ -2064,7 +2725,7 @@
           <w:sz w:val="20"/>
           <w:szCs w:val="20"/>
         </w:rPr>
-        <w:t>/</w:t>
+        <w:t xml:space="preserve"> database design utilizing </w:t>
       </w:r>
       <w:proofErr w:type="spellStart"/>
       <w:r>
@@ -2084,26 +2745,58 @@
           <w:sz w:val="20"/>
           <w:szCs w:val="20"/>
         </w:rPr>
-        <w:t xml:space="preserve"> datab</w:t>
-      </w:r>
-      <w:r>
-        <w:rPr>
-          <w:rFonts w:ascii="Raleway Thin" w:eastAsia="Raleway Thin" w:hAnsi="Raleway Thin" w:cs="Raleway Thin"/>
-          <w:color w:val="434343"/>
-          <w:sz w:val="20"/>
-          <w:szCs w:val="20"/>
-        </w:rPr>
-        <w:t>ase/ORM to store product ratings and user comments</w:t>
-      </w:r>
-      <w:r>
-        <w:rPr>
-          <w:rFonts w:ascii="Raleway Thin" w:eastAsia="Raleway Thin" w:hAnsi="Raleway Thin" w:cs="Raleway Thin"/>
-          <w:color w:val="434343"/>
-          <w:sz w:val="20"/>
-          <w:szCs w:val="20"/>
-        </w:rPr>
-        <w:br/>
-      </w:r>
+        <w:t xml:space="preserve"> </w:t>
+      </w:r>
+      <w:r>
+        <w:rPr>
+          <w:rFonts w:ascii="Raleway Thin" w:eastAsia="Raleway Thin" w:hAnsi="Raleway Thin" w:cs="Raleway Thin"/>
+          <w:color w:val="434343"/>
+          <w:sz w:val="20"/>
+          <w:szCs w:val="20"/>
+        </w:rPr>
+        <w:t xml:space="preserve">ORM </w:t>
+      </w:r>
+      <w:r>
+        <w:rPr>
+          <w:rFonts w:ascii="Raleway Thin" w:eastAsia="Raleway Thin" w:hAnsi="Raleway Thin" w:cs="Raleway Thin"/>
+          <w:color w:val="434343"/>
+          <w:sz w:val="20"/>
+          <w:szCs w:val="20"/>
+        </w:rPr>
+        <w:t xml:space="preserve">for managing </w:t>
+      </w:r>
+      <w:proofErr w:type="spellStart"/>
+      <w:r>
+        <w:rPr>
+          <w:rFonts w:ascii="Raleway Thin" w:eastAsia="Raleway Thin" w:hAnsi="Raleway Thin" w:cs="Raleway Thin"/>
+          <w:color w:val="434343"/>
+          <w:sz w:val="20"/>
+          <w:szCs w:val="20"/>
+        </w:rPr>
+        <w:t>db</w:t>
+      </w:r>
+      <w:proofErr w:type="spellEnd"/>
+      <w:r>
+        <w:rPr>
+          <w:rFonts w:ascii="Raleway Thin" w:eastAsia="Raleway Thin" w:hAnsi="Raleway Thin" w:cs="Raleway Thin"/>
+          <w:color w:val="434343"/>
+          <w:sz w:val="20"/>
+          <w:szCs w:val="20"/>
+        </w:rPr>
+        <w:t xml:space="preserve"> modeling and queries.</w:t>
+      </w:r>
+    </w:p>
+    <w:p>
+      <w:pPr>
+        <w:widowControl w:val="0"/>
+        <w:spacing w:line="288" w:lineRule="auto"/>
+        <w:rPr>
+          <w:rFonts w:ascii="Raleway Thin" w:eastAsia="Raleway Thin" w:hAnsi="Raleway Thin" w:cs="Raleway Thin"/>
+          <w:color w:val="666666"/>
+          <w:sz w:val="12"/>
+          <w:szCs w:val="12"/>
+        </w:rPr>
+      </w:pPr>
     </w:p>
     <w:p>
       <w:pPr>
@@ -2133,19 +2826,35 @@
         <w:widowControl w:val="0"/>
         <w:spacing w:line="288" w:lineRule="auto"/>
         <w:rPr>
+          <w:sz w:val="20"/>
+          <w:szCs w:val="20"/>
+        </w:rPr>
+      </w:pPr>
+      <w:r>
+        <w:rPr>
+          <w:rFonts w:ascii="Raleway Thin" w:eastAsia="Raleway Thin" w:hAnsi="Raleway Thin" w:cs="Raleway Thin"/>
+          <w:sz w:val="20"/>
+          <w:szCs w:val="20"/>
+        </w:rPr>
+        <w:t>App Academy</w:t>
+      </w:r>
+      <w:r>
+        <w:rPr>
           <w:rFonts w:ascii="Raleway" w:eastAsia="Raleway" w:hAnsi="Raleway" w:cs="Raleway"/>
           <w:color w:val="666666"/>
           <w:sz w:val="20"/>
           <w:szCs w:val="20"/>
         </w:rPr>
-      </w:pPr>
-      <w:r>
-        <w:rPr>
-          <w:rFonts w:ascii="Raleway Thin" w:eastAsia="Raleway Thin" w:hAnsi="Raleway Thin" w:cs="Raleway Thin"/>
-          <w:sz w:val="20"/>
-          <w:szCs w:val="20"/>
-        </w:rPr>
-        <w:t>App Academy</w:t>
+        <w:t xml:space="preserve">   </w:t>
+      </w:r>
+      <w:r>
+        <w:rPr>
+          <w:rFonts w:ascii="Raleway" w:eastAsia="Raleway" w:hAnsi="Raleway" w:cs="Raleway"/>
+          <w:color w:val="38761D"/>
+          <w:sz w:val="20"/>
+          <w:szCs w:val="20"/>
+        </w:rPr>
+        <w:t>|</w:t>
       </w:r>
       <w:r>
         <w:rPr>
@@ -2154,17 +2863,7 @@
           <w:sz w:val="20"/>
           <w:szCs w:val="20"/>
         </w:rPr>
-        <w:t xml:space="preserve">   </w:t>
-      </w:r>
-      <w:proofErr w:type="gramStart"/>
-      <w:r>
-        <w:rPr>
-          <w:rFonts w:ascii="Raleway" w:eastAsia="Raleway" w:hAnsi="Raleway" w:cs="Raleway"/>
-          <w:color w:val="38761D"/>
-          <w:sz w:val="20"/>
-          <w:szCs w:val="20"/>
-        </w:rPr>
-        <w:t>|</w:t>
+        <w:t xml:space="preserve"> San Francisco, C</w:t>
       </w:r>
       <w:r>
         <w:rPr>
@@ -2173,9 +2872,8 @@
           <w:sz w:val="20"/>
           <w:szCs w:val="20"/>
         </w:rPr>
-        <w:t xml:space="preserve">  San</w:t>
-      </w:r>
-      <w:proofErr w:type="gramEnd"/>
+        <w:t>A</w:t>
+      </w:r>
       <w:r>
         <w:rPr>
           <w:rFonts w:ascii="Raleway" w:eastAsia="Raleway" w:hAnsi="Raleway" w:cs="Raleway"/>
@@ -2183,8 +2881,10 @@
           <w:sz w:val="20"/>
           <w:szCs w:val="20"/>
         </w:rPr>
-        <w:t xml:space="preserve"> Francisco, CA |</w:t>
-      </w:r>
+        <w:t xml:space="preserve"> July 2020</w:t>
+      </w:r>
+      <w:bookmarkStart w:id="0" w:name="_joigu8kk7p30" w:colFirst="0" w:colLast="0"/>
+      <w:bookmarkEnd w:id="0"/>
       <w:r>
         <w:rPr>
           <w:rFonts w:ascii="Raleway" w:eastAsia="Raleway" w:hAnsi="Raleway" w:cs="Raleway"/>
@@ -2192,58 +2892,39 @@
           <w:sz w:val="20"/>
           <w:szCs w:val="20"/>
         </w:rPr>
-        <w:t xml:space="preserve">  July 2020</w:t>
+        <w:t xml:space="preserve"> Immersive 1000-hr full stack engineering course</w:t>
       </w:r>
     </w:p>
     <w:p>
       <w:pPr>
-        <w:pStyle w:val="Heading2"/>
-        <w:widowControl w:val="0"/>
-        <w:spacing w:before="0" w:after="0" w:line="240" w:lineRule="auto"/>
-        <w:rPr>
-          <w:sz w:val="20"/>
-          <w:szCs w:val="20"/>
-        </w:rPr>
-      </w:pPr>
-      <w:bookmarkStart w:id="3" w:name="_joigu8kk7p30" w:colFirst="0" w:colLast="0"/>
-      <w:bookmarkEnd w:id="3"/>
-      <w:r>
-        <w:rPr>
-          <w:rFonts w:ascii="Raleway Thin" w:eastAsia="Raleway Thin" w:hAnsi="Raleway Thin" w:cs="Raleway Thin"/>
-          <w:color w:val="434343"/>
-          <w:sz w:val="20"/>
-          <w:szCs w:val="20"/>
-        </w:rPr>
-        <w:t xml:space="preserve">     </w:t>
-      </w:r>
-      <w:r>
-        <w:rPr>
-          <w:rFonts w:ascii="Raleway Thin" w:eastAsia="Raleway Thin" w:hAnsi="Raleway Thin" w:cs="Raleway Thin"/>
-          <w:color w:val="434343"/>
-          <w:sz w:val="20"/>
-          <w:szCs w:val="20"/>
-        </w:rPr>
-        <w:t>Immersive 1000-hour full-stack engineering course with &lt; 3% acceptance rate</w:t>
-      </w:r>
-    </w:p>
-    <w:p>
-      <w:pPr>
         <w:widowControl w:val="0"/>
         <w:spacing w:line="288" w:lineRule="auto"/>
+      </w:pPr>
+      <w:r>
+        <w:rPr>
+          <w:rFonts w:ascii="Raleway Thin" w:eastAsia="Raleway Thin" w:hAnsi="Raleway Thin" w:cs="Raleway Thin"/>
+          <w:sz w:val="20"/>
+          <w:szCs w:val="20"/>
+        </w:rPr>
+        <w:t>San Francisco State University</w:t>
+      </w:r>
+      <w:r>
         <w:rPr>
           <w:rFonts w:ascii="Raleway" w:eastAsia="Raleway" w:hAnsi="Raleway" w:cs="Raleway"/>
           <w:color w:val="666666"/>
           <w:sz w:val="20"/>
           <w:szCs w:val="20"/>
         </w:rPr>
-      </w:pPr>
-      <w:r>
-        <w:rPr>
-          <w:rFonts w:ascii="Raleway Thin" w:eastAsia="Raleway Thin" w:hAnsi="Raleway Thin" w:cs="Raleway Thin"/>
-          <w:sz w:val="20"/>
-          <w:szCs w:val="20"/>
-        </w:rPr>
-        <w:t>San Francisco State University</w:t>
+        <w:t xml:space="preserve">   </w:t>
+      </w:r>
+      <w:r>
+        <w:rPr>
+          <w:rFonts w:ascii="Raleway" w:eastAsia="Raleway" w:hAnsi="Raleway" w:cs="Raleway"/>
+          <w:color w:val="38761D"/>
+          <w:sz w:val="20"/>
+          <w:szCs w:val="20"/>
+        </w:rPr>
+        <w:t>|</w:t>
       </w:r>
       <w:r>
         <w:rPr>
@@ -2252,139 +2933,34 @@
           <w:sz w:val="20"/>
           <w:szCs w:val="20"/>
         </w:rPr>
-        <w:t xml:space="preserve">   </w:t>
-      </w:r>
-      <w:r>
-        <w:rPr>
-          <w:rFonts w:ascii="Raleway" w:eastAsia="Raleway" w:hAnsi="Raleway" w:cs="Raleway"/>
-          <w:color w:val="38761D"/>
-          <w:sz w:val="20"/>
-          <w:szCs w:val="20"/>
-        </w:rPr>
-        <w:t>|</w:t>
-      </w:r>
-      <w:r>
-        <w:rPr>
-          <w:rFonts w:ascii="Raleway" w:eastAsia="Raleway" w:hAnsi="Raleway" w:cs="Raleway"/>
-          <w:color w:val="666666"/>
-          <w:sz w:val="20"/>
-          <w:szCs w:val="20"/>
-        </w:rPr>
-        <w:t xml:space="preserve">   San Francisco, CA   </w:t>
-      </w:r>
-    </w:p>
-    <w:p>
-      <w:pPr>
-        <w:widowControl w:val="0"/>
-        <w:spacing w:line="288" w:lineRule="auto"/>
-      </w:pPr>
-      <w:r>
-        <w:rPr>
-          <w:rFonts w:ascii="Raleway Thin" w:eastAsia="Raleway Thin" w:hAnsi="Raleway Thin" w:cs="Raleway Thin"/>
-          <w:color w:val="434343"/>
-          <w:sz w:val="20"/>
-          <w:szCs w:val="20"/>
-        </w:rPr>
-        <w:t xml:space="preserve">     </w:t>
-      </w:r>
-      <w:r>
-        <w:rPr>
-          <w:rFonts w:ascii="Raleway Thin" w:eastAsia="Raleway Thin" w:hAnsi="Raleway Thin" w:cs="Raleway Thin"/>
-          <w:color w:val="434343"/>
-          <w:sz w:val="20"/>
-          <w:szCs w:val="20"/>
-        </w:rPr>
-        <w:t>BS in Computer Science</w:t>
-      </w:r>
-      <w:r>
-        <w:rPr>
-          <w:rFonts w:ascii="Raleway Thin" w:eastAsia="Raleway Thin" w:hAnsi="Raleway Thin" w:cs="Raleway Thin"/>
-          <w:color w:val="434343"/>
-          <w:sz w:val="20"/>
-          <w:szCs w:val="20"/>
-        </w:rPr>
-        <w:br/>
-      </w:r>
-      <w:r>
-        <w:rPr>
-          <w:rFonts w:ascii="Raleway Thin" w:eastAsia="Raleway Thin" w:hAnsi="Raleway Thin" w:cs="Raleway Thin"/>
-          <w:sz w:val="20"/>
-          <w:szCs w:val="20"/>
-        </w:rPr>
-        <w:t>Project Management Institute</w:t>
-      </w:r>
-      <w:r>
-        <w:rPr>
-          <w:rFonts w:ascii="Raleway" w:eastAsia="Raleway" w:hAnsi="Raleway" w:cs="Raleway"/>
-          <w:color w:val="666666"/>
-          <w:sz w:val="20"/>
-          <w:szCs w:val="20"/>
-        </w:rPr>
-        <w:t xml:space="preserve">    |   Project Management Professional (</w:t>
-      </w:r>
-      <w:r>
-        <w:rPr>
-          <w:rFonts w:ascii="Raleway Thin" w:eastAsia="Raleway Thin" w:hAnsi="Raleway Thin" w:cs="Raleway Thin"/>
-          <w:color w:val="434343"/>
-          <w:sz w:val="20"/>
-          <w:szCs w:val="20"/>
-        </w:rPr>
-        <w:t>PMP)</w:t>
-      </w:r>
-      <w:r>
-        <w:rPr>
-          <w:rFonts w:ascii="Raleway Thin" w:eastAsia="Raleway Thin" w:hAnsi="Raleway Thin" w:cs="Raleway Thin"/>
-          <w:color w:val="434343"/>
-          <w:sz w:val="20"/>
-          <w:szCs w:val="20"/>
-        </w:rPr>
-        <w:br/>
-      </w:r>
-      <w:r>
-        <w:rPr>
-          <w:rFonts w:ascii="Raleway Thin" w:eastAsia="Raleway Thin" w:hAnsi="Raleway Thin" w:cs="Raleway Thin"/>
-          <w:sz w:val="20"/>
-          <w:szCs w:val="20"/>
-        </w:rPr>
-        <w:t>Scrum Alliance</w:t>
-      </w:r>
-      <w:r>
-        <w:rPr>
-          <w:rFonts w:ascii="Raleway" w:eastAsia="Raleway" w:hAnsi="Raleway" w:cs="Raleway"/>
-          <w:color w:val="666666"/>
-          <w:sz w:val="20"/>
-          <w:szCs w:val="20"/>
-        </w:rPr>
-        <w:t xml:space="preserve">    |   Cer</w:t>
-      </w:r>
-      <w:r>
-        <w:rPr>
-          <w:rFonts w:ascii="Raleway" w:eastAsia="Raleway" w:hAnsi="Raleway" w:cs="Raleway"/>
-          <w:color w:val="666666"/>
-          <w:sz w:val="20"/>
-          <w:szCs w:val="20"/>
-        </w:rPr>
-        <w:t>tified Scrum Master (</w:t>
-      </w:r>
-      <w:r>
-        <w:rPr>
-          <w:rFonts w:ascii="Raleway" w:eastAsia="Raleway" w:hAnsi="Raleway" w:cs="Raleway"/>
-          <w:b/>
-          <w:bCs/>
-          <w:color w:val="666666"/>
-          <w:sz w:val="20"/>
-          <w:szCs w:val="20"/>
-        </w:rPr>
-        <w:t>CSM</w:t>
-      </w:r>
-      <w:r>
-        <w:rPr>
-          <w:rFonts w:ascii="Raleway" w:eastAsia="Raleway" w:hAnsi="Raleway" w:cs="Raleway"/>
-          <w:color w:val="666666"/>
-          <w:sz w:val="20"/>
-          <w:szCs w:val="20"/>
-        </w:rPr>
-        <w:t xml:space="preserve">) </w:t>
+        <w:t xml:space="preserve">   San Francisco, CA | </w:t>
+      </w:r>
+      <w:r>
+        <w:rPr>
+          <w:rFonts w:ascii="Raleway Thin" w:eastAsia="Raleway Thin" w:hAnsi="Raleway Thin" w:cs="Raleway Thin"/>
+          <w:color w:val="434343"/>
+          <w:sz w:val="20"/>
+          <w:szCs w:val="20"/>
+        </w:rPr>
+        <w:t>Bachelor of Science</w:t>
+      </w:r>
+      <w:r>
+        <w:rPr>
+          <w:rFonts w:ascii="Raleway Thin" w:eastAsia="Raleway Thin" w:hAnsi="Raleway Thin" w:cs="Raleway Thin"/>
+          <w:color w:val="434343"/>
+          <w:sz w:val="20"/>
+          <w:szCs w:val="20"/>
+        </w:rPr>
+        <w:t xml:space="preserve"> in Computer Science</w:t>
+      </w:r>
+      <w:r>
+        <w:rPr>
+          <w:rFonts w:ascii="Raleway Thin" w:eastAsia="Raleway Thin" w:hAnsi="Raleway Thin" w:cs="Raleway Thin"/>
+          <w:color w:val="434343"/>
+          <w:sz w:val="20"/>
+          <w:szCs w:val="20"/>
+        </w:rPr>
+        <w:t xml:space="preserve"> (BSCS)</w:t>
       </w:r>
     </w:p>
     <w:sectPr>
@@ -2392,176 +2968,18 @@
       <w:pgMar w:top="720" w:right="720" w:bottom="720" w:left="720" w:header="720" w:footer="720" w:gutter="0"/>
       <w:pgNumType w:start="1"/>
       <w:cols w:space="720"/>
+      <w:docGrid w:linePitch="299"/>
     </w:sectPr>
   </w:body>
 </w:document>
 </file>
 
-<file path=word/comments.xml><?xml version="1.0" encoding="utf-8"?>
-<w:comments xmlns:wpc="http://schemas.microsoft.com/office/word/2010/wordprocessingCanvas" xmlns:cx="http://schemas.microsoft.com/office/drawing/2014/chartex" xmlns:cx1="http://schemas.microsoft.com/office/drawing/2015/9/8/chartex" xmlns:cx2="http://schemas.microsoft.com/office/drawing/2015/10/21/chartex" xmlns:cx3="http://schemas.microsoft.com/office/drawing/2016/5/9/chartex" xmlns:cx4="http://schemas.microsoft.com/office/drawing/2016/5/10/chartex" xmlns:cx5="http://schemas.microsoft.com/office/drawing/2016/5/11/chartex" xmlns:cx6="http://schemas.microsoft.com/office/drawing/2016/5/12/chartex" xmlns:cx7="http://schemas.microsoft.com/office/drawing/2016/5/13/chartex" xmlns:cx8="http://schemas.microsoft.com/office/drawing/2016/5/14/chartex" xmlns:mc="http://schemas.openxmlformats.org/markup-compatibility/2006" xmlns:aink="http://schemas.microsoft.com/office/drawing/2016/ink" xmlns:am3d="http://schemas.microsoft.com/office/drawing/2017/model3d" xmlns:o="urn:schemas-microsoft-com:office:office" xmlns:r="http://schemas.openxmlformats.org/officeDocument/2006/relationships" xmlns:m="http://schemas.openxmlformats.org/officeDocument/2006/math" xmlns:v="urn:schemas-microsoft-com:vml" xmlns:wp14="http://schemas.microsoft.com/office/word/2010/wordprocessingDrawing" xmlns:wp="http://schemas.openxmlformats.org/drawingml/2006/wordprocessingDrawing" xmlns:w10="urn:schemas-microsoft-com:office:word" xmlns:w="http://schemas.openxmlformats.org/wordprocessingml/2006/main" xmlns:w14="http://schemas.microsoft.com/office/word/2010/wordml" xmlns:w15="http://schemas.microsoft.com/office/word/2012/wordml" xmlns:w16cex="http://schemas.microsoft.com/office/word/2018/wordml/cex" xmlns:w16cid="http://schemas.microsoft.com/office/word/2016/wordml/cid" xmlns:w16="http://schemas.microsoft.com/office/word/2018/wordml" xmlns:w16se="http://schemas.microsoft.com/office/word/2015/wordml/symex" xmlns:wpg="http://schemas.microsoft.com/office/word/2010/wordprocessingGroup" xmlns:wpi="http://schemas.microsoft.com/office/word/2010/wordprocessingInk" xmlns:wne="http://schemas.microsoft.com/office/word/2006/wordml" xmlns:wps="http://schemas.microsoft.com/office/word/2010/wordprocessingShape" mc:Ignorable="w14 w15 w16se w16cid w16 w16cex wp14">
-  <w:comment w:id="0" w:author="Mark Rodriguez" w:date="2020-12-29T15:47:00Z" w:initials="">
-    <w:p>
-      <w:pPr>
-        <w:widowControl w:val="0"/>
-        <w:pBdr>
-          <w:top w:val="nil"/>
-          <w:left w:val="nil"/>
-          <w:bottom w:val="nil"/>
-          <w:right w:val="nil"/>
-          <w:between w:val="nil"/>
-        </w:pBdr>
-        <w:spacing w:line="240" w:lineRule="auto"/>
-        <w:rPr>
-          <w:color w:val="000000"/>
-        </w:rPr>
-      </w:pPr>
-      <w:r>
-        <w:rPr>
-          <w:color w:val="000000"/>
-        </w:rPr>
-        <w:t>This looks good.</w:t>
-      </w:r>
-    </w:p>
-  </w:comment>
-  <w:comment w:id="1" w:author="Mary Lark" w:date="2020-12-29T16:46:00Z" w:initials="">
-    <w:p>
-      <w:pPr>
-        <w:widowControl w:val="0"/>
-        <w:pBdr>
-          <w:top w:val="nil"/>
-          <w:left w:val="nil"/>
-          <w:bottom w:val="nil"/>
-          <w:right w:val="nil"/>
-          <w:between w:val="nil"/>
-        </w:pBdr>
-        <w:spacing w:line="240" w:lineRule="auto"/>
-        <w:rPr>
-          <w:color w:val="000000"/>
-        </w:rPr>
-      </w:pPr>
-      <w:r>
-        <w:rPr>
-          <w:color w:val="000000"/>
-        </w:rPr>
-        <w:t>Thank heavens!  *Something* passed the muster!!!</w:t>
-      </w:r>
-    </w:p>
-  </w:comment>
-  <w:comment w:id="2" w:author="Mark Rodriguez" w:date="2020-12-29T15:41:00Z" w:initials="">
-    <w:p>
-      <w:pPr>
-        <w:widowControl w:val="0"/>
-        <w:pBdr>
-          <w:top w:val="nil"/>
-          <w:left w:val="nil"/>
-          <w:bottom w:val="nil"/>
-          <w:right w:val="nil"/>
-          <w:between w:val="nil"/>
-        </w:pBdr>
-        <w:spacing w:line="240" w:lineRule="auto"/>
-        <w:rPr>
-          <w:color w:val="000000"/>
-        </w:rPr>
-      </w:pPr>
-      <w:r>
-        <w:rPr>
-          <w:color w:val="000000"/>
-        </w:rPr>
-        <w:t>As a rule, every bullet should answer 3 questions:</w:t>
-      </w:r>
-    </w:p>
-    <w:p>
-      <w:pPr>
-        <w:widowControl w:val="0"/>
-        <w:pBdr>
-          <w:top w:val="nil"/>
-          <w:left w:val="nil"/>
-          <w:bottom w:val="nil"/>
-          <w:right w:val="nil"/>
-          <w:between w:val="nil"/>
-        </w:pBdr>
-        <w:spacing w:line="240" w:lineRule="auto"/>
-        <w:rPr>
-          <w:color w:val="000000"/>
-        </w:rPr>
-      </w:pPr>
-      <w:r>
-        <w:rPr>
-          <w:color w:val="000000"/>
-        </w:rPr>
-        <w:t>1. What feature did you implement?</w:t>
-      </w:r>
-    </w:p>
-    <w:p>
-      <w:pPr>
-        <w:widowControl w:val="0"/>
-        <w:pBdr>
-          <w:top w:val="nil"/>
-          <w:left w:val="nil"/>
-          <w:bottom w:val="nil"/>
-          <w:right w:val="nil"/>
-          <w:between w:val="nil"/>
-        </w:pBdr>
-        <w:spacing w:line="240" w:lineRule="auto"/>
-        <w:rPr>
-          <w:color w:val="000000"/>
-        </w:rPr>
-      </w:pPr>
-      <w:r>
-        <w:rPr>
-          <w:color w:val="000000"/>
-        </w:rPr>
-        <w:t>2. What specific technology did you use to achieve this?</w:t>
-      </w:r>
-    </w:p>
-    <w:p>
-      <w:pPr>
-        <w:widowControl w:val="0"/>
-        <w:pBdr>
-          <w:top w:val="nil"/>
-          <w:left w:val="nil"/>
-          <w:bottom w:val="nil"/>
-          <w:right w:val="nil"/>
-          <w:between w:val="nil"/>
-        </w:pBdr>
-        <w:spacing w:line="240" w:lineRule="auto"/>
-        <w:rPr>
-          <w:color w:val="000000"/>
-        </w:rPr>
-      </w:pPr>
-      <w:r>
-        <w:rPr>
-          <w:color w:val="000000"/>
-        </w:rPr>
-        <w:t>3. What is the end benefit to the user or to the efficiency of the application.</w:t>
-      </w:r>
-    </w:p>
-  </w:comment>
-</w:comments>
-</file>
-
-<file path=word/commentsExtended.xml><?xml version="1.0" encoding="utf-8"?>
-<w15:commentsEx xmlns:wpc="http://schemas.microsoft.com/office/word/2010/wordprocessingCanvas" xmlns:cx="http://schemas.microsoft.com/office/drawing/2014/chartex" xmlns:cx1="http://schemas.microsoft.com/office/drawing/2015/9/8/chartex" xmlns:cx2="http://schemas.microsoft.com/office/drawing/2015/10/21/chartex" xmlns:cx3="http://schemas.microsoft.com/office/drawing/2016/5/9/chartex" xmlns:cx4="http://schemas.microsoft.com/office/drawing/2016/5/10/chartex" xmlns:cx5="http://schemas.microsoft.com/office/drawing/2016/5/11/chartex" xmlns:cx6="http://schemas.microsoft.com/office/drawing/2016/5/12/chartex" xmlns:cx7="http://schemas.microsoft.com/office/drawing/2016/5/13/chartex" xmlns:cx8="http://schemas.microsoft.com/office/drawing/2016/5/14/chartex" xmlns:mc="http://schemas.openxmlformats.org/markup-compatibility/2006" xmlns:aink="http://schemas.microsoft.com/office/drawing/2016/ink" xmlns:am3d="http://schemas.microsoft.com/office/drawing/2017/model3d" xmlns:o="urn:schemas-microsoft-com:office:office" xmlns:r="http://schemas.openxmlformats.org/officeDocument/2006/relationships" xmlns:m="http://schemas.openxmlformats.org/officeDocument/2006/math" xmlns:v="urn:schemas-microsoft-com:vml" xmlns:wp14="http://schemas.microsoft.com/office/word/2010/wordprocessingDrawing" xmlns:wp="http://schemas.openxmlformats.org/drawingml/2006/wordprocessingDrawing" xmlns:w10="urn:schemas-microsoft-com:office:word" xmlns:w="http://schemas.openxmlformats.org/wordprocessingml/2006/main" xmlns:w14="http://schemas.microsoft.com/office/word/2010/wordml" xmlns:w15="http://schemas.microsoft.com/office/word/2012/wordml" xmlns:w16cex="http://schemas.microsoft.com/office/word/2018/wordml/cex" xmlns:w16cid="http://schemas.microsoft.com/office/word/2016/wordml/cid" xmlns:w16="http://schemas.microsoft.com/office/word/2018/wordml" xmlns:w16se="http://schemas.microsoft.com/office/word/2015/wordml/symex" xmlns:wpg="http://schemas.microsoft.com/office/word/2010/wordprocessingGroup" xmlns:wpi="http://schemas.microsoft.com/office/word/2010/wordprocessingInk" xmlns:wne="http://schemas.microsoft.com/office/word/2006/wordml" xmlns:wps="http://schemas.microsoft.com/office/word/2010/wordprocessingShape" mc:Ignorable="w14 w15 w16se w16cid w16 w16cex wp14">
-  <w15:commentEx w15:paraId="0000002C" w15:done="0"/>
-  <w15:commentEx w15:paraId="0000002D" w15:done="0"/>
-  <w15:commentEx w15:paraId="0000002B" w15:done="0"/>
-</w15:commentsEx>
-</file>
-
-<file path=word/commentsIds.xml><?xml version="1.0" encoding="utf-8"?>
-<w16cid:commentsIds xmlns:wpc="http://schemas.microsoft.com/office/word/2010/wordprocessingCanvas" xmlns:cx="http://schemas.microsoft.com/office/drawing/2014/chartex" xmlns:cx1="http://schemas.microsoft.com/office/drawing/2015/9/8/chartex" xmlns:cx2="http://schemas.microsoft.com/office/drawing/2015/10/21/chartex" xmlns:cx3="http://schemas.microsoft.com/office/drawing/2016/5/9/chartex" xmlns:cx4="http://schemas.microsoft.com/office/drawing/2016/5/10/chartex" xmlns:cx5="http://schemas.microsoft.com/office/drawing/2016/5/11/chartex" xmlns:cx6="http://schemas.microsoft.com/office/drawing/2016/5/12/chartex" xmlns:cx7="http://schemas.microsoft.com/office/drawing/2016/5/13/chartex" xmlns:cx8="http://schemas.microsoft.com/office/drawing/2016/5/14/chartex" xmlns:mc="http://schemas.openxmlformats.org/markup-compatibility/2006" xmlns:aink="http://schemas.microsoft.com/office/drawing/2016/ink" xmlns:am3d="http://schemas.microsoft.com/office/drawing/2017/model3d" xmlns:o="urn:schemas-microsoft-com:office:office" xmlns:r="http://schemas.openxmlformats.org/officeDocument/2006/relationships" xmlns:m="http://schemas.openxmlformats.org/officeDocument/2006/math" xmlns:v="urn:schemas-microsoft-com:vml" xmlns:wp14="http://schemas.microsoft.com/office/word/2010/wordprocessingDrawing" xmlns:wp="http://schemas.openxmlformats.org/drawingml/2006/wordprocessingDrawing" xmlns:w10="urn:schemas-microsoft-com:office:word" xmlns:w="http://schemas.openxmlformats.org/wordprocessingml/2006/main" xmlns:w14="http://schemas.microsoft.com/office/word/2010/wordml" xmlns:w15="http://schemas.microsoft.com/office/word/2012/wordml" xmlns:w16cex="http://schemas.microsoft.com/office/word/2018/wordml/cex" xmlns:w16cid="http://schemas.microsoft.com/office/word/2016/wordml/cid" xmlns:w16="http://schemas.microsoft.com/office/word/2018/wordml" xmlns:w16se="http://schemas.microsoft.com/office/word/2015/wordml/symex" xmlns:wpg="http://schemas.microsoft.com/office/word/2010/wordprocessingGroup" xmlns:wpi="http://schemas.microsoft.com/office/word/2010/wordprocessingInk" xmlns:wne="http://schemas.microsoft.com/office/word/2006/wordml" xmlns:wps="http://schemas.microsoft.com/office/word/2010/wordprocessingShape" mc:Ignorable="w14 w15 w16se w16cid w16 w16cex wp14">
-  <w16cid:commentId w16cid:paraId="0000002C" w16cid:durableId="239F272D"/>
-  <w16cid:commentId w16cid:paraId="0000002D" w16cid:durableId="239F272E"/>
-  <w16cid:commentId w16cid:paraId="0000002B" w16cid:durableId="239F272F"/>
-</w16cid:commentsIds>
-</file>
-
 <file path=word/numbering.xml><?xml version="1.0" encoding="utf-8"?>
 <w:numbering xmlns:wpc="http://schemas.microsoft.com/office/word/2010/wordprocessingCanvas" xmlns:cx="http://schemas.microsoft.com/office/drawing/2014/chartex" xmlns:cx1="http://schemas.microsoft.com/office/drawing/2015/9/8/chartex" xmlns:cx2="http://schemas.microsoft.com/office/drawing/2015/10/21/chartex" xmlns:cx3="http://schemas.microsoft.com/office/drawing/2016/5/9/chartex" xmlns:cx4="http://schemas.microsoft.com/office/drawing/2016/5/10/chartex" xmlns:cx5="http://schemas.microsoft.com/office/drawing/2016/5/11/chartex" xmlns:cx6="http://schemas.microsoft.com/office/drawing/2016/5/12/chartex" xmlns:cx7="http://schemas.microsoft.com/office/drawing/2016/5/13/chartex" xmlns:cx8="http://schemas.microsoft.com/office/drawing/2016/5/14/chartex" xmlns:mc="http://schemas.openxmlformats.org/markup-compatibility/2006" xmlns:aink="http://schemas.microsoft.com/office/drawing/2016/ink" xmlns:am3d="http://schemas.microsoft.com/office/drawing/2017/model3d" xmlns:o="urn:schemas-microsoft-com:office:office" xmlns:r="http://schemas.openxmlformats.org/officeDocument/2006/relationships" xmlns:m="http://schemas.openxmlformats.org/officeDocument/2006/math" xmlns:v="urn:schemas-microsoft-com:vml" xmlns:wp14="http://schemas.microsoft.com/office/word/2010/wordprocessingDrawing" xmlns:wp="http://schemas.openxmlformats.org/drawingml/2006/wordprocessingDrawing" xmlns:w10="urn:schemas-microsoft-com:office:word" xmlns:w="http://schemas.openxmlformats.org/wordprocessingml/2006/main" xmlns:w14="http://schemas.microsoft.com/office/word/2010/wordml" xmlns:w15="http://schemas.microsoft.com/office/word/2012/wordml" xmlns:w16cex="http://schemas.microsoft.com/office/word/2018/wordml/cex" xmlns:w16cid="http://schemas.microsoft.com/office/word/2016/wordml/cid" xmlns:w16="http://schemas.microsoft.com/office/word/2018/wordml" xmlns:w16se="http://schemas.microsoft.com/office/word/2015/wordml/symex" xmlns:wpg="http://schemas.microsoft.com/office/word/2010/wordprocessingGroup" xmlns:wpi="http://schemas.microsoft.com/office/word/2010/wordprocessingInk" xmlns:wne="http://schemas.microsoft.com/office/word/2006/wordml" xmlns:wps="http://schemas.microsoft.com/office/word/2010/wordprocessingShape" mc:Ignorable="w14 w15 w16se w16cid w16 w16cex wp14">
   <w:abstractNum w:abstractNumId="0" w15:restartNumberingAfterBreak="0">
-    <w:nsid w:val="111047AA"/>
+    <w:nsid w:val="2F9805E1"/>
     <w:multiLevelType w:val="multilevel"/>
-    <w:tmpl w:val="2AC4EABE"/>
+    <w:tmpl w:val="715898C0"/>
     <w:lvl w:ilvl="0">
       <w:start w:val="1"/>
       <w:numFmt w:val="bullet"/>
@@ -2672,9 +3090,9 @@
     </w:lvl>
   </w:abstractNum>
   <w:abstractNum w:abstractNumId="1" w15:restartNumberingAfterBreak="0">
-    <w:nsid w:val="3ADB3255"/>
+    <w:nsid w:val="3B155CCD"/>
     <w:multiLevelType w:val="multilevel"/>
-    <w:tmpl w:val="5C801A9E"/>
+    <w:tmpl w:val="DBACF974"/>
     <w:lvl w:ilvl="0">
       <w:start w:val="1"/>
       <w:numFmt w:val="bullet"/>
@@ -2785,9 +3203,9 @@
     </w:lvl>
   </w:abstractNum>
   <w:abstractNum w:abstractNumId="2" w15:restartNumberingAfterBreak="0">
-    <w:nsid w:val="44D4483A"/>
+    <w:nsid w:val="3F1A0881"/>
     <w:multiLevelType w:val="multilevel"/>
-    <w:tmpl w:val="402EB480"/>
+    <w:tmpl w:val="EB4EB44E"/>
     <w:lvl w:ilvl="0">
       <w:start w:val="1"/>
       <w:numFmt w:val="bullet"/>
@@ -2898,9 +3316,122 @@
     </w:lvl>
   </w:abstractNum>
   <w:abstractNum w:abstractNumId="3" w15:restartNumberingAfterBreak="0">
-    <w:nsid w:val="7FDE3ED9"/>
+    <w:nsid w:val="498E1ECB"/>
+    <w:multiLevelType w:val="hybridMultilevel"/>
+    <w:tmpl w:val="08564EA2"/>
+    <w:lvl w:ilvl="0" w:tplc="04090001">
+      <w:start w:val="1"/>
+      <w:numFmt w:val="bullet"/>
+      <w:lvlText w:val=""/>
+      <w:lvlJc w:val="left"/>
+      <w:pPr>
+        <w:ind w:left="720" w:hanging="360"/>
+      </w:pPr>
+      <w:rPr>
+        <w:rFonts w:ascii="Symbol" w:hAnsi="Symbol" w:hint="default"/>
+      </w:rPr>
+    </w:lvl>
+    <w:lvl w:ilvl="1" w:tplc="04090003" w:tentative="1">
+      <w:start w:val="1"/>
+      <w:numFmt w:val="bullet"/>
+      <w:lvlText w:val="o"/>
+      <w:lvlJc w:val="left"/>
+      <w:pPr>
+        <w:ind w:left="1440" w:hanging="360"/>
+      </w:pPr>
+      <w:rPr>
+        <w:rFonts w:ascii="Courier New" w:hAnsi="Courier New" w:hint="default"/>
+      </w:rPr>
+    </w:lvl>
+    <w:lvl w:ilvl="2" w:tplc="04090005" w:tentative="1">
+      <w:start w:val="1"/>
+      <w:numFmt w:val="bullet"/>
+      <w:lvlText w:val=""/>
+      <w:lvlJc w:val="left"/>
+      <w:pPr>
+        <w:ind w:left="2160" w:hanging="360"/>
+      </w:pPr>
+      <w:rPr>
+        <w:rFonts w:ascii="Wingdings" w:hAnsi="Wingdings" w:hint="default"/>
+      </w:rPr>
+    </w:lvl>
+    <w:lvl w:ilvl="3" w:tplc="04090001" w:tentative="1">
+      <w:start w:val="1"/>
+      <w:numFmt w:val="bullet"/>
+      <w:lvlText w:val=""/>
+      <w:lvlJc w:val="left"/>
+      <w:pPr>
+        <w:ind w:left="2880" w:hanging="360"/>
+      </w:pPr>
+      <w:rPr>
+        <w:rFonts w:ascii="Symbol" w:hAnsi="Symbol" w:hint="default"/>
+      </w:rPr>
+    </w:lvl>
+    <w:lvl w:ilvl="4" w:tplc="04090003" w:tentative="1">
+      <w:start w:val="1"/>
+      <w:numFmt w:val="bullet"/>
+      <w:lvlText w:val="o"/>
+      <w:lvlJc w:val="left"/>
+      <w:pPr>
+        <w:ind w:left="3600" w:hanging="360"/>
+      </w:pPr>
+      <w:rPr>
+        <w:rFonts w:ascii="Courier New" w:hAnsi="Courier New" w:hint="default"/>
+      </w:rPr>
+    </w:lvl>
+    <w:lvl w:ilvl="5" w:tplc="04090005" w:tentative="1">
+      <w:start w:val="1"/>
+      <w:numFmt w:val="bullet"/>
+      <w:lvlText w:val=""/>
+      <w:lvlJc w:val="left"/>
+      <w:pPr>
+        <w:ind w:left="4320" w:hanging="360"/>
+      </w:pPr>
+      <w:rPr>
+        <w:rFonts w:ascii="Wingdings" w:hAnsi="Wingdings" w:hint="default"/>
+      </w:rPr>
+    </w:lvl>
+    <w:lvl w:ilvl="6" w:tplc="04090001" w:tentative="1">
+      <w:start w:val="1"/>
+      <w:numFmt w:val="bullet"/>
+      <w:lvlText w:val=""/>
+      <w:lvlJc w:val="left"/>
+      <w:pPr>
+        <w:ind w:left="5040" w:hanging="360"/>
+      </w:pPr>
+      <w:rPr>
+        <w:rFonts w:ascii="Symbol" w:hAnsi="Symbol" w:hint="default"/>
+      </w:rPr>
+    </w:lvl>
+    <w:lvl w:ilvl="7" w:tplc="04090003" w:tentative="1">
+      <w:start w:val="1"/>
+      <w:numFmt w:val="bullet"/>
+      <w:lvlText w:val="o"/>
+      <w:lvlJc w:val="left"/>
+      <w:pPr>
+        <w:ind w:left="5760" w:hanging="360"/>
+      </w:pPr>
+      <w:rPr>
+        <w:rFonts w:ascii="Courier New" w:hAnsi="Courier New" w:hint="default"/>
+      </w:rPr>
+    </w:lvl>
+    <w:lvl w:ilvl="8" w:tplc="04090005" w:tentative="1">
+      <w:start w:val="1"/>
+      <w:numFmt w:val="bullet"/>
+      <w:lvlText w:val=""/>
+      <w:lvlJc w:val="left"/>
+      <w:pPr>
+        <w:ind w:left="6480" w:hanging="360"/>
+      </w:pPr>
+      <w:rPr>
+        <w:rFonts w:ascii="Wingdings" w:hAnsi="Wingdings" w:hint="default"/>
+      </w:rPr>
+    </w:lvl>
+  </w:abstractNum>
+  <w:abstractNum w:abstractNumId="4" w15:restartNumberingAfterBreak="0">
+    <w:nsid w:val="4B3F7CE7"/>
     <w:multiLevelType w:val="multilevel"/>
-    <w:tmpl w:val="774AE880"/>
+    <w:tmpl w:val="EDB25E8C"/>
     <w:lvl w:ilvl="0">
       <w:start w:val="1"/>
       <w:numFmt w:val="bullet"/>
@@ -3011,15 +3542,18 @@
     </w:lvl>
   </w:abstractNum>
   <w:num w:numId="1">
-    <w:abstractNumId w:val="1"/>
+    <w:abstractNumId w:val="0"/>
   </w:num>
   <w:num w:numId="2">
     <w:abstractNumId w:val="2"/>
   </w:num>
   <w:num w:numId="3">
-    <w:abstractNumId w:val="0"/>
+    <w:abstractNumId w:val="4"/>
   </w:num>
   <w:num w:numId="4">
+    <w:abstractNumId w:val="1"/>
+  </w:num>
+  <w:num w:numId="5">
     <w:abstractNumId w:val="3"/>
   </w:num>
 </w:numbering>
@@ -3596,42 +4130,16 @@
       <w:szCs w:val="30"/>
     </w:rPr>
   </w:style>
-  <w:style w:type="paragraph" w:styleId="CommentText">
-    <w:name w:val="annotation text"/>
+  <w:style w:type="paragraph" w:styleId="ListParagraph">
+    <w:name w:val="List Paragraph"/>
     <w:basedOn w:val="Normal"/>
-    <w:link w:val="CommentTextChar"/>
-    <w:uiPriority w:val="99"/>
-    <w:semiHidden/>
-    <w:unhideWhenUsed/>
+    <w:uiPriority w:val="34"/>
+    <w:qFormat/>
+    <w:rsid w:val="004B7F86"/>
     <w:pPr>
-      <w:spacing w:line="240" w:lineRule="auto"/>
+      <w:ind w:left="720"/>
+      <w:contextualSpacing/>
     </w:pPr>
-    <w:rPr>
-      <w:sz w:val="20"/>
-      <w:szCs w:val="20"/>
-    </w:rPr>
-  </w:style>
-  <w:style w:type="character" w:customStyle="1" w:styleId="CommentTextChar">
-    <w:name w:val="Comment Text Char"/>
-    <w:basedOn w:val="DefaultParagraphFont"/>
-    <w:link w:val="CommentText"/>
-    <w:uiPriority w:val="99"/>
-    <w:semiHidden/>
-    <w:rPr>
-      <w:sz w:val="20"/>
-      <w:szCs w:val="20"/>
-    </w:rPr>
-  </w:style>
-  <w:style w:type="character" w:styleId="CommentReference">
-    <w:name w:val="annotation reference"/>
-    <w:basedOn w:val="DefaultParagraphFont"/>
-    <w:uiPriority w:val="99"/>
-    <w:semiHidden/>
-    <w:unhideWhenUsed/>
-    <w:rPr>
-      <w:sz w:val="16"/>
-      <w:szCs w:val="16"/>
-    </w:rPr>
   </w:style>
 </w:styles>
 </file>

</xml_diff>

<commit_message>
Updated resume and resume download file
</commit_message>
<xml_diff>
--- a/assets/resume.docx
+++ b/assets/resume.docx
@@ -295,25 +295,7 @@
           <w:sz w:val="20"/>
           <w:szCs w:val="20"/>
         </w:rPr>
-        <w:t xml:space="preserve"> ORM, Alembic, Adobe </w:t>
-      </w:r>
-      <w:proofErr w:type="spellStart"/>
-      <w:r>
-        <w:rPr>
-          <w:rFonts w:ascii="Raleway Thin" w:eastAsia="Raleway Thin" w:hAnsi="Raleway Thin" w:cs="Raleway Thin"/>
-          <w:sz w:val="20"/>
-          <w:szCs w:val="20"/>
-        </w:rPr>
-        <w:t>xD</w:t>
-      </w:r>
-      <w:proofErr w:type="spellEnd"/>
-      <w:r>
-        <w:rPr>
-          <w:rFonts w:ascii="Raleway Thin" w:eastAsia="Raleway Thin" w:hAnsi="Raleway Thin" w:cs="Raleway Thin"/>
-          <w:sz w:val="20"/>
-          <w:szCs w:val="20"/>
-        </w:rPr>
-        <w:t xml:space="preserve">, </w:t>
+        <w:t xml:space="preserve"> ORM, Alembic, </w:t>
       </w:r>
       <w:r>
         <w:rPr>
@@ -345,7 +327,39 @@
           <w:sz w:val="20"/>
           <w:szCs w:val="20"/>
         </w:rPr>
-        <w:t>, REST API’s</w:t>
+        <w:t>Hub</w:t>
+      </w:r>
+      <w:r>
+        <w:rPr>
+          <w:rFonts w:ascii="Raleway Thin" w:eastAsia="Raleway Thin" w:hAnsi="Raleway Thin" w:cs="Raleway Thin"/>
+          <w:sz w:val="20"/>
+          <w:szCs w:val="20"/>
+        </w:rPr>
+        <w:t>,</w:t>
+      </w:r>
+      <w:r>
+        <w:rPr>
+          <w:rFonts w:ascii="Raleway Thin" w:eastAsia="Raleway Thin" w:hAnsi="Raleway Thin" w:cs="Raleway Thin"/>
+          <w:sz w:val="20"/>
+          <w:szCs w:val="20"/>
+        </w:rPr>
+        <w:t xml:space="preserve"> </w:t>
+      </w:r>
+      <w:r>
+        <w:rPr>
+          <w:rFonts w:ascii="Raleway Thin" w:eastAsia="Raleway Thin" w:hAnsi="Raleway Thin" w:cs="Raleway Thin"/>
+          <w:sz w:val="20"/>
+          <w:szCs w:val="20"/>
+        </w:rPr>
+        <w:t>REST API’s</w:t>
+      </w:r>
+      <w:r>
+        <w:rPr>
+          <w:rFonts w:ascii="Raleway Thin" w:eastAsia="Raleway Thin" w:hAnsi="Raleway Thin" w:cs="Raleway Thin"/>
+          <w:sz w:val="20"/>
+          <w:szCs w:val="20"/>
+        </w:rPr>
+        <w:t>, TDD</w:t>
       </w:r>
     </w:p>
     <w:p>
@@ -736,7 +750,7 @@
           <w:sz w:val="20"/>
           <w:szCs w:val="20"/>
         </w:rPr>
-        <w:t xml:space="preserve"> and Magento CMS systems for small local companies, providing clients with public facing presence.</w:t>
+        <w:t xml:space="preserve"> and Magento CMS </w:t>
       </w:r>
     </w:p>
     <w:p>
@@ -761,43 +775,113 @@
           <w:sz w:val="20"/>
           <w:szCs w:val="20"/>
         </w:rPr>
-        <w:t>Performed QA in a React / Native environment with Appium Server and Expo for</w:t>
-      </w:r>
-      <w:r>
-        <w:rPr>
-          <w:rFonts w:ascii="Raleway Thin" w:eastAsia="Raleway Thin" w:hAnsi="Raleway Thin" w:cs="Raleway Thin"/>
-          <w:color w:val="434343"/>
-          <w:sz w:val="20"/>
-          <w:szCs w:val="20"/>
-        </w:rPr>
-        <w:t xml:space="preserve"> unit</w:t>
-      </w:r>
-      <w:r>
-        <w:rPr>
-          <w:rFonts w:ascii="Raleway Thin" w:eastAsia="Raleway Thin" w:hAnsi="Raleway Thin" w:cs="Raleway Thin"/>
-          <w:color w:val="434343"/>
-          <w:sz w:val="20"/>
-          <w:szCs w:val="20"/>
-        </w:rPr>
-        <w:t xml:space="preserve"> testing </w:t>
-      </w:r>
-      <w:r>
-        <w:rPr>
-          <w:rFonts w:ascii="Raleway Thin" w:eastAsia="Raleway Thin" w:hAnsi="Raleway Thin" w:cs="Raleway Thin"/>
-          <w:color w:val="434343"/>
-          <w:sz w:val="20"/>
-          <w:szCs w:val="20"/>
-        </w:rPr>
-        <w:t xml:space="preserve">our mobile development platforms using </w:t>
-      </w:r>
-      <w:r>
-        <w:rPr>
-          <w:rFonts w:ascii="Raleway Thin" w:eastAsia="Raleway Thin" w:hAnsi="Raleway Thin" w:cs="Raleway Thin"/>
-          <w:color w:val="434343"/>
-          <w:sz w:val="20"/>
-          <w:szCs w:val="20"/>
-        </w:rPr>
-        <w:t>both Android and iOS development.  Used Jest as code test base within a CI/CD environment on Azure.</w:t>
+        <w:t>Software development consulting with Object-oriented design in a DevOps / Agile environment with Angular UI.</w:t>
+      </w:r>
+    </w:p>
+    <w:p>
+      <w:pPr>
+        <w:widowControl w:val="0"/>
+        <w:numPr>
+          <w:ilvl w:val="0"/>
+          <w:numId w:val="1"/>
+        </w:numPr>
+        <w:spacing w:line="288" w:lineRule="auto"/>
+        <w:rPr>
+          <w:rFonts w:ascii="Raleway Thin" w:eastAsia="Raleway Thin" w:hAnsi="Raleway Thin" w:cs="Raleway Thin"/>
+          <w:color w:val="434343"/>
+          <w:sz w:val="20"/>
+          <w:szCs w:val="20"/>
+        </w:rPr>
+      </w:pPr>
+      <w:r>
+        <w:rPr>
+          <w:rFonts w:ascii="Raleway Thin" w:eastAsia="Raleway Thin" w:hAnsi="Raleway Thin" w:cs="Raleway Thin"/>
+          <w:color w:val="434343"/>
+          <w:sz w:val="20"/>
+          <w:szCs w:val="20"/>
+        </w:rPr>
+        <w:t xml:space="preserve">Performed QA in a React / Native environment </w:t>
+      </w:r>
+      <w:r>
+        <w:rPr>
+          <w:rFonts w:ascii="Raleway Thin" w:eastAsia="Raleway Thin" w:hAnsi="Raleway Thin" w:cs="Raleway Thin"/>
+          <w:color w:val="434343"/>
+          <w:sz w:val="20"/>
+          <w:szCs w:val="20"/>
+        </w:rPr>
+        <w:t xml:space="preserve">on </w:t>
+      </w:r>
+      <w:r>
+        <w:rPr>
+          <w:rFonts w:ascii="Raleway Thin" w:eastAsia="Raleway Thin" w:hAnsi="Raleway Thin" w:cs="Raleway Thin"/>
+          <w:color w:val="434343"/>
+          <w:sz w:val="20"/>
+          <w:szCs w:val="20"/>
+        </w:rPr>
+        <w:t xml:space="preserve">mobile platforms </w:t>
+      </w:r>
+      <w:r>
+        <w:rPr>
+          <w:rFonts w:ascii="Raleway Thin" w:eastAsia="Raleway Thin" w:hAnsi="Raleway Thin" w:cs="Raleway Thin"/>
+          <w:color w:val="434343"/>
+          <w:sz w:val="20"/>
+          <w:szCs w:val="20"/>
+        </w:rPr>
+        <w:t>with</w:t>
+      </w:r>
+      <w:r>
+        <w:rPr>
+          <w:rFonts w:ascii="Raleway Thin" w:eastAsia="Raleway Thin" w:hAnsi="Raleway Thin" w:cs="Raleway Thin"/>
+          <w:color w:val="434343"/>
+          <w:sz w:val="20"/>
+          <w:szCs w:val="20"/>
+        </w:rPr>
+        <w:t xml:space="preserve"> </w:t>
+      </w:r>
+      <w:r>
+        <w:rPr>
+          <w:rFonts w:ascii="Raleway Thin" w:eastAsia="Raleway Thin" w:hAnsi="Raleway Thin" w:cs="Raleway Thin"/>
+          <w:color w:val="434343"/>
+          <w:sz w:val="20"/>
+          <w:szCs w:val="20"/>
+        </w:rPr>
+        <w:t xml:space="preserve">both Android and iOS development.  Used </w:t>
+      </w:r>
+      <w:r>
+        <w:rPr>
+          <w:rFonts w:ascii="Raleway Thin" w:eastAsia="Raleway Thin" w:hAnsi="Raleway Thin" w:cs="Raleway Thin"/>
+          <w:color w:val="434343"/>
+          <w:sz w:val="20"/>
+          <w:szCs w:val="20"/>
+        </w:rPr>
+        <w:t>Jest and Gradle in our Test-Driven Development</w:t>
+      </w:r>
+      <w:r>
+        <w:rPr>
+          <w:rFonts w:ascii="Raleway Thin" w:eastAsia="Raleway Thin" w:hAnsi="Raleway Thin" w:cs="Raleway Thin"/>
+          <w:color w:val="434343"/>
+          <w:sz w:val="20"/>
+          <w:szCs w:val="20"/>
+        </w:rPr>
+        <w:t xml:space="preserve"> within a</w:t>
+      </w:r>
+      <w:r>
+        <w:rPr>
+          <w:rFonts w:ascii="Raleway Thin" w:eastAsia="Raleway Thin" w:hAnsi="Raleway Thin" w:cs="Raleway Thin"/>
+          <w:color w:val="434343"/>
+          <w:sz w:val="20"/>
+          <w:szCs w:val="20"/>
+        </w:rPr>
+        <w:t xml:space="preserve"> DevOps </w:t>
+      </w:r>
+      <w:r>
+        <w:rPr>
+          <w:rFonts w:ascii="Raleway Thin" w:eastAsia="Raleway Thin" w:hAnsi="Raleway Thin" w:cs="Raleway Thin"/>
+          <w:color w:val="434343"/>
+          <w:sz w:val="20"/>
+          <w:szCs w:val="20"/>
+        </w:rPr>
+        <w:t>CI/CD environment on Azure.</w:t>
       </w:r>
     </w:p>
     <w:p>
@@ -1190,7 +1274,25 @@
           <w:sz w:val="20"/>
           <w:szCs w:val="20"/>
         </w:rPr>
-        <w:t>Enhanced code base written in Java with Spring / Hibernate, Junit and JavaBeans, JSP, and SQL on an Agile development team using JIRA and Confluence in 2-week sprints</w:t>
+        <w:t xml:space="preserve">Enhanced code base written in Java with Spring </w:t>
+      </w:r>
+      <w:r>
+        <w:rPr>
+          <w:rFonts w:ascii="Raleway Thin" w:eastAsia="Raleway Thin" w:hAnsi="Raleway Thin" w:cs="Raleway Thin"/>
+          <w:color w:val="434343"/>
+          <w:sz w:val="20"/>
+          <w:szCs w:val="20"/>
+        </w:rPr>
+        <w:t xml:space="preserve">Boot </w:t>
+      </w:r>
+      <w:r>
+        <w:rPr>
+          <w:rFonts w:ascii="Raleway Thin" w:eastAsia="Raleway Thin" w:hAnsi="Raleway Thin" w:cs="Raleway Thin"/>
+          <w:color w:val="434343"/>
+          <w:sz w:val="20"/>
+          <w:szCs w:val="20"/>
+        </w:rPr>
+        <w:t>/ Hibernate, Junit and JavaBeans, JSP, and SQL on an Agile development team using JIRA and Confluence in 2-week sprints</w:t>
       </w:r>
       <w:r>
         <w:rPr>
@@ -2175,6 +2277,7 @@
         </w:rPr>
         <w:t xml:space="preserve">, AWS, </w:t>
       </w:r>
+      <w:proofErr w:type="spellStart"/>
       <w:proofErr w:type="gramStart"/>
       <w:r>
         <w:rPr>
@@ -2185,19 +2288,20 @@
           <w:sz w:val="20"/>
           <w:szCs w:val="20"/>
         </w:rPr>
-        <w:t>Heroku)</w:t>
-      </w:r>
-      <w:r>
-        <w:rPr>
-          <w:rFonts w:ascii="Raleway" w:eastAsia="Raleway" w:hAnsi="Raleway" w:cs="Raleway"/>
-          <w:b/>
-          <w:bCs/>
-          <w:color w:val="000000" w:themeColor="text1"/>
-          <w:sz w:val="20"/>
-          <w:szCs w:val="20"/>
-        </w:rPr>
-        <w:t xml:space="preserve">   </w:t>
-      </w:r>
+        <w:t>Heroku</w:t>
+      </w:r>
+      <w:r>
+        <w:rPr>
+          <w:rFonts w:ascii="Raleway" w:eastAsia="Raleway" w:hAnsi="Raleway" w:cs="Raleway"/>
+          <w:b/>
+          <w:bCs/>
+          <w:color w:val="000000" w:themeColor="text1"/>
+          <w:sz w:val="20"/>
+          <w:szCs w:val="20"/>
+        </w:rPr>
+        <w:t>,RESTful</w:t>
+      </w:r>
+      <w:proofErr w:type="spellEnd"/>
       <w:proofErr w:type="gramEnd"/>
       <w:r>
         <w:rPr>
@@ -2208,7 +2312,29 @@
           <w:sz w:val="20"/>
           <w:szCs w:val="20"/>
         </w:rPr>
-        <w:t xml:space="preserve">                          </w:t>
+        <w:t xml:space="preserve"> APIs</w:t>
+      </w:r>
+      <w:r>
+        <w:rPr>
+          <w:rFonts w:ascii="Raleway" w:eastAsia="Raleway" w:hAnsi="Raleway" w:cs="Raleway"/>
+          <w:b/>
+          <w:bCs/>
+          <w:color w:val="000000" w:themeColor="text1"/>
+          <w:sz w:val="20"/>
+          <w:szCs w:val="20"/>
+        </w:rPr>
+        <w:t>)</w:t>
+      </w:r>
+      <w:r>
+        <w:rPr>
+          <w:rFonts w:ascii="Raleway" w:eastAsia="Raleway" w:hAnsi="Raleway" w:cs="Raleway"/>
+          <w:b/>
+          <w:bCs/>
+          <w:color w:val="000000" w:themeColor="text1"/>
+          <w:sz w:val="20"/>
+          <w:szCs w:val="20"/>
+        </w:rPr>
+        <w:t xml:space="preserve">         </w:t>
       </w:r>
       <w:r>
         <w:rPr>
@@ -2517,7 +2643,18 @@
           <w:sz w:val="20"/>
           <w:szCs w:val="20"/>
         </w:rPr>
-        <w:t xml:space="preserve">JS with </w:t>
+        <w:t>JS</w:t>
+      </w:r>
+      <w:r>
+        <w:rPr>
+          <w:rFonts w:ascii="Raleway" w:eastAsia="Raleway" w:hAnsi="Raleway" w:cs="Raleway"/>
+          <w:b/>
+          <w:bCs/>
+          <w:color w:val="000000" w:themeColor="text1"/>
+          <w:sz w:val="20"/>
+          <w:szCs w:val="20"/>
+        </w:rPr>
+        <w:t xml:space="preserve">, </w:t>
       </w:r>
       <w:r>
         <w:rPr>
@@ -2599,6 +2736,17 @@
           <w:szCs w:val="20"/>
         </w:rPr>
         <w:t>)</w:t>
+      </w:r>
+      <w:r>
+        <w:rPr>
+          <w:rFonts w:ascii="Raleway" w:eastAsia="Raleway" w:hAnsi="Raleway" w:cs="Raleway"/>
+          <w:b/>
+          <w:bCs/>
+          <w:color w:val="000000" w:themeColor="text1"/>
+          <w:sz w:val="20"/>
+          <w:szCs w:val="20"/>
+        </w:rPr>
+        <w:t xml:space="preserve">.   </w:t>
       </w:r>
       <w:r>
         <w:rPr>

</xml_diff>

<commit_message>
updated copyright and address
</commit_message>
<xml_diff>
--- a/assets/resume.docx
+++ b/assets/resume.docx
@@ -1,6 +1,6 @@
 
 <file path=word/document.xml><?xml version="1.0" encoding="utf-8"?>
-<w:document xmlns:wpc="http://schemas.microsoft.com/office/word/2010/wordprocessingCanvas" xmlns:cx="http://schemas.microsoft.com/office/drawing/2014/chartex" xmlns:cx1="http://schemas.microsoft.com/office/drawing/2015/9/8/chartex" xmlns:cx2="http://schemas.microsoft.com/office/drawing/2015/10/21/chartex" xmlns:cx3="http://schemas.microsoft.com/office/drawing/2016/5/9/chartex" xmlns:cx4="http://schemas.microsoft.com/office/drawing/2016/5/10/chartex" xmlns:cx5="http://schemas.microsoft.com/office/drawing/2016/5/11/chartex" xmlns:cx6="http://schemas.microsoft.com/office/drawing/2016/5/12/chartex" xmlns:cx7="http://schemas.microsoft.com/office/drawing/2016/5/13/chartex" xmlns:cx8="http://schemas.microsoft.com/office/drawing/2016/5/14/chartex" xmlns:mc="http://schemas.openxmlformats.org/markup-compatibility/2006" xmlns:aink="http://schemas.microsoft.com/office/drawing/2016/ink" xmlns:am3d="http://schemas.microsoft.com/office/drawing/2017/model3d" xmlns:o="urn:schemas-microsoft-com:office:office" xmlns:r="http://schemas.openxmlformats.org/officeDocument/2006/relationships" xmlns:m="http://schemas.openxmlformats.org/officeDocument/2006/math" xmlns:v="urn:schemas-microsoft-com:vml" xmlns:wp14="http://schemas.microsoft.com/office/word/2010/wordprocessingDrawing" xmlns:wp="http://schemas.openxmlformats.org/drawingml/2006/wordprocessingDrawing" xmlns:w10="urn:schemas-microsoft-com:office:word" xmlns:w="http://schemas.openxmlformats.org/wordprocessingml/2006/main" xmlns:w14="http://schemas.microsoft.com/office/word/2010/wordml" xmlns:w15="http://schemas.microsoft.com/office/word/2012/wordml" xmlns:w16cex="http://schemas.microsoft.com/office/word/2018/wordml/cex" xmlns:w16cid="http://schemas.microsoft.com/office/word/2016/wordml/cid" xmlns:w16="http://schemas.microsoft.com/office/word/2018/wordml" xmlns:w16sdtdh="http://schemas.microsoft.com/office/word/2020/wordml/sdtdatahash" xmlns:w16se="http://schemas.microsoft.com/office/word/2015/wordml/symex" xmlns:wpg="http://schemas.microsoft.com/office/word/2010/wordprocessingGroup" xmlns:wpi="http://schemas.microsoft.com/office/word/2010/wordprocessingInk" xmlns:wne="http://schemas.microsoft.com/office/word/2006/wordml" xmlns:wps="http://schemas.microsoft.com/office/word/2010/wordprocessingShape" mc:Ignorable="w14 w15 w16se w16cid w16 w16cex w16sdtdh wp14">
+<w:document xmlns:wpc="http://schemas.microsoft.com/office/word/2010/wordprocessingCanvas" xmlns:cx="http://schemas.microsoft.com/office/drawing/2014/chartex" xmlns:cx1="http://schemas.microsoft.com/office/drawing/2015/9/8/chartex" xmlns:cx2="http://schemas.microsoft.com/office/drawing/2015/10/21/chartex" xmlns:cx3="http://schemas.microsoft.com/office/drawing/2016/5/9/chartex" xmlns:cx4="http://schemas.microsoft.com/office/drawing/2016/5/10/chartex" xmlns:cx5="http://schemas.microsoft.com/office/drawing/2016/5/11/chartex" xmlns:cx6="http://schemas.microsoft.com/office/drawing/2016/5/12/chartex" xmlns:cx7="http://schemas.microsoft.com/office/drawing/2016/5/13/chartex" xmlns:cx8="http://schemas.microsoft.com/office/drawing/2016/5/14/chartex" xmlns:mc="http://schemas.openxmlformats.org/markup-compatibility/2006" xmlns:aink="http://schemas.microsoft.com/office/drawing/2016/ink" xmlns:am3d="http://schemas.microsoft.com/office/drawing/2017/model3d" xmlns:o="urn:schemas-microsoft-com:office:office" xmlns:oel="http://schemas.microsoft.com/office/2019/extlst" xmlns:r="http://schemas.openxmlformats.org/officeDocument/2006/relationships" xmlns:m="http://schemas.openxmlformats.org/officeDocument/2006/math" xmlns:v="urn:schemas-microsoft-com:vml" xmlns:wp14="http://schemas.microsoft.com/office/word/2010/wordprocessingDrawing" xmlns:wp="http://schemas.openxmlformats.org/drawingml/2006/wordprocessingDrawing" xmlns:w10="urn:schemas-microsoft-com:office:word" xmlns:w="http://schemas.openxmlformats.org/wordprocessingml/2006/main" xmlns:w14="http://schemas.microsoft.com/office/word/2010/wordml" xmlns:w15="http://schemas.microsoft.com/office/word/2012/wordml" xmlns:w16cex="http://schemas.microsoft.com/office/word/2018/wordml/cex" xmlns:w16cid="http://schemas.microsoft.com/office/word/2016/wordml/cid" xmlns:w16="http://schemas.microsoft.com/office/word/2018/wordml" xmlns:w16sdtdh="http://schemas.microsoft.com/office/word/2020/wordml/sdtdatahash" xmlns:w16se="http://schemas.microsoft.com/office/word/2015/wordml/symex" xmlns:wpg="http://schemas.microsoft.com/office/word/2010/wordprocessingGroup" xmlns:wpi="http://schemas.microsoft.com/office/word/2010/wordprocessingInk" xmlns:wne="http://schemas.microsoft.com/office/word/2006/wordml" xmlns:wps="http://schemas.microsoft.com/office/word/2010/wordprocessingShape" mc:Ignorable="w14 w15 w16se w16cid w16 w16cex w16sdtdh wp14">
   <w:body>
     <w:p>
       <w:pPr>
@@ -642,7 +642,7 @@
           <w:sz w:val="20"/>
           <w:szCs w:val="20"/>
         </w:rPr>
-        <w:t>Updated my tech stack with the latest web technologies using best practices and design patterns.</w:t>
+        <w:t>Created new components using React Native for iOS and Android deployments</w:t>
       </w:r>
     </w:p>
     <w:p>
@@ -668,7 +668,27 @@
           <w:sz w:val="20"/>
           <w:szCs w:val="20"/>
         </w:rPr>
-        <w:t>Created new components using React Native for iOS and Android deployments</w:t>
+        <w:t xml:space="preserve">Deployed mobile app updates to </w:t>
+      </w:r>
+      <w:proofErr w:type="spellStart"/>
+      <w:r>
+        <w:rPr>
+          <w:rFonts w:ascii="Raleway Thin" w:eastAsia="Raleway Thin" w:hAnsi="Raleway Thin" w:cs="Raleway Thin"/>
+          <w:color w:val="434343"/>
+          <w:sz w:val="20"/>
+          <w:szCs w:val="20"/>
+        </w:rPr>
+        <w:t>appstore</w:t>
+      </w:r>
+      <w:proofErr w:type="spellEnd"/>
+      <w:r>
+        <w:rPr>
+          <w:rFonts w:ascii="Raleway Thin" w:eastAsia="Raleway Thin" w:hAnsi="Raleway Thin" w:cs="Raleway Thin"/>
+          <w:color w:val="434343"/>
+          <w:sz w:val="20"/>
+          <w:szCs w:val="20"/>
+        </w:rPr>
+        <w:t xml:space="preserve"> and google play store</w:t>
       </w:r>
     </w:p>
     <w:p>
@@ -694,27 +714,7 @@
           <w:sz w:val="20"/>
           <w:szCs w:val="20"/>
         </w:rPr>
-        <w:t xml:space="preserve">Deployed mobile app updates to </w:t>
-      </w:r>
-      <w:proofErr w:type="spellStart"/>
-      <w:r>
-        <w:rPr>
-          <w:rFonts w:ascii="Raleway Thin" w:eastAsia="Raleway Thin" w:hAnsi="Raleway Thin" w:cs="Raleway Thin"/>
-          <w:color w:val="434343"/>
-          <w:sz w:val="20"/>
-          <w:szCs w:val="20"/>
-        </w:rPr>
-        <w:t>appstore</w:t>
-      </w:r>
-      <w:proofErr w:type="spellEnd"/>
-      <w:r>
-        <w:rPr>
-          <w:rFonts w:ascii="Raleway Thin" w:eastAsia="Raleway Thin" w:hAnsi="Raleway Thin" w:cs="Raleway Thin"/>
-          <w:color w:val="434343"/>
-          <w:sz w:val="20"/>
-          <w:szCs w:val="20"/>
-        </w:rPr>
-        <w:t xml:space="preserve"> and google play store</w:t>
+        <w:t>Debugged React, React Native, php, and Python code for support issues</w:t>
       </w:r>
     </w:p>
     <w:p>
@@ -740,7 +740,7 @@
           <w:sz w:val="20"/>
           <w:szCs w:val="20"/>
         </w:rPr>
-        <w:t>Debugged React, React Native, php, and Python code for support issues</w:t>
+        <w:t>Participated in support rotations</w:t>
       </w:r>
     </w:p>
     <w:p>
@@ -766,7 +766,7 @@
           <w:sz w:val="20"/>
           <w:szCs w:val="20"/>
         </w:rPr>
-        <w:t>Participated in support rotations</w:t>
+        <w:t>Documented support issues</w:t>
       </w:r>
     </w:p>
     <w:p>
@@ -792,7 +792,7 @@
           <w:sz w:val="20"/>
           <w:szCs w:val="20"/>
         </w:rPr>
-        <w:t>Documented support issues</w:t>
+        <w:t>Investigated AWS issues</w:t>
       </w:r>
     </w:p>
     <w:p>
@@ -818,7 +818,36 @@
           <w:sz w:val="20"/>
           <w:szCs w:val="20"/>
         </w:rPr>
-        <w:t>Investigated AWS issues</w:t>
+        <w:t xml:space="preserve">Updated </w:t>
+      </w:r>
+      <w:proofErr w:type="spellStart"/>
+      <w:r>
+        <w:rPr>
+          <w:rFonts w:ascii="Raleway Thin" w:eastAsia="Raleway Thin" w:hAnsi="Raleway Thin" w:cs="Raleway Thin"/>
+          <w:color w:val="434343"/>
+          <w:sz w:val="20"/>
+          <w:szCs w:val="20"/>
+        </w:rPr>
+        <w:t>postgreSQL</w:t>
+      </w:r>
+      <w:proofErr w:type="spellEnd"/>
+      <w:r>
+        <w:rPr>
+          <w:rFonts w:ascii="Raleway Thin" w:eastAsia="Raleway Thin" w:hAnsi="Raleway Thin" w:cs="Raleway Thin"/>
+          <w:color w:val="434343"/>
+          <w:sz w:val="20"/>
+          <w:szCs w:val="20"/>
+        </w:rPr>
+        <w:t xml:space="preserve"> database using backend endpoin</w:t>
+      </w:r>
+      <w:r>
+        <w:rPr>
+          <w:rFonts w:ascii="Raleway Thin" w:eastAsia="Raleway Thin" w:hAnsi="Raleway Thin" w:cs="Raleway Thin"/>
+          <w:color w:val="434343"/>
+          <w:sz w:val="20"/>
+          <w:szCs w:val="20"/>
+        </w:rPr>
+        <w:t>ts</w:t>
       </w:r>
     </w:p>
     <w:p>
@@ -844,7 +873,7 @@
           <w:sz w:val="20"/>
           <w:szCs w:val="20"/>
         </w:rPr>
-        <w:t xml:space="preserve">Updated </w:t>
+        <w:t xml:space="preserve">Updated MySQL database directly using SQL in </w:t>
       </w:r>
       <w:proofErr w:type="spellStart"/>
       <w:r>
@@ -854,27 +883,7 @@
           <w:sz w:val="20"/>
           <w:szCs w:val="20"/>
         </w:rPr>
-        <w:t>postgreSQL</w:t>
-      </w:r>
-      <w:proofErr w:type="spellEnd"/>
-      <w:r>
-        <w:rPr>
-          <w:rFonts w:ascii="Raleway Thin" w:eastAsia="Raleway Thin" w:hAnsi="Raleway Thin" w:cs="Raleway Thin"/>
-          <w:color w:val="434343"/>
-          <w:sz w:val="20"/>
-          <w:szCs w:val="20"/>
-        </w:rPr>
-        <w:t xml:space="preserve"> database using backend </w:t>
-      </w:r>
-      <w:proofErr w:type="spellStart"/>
-      <w:r>
-        <w:rPr>
-          <w:rFonts w:ascii="Raleway Thin" w:eastAsia="Raleway Thin" w:hAnsi="Raleway Thin" w:cs="Raleway Thin"/>
-          <w:color w:val="434343"/>
-          <w:sz w:val="20"/>
-          <w:szCs w:val="20"/>
-        </w:rPr>
-        <w:t>endpoings</w:t>
+        <w:t>SequelPro</w:t>
       </w:r>
       <w:proofErr w:type="spellEnd"/>
     </w:p>
@@ -894,15 +903,6 @@
           <w:szCs w:val="20"/>
         </w:rPr>
       </w:pPr>
-      <w:r>
-        <w:rPr>
-          <w:rFonts w:ascii="Raleway Thin" w:eastAsia="Raleway Thin" w:hAnsi="Raleway Thin" w:cs="Raleway Thin"/>
-          <w:color w:val="434343"/>
-          <w:sz w:val="20"/>
-          <w:szCs w:val="20"/>
-        </w:rPr>
-        <w:t xml:space="preserve">Updated MySQL database directly using SQL in </w:t>
-      </w:r>
       <w:proofErr w:type="spellStart"/>
       <w:r>
         <w:rPr>
@@ -911,9 +911,38 @@
           <w:sz w:val="20"/>
           <w:szCs w:val="20"/>
         </w:rPr>
-        <w:t>SequelPro</w:t>
+        <w:t>Deubgged</w:t>
       </w:r>
       <w:proofErr w:type="spellEnd"/>
+      <w:r>
+        <w:rPr>
+          <w:rFonts w:ascii="Raleway Thin" w:eastAsia="Raleway Thin" w:hAnsi="Raleway Thin" w:cs="Raleway Thin"/>
+          <w:color w:val="434343"/>
+          <w:sz w:val="20"/>
+          <w:szCs w:val="20"/>
+        </w:rPr>
+        <w:t xml:space="preserve"> </w:t>
+      </w:r>
+      <w:proofErr w:type="spellStart"/>
+      <w:r>
+        <w:rPr>
+          <w:rFonts w:ascii="Raleway Thin" w:eastAsia="Raleway Thin" w:hAnsi="Raleway Thin" w:cs="Raleway Thin"/>
+          <w:color w:val="434343"/>
+          <w:sz w:val="20"/>
+          <w:szCs w:val="20"/>
+        </w:rPr>
+        <w:t>php</w:t>
+      </w:r>
+      <w:proofErr w:type="spellEnd"/>
+      <w:r>
+        <w:rPr>
+          <w:rFonts w:ascii="Raleway Thin" w:eastAsia="Raleway Thin" w:hAnsi="Raleway Thin" w:cs="Raleway Thin"/>
+          <w:color w:val="434343"/>
+          <w:sz w:val="20"/>
+          <w:szCs w:val="20"/>
+        </w:rPr>
+        <w:t xml:space="preserve"> using MAMP Pro with Visual Studio Code</w:t>
+      </w:r>
     </w:p>
     <w:p>
       <w:pPr>
@@ -931,6 +960,15 @@
           <w:szCs w:val="20"/>
         </w:rPr>
       </w:pPr>
+      <w:r>
+        <w:rPr>
+          <w:rFonts w:ascii="Raleway Thin" w:eastAsia="Raleway Thin" w:hAnsi="Raleway Thin" w:cs="Raleway Thin"/>
+          <w:color w:val="434343"/>
+          <w:sz w:val="20"/>
+          <w:szCs w:val="20"/>
+        </w:rPr>
+        <w:t xml:space="preserve">Wrote </w:t>
+      </w:r>
       <w:proofErr w:type="spellStart"/>
       <w:r>
         <w:rPr>
@@ -939,7 +977,7 @@
           <w:sz w:val="20"/>
           <w:szCs w:val="20"/>
         </w:rPr>
-        <w:t>Deubgged</w:t>
+        <w:t>slackbots</w:t>
       </w:r>
       <w:proofErr w:type="spellEnd"/>
       <w:r>
@@ -949,7 +987,130 @@
           <w:sz w:val="20"/>
           <w:szCs w:val="20"/>
         </w:rPr>
-        <w:t xml:space="preserve"> php using MAMP Pro with Visual Studio Code</w:t>
+        <w:t xml:space="preserve"> in python for first level support use</w:t>
+      </w:r>
+    </w:p>
+    <w:p>
+      <w:pPr>
+        <w:widowControl w:val="0"/>
+        <w:spacing w:line="288" w:lineRule="auto"/>
+        <w:rPr>
+          <w:rFonts w:ascii="Raleway" w:eastAsia="Raleway" w:hAnsi="Raleway" w:cs="Raleway"/>
+          <w:color w:val="666666"/>
+          <w:sz w:val="20"/>
+          <w:szCs w:val="20"/>
+        </w:rPr>
+      </w:pPr>
+      <w:proofErr w:type="gramStart"/>
+      <w:r>
+        <w:rPr>
+          <w:rFonts w:ascii="Raleway Thin" w:eastAsia="Raleway Thin" w:hAnsi="Raleway Thin" w:cs="Raleway Thin"/>
+          <w:b/>
+          <w:bCs/>
+          <w:color w:val="000000" w:themeColor="text1"/>
+          <w:sz w:val="20"/>
+          <w:szCs w:val="20"/>
+        </w:rPr>
+        <w:t>Student</w:t>
+      </w:r>
+      <w:r>
+        <w:rPr>
+          <w:rFonts w:ascii="Raleway" w:eastAsia="Raleway" w:hAnsi="Raleway" w:cs="Raleway"/>
+          <w:b/>
+          <w:bCs/>
+          <w:color w:val="000000" w:themeColor="text1"/>
+          <w:sz w:val="20"/>
+          <w:szCs w:val="20"/>
+        </w:rPr>
+        <w:t xml:space="preserve">  |</w:t>
+      </w:r>
+      <w:proofErr w:type="gramEnd"/>
+      <w:r>
+        <w:rPr>
+          <w:rFonts w:ascii="Raleway" w:eastAsia="Raleway" w:hAnsi="Raleway" w:cs="Raleway"/>
+          <w:color w:val="000000" w:themeColor="text1"/>
+          <w:sz w:val="20"/>
+          <w:szCs w:val="20"/>
+        </w:rPr>
+        <w:t xml:space="preserve">  </w:t>
+      </w:r>
+      <w:r>
+        <w:rPr>
+          <w:rFonts w:ascii="Raleway" w:eastAsia="Raleway" w:hAnsi="Raleway" w:cs="Raleway"/>
+          <w:b/>
+          <w:bCs/>
+          <w:color w:val="000000" w:themeColor="text1"/>
+          <w:sz w:val="20"/>
+          <w:szCs w:val="20"/>
+        </w:rPr>
+        <w:t xml:space="preserve">App Academy                          </w:t>
+      </w:r>
+      <w:r>
+        <w:rPr>
+          <w:rFonts w:ascii="Raleway" w:eastAsia="Raleway" w:hAnsi="Raleway" w:cs="Raleway"/>
+          <w:b/>
+          <w:bCs/>
+          <w:color w:val="000000" w:themeColor="text1"/>
+          <w:sz w:val="20"/>
+          <w:szCs w:val="20"/>
+        </w:rPr>
+        <w:tab/>
+      </w:r>
+      <w:r>
+        <w:rPr>
+          <w:rFonts w:ascii="Raleway" w:eastAsia="Raleway" w:hAnsi="Raleway" w:cs="Raleway"/>
+          <w:b/>
+          <w:bCs/>
+          <w:color w:val="000000" w:themeColor="text1"/>
+          <w:sz w:val="20"/>
+          <w:szCs w:val="20"/>
+        </w:rPr>
+        <w:tab/>
+      </w:r>
+      <w:r>
+        <w:rPr>
+          <w:rFonts w:ascii="Raleway" w:eastAsia="Raleway" w:hAnsi="Raleway" w:cs="Raleway"/>
+          <w:b/>
+          <w:bCs/>
+          <w:color w:val="000000" w:themeColor="text1"/>
+          <w:sz w:val="20"/>
+          <w:szCs w:val="20"/>
+        </w:rPr>
+        <w:tab/>
+      </w:r>
+      <w:r>
+        <w:rPr>
+          <w:rFonts w:ascii="Raleway" w:eastAsia="Raleway" w:hAnsi="Raleway" w:cs="Raleway"/>
+          <w:b/>
+          <w:bCs/>
+          <w:color w:val="000000" w:themeColor="text1"/>
+          <w:sz w:val="20"/>
+          <w:szCs w:val="20"/>
+        </w:rPr>
+        <w:tab/>
+      </w:r>
+      <w:r>
+        <w:rPr>
+          <w:rFonts w:ascii="Raleway" w:eastAsia="Raleway" w:hAnsi="Raleway" w:cs="Raleway"/>
+          <w:b/>
+          <w:bCs/>
+          <w:color w:val="000000" w:themeColor="text1"/>
+          <w:sz w:val="20"/>
+          <w:szCs w:val="20"/>
+        </w:rPr>
+        <w:tab/>
+      </w:r>
+      <w:r>
+        <w:rPr>
+          <w:rFonts w:ascii="Raleway" w:eastAsia="Raleway" w:hAnsi="Raleway" w:cs="Raleway"/>
+          <w:b/>
+          <w:bCs/>
+          <w:color w:val="000000" w:themeColor="text1"/>
+          <w:sz w:val="20"/>
+          <w:szCs w:val="20"/>
+        </w:rPr>
+        <w:tab/>
+        <w:t xml:space="preserve">             July 2020 – Dec  2020</w:t>
       </w:r>
     </w:p>
     <w:p>
@@ -975,175 +1136,6 @@
           <w:sz w:val="20"/>
           <w:szCs w:val="20"/>
         </w:rPr>
-        <w:t xml:space="preserve">Wrote </w:t>
-      </w:r>
-      <w:proofErr w:type="spellStart"/>
-      <w:r>
-        <w:rPr>
-          <w:rFonts w:ascii="Raleway Thin" w:eastAsia="Raleway Thin" w:hAnsi="Raleway Thin" w:cs="Raleway Thin"/>
-          <w:color w:val="434343"/>
-          <w:sz w:val="20"/>
-          <w:szCs w:val="20"/>
-        </w:rPr>
-        <w:t>slackbots</w:t>
-      </w:r>
-      <w:proofErr w:type="spellEnd"/>
-      <w:r>
-        <w:rPr>
-          <w:rFonts w:ascii="Raleway Thin" w:eastAsia="Raleway Thin" w:hAnsi="Raleway Thin" w:cs="Raleway Thin"/>
-          <w:color w:val="434343"/>
-          <w:sz w:val="20"/>
-          <w:szCs w:val="20"/>
-        </w:rPr>
-        <w:t xml:space="preserve"> in python for first level support use</w:t>
-      </w:r>
-    </w:p>
-    <w:p>
-      <w:pPr>
-        <w:widowControl w:val="0"/>
-        <w:spacing w:line="288" w:lineRule="auto"/>
-        <w:rPr>
-          <w:rFonts w:ascii="Raleway" w:eastAsia="Raleway" w:hAnsi="Raleway" w:cs="Raleway"/>
-          <w:color w:val="666666"/>
-          <w:sz w:val="20"/>
-          <w:szCs w:val="20"/>
-        </w:rPr>
-      </w:pPr>
-      <w:proofErr w:type="gramStart"/>
-      <w:r>
-        <w:rPr>
-          <w:rFonts w:ascii="Raleway Thin" w:eastAsia="Raleway Thin" w:hAnsi="Raleway Thin" w:cs="Raleway Thin"/>
-          <w:b/>
-          <w:bCs/>
-          <w:color w:val="000000" w:themeColor="text1"/>
-          <w:sz w:val="20"/>
-          <w:szCs w:val="20"/>
-        </w:rPr>
-        <w:t>Student</w:t>
-      </w:r>
-      <w:r>
-        <w:rPr>
-          <w:rFonts w:ascii="Raleway" w:eastAsia="Raleway" w:hAnsi="Raleway" w:cs="Raleway"/>
-          <w:b/>
-          <w:bCs/>
-          <w:color w:val="000000" w:themeColor="text1"/>
-          <w:sz w:val="20"/>
-          <w:szCs w:val="20"/>
-        </w:rPr>
-        <w:t xml:space="preserve">  |</w:t>
-      </w:r>
-      <w:proofErr w:type="gramEnd"/>
-      <w:r>
-        <w:rPr>
-          <w:rFonts w:ascii="Raleway" w:eastAsia="Raleway" w:hAnsi="Raleway" w:cs="Raleway"/>
-          <w:color w:val="000000" w:themeColor="text1"/>
-          <w:sz w:val="20"/>
-          <w:szCs w:val="20"/>
-        </w:rPr>
-        <w:t xml:space="preserve">  </w:t>
-      </w:r>
-      <w:r>
-        <w:rPr>
-          <w:rFonts w:ascii="Raleway" w:eastAsia="Raleway" w:hAnsi="Raleway" w:cs="Raleway"/>
-          <w:b/>
-          <w:bCs/>
-          <w:color w:val="000000" w:themeColor="text1"/>
-          <w:sz w:val="20"/>
-          <w:szCs w:val="20"/>
-        </w:rPr>
-        <w:t xml:space="preserve">App Academy                          </w:t>
-      </w:r>
-      <w:r>
-        <w:rPr>
-          <w:rFonts w:ascii="Raleway" w:eastAsia="Raleway" w:hAnsi="Raleway" w:cs="Raleway"/>
-          <w:b/>
-          <w:bCs/>
-          <w:color w:val="000000" w:themeColor="text1"/>
-          <w:sz w:val="20"/>
-          <w:szCs w:val="20"/>
-        </w:rPr>
-        <w:tab/>
-      </w:r>
-      <w:r>
-        <w:rPr>
-          <w:rFonts w:ascii="Raleway" w:eastAsia="Raleway" w:hAnsi="Raleway" w:cs="Raleway"/>
-          <w:b/>
-          <w:bCs/>
-          <w:color w:val="000000" w:themeColor="text1"/>
-          <w:sz w:val="20"/>
-          <w:szCs w:val="20"/>
-        </w:rPr>
-        <w:tab/>
-      </w:r>
-      <w:r>
-        <w:rPr>
-          <w:rFonts w:ascii="Raleway" w:eastAsia="Raleway" w:hAnsi="Raleway" w:cs="Raleway"/>
-          <w:b/>
-          <w:bCs/>
-          <w:color w:val="000000" w:themeColor="text1"/>
-          <w:sz w:val="20"/>
-          <w:szCs w:val="20"/>
-        </w:rPr>
-        <w:tab/>
-      </w:r>
-      <w:r>
-        <w:rPr>
-          <w:rFonts w:ascii="Raleway" w:eastAsia="Raleway" w:hAnsi="Raleway" w:cs="Raleway"/>
-          <w:b/>
-          <w:bCs/>
-          <w:color w:val="000000" w:themeColor="text1"/>
-          <w:sz w:val="20"/>
-          <w:szCs w:val="20"/>
-        </w:rPr>
-        <w:tab/>
-      </w:r>
-      <w:r>
-        <w:rPr>
-          <w:rFonts w:ascii="Raleway" w:eastAsia="Raleway" w:hAnsi="Raleway" w:cs="Raleway"/>
-          <w:b/>
-          <w:bCs/>
-          <w:color w:val="000000" w:themeColor="text1"/>
-          <w:sz w:val="20"/>
-          <w:szCs w:val="20"/>
-        </w:rPr>
-        <w:tab/>
-      </w:r>
-      <w:r>
-        <w:rPr>
-          <w:rFonts w:ascii="Raleway" w:eastAsia="Raleway" w:hAnsi="Raleway" w:cs="Raleway"/>
-          <w:b/>
-          <w:bCs/>
-          <w:color w:val="000000" w:themeColor="text1"/>
-          <w:sz w:val="20"/>
-          <w:szCs w:val="20"/>
-        </w:rPr>
-        <w:tab/>
-        <w:t xml:space="preserve">             July 2020 – Dec  2020</w:t>
-      </w:r>
-    </w:p>
-    <w:p>
-      <w:pPr>
-        <w:pStyle w:val="ListParagraph"/>
-        <w:widowControl w:val="0"/>
-        <w:numPr>
-          <w:ilvl w:val="0"/>
-          <w:numId w:val="5"/>
-        </w:numPr>
-        <w:spacing w:line="288" w:lineRule="auto"/>
-        <w:rPr>
-          <w:rFonts w:ascii="Raleway" w:eastAsia="Raleway" w:hAnsi="Raleway" w:cs="Raleway"/>
-          <w:color w:val="666666"/>
-          <w:sz w:val="20"/>
-          <w:szCs w:val="20"/>
-        </w:rPr>
-      </w:pPr>
-      <w:r>
-        <w:rPr>
-          <w:rFonts w:ascii="Raleway Thin" w:eastAsia="Raleway Thin" w:hAnsi="Raleway Thin" w:cs="Raleway Thin"/>
-          <w:color w:val="434343"/>
-          <w:sz w:val="20"/>
-          <w:szCs w:val="20"/>
-        </w:rPr>
         <w:t>Updated my tech stack with the latest</w:t>
       </w:r>
       <w:r>
@@ -1531,7 +1523,19 @@
           <w:sz w:val="20"/>
           <w:szCs w:val="20"/>
         </w:rPr>
-        <w:t xml:space="preserve">  </w:t>
+        <w:t xml:space="preserve">  |</w:t>
+      </w:r>
+      <w:proofErr w:type="gramEnd"/>
+      <w:r>
+        <w:rPr>
+          <w:rFonts w:ascii="Raleway" w:eastAsia="Raleway" w:hAnsi="Raleway" w:cs="Raleway"/>
+          <w:b/>
+          <w:bCs/>
+          <w:color w:val="000000" w:themeColor="text1"/>
+          <w:sz w:val="20"/>
+          <w:szCs w:val="20"/>
+        </w:rPr>
+        <w:t xml:space="preserve"> </w:t>
       </w:r>
       <w:proofErr w:type="spellStart"/>
       <w:r>
@@ -1543,19 +1547,7 @@
           <w:sz w:val="20"/>
           <w:szCs w:val="20"/>
         </w:rPr>
-        <w:t>|</w:t>
-      </w:r>
-      <w:proofErr w:type="gramEnd"/>
-      <w:r>
-        <w:rPr>
-          <w:rFonts w:ascii="Raleway" w:eastAsia="Raleway" w:hAnsi="Raleway" w:cs="Raleway"/>
-          <w:b/>
-          <w:bCs/>
-          <w:color w:val="000000" w:themeColor="text1"/>
-          <w:sz w:val="20"/>
-          <w:szCs w:val="20"/>
-        </w:rPr>
-        <w:t xml:space="preserve"> Toolwire</w:t>
+        <w:t>Toolwire</w:t>
       </w:r>
       <w:proofErr w:type="spellEnd"/>
       <w:r>
@@ -2772,6 +2764,17 @@
           <w:sz w:val="20"/>
           <w:szCs w:val="20"/>
         </w:rPr>
+        <w:br/>
+      </w:r>
+      <w:r>
+        <w:rPr>
+          <w:rFonts w:ascii="Raleway Thin" w:eastAsia="Raleway Thin" w:hAnsi="Raleway Thin" w:cs="Raleway Thin"/>
+          <w:b/>
+          <w:bCs/>
+          <w:color w:val="000000" w:themeColor="text1"/>
+          <w:sz w:val="20"/>
+          <w:szCs w:val="20"/>
+        </w:rPr>
         <w:lastRenderedPageBreak/>
         <w:t xml:space="preserve">Cadence </w:t>
       </w:r>
@@ -3700,7 +3703,7 @@
 </file>
 
 <file path=word/numbering.xml><?xml version="1.0" encoding="utf-8"?>
-<w:numbering xmlns:wpc="http://schemas.microsoft.com/office/word/2010/wordprocessingCanvas" xmlns:cx="http://schemas.microsoft.com/office/drawing/2014/chartex" xmlns:cx1="http://schemas.microsoft.com/office/drawing/2015/9/8/chartex" xmlns:cx2="http://schemas.microsoft.com/office/drawing/2015/10/21/chartex" xmlns:cx3="http://schemas.microsoft.com/office/drawing/2016/5/9/chartex" xmlns:cx4="http://schemas.microsoft.com/office/drawing/2016/5/10/chartex" xmlns:cx5="http://schemas.microsoft.com/office/drawing/2016/5/11/chartex" xmlns:cx6="http://schemas.microsoft.com/office/drawing/2016/5/12/chartex" xmlns:cx7="http://schemas.microsoft.com/office/drawing/2016/5/13/chartex" xmlns:cx8="http://schemas.microsoft.com/office/drawing/2016/5/14/chartex" xmlns:mc="http://schemas.openxmlformats.org/markup-compatibility/2006" xmlns:aink="http://schemas.microsoft.com/office/drawing/2016/ink" xmlns:am3d="http://schemas.microsoft.com/office/drawing/2017/model3d" xmlns:o="urn:schemas-microsoft-com:office:office" xmlns:r="http://schemas.openxmlformats.org/officeDocument/2006/relationships" xmlns:m="http://schemas.openxmlformats.org/officeDocument/2006/math" xmlns:v="urn:schemas-microsoft-com:vml" xmlns:wp14="http://schemas.microsoft.com/office/word/2010/wordprocessingDrawing" xmlns:wp="http://schemas.openxmlformats.org/drawingml/2006/wordprocessingDrawing" xmlns:w10="urn:schemas-microsoft-com:office:word" xmlns:w="http://schemas.openxmlformats.org/wordprocessingml/2006/main" xmlns:w14="http://schemas.microsoft.com/office/word/2010/wordml" xmlns:w15="http://schemas.microsoft.com/office/word/2012/wordml" xmlns:w16cex="http://schemas.microsoft.com/office/word/2018/wordml/cex" xmlns:w16cid="http://schemas.microsoft.com/office/word/2016/wordml/cid" xmlns:w16="http://schemas.microsoft.com/office/word/2018/wordml" xmlns:w16sdtdh="http://schemas.microsoft.com/office/word/2020/wordml/sdtdatahash" xmlns:w16se="http://schemas.microsoft.com/office/word/2015/wordml/symex" xmlns:wpg="http://schemas.microsoft.com/office/word/2010/wordprocessingGroup" xmlns:wpi="http://schemas.microsoft.com/office/word/2010/wordprocessingInk" xmlns:wne="http://schemas.microsoft.com/office/word/2006/wordml" xmlns:wps="http://schemas.microsoft.com/office/word/2010/wordprocessingShape" mc:Ignorable="w14 w15 w16se w16cid w16 w16cex w16sdtdh wp14">
+<w:numbering xmlns:wpc="http://schemas.microsoft.com/office/word/2010/wordprocessingCanvas" xmlns:cx="http://schemas.microsoft.com/office/drawing/2014/chartex" xmlns:cx1="http://schemas.microsoft.com/office/drawing/2015/9/8/chartex" xmlns:cx2="http://schemas.microsoft.com/office/drawing/2015/10/21/chartex" xmlns:cx3="http://schemas.microsoft.com/office/drawing/2016/5/9/chartex" xmlns:cx4="http://schemas.microsoft.com/office/drawing/2016/5/10/chartex" xmlns:cx5="http://schemas.microsoft.com/office/drawing/2016/5/11/chartex" xmlns:cx6="http://schemas.microsoft.com/office/drawing/2016/5/12/chartex" xmlns:cx7="http://schemas.microsoft.com/office/drawing/2016/5/13/chartex" xmlns:cx8="http://schemas.microsoft.com/office/drawing/2016/5/14/chartex" xmlns:mc="http://schemas.openxmlformats.org/markup-compatibility/2006" xmlns:aink="http://schemas.microsoft.com/office/drawing/2016/ink" xmlns:am3d="http://schemas.microsoft.com/office/drawing/2017/model3d" xmlns:o="urn:schemas-microsoft-com:office:office" xmlns:oel="http://schemas.microsoft.com/office/2019/extlst" xmlns:r="http://schemas.openxmlformats.org/officeDocument/2006/relationships" xmlns:m="http://schemas.openxmlformats.org/officeDocument/2006/math" xmlns:v="urn:schemas-microsoft-com:vml" xmlns:wp14="http://schemas.microsoft.com/office/word/2010/wordprocessingDrawing" xmlns:wp="http://schemas.openxmlformats.org/drawingml/2006/wordprocessingDrawing" xmlns:w10="urn:schemas-microsoft-com:office:word" xmlns:w="http://schemas.openxmlformats.org/wordprocessingml/2006/main" xmlns:w14="http://schemas.microsoft.com/office/word/2010/wordml" xmlns:w15="http://schemas.microsoft.com/office/word/2012/wordml" xmlns:w16cex="http://schemas.microsoft.com/office/word/2018/wordml/cex" xmlns:w16cid="http://schemas.microsoft.com/office/word/2016/wordml/cid" xmlns:w16="http://schemas.microsoft.com/office/word/2018/wordml" xmlns:w16sdtdh="http://schemas.microsoft.com/office/word/2020/wordml/sdtdatahash" xmlns:w16se="http://schemas.microsoft.com/office/word/2015/wordml/symex" xmlns:wpg="http://schemas.microsoft.com/office/word/2010/wordprocessingGroup" xmlns:wpi="http://schemas.microsoft.com/office/word/2010/wordprocessingInk" xmlns:wne="http://schemas.microsoft.com/office/word/2006/wordml" xmlns:wps="http://schemas.microsoft.com/office/word/2010/wordprocessingShape" mc:Ignorable="w14 w15 w16se w16cid w16 w16cex w16sdtdh wp14">
   <w:abstractNum w:abstractNumId="0" w15:restartNumberingAfterBreak="0">
     <w:nsid w:val="2F9805E1"/>
     <w:multiLevelType w:val="multilevel"/>
@@ -4266,19 +4269,19 @@
       </w:rPr>
     </w:lvl>
   </w:abstractNum>
-  <w:num w:numId="1">
+  <w:num w:numId="1" w16cid:durableId="1743986670">
     <w:abstractNumId w:val="0"/>
   </w:num>
-  <w:num w:numId="2">
+  <w:num w:numId="2" w16cid:durableId="883101206">
     <w:abstractNumId w:val="2"/>
   </w:num>
-  <w:num w:numId="3">
+  <w:num w:numId="3" w16cid:durableId="201407284">
     <w:abstractNumId w:val="4"/>
   </w:num>
-  <w:num w:numId="4">
+  <w:num w:numId="4" w16cid:durableId="1259674214">
     <w:abstractNumId w:val="1"/>
   </w:num>
-  <w:num w:numId="5">
+  <w:num w:numId="5" w16cid:durableId="2094352462">
     <w:abstractNumId w:val="3"/>
   </w:num>
 </w:numbering>

</xml_diff>

<commit_message>
updated resume and added svelte quiz
</commit_message>
<xml_diff>
--- a/assets/resume.docx
+++ b/assets/resume.docx
@@ -5,7 +5,7 @@
     <w:p>
       <w:pPr>
         <w:rPr>
-          <w:rFonts w:ascii="Raleway Thin" w:hAnsi="Raleway Thin" w:eastAsia="Raleway Thin" w:cs="Raleway Thin"/>
+          <w:rFonts w:ascii="Raleway Thin" w:eastAsia="Raleway Thin" w:hAnsi="Raleway Thin" w:cs="Raleway Thin"/>
           <w:color w:val="B45F06"/>
           <w:sz w:val="36"/>
           <w:szCs w:val="36"/>
@@ -13,7 +13,7 @@
       </w:pPr>
       <w:r>
         <w:rPr>
-          <w:rFonts w:ascii="Raleway Thin" w:hAnsi="Raleway Thin" w:eastAsia="Raleway Thin" w:cs="Raleway Thin"/>
+          <w:rFonts w:ascii="Raleway Thin" w:eastAsia="Raleway Thin" w:hAnsi="Raleway Thin" w:cs="Raleway Thin"/>
           <w:color w:val="B45F06"/>
           <w:sz w:val="48"/>
           <w:szCs w:val="48"/>
@@ -24,14 +24,14 @@
     <w:p>
       <w:pPr>
         <w:rPr>
-          <w:rFonts w:ascii="Raleway Thin" w:hAnsi="Raleway Thin" w:eastAsia="Raleway Thin" w:cs="Raleway Thin"/>
-          <w:sz w:val="20"/>
-          <w:szCs w:val="20"/>
-        </w:rPr>
-      </w:pPr>
-      <w:r>
-        <w:rPr>
-          <w:rFonts w:ascii="Raleway Thin" w:hAnsi="Raleway Thin" w:eastAsia="Raleway Thin" w:cs="Raleway Thin"/>
+          <w:rFonts w:ascii="Raleway Thin" w:eastAsia="Raleway Thin" w:hAnsi="Raleway Thin" w:cs="Raleway Thin"/>
+          <w:sz w:val="20"/>
+          <w:szCs w:val="20"/>
+        </w:rPr>
+      </w:pPr>
+      <w:r>
+        <w:rPr>
+          <w:rFonts w:ascii="Raleway Thin" w:eastAsia="Raleway Thin" w:hAnsi="Raleway Thin" w:cs="Raleway Thin"/>
           <w:color w:val="B45F06"/>
           <w:sz w:val="20"/>
           <w:szCs w:val="20"/>
@@ -40,7 +40,7 @@
       </w:r>
       <w:r>
         <w:rPr>
-          <w:rFonts w:ascii="Raleway Thin" w:hAnsi="Raleway Thin" w:eastAsia="Raleway Thin" w:cs="Raleway Thin"/>
+          <w:rFonts w:ascii="Raleway Thin" w:eastAsia="Raleway Thin" w:hAnsi="Raleway Thin" w:cs="Raleway Thin"/>
           <w:color w:val="980000"/>
           <w:sz w:val="20"/>
           <w:szCs w:val="20"/>
@@ -49,7 +49,7 @@
       </w:r>
       <w:r>
         <w:rPr>
-          <w:rFonts w:ascii="Raleway Thin" w:hAnsi="Raleway Thin" w:eastAsia="Raleway Thin" w:cs="Raleway Thin"/>
+          <w:rFonts w:ascii="Raleway Thin" w:eastAsia="Raleway Thin" w:hAnsi="Raleway Thin" w:cs="Raleway Thin"/>
           <w:color w:val="434343"/>
           <w:sz w:val="20"/>
           <w:szCs w:val="20"/>
@@ -58,7 +58,7 @@
       </w:r>
       <w:r>
         <w:rPr>
-          <w:rFonts w:ascii="Raleway Thin" w:hAnsi="Raleway Thin" w:eastAsia="Raleway Thin" w:cs="Raleway Thin"/>
+          <w:rFonts w:ascii="Raleway Thin" w:eastAsia="Raleway Thin" w:hAnsi="Raleway Thin" w:cs="Raleway Thin"/>
           <w:color w:val="980000"/>
           <w:sz w:val="20"/>
           <w:szCs w:val="20"/>
@@ -67,7 +67,7 @@
       </w:r>
       <w:r>
         <w:rPr>
-          <w:rFonts w:ascii="Raleway Thin" w:hAnsi="Raleway Thin" w:eastAsia="Raleway Thin" w:cs="Raleway Thin"/>
+          <w:rFonts w:ascii="Raleway Thin" w:eastAsia="Raleway Thin" w:hAnsi="Raleway Thin" w:cs="Raleway Thin"/>
           <w:color w:val="B45F06"/>
           <w:sz w:val="20"/>
           <w:szCs w:val="20"/>
@@ -76,7 +76,7 @@
       </w:r>
       <w:r>
         <w:rPr>
-          <w:rFonts w:ascii="Raleway Thin" w:hAnsi="Raleway Thin" w:eastAsia="Raleway Thin" w:cs="Raleway Thin"/>
+          <w:rFonts w:ascii="Raleway Thin" w:eastAsia="Raleway Thin" w:hAnsi="Raleway Thin" w:cs="Raleway Thin"/>
           <w:color w:val="980000"/>
           <w:sz w:val="20"/>
           <w:szCs w:val="20"/>
@@ -85,16 +85,16 @@
       </w:r>
       <w:r>
         <w:rPr>
-          <w:rFonts w:ascii="Raleway Thin" w:hAnsi="Raleway Thin" w:eastAsia="Raleway Thin" w:cs="Raleway Thin"/>
-          <w:color w:val="434343"/>
-          <w:sz w:val="20"/>
-          <w:szCs w:val="20"/>
-        </w:rPr>
-        <w:t>Westminster</w:t>
-      </w:r>
-      <w:r>
-        <w:rPr>
-          <w:rFonts w:ascii="Raleway Thin" w:hAnsi="Raleway Thin" w:eastAsia="Raleway Thin" w:cs="Raleway Thin"/>
+          <w:rFonts w:ascii="Raleway Thin" w:eastAsia="Raleway Thin" w:hAnsi="Raleway Thin" w:cs="Raleway Thin"/>
+          <w:color w:val="434343"/>
+          <w:sz w:val="20"/>
+          <w:szCs w:val="20"/>
+        </w:rPr>
+        <w:t>Parker</w:t>
+      </w:r>
+      <w:r>
+        <w:rPr>
+          <w:rFonts w:ascii="Raleway Thin" w:eastAsia="Raleway Thin" w:hAnsi="Raleway Thin" w:cs="Raleway Thin"/>
           <w:color w:val="434343"/>
           <w:sz w:val="20"/>
           <w:szCs w:val="20"/>
@@ -103,7 +103,7 @@
       </w:r>
       <w:r>
         <w:rPr>
-          <w:rFonts w:ascii="Raleway Thin" w:hAnsi="Raleway Thin" w:eastAsia="Raleway Thin" w:cs="Raleway Thin"/>
+          <w:rFonts w:ascii="Raleway Thin" w:eastAsia="Raleway Thin" w:hAnsi="Raleway Thin" w:cs="Raleway Thin"/>
           <w:color w:val="980000"/>
           <w:sz w:val="20"/>
           <w:szCs w:val="20"/>
@@ -113,7 +113,7 @@
       <w:hyperlink r:id="rId5">
         <w:r>
           <w:rPr>
-            <w:rFonts w:ascii="Raleway Thin" w:hAnsi="Raleway Thin" w:eastAsia="Raleway Thin" w:cs="Raleway Thin"/>
+            <w:rFonts w:ascii="Raleway Thin" w:eastAsia="Raleway Thin" w:hAnsi="Raleway Thin" w:cs="Raleway Thin"/>
             <w:color w:val="1155CC"/>
             <w:sz w:val="20"/>
             <w:szCs w:val="20"/>
@@ -124,7 +124,7 @@
       </w:hyperlink>
       <w:r>
         <w:rPr>
-          <w:rFonts w:ascii="Raleway Thin" w:hAnsi="Raleway Thin" w:eastAsia="Raleway Thin" w:cs="Raleway Thin"/>
+          <w:rFonts w:ascii="Raleway Thin" w:eastAsia="Raleway Thin" w:hAnsi="Raleway Thin" w:cs="Raleway Thin"/>
           <w:color w:val="5B0F00"/>
           <w:sz w:val="20"/>
           <w:szCs w:val="20"/>
@@ -135,7 +135,7 @@
         <w:proofErr w:type="spellStart"/>
         <w:r>
           <w:rPr>
-            <w:rFonts w:ascii="Raleway Thin" w:hAnsi="Raleway Thin" w:eastAsia="Raleway Thin" w:cs="Raleway Thin"/>
+            <w:rFonts w:ascii="Raleway Thin" w:eastAsia="Raleway Thin" w:hAnsi="Raleway Thin" w:cs="Raleway Thin"/>
             <w:color w:val="1155CC"/>
             <w:sz w:val="20"/>
             <w:szCs w:val="20"/>
@@ -147,7 +147,7 @@
       </w:hyperlink>
       <w:r>
         <w:rPr>
-          <w:rFonts w:ascii="Raleway Thin" w:hAnsi="Raleway Thin" w:eastAsia="Raleway Thin" w:cs="Raleway Thin"/>
+          <w:rFonts w:ascii="Raleway Thin" w:eastAsia="Raleway Thin" w:hAnsi="Raleway Thin" w:cs="Raleway Thin"/>
           <w:color w:val="5B0F00"/>
           <w:sz w:val="20"/>
           <w:szCs w:val="20"/>
@@ -157,7 +157,7 @@
       <w:hyperlink r:id="rId7">
         <w:r>
           <w:rPr>
-            <w:rFonts w:ascii="Raleway Thin" w:hAnsi="Raleway Thin" w:eastAsia="Raleway Thin" w:cs="Raleway Thin"/>
+            <w:rFonts w:ascii="Raleway Thin" w:eastAsia="Raleway Thin" w:hAnsi="Raleway Thin" w:cs="Raleway Thin"/>
             <w:color w:val="1155CC"/>
             <w:sz w:val="20"/>
             <w:szCs w:val="20"/>
@@ -171,7 +171,7 @@
       <w:pPr>
         <w:spacing w:line="240" w:lineRule="auto"/>
         <w:rPr>
-          <w:rFonts w:ascii="Raleway Thin" w:hAnsi="Raleway Thin" w:eastAsia="Raleway Thin" w:cs="Raleway Thin"/>
+          <w:rFonts w:ascii="Raleway Thin" w:eastAsia="Raleway Thin" w:hAnsi="Raleway Thin" w:cs="Raleway Thin"/>
           <w:color w:val="990000"/>
         </w:rPr>
       </w:pPr>
@@ -181,16 +181,16 @@
         <w:widowControl w:val="0"/>
         <w:spacing w:line="288" w:lineRule="auto"/>
         <w:rPr>
-          <w:rFonts w:ascii="Raleway Thin" w:hAnsi="Raleway Thin" w:eastAsia="Raleway Thin" w:cs="Raleway Thin"/>
-          <w:sz w:val="20"/>
-          <w:szCs w:val="20"/>
-        </w:rPr>
-      </w:pPr>
-      <w:r>
-        <w:rPr>
-          <w:rFonts w:ascii="Raleway" w:hAnsi="Raleway" w:eastAsia="Raleway" w:cs="Raleway"/>
-          <w:b w:val="1"/>
-          <w:bCs w:val="1"/>
+          <w:rFonts w:ascii="Raleway Thin" w:eastAsia="Raleway Thin" w:hAnsi="Raleway Thin" w:cs="Raleway Thin"/>
+          <w:sz w:val="20"/>
+          <w:szCs w:val="20"/>
+        </w:rPr>
+      </w:pPr>
+      <w:r>
+        <w:rPr>
+          <w:rFonts w:ascii="Raleway" w:eastAsia="Raleway" w:hAnsi="Raleway" w:cs="Raleway"/>
+          <w:b/>
+          <w:bCs/>
           <w:color w:val="B45F06"/>
           <w:sz w:val="24"/>
           <w:szCs w:val="24"/>
@@ -199,15 +199,23 @@
       </w:r>
       <w:r>
         <w:rPr>
-          <w:rFonts w:ascii="Raleway Thin" w:hAnsi="Raleway Thin" w:eastAsia="Raleway Thin" w:cs="Raleway Thin"/>
-          <w:sz w:val="20"/>
-          <w:szCs w:val="20"/>
-        </w:rPr>
-        <w:t xml:space="preserve">Angular, </w:t>
-      </w:r>
-      <w:r>
-        <w:rPr>
-          <w:rFonts w:ascii="Raleway Thin" w:hAnsi="Raleway Thin" w:eastAsia="Raleway Thin" w:cs="Raleway Thin"/>
+          <w:rFonts w:ascii="Raleway Thin" w:eastAsia="Raleway Thin" w:hAnsi="Raleway Thin" w:cs="Raleway Thin"/>
+          <w:sz w:val="20"/>
+          <w:szCs w:val="20"/>
+        </w:rPr>
+        <w:t>Svelte, A</w:t>
+      </w:r>
+      <w:r>
+        <w:rPr>
+          <w:rFonts w:ascii="Raleway Thin" w:eastAsia="Raleway Thin" w:hAnsi="Raleway Thin" w:cs="Raleway Thin"/>
+          <w:sz w:val="20"/>
+          <w:szCs w:val="20"/>
+        </w:rPr>
+        <w:t xml:space="preserve">ngular, </w:t>
+      </w:r>
+      <w:r>
+        <w:rPr>
+          <w:rFonts w:ascii="Raleway Thin" w:eastAsia="Raleway Thin" w:hAnsi="Raleway Thin" w:cs="Raleway Thin"/>
           <w:sz w:val="20"/>
           <w:szCs w:val="20"/>
         </w:rPr>
@@ -216,7 +224,7 @@
       <w:proofErr w:type="spellStart"/>
       <w:r>
         <w:rPr>
-          <w:rFonts w:ascii="Raleway Thin" w:hAnsi="Raleway Thin" w:eastAsia="Raleway Thin" w:cs="Raleway Thin"/>
+          <w:rFonts w:ascii="Raleway Thin" w:eastAsia="Raleway Thin" w:hAnsi="Raleway Thin" w:cs="Raleway Thin"/>
           <w:sz w:val="20"/>
           <w:szCs w:val="20"/>
         </w:rPr>
@@ -224,7 +232,7 @@
       </w:r>
       <w:r>
         <w:rPr>
-          <w:rFonts w:ascii="Raleway Thin" w:hAnsi="Raleway Thin" w:eastAsia="Raleway Thin" w:cs="Raleway Thin"/>
+          <w:rFonts w:ascii="Raleway Thin" w:eastAsia="Raleway Thin" w:hAnsi="Raleway Thin" w:cs="Raleway Thin"/>
           <w:sz w:val="20"/>
           <w:szCs w:val="20"/>
         </w:rPr>
@@ -233,7 +241,7 @@
       <w:proofErr w:type="spellEnd"/>
       <w:r>
         <w:rPr>
-          <w:rFonts w:ascii="Raleway Thin" w:hAnsi="Raleway Thin" w:eastAsia="Raleway Thin" w:cs="Raleway Thin"/>
+          <w:rFonts w:ascii="Raleway Thin" w:eastAsia="Raleway Thin" w:hAnsi="Raleway Thin" w:cs="Raleway Thin"/>
           <w:sz w:val="20"/>
           <w:szCs w:val="20"/>
         </w:rPr>
@@ -241,7 +249,7 @@
       </w:r>
       <w:r>
         <w:rPr>
-          <w:rFonts w:ascii="Raleway Thin" w:hAnsi="Raleway Thin" w:eastAsia="Raleway Thin" w:cs="Raleway Thin"/>
+          <w:rFonts w:ascii="Raleway Thin" w:eastAsia="Raleway Thin" w:hAnsi="Raleway Thin" w:cs="Raleway Thin"/>
           <w:sz w:val="20"/>
           <w:szCs w:val="20"/>
         </w:rPr>
@@ -249,7 +257,7 @@
       </w:r>
       <w:r>
         <w:rPr>
-          <w:rFonts w:ascii="Raleway Thin" w:hAnsi="Raleway Thin" w:eastAsia="Raleway Thin" w:cs="Raleway Thin"/>
+          <w:rFonts w:ascii="Raleway Thin" w:eastAsia="Raleway Thin" w:hAnsi="Raleway Thin" w:cs="Raleway Thin"/>
           <w:sz w:val="20"/>
           <w:szCs w:val="20"/>
         </w:rPr>
@@ -258,7 +266,7 @@
       <w:proofErr w:type="spellStart"/>
       <w:r>
         <w:rPr>
-          <w:rFonts w:ascii="Raleway Thin" w:hAnsi="Raleway Thin" w:eastAsia="Raleway Thin" w:cs="Raleway Thin"/>
+          <w:rFonts w:ascii="Raleway Thin" w:eastAsia="Raleway Thin" w:hAnsi="Raleway Thin" w:cs="Raleway Thin"/>
           <w:sz w:val="20"/>
           <w:szCs w:val="20"/>
         </w:rPr>
@@ -267,7 +275,7 @@
       <w:proofErr w:type="spellEnd"/>
       <w:r>
         <w:rPr>
-          <w:rFonts w:ascii="Raleway Thin" w:hAnsi="Raleway Thin" w:eastAsia="Raleway Thin" w:cs="Raleway Thin"/>
+          <w:rFonts w:ascii="Raleway Thin" w:eastAsia="Raleway Thin" w:hAnsi="Raleway Thin" w:cs="Raleway Thin"/>
           <w:sz w:val="20"/>
           <w:szCs w:val="20"/>
         </w:rPr>
@@ -275,7 +283,7 @@
       </w:r>
       <w:r>
         <w:rPr>
-          <w:rFonts w:ascii="Raleway Thin" w:hAnsi="Raleway Thin" w:eastAsia="Raleway Thin" w:cs="Raleway Thin"/>
+          <w:rFonts w:ascii="Raleway Thin" w:eastAsia="Raleway Thin" w:hAnsi="Raleway Thin" w:cs="Raleway Thin"/>
           <w:sz w:val="20"/>
           <w:szCs w:val="20"/>
         </w:rPr>
@@ -284,7 +292,7 @@
       <w:proofErr w:type="spellStart"/>
       <w:r>
         <w:rPr>
-          <w:rFonts w:ascii="Raleway Thin" w:hAnsi="Raleway Thin" w:eastAsia="Raleway Thin" w:cs="Raleway Thin"/>
+          <w:rFonts w:ascii="Raleway Thin" w:eastAsia="Raleway Thin" w:hAnsi="Raleway Thin" w:cs="Raleway Thin"/>
           <w:sz w:val="20"/>
           <w:szCs w:val="20"/>
         </w:rPr>
@@ -292,7 +300,7 @@
       </w:r>
       <w:r>
         <w:rPr>
-          <w:rFonts w:ascii="Raleway Thin" w:hAnsi="Raleway Thin" w:eastAsia="Raleway Thin" w:cs="Raleway Thin"/>
+          <w:rFonts w:ascii="Raleway Thin" w:eastAsia="Raleway Thin" w:hAnsi="Raleway Thin" w:cs="Raleway Thin"/>
           <w:sz w:val="20"/>
           <w:szCs w:val="20"/>
         </w:rPr>
@@ -301,7 +309,7 @@
       <w:proofErr w:type="spellEnd"/>
       <w:r>
         <w:rPr>
-          <w:rFonts w:ascii="Raleway Thin" w:hAnsi="Raleway Thin" w:eastAsia="Raleway Thin" w:cs="Raleway Thin"/>
+          <w:rFonts w:ascii="Raleway Thin" w:eastAsia="Raleway Thin" w:hAnsi="Raleway Thin" w:cs="Raleway Thin"/>
           <w:sz w:val="20"/>
           <w:szCs w:val="20"/>
         </w:rPr>
@@ -309,7 +317,7 @@
       </w:r>
       <w:r>
         <w:rPr>
-          <w:rFonts w:ascii="Raleway Thin" w:hAnsi="Raleway Thin" w:eastAsia="Raleway Thin" w:cs="Raleway Thin"/>
+          <w:rFonts w:ascii="Raleway Thin" w:eastAsia="Raleway Thin" w:hAnsi="Raleway Thin" w:cs="Raleway Thin"/>
           <w:sz w:val="20"/>
           <w:szCs w:val="20"/>
         </w:rPr>
@@ -317,7 +325,7 @@
       </w:r>
       <w:r>
         <w:rPr>
-          <w:rFonts w:ascii="Raleway Thin" w:hAnsi="Raleway Thin" w:eastAsia="Raleway Thin" w:cs="Raleway Thin"/>
+          <w:rFonts w:ascii="Raleway Thin" w:eastAsia="Raleway Thin" w:hAnsi="Raleway Thin" w:cs="Raleway Thin"/>
           <w:sz w:val="20"/>
           <w:szCs w:val="20"/>
         </w:rPr>
@@ -325,7 +333,7 @@
       </w:r>
       <w:r>
         <w:rPr>
-          <w:rFonts w:ascii="Raleway Thin" w:hAnsi="Raleway Thin" w:eastAsia="Raleway Thin" w:cs="Raleway Thin"/>
+          <w:rFonts w:ascii="Raleway Thin" w:eastAsia="Raleway Thin" w:hAnsi="Raleway Thin" w:cs="Raleway Thin"/>
           <w:sz w:val="20"/>
           <w:szCs w:val="20"/>
         </w:rPr>
@@ -333,7 +341,7 @@
       </w:r>
       <w:r>
         <w:rPr>
-          <w:rFonts w:ascii="Raleway Thin" w:hAnsi="Raleway Thin" w:eastAsia="Raleway Thin" w:cs="Raleway Thin"/>
+          <w:rFonts w:ascii="Raleway Thin" w:eastAsia="Raleway Thin" w:hAnsi="Raleway Thin" w:cs="Raleway Thin"/>
           <w:sz w:val="20"/>
           <w:szCs w:val="20"/>
         </w:rPr>
@@ -341,7 +349,7 @@
       </w:r>
       <w:r>
         <w:rPr>
-          <w:rFonts w:ascii="Raleway Thin" w:hAnsi="Raleway Thin" w:eastAsia="Raleway Thin" w:cs="Raleway Thin"/>
+          <w:rFonts w:ascii="Raleway Thin" w:eastAsia="Raleway Thin" w:hAnsi="Raleway Thin" w:cs="Raleway Thin"/>
           <w:sz w:val="20"/>
           <w:szCs w:val="20"/>
         </w:rPr>
@@ -349,7 +357,7 @@
       </w:r>
       <w:r>
         <w:rPr>
-          <w:rFonts w:ascii="Raleway Thin" w:hAnsi="Raleway Thin" w:eastAsia="Raleway Thin" w:cs="Raleway Thin"/>
+          <w:rFonts w:ascii="Raleway Thin" w:eastAsia="Raleway Thin" w:hAnsi="Raleway Thin" w:cs="Raleway Thin"/>
           <w:sz w:val="20"/>
           <w:szCs w:val="20"/>
         </w:rPr>
@@ -357,7 +365,7 @@
       </w:r>
       <w:r>
         <w:rPr>
-          <w:rFonts w:ascii="Raleway Thin" w:hAnsi="Raleway Thin" w:eastAsia="Raleway Thin" w:cs="Raleway Thin"/>
+          <w:rFonts w:ascii="Raleway Thin" w:eastAsia="Raleway Thin" w:hAnsi="Raleway Thin" w:cs="Raleway Thin"/>
           <w:sz w:val="20"/>
           <w:szCs w:val="20"/>
         </w:rPr>
@@ -365,7 +373,7 @@
       </w:r>
       <w:r>
         <w:rPr>
-          <w:rFonts w:ascii="Raleway Thin" w:hAnsi="Raleway Thin" w:eastAsia="Raleway Thin" w:cs="Raleway Thin"/>
+          <w:rFonts w:ascii="Raleway Thin" w:eastAsia="Raleway Thin" w:hAnsi="Raleway Thin" w:cs="Raleway Thin"/>
           <w:sz w:val="20"/>
           <w:szCs w:val="20"/>
         </w:rPr>
@@ -373,7 +381,7 @@
       </w:r>
       <w:r>
         <w:rPr>
-          <w:rFonts w:ascii="Raleway Thin" w:hAnsi="Raleway Thin" w:eastAsia="Raleway Thin" w:cs="Raleway Thin"/>
+          <w:rFonts w:ascii="Raleway Thin" w:eastAsia="Raleway Thin" w:hAnsi="Raleway Thin" w:cs="Raleway Thin"/>
           <w:sz w:val="20"/>
           <w:szCs w:val="20"/>
         </w:rPr>
@@ -385,7 +393,7 @@
         <w:widowControl w:val="0"/>
         <w:spacing w:line="240" w:lineRule="auto"/>
         <w:rPr>
-          <w:rFonts w:ascii="Raleway Thin" w:hAnsi="Raleway Thin" w:eastAsia="Raleway Thin" w:cs="Raleway Thin"/>
+          <w:rFonts w:ascii="Raleway Thin" w:eastAsia="Raleway Thin" w:hAnsi="Raleway Thin" w:cs="Raleway Thin"/>
           <w:sz w:val="20"/>
           <w:szCs w:val="20"/>
         </w:rPr>
@@ -396,7 +404,7 @@
         <w:widowControl w:val="0"/>
         <w:spacing w:line="288" w:lineRule="auto"/>
         <w:rPr>
-          <w:rFonts w:ascii="Raleway" w:hAnsi="Raleway" w:eastAsia="Raleway" w:cs="Raleway"/>
+          <w:rFonts w:ascii="Raleway" w:eastAsia="Raleway" w:hAnsi="Raleway" w:cs="Raleway"/>
           <w:b/>
           <w:color w:val="B45F06"/>
           <w:sz w:val="24"/>
@@ -405,7 +413,7 @@
       </w:pPr>
       <w:r>
         <w:rPr>
-          <w:rFonts w:ascii="Raleway" w:hAnsi="Raleway" w:eastAsia="Raleway" w:cs="Raleway"/>
+          <w:rFonts w:ascii="Raleway" w:eastAsia="Raleway" w:hAnsi="Raleway" w:cs="Raleway"/>
           <w:b/>
           <w:color w:val="B45F06"/>
           <w:sz w:val="24"/>
@@ -419,7 +427,7 @@
         <w:widowControl w:val="0"/>
         <w:spacing w:line="288" w:lineRule="auto"/>
         <w:rPr>
-          <w:rFonts w:ascii="Raleway" w:hAnsi="Raleway" w:eastAsia="Raleway" w:cs="Raleway"/>
+          <w:rFonts w:ascii="Raleway" w:eastAsia="Raleway" w:hAnsi="Raleway" w:cs="Raleway"/>
           <w:color w:val="666666"/>
           <w:sz w:val="20"/>
           <w:szCs w:val="20"/>
@@ -427,18 +435,41 @@
       </w:pPr>
       <w:r>
         <w:rPr>
-          <w:rFonts w:ascii="Raleway Thin" w:hAnsi="Raleway Thin" w:eastAsia="Raleway Thin" w:cs="Raleway Thin"/>
-          <w:b/>
-          <w:bCs/>
-          <w:color w:val="000000" w:themeColor="text1"/>
-          <w:sz w:val="20"/>
-          <w:szCs w:val="20"/>
-        </w:rPr>
-        <w:t>Full Stack Engineer</w:t>
-      </w:r>
-      <w:r>
-        <w:rPr>
-          <w:rFonts w:ascii="Raleway" w:hAnsi="Raleway" w:eastAsia="Raleway" w:cs="Raleway"/>
+          <w:rFonts w:ascii="Raleway Thin" w:eastAsia="Raleway Thin" w:hAnsi="Raleway Thin" w:cs="Raleway Thin"/>
+          <w:b/>
+          <w:bCs/>
+          <w:color w:val="000000" w:themeColor="text1"/>
+          <w:sz w:val="20"/>
+          <w:szCs w:val="20"/>
+        </w:rPr>
+        <w:t>Frontend</w:t>
+      </w:r>
+      <w:r>
+        <w:rPr>
+          <w:rFonts w:ascii="Raleway Thin" w:eastAsia="Raleway Thin" w:hAnsi="Raleway Thin" w:cs="Raleway Thin"/>
+          <w:b/>
+          <w:bCs/>
+          <w:color w:val="000000" w:themeColor="text1"/>
+          <w:sz w:val="20"/>
+          <w:szCs w:val="20"/>
+        </w:rPr>
+        <w:t xml:space="preserve"> </w:t>
+      </w:r>
+      <w:proofErr w:type="gramStart"/>
+      <w:r>
+        <w:rPr>
+          <w:rFonts w:ascii="Raleway Thin" w:eastAsia="Raleway Thin" w:hAnsi="Raleway Thin" w:cs="Raleway Thin"/>
+          <w:b/>
+          <w:bCs/>
+          <w:color w:val="000000" w:themeColor="text1"/>
+          <w:sz w:val="20"/>
+          <w:szCs w:val="20"/>
+        </w:rPr>
+        <w:t>Engineer</w:t>
+      </w:r>
+      <w:r>
+        <w:rPr>
+          <w:rFonts w:ascii="Raleway" w:eastAsia="Raleway" w:hAnsi="Raleway" w:cs="Raleway"/>
           <w:b/>
           <w:bCs/>
           <w:color w:val="000000" w:themeColor="text1"/>
@@ -447,9 +478,10 @@
         </w:rPr>
         <w:t xml:space="preserve">  |</w:t>
       </w:r>
-      <w:r>
-        <w:rPr>
-          <w:rFonts w:ascii="Raleway" w:hAnsi="Raleway" w:eastAsia="Raleway" w:cs="Raleway"/>
+      <w:proofErr w:type="gramEnd"/>
+      <w:r>
+        <w:rPr>
+          <w:rFonts w:ascii="Raleway" w:eastAsia="Raleway" w:hAnsi="Raleway" w:cs="Raleway"/>
           <w:color w:val="000000" w:themeColor="text1"/>
           <w:sz w:val="20"/>
           <w:szCs w:val="20"/>
@@ -458,7 +490,7 @@
       </w:r>
       <w:r>
         <w:rPr>
-          <w:rFonts w:ascii="Raleway" w:hAnsi="Raleway" w:eastAsia="Raleway" w:cs="Raleway"/>
+          <w:rFonts w:ascii="Raleway" w:eastAsia="Raleway" w:hAnsi="Raleway" w:cs="Raleway"/>
           <w:b/>
           <w:bCs/>
           <w:color w:val="000000" w:themeColor="text1"/>
@@ -469,7 +501,7 @@
       </w:r>
       <w:r>
         <w:rPr>
-          <w:rFonts w:ascii="Raleway" w:hAnsi="Raleway" w:eastAsia="Raleway" w:cs="Raleway"/>
+          <w:rFonts w:ascii="Raleway" w:eastAsia="Raleway" w:hAnsi="Raleway" w:cs="Raleway"/>
           <w:b/>
           <w:bCs/>
           <w:color w:val="000000" w:themeColor="text1"/>
@@ -480,7 +512,7 @@
       </w:r>
       <w:r>
         <w:rPr>
-          <w:rFonts w:ascii="Raleway" w:hAnsi="Raleway" w:eastAsia="Raleway" w:cs="Raleway"/>
+          <w:rFonts w:ascii="Raleway" w:eastAsia="Raleway" w:hAnsi="Raleway" w:cs="Raleway"/>
           <w:b/>
           <w:bCs/>
           <w:color w:val="000000" w:themeColor="text1"/>
@@ -491,7 +523,7 @@
       </w:r>
       <w:r>
         <w:rPr>
-          <w:rFonts w:ascii="Raleway" w:hAnsi="Raleway" w:eastAsia="Raleway" w:cs="Raleway"/>
+          <w:rFonts w:ascii="Raleway" w:eastAsia="Raleway" w:hAnsi="Raleway" w:cs="Raleway"/>
           <w:b/>
           <w:bCs/>
           <w:color w:val="000000" w:themeColor="text1"/>
@@ -502,7 +534,7 @@
       </w:r>
       <w:r>
         <w:rPr>
-          <w:rFonts w:ascii="Raleway" w:hAnsi="Raleway" w:eastAsia="Raleway" w:cs="Raleway"/>
+          <w:rFonts w:ascii="Raleway" w:eastAsia="Raleway" w:hAnsi="Raleway" w:cs="Raleway"/>
           <w:b/>
           <w:bCs/>
           <w:color w:val="000000" w:themeColor="text1"/>
@@ -513,7 +545,7 @@
       </w:r>
       <w:r>
         <w:rPr>
-          <w:rFonts w:ascii="Raleway" w:hAnsi="Raleway" w:eastAsia="Raleway" w:cs="Raleway"/>
+          <w:rFonts w:ascii="Raleway" w:eastAsia="Raleway" w:hAnsi="Raleway" w:cs="Raleway"/>
           <w:b/>
           <w:bCs/>
           <w:color w:val="000000" w:themeColor="text1"/>
@@ -524,7 +556,7 @@
       </w:r>
       <w:r>
         <w:rPr>
-          <w:rFonts w:ascii="Raleway" w:hAnsi="Raleway" w:eastAsia="Raleway" w:cs="Raleway"/>
+          <w:rFonts w:ascii="Raleway" w:eastAsia="Raleway" w:hAnsi="Raleway" w:cs="Raleway"/>
           <w:b/>
           <w:bCs/>
           <w:color w:val="000000" w:themeColor="text1"/>
@@ -535,7 +567,7 @@
       </w:r>
       <w:r>
         <w:rPr>
-          <w:rFonts w:ascii="Raleway" w:hAnsi="Raleway" w:eastAsia="Raleway" w:cs="Raleway"/>
+          <w:rFonts w:ascii="Raleway" w:eastAsia="Raleway" w:hAnsi="Raleway" w:cs="Raleway"/>
           <w:b/>
           <w:bCs/>
           <w:color w:val="000000" w:themeColor="text1"/>
@@ -543,21 +575,11 @@
           <w:szCs w:val="20"/>
         </w:rPr>
         <w:tab/>
-      </w:r>
-      <w:r>
-        <w:rPr>
-          <w:rFonts w:ascii="Raleway" w:hAnsi="Raleway" w:eastAsia="Raleway" w:cs="Raleway"/>
-          <w:b/>
-          <w:bCs/>
-          <w:color w:val="000000" w:themeColor="text1"/>
-          <w:sz w:val="20"/>
-          <w:szCs w:val="20"/>
-        </w:rPr>
         <w:t xml:space="preserve">             </w:t>
       </w:r>
       <w:r>
         <w:rPr>
-          <w:rFonts w:ascii="Raleway" w:hAnsi="Raleway" w:eastAsia="Raleway" w:cs="Raleway"/>
+          <w:rFonts w:ascii="Raleway" w:eastAsia="Raleway" w:hAnsi="Raleway" w:cs="Raleway"/>
           <w:b/>
           <w:bCs/>
           <w:color w:val="000000" w:themeColor="text1"/>
@@ -568,7 +590,7 @@
       </w:r>
       <w:r>
         <w:rPr>
-          <w:rFonts w:ascii="Raleway" w:hAnsi="Raleway" w:eastAsia="Raleway" w:cs="Raleway"/>
+          <w:rFonts w:ascii="Raleway" w:eastAsia="Raleway" w:hAnsi="Raleway" w:cs="Raleway"/>
           <w:b/>
           <w:bCs/>
           <w:color w:val="000000" w:themeColor="text1"/>
@@ -579,7 +601,7 @@
       </w:r>
       <w:r>
         <w:rPr>
-          <w:rFonts w:ascii="Raleway" w:hAnsi="Raleway" w:eastAsia="Raleway" w:cs="Raleway"/>
+          <w:rFonts w:ascii="Raleway" w:eastAsia="Raleway" w:hAnsi="Raleway" w:cs="Raleway"/>
           <w:b/>
           <w:bCs/>
           <w:color w:val="000000" w:themeColor="text1"/>
@@ -590,7 +612,7 @@
       </w:r>
       <w:r>
         <w:rPr>
-          <w:rFonts w:ascii="Raleway" w:hAnsi="Raleway" w:eastAsia="Raleway" w:cs="Raleway"/>
+          <w:rFonts w:ascii="Raleway" w:eastAsia="Raleway" w:hAnsi="Raleway" w:cs="Raleway"/>
           <w:b/>
           <w:bCs/>
           <w:color w:val="000000" w:themeColor="text1"/>
@@ -601,14 +623,14 @@
       </w:r>
       <w:r>
         <w:rPr>
-          <w:rFonts w:ascii="Raleway" w:hAnsi="Raleway" w:eastAsia="Raleway" w:cs="Raleway"/>
-          <w:b/>
-          <w:bCs/>
-          <w:color w:val="000000" w:themeColor="text1"/>
-          <w:sz w:val="20"/>
-          <w:szCs w:val="20"/>
-        </w:rPr>
-        <w:t>Current</w:t>
+          <w:rFonts w:ascii="Raleway" w:eastAsia="Raleway" w:hAnsi="Raleway" w:cs="Raleway"/>
+          <w:b/>
+          <w:bCs/>
+          <w:color w:val="000000" w:themeColor="text1"/>
+          <w:sz w:val="20"/>
+          <w:szCs w:val="20"/>
+        </w:rPr>
+        <w:t>Jan 2025</w:t>
       </w:r>
     </w:p>
     <w:p>
@@ -621,7 +643,7 @@
         </w:numPr>
         <w:spacing w:line="288" w:lineRule="auto"/>
         <w:rPr>
-          <w:rFonts w:ascii="Raleway" w:hAnsi="Raleway" w:eastAsia="Raleway" w:cs="Raleway"/>
+          <w:rFonts w:ascii="Raleway" w:eastAsia="Raleway" w:hAnsi="Raleway" w:cs="Raleway"/>
           <w:color w:val="666666"/>
           <w:sz w:val="20"/>
           <w:szCs w:val="20"/>
@@ -630,7 +652,7 @@
       <w:proofErr w:type="spellStart"/>
       <w:r>
         <w:rPr>
-          <w:rFonts w:ascii="Raleway Thin" w:hAnsi="Raleway Thin" w:eastAsia="Raleway Thin" w:cs="Raleway Thin"/>
+          <w:rFonts w:ascii="Raleway Thin" w:eastAsia="Raleway Thin" w:hAnsi="Raleway Thin" w:cs="Raleway Thin"/>
           <w:color w:val="434343"/>
           <w:sz w:val="20"/>
           <w:szCs w:val="20"/>
@@ -640,7 +662,7 @@
       <w:proofErr w:type="spellEnd"/>
       <w:r>
         <w:rPr>
-          <w:rFonts w:ascii="Raleway Thin" w:hAnsi="Raleway Thin" w:eastAsia="Raleway Thin" w:cs="Raleway Thin"/>
+          <w:rFonts w:ascii="Raleway Thin" w:eastAsia="Raleway Thin" w:hAnsi="Raleway Thin" w:cs="Raleway Thin"/>
           <w:color w:val="434343"/>
           <w:sz w:val="20"/>
           <w:szCs w:val="20"/>
@@ -658,7 +680,7 @@
         </w:numPr>
         <w:spacing w:line="288" w:lineRule="auto"/>
         <w:rPr>
-          <w:rFonts w:ascii="Raleway" w:hAnsi="Raleway" w:eastAsia="Raleway" w:cs="Raleway"/>
+          <w:rFonts w:ascii="Raleway" w:eastAsia="Raleway" w:hAnsi="Raleway" w:cs="Raleway"/>
           <w:color w:val="666666"/>
           <w:sz w:val="20"/>
           <w:szCs w:val="20"/>
@@ -666,7 +688,7 @@
       </w:pPr>
       <w:r>
         <w:rPr>
-          <w:rFonts w:ascii="Raleway Thin" w:hAnsi="Raleway Thin" w:eastAsia="Raleway Thin" w:cs="Raleway Thin"/>
+          <w:rFonts w:ascii="Raleway Thin" w:eastAsia="Raleway Thin" w:hAnsi="Raleway Thin" w:cs="Raleway Thin"/>
           <w:color w:val="434343"/>
           <w:sz w:val="20"/>
           <w:szCs w:val="20"/>
@@ -684,7 +706,7 @@
         </w:numPr>
         <w:spacing w:line="288" w:lineRule="auto"/>
         <w:rPr>
-          <w:rFonts w:ascii="Raleway" w:hAnsi="Raleway" w:eastAsia="Raleway" w:cs="Raleway"/>
+          <w:rFonts w:ascii="Raleway" w:eastAsia="Raleway" w:hAnsi="Raleway" w:cs="Raleway"/>
           <w:color w:val="666666"/>
           <w:sz w:val="20"/>
           <w:szCs w:val="20"/>
@@ -692,12 +714,30 @@
       </w:pPr>
       <w:r>
         <w:rPr>
-          <w:rFonts w:ascii="Raleway Thin" w:hAnsi="Raleway Thin" w:eastAsia="Raleway Thin" w:cs="Raleway Thin"/>
-          <w:color w:val="434343"/>
-          <w:sz w:val="20"/>
-          <w:szCs w:val="20"/>
-        </w:rPr>
-        <w:t>React/Angular/Typescript: development of new components, PIP windows and redux slices of state</w:t>
+          <w:rFonts w:ascii="Raleway Thin" w:eastAsia="Raleway Thin" w:hAnsi="Raleway Thin" w:cs="Raleway Thin"/>
+          <w:color w:val="434343"/>
+          <w:sz w:val="20"/>
+          <w:szCs w:val="20"/>
+        </w:rPr>
+        <w:t>React/Angular/</w:t>
+      </w:r>
+      <w:r>
+        <w:rPr>
+          <w:rFonts w:ascii="Raleway Thin" w:eastAsia="Raleway Thin" w:hAnsi="Raleway Thin" w:cs="Raleway Thin"/>
+          <w:color w:val="434343"/>
+          <w:sz w:val="20"/>
+          <w:szCs w:val="20"/>
+        </w:rPr>
+        <w:t>Svelte/</w:t>
+      </w:r>
+      <w:r>
+        <w:rPr>
+          <w:rFonts w:ascii="Raleway Thin" w:eastAsia="Raleway Thin" w:hAnsi="Raleway Thin" w:cs="Raleway Thin"/>
+          <w:color w:val="434343"/>
+          <w:sz w:val="20"/>
+          <w:szCs w:val="20"/>
+        </w:rPr>
+        <w:t xml:space="preserve">Typescript: development of new components, </w:t>
       </w:r>
     </w:p>
     <w:p>
@@ -710,7 +750,7 @@
         </w:numPr>
         <w:spacing w:line="288" w:lineRule="auto"/>
         <w:rPr>
-          <w:rFonts w:ascii="Raleway" w:hAnsi="Raleway" w:eastAsia="Raleway" w:cs="Raleway"/>
+          <w:rFonts w:ascii="Raleway" w:eastAsia="Raleway" w:hAnsi="Raleway" w:cs="Raleway"/>
           <w:color w:val="666666"/>
           <w:sz w:val="20"/>
           <w:szCs w:val="20"/>
@@ -718,50 +758,52 @@
       </w:pPr>
       <w:r>
         <w:rPr>
-          <w:rFonts w:ascii="Raleway Thin" w:hAnsi="Raleway Thin" w:eastAsia="Raleway Thin" w:cs="Raleway Thin"/>
-          <w:color w:val="434343"/>
-          <w:sz w:val="20"/>
-          <w:szCs w:val="20"/>
-        </w:rPr>
-        <w:t xml:space="preserve">Create new tools using </w:t>
+          <w:rFonts w:ascii="Raleway Thin" w:eastAsia="Raleway Thin" w:hAnsi="Raleway Thin" w:cs="Raleway Thin"/>
+          <w:color w:val="434343"/>
+          <w:sz w:val="20"/>
+          <w:szCs w:val="20"/>
+        </w:rPr>
+        <w:t xml:space="preserve">Write tests using Jasmine, </w:t>
       </w:r>
       <w:proofErr w:type="spellStart"/>
       <w:r>
         <w:rPr>
-          <w:rFonts w:ascii="Raleway Thin" w:hAnsi="Raleway Thin" w:eastAsia="Raleway Thin" w:cs="Raleway Thin"/>
-          <w:color w:val="434343"/>
-          <w:sz w:val="20"/>
-          <w:szCs w:val="20"/>
-        </w:rPr>
-        <w:t>Javascript</w:t>
+          <w:rFonts w:ascii="Raleway Thin" w:eastAsia="Raleway Thin" w:hAnsi="Raleway Thin" w:cs="Raleway Thin"/>
+          <w:color w:val="434343"/>
+          <w:sz w:val="20"/>
+          <w:szCs w:val="20"/>
+        </w:rPr>
+        <w:t>vitest</w:t>
       </w:r>
       <w:proofErr w:type="spellEnd"/>
       <w:r>
         <w:rPr>
-          <w:rFonts w:ascii="Raleway Thin" w:hAnsi="Raleway Thin" w:eastAsia="Raleway Thin" w:cs="Raleway Thin"/>
-          <w:color w:val="434343"/>
-          <w:sz w:val="20"/>
-          <w:szCs w:val="20"/>
-        </w:rPr>
-        <w:t xml:space="preserve"> </w:t>
-      </w:r>
-      <w:r>
-        <w:rPr>
-          <w:rFonts w:ascii="Raleway Thin" w:hAnsi="Raleway Thin" w:eastAsia="Raleway Thin" w:cs="Raleway Thin"/>
-          <w:color w:val="434343"/>
-          <w:sz w:val="20"/>
-          <w:szCs w:val="20"/>
-        </w:rPr>
-        <w:t>for</w:t>
-      </w:r>
-      <w:r>
-        <w:rPr>
-          <w:rFonts w:ascii="Raleway Thin" w:hAnsi="Raleway Thin" w:eastAsia="Raleway Thin" w:cs="Raleway Thin"/>
-          <w:color w:val="434343"/>
-          <w:sz w:val="20"/>
-          <w:szCs w:val="20"/>
-        </w:rPr>
-        <w:t xml:space="preserve"> cross-platform development</w:t>
+          <w:rFonts w:ascii="Raleway Thin" w:eastAsia="Raleway Thin" w:hAnsi="Raleway Thin" w:cs="Raleway Thin"/>
+          <w:color w:val="434343"/>
+          <w:sz w:val="20"/>
+          <w:szCs w:val="20"/>
+        </w:rPr>
+        <w:t xml:space="preserve">, </w:t>
+      </w:r>
+      <w:proofErr w:type="spellStart"/>
+      <w:r>
+        <w:rPr>
+          <w:rFonts w:ascii="Raleway Thin" w:eastAsia="Raleway Thin" w:hAnsi="Raleway Thin" w:cs="Raleway Thin"/>
+          <w:color w:val="434343"/>
+          <w:sz w:val="20"/>
+          <w:szCs w:val="20"/>
+        </w:rPr>
+        <w:t>vscode</w:t>
+      </w:r>
+      <w:proofErr w:type="spellEnd"/>
+      <w:r>
+        <w:rPr>
+          <w:rFonts w:ascii="Raleway Thin" w:eastAsia="Raleway Thin" w:hAnsi="Raleway Thin" w:cs="Raleway Thin"/>
+          <w:color w:val="434343"/>
+          <w:sz w:val="20"/>
+          <w:szCs w:val="20"/>
+        </w:rPr>
+        <w:t xml:space="preserve"> testing environment to assure codebase stability</w:t>
       </w:r>
     </w:p>
     <w:p>
@@ -774,7 +816,7 @@
         </w:numPr>
         <w:spacing w:line="288" w:lineRule="auto"/>
         <w:rPr>
-          <w:rFonts w:ascii="Raleway" w:hAnsi="Raleway" w:eastAsia="Raleway" w:cs="Raleway"/>
+          <w:rFonts w:ascii="Raleway" w:eastAsia="Raleway" w:hAnsi="Raleway" w:cs="Raleway"/>
           <w:color w:val="666666"/>
           <w:sz w:val="20"/>
           <w:szCs w:val="20"/>
@@ -782,52 +824,12 @@
       </w:pPr>
       <w:r>
         <w:rPr>
-          <w:rFonts w:ascii="Raleway Thin" w:hAnsi="Raleway Thin" w:eastAsia="Raleway Thin" w:cs="Raleway Thin"/>
-          <w:color w:val="434343"/>
-          <w:sz w:val="20"/>
-          <w:szCs w:val="20"/>
-        </w:rPr>
-        <w:t xml:space="preserve">Create raspberry pi / </w:t>
-      </w:r>
-      <w:proofErr w:type="spellStart"/>
-      <w:r>
-        <w:rPr>
-          <w:rFonts w:ascii="Raleway Thin" w:hAnsi="Raleway Thin" w:eastAsia="Raleway Thin" w:cs="Raleway Thin"/>
-          <w:color w:val="434343"/>
-          <w:sz w:val="20"/>
-          <w:szCs w:val="20"/>
-        </w:rPr>
-        <w:t>linux</w:t>
-      </w:r>
-      <w:proofErr w:type="spellEnd"/>
-      <w:r>
-        <w:rPr>
-          <w:rFonts w:ascii="Raleway Thin" w:hAnsi="Raleway Thin" w:eastAsia="Raleway Thin" w:cs="Raleway Thin"/>
-          <w:color w:val="434343"/>
-          <w:sz w:val="20"/>
-          <w:szCs w:val="20"/>
-        </w:rPr>
-        <w:t xml:space="preserve"> images using </w:t>
-      </w:r>
-      <w:proofErr w:type="spellStart"/>
-      <w:r>
-        <w:rPr>
-          <w:rFonts w:ascii="Raleway Thin" w:hAnsi="Raleway Thin" w:eastAsia="Raleway Thin" w:cs="Raleway Thin"/>
-          <w:color w:val="434343"/>
-          <w:sz w:val="20"/>
-          <w:szCs w:val="20"/>
-        </w:rPr>
-        <w:t>BitBake</w:t>
-      </w:r>
-      <w:proofErr w:type="spellEnd"/>
-      <w:r>
-        <w:rPr>
-          <w:rFonts w:ascii="Raleway Thin" w:hAnsi="Raleway Thin" w:eastAsia="Raleway Thin" w:cs="Raleway Thin"/>
-          <w:color w:val="434343"/>
-          <w:sz w:val="20"/>
-          <w:szCs w:val="20"/>
-        </w:rPr>
-        <w:t xml:space="preserve"> recipes to simulate deployment environments</w:t>
+          <w:rFonts w:ascii="Raleway Thin" w:eastAsia="Raleway Thin" w:hAnsi="Raleway Thin" w:cs="Raleway Thin"/>
+          <w:color w:val="434343"/>
+          <w:sz w:val="20"/>
+          <w:szCs w:val="20"/>
+        </w:rPr>
+        <w:t xml:space="preserve">Work with React, Angular and Svelte stores/behavior observables </w:t>
       </w:r>
     </w:p>
     <w:p>
@@ -840,7 +842,7 @@
         </w:numPr>
         <w:spacing w:line="288" w:lineRule="auto"/>
         <w:rPr>
-          <w:rFonts w:ascii="Raleway" w:hAnsi="Raleway" w:eastAsia="Raleway" w:cs="Raleway"/>
+          <w:rFonts w:ascii="Raleway" w:eastAsia="Raleway" w:hAnsi="Raleway" w:cs="Raleway"/>
           <w:color w:val="666666"/>
           <w:sz w:val="20"/>
           <w:szCs w:val="20"/>
@@ -848,12 +850,12 @@
       </w:pPr>
       <w:r>
         <w:rPr>
-          <w:rFonts w:ascii="Raleway Thin" w:hAnsi="Raleway Thin" w:eastAsia="Raleway Thin" w:cs="Raleway Thin"/>
-          <w:color w:val="434343"/>
-          <w:sz w:val="20"/>
-          <w:szCs w:val="20"/>
-        </w:rPr>
-        <w:t>Manage development workflows with Jira</w:t>
+          <w:rFonts w:ascii="Raleway Thin" w:eastAsia="Raleway Thin" w:hAnsi="Raleway Thin" w:cs="Raleway Thin"/>
+          <w:color w:val="434343"/>
+          <w:sz w:val="20"/>
+          <w:szCs w:val="20"/>
+        </w:rPr>
+        <w:t>Enterprise development with Agile planning</w:t>
       </w:r>
     </w:p>
     <w:p>
@@ -866,7 +868,7 @@
         </w:numPr>
         <w:spacing w:line="288" w:lineRule="auto"/>
         <w:rPr>
-          <w:rFonts w:ascii="Raleway" w:hAnsi="Raleway" w:eastAsia="Raleway" w:cs="Raleway"/>
+          <w:rFonts w:ascii="Raleway" w:eastAsia="Raleway" w:hAnsi="Raleway" w:cs="Raleway"/>
           <w:color w:val="666666"/>
           <w:sz w:val="20"/>
           <w:szCs w:val="20"/>
@@ -874,106 +876,32 @@
       </w:pPr>
       <w:r>
         <w:rPr>
-          <w:rFonts w:ascii="Raleway Thin" w:hAnsi="Raleway Thin" w:eastAsia="Raleway Thin" w:cs="Raleway Thin"/>
-          <w:color w:val="434343"/>
-          <w:sz w:val="20"/>
-          <w:szCs w:val="20"/>
-        </w:rPr>
-        <w:t>Debugging and testing using gulp</w:t>
-      </w:r>
-    </w:p>
-    <w:p>
-      <w:pPr>
-        <w:pStyle w:val="ListParagraph"/>
-        <w:widowControl w:val="0"/>
-        <w:numPr>
-          <w:ilvl w:val="0"/>
-          <w:numId w:val="5"/>
-        </w:numPr>
-        <w:bidi w:val="0"/>
-        <w:spacing w:before="0" w:beforeAutospacing="off" w:after="0" w:afterAutospacing="off" w:line="288" w:lineRule="auto"/>
-        <w:ind w:left="720" w:right="0" w:hanging="360"/>
-        <w:jc w:val="left"/>
-        <w:rPr>
-          <w:rFonts w:ascii="Raleway Thin" w:hAnsi="Raleway Thin" w:eastAsia="Raleway Thin" w:cs="Raleway Thin"/>
-          <w:color w:val="434343"/>
-          <w:sz w:val="20"/>
-          <w:szCs w:val="20"/>
-        </w:rPr>
-      </w:pPr>
-      <w:r>
-        <w:rPr>
-          <w:rFonts w:ascii="Raleway Thin" w:hAnsi="Raleway Thin" w:eastAsia="Raleway Thin" w:cs="Raleway Thin"/>
-          <w:color w:val="434343"/>
-          <w:sz w:val="20"/>
-          <w:szCs w:val="20"/>
-        </w:rPr>
-        <w:t xml:space="preserve">TDD for Angular </w:t>
-      </w:r>
-      <w:r>
-        <w:rPr>
-          <w:rFonts w:ascii="Raleway Thin" w:hAnsi="Raleway Thin" w:eastAsia="Raleway Thin" w:cs="Raleway Thin"/>
-          <w:color w:val="434343"/>
-          <w:sz w:val="20"/>
-          <w:szCs w:val="20"/>
-        </w:rPr>
-        <w:t>f</w:t>
-      </w:r>
-      <w:r>
-        <w:rPr>
-          <w:rFonts w:ascii="Raleway Thin" w:hAnsi="Raleway Thin" w:eastAsia="Raleway Thin" w:cs="Raleway Thin"/>
-          <w:color w:val="434343"/>
-          <w:sz w:val="20"/>
-          <w:szCs w:val="20"/>
-        </w:rPr>
-        <w:t>rontend</w:t>
-      </w:r>
-      <w:r>
-        <w:rPr>
-          <w:rFonts w:ascii="Raleway Thin" w:hAnsi="Raleway Thin" w:eastAsia="Raleway Thin" w:cs="Raleway Thin"/>
-          <w:color w:val="434343"/>
-          <w:sz w:val="20"/>
-          <w:szCs w:val="20"/>
-        </w:rPr>
-        <w:t xml:space="preserve"> using Jasmine</w:t>
-      </w:r>
-    </w:p>
-    <w:p>
-      <w:pPr>
-        <w:pStyle w:val="ListParagraph"/>
-        <w:widowControl w:val="0"/>
-        <w:numPr>
-          <w:ilvl w:val="0"/>
-          <w:numId w:val="5"/>
-        </w:numPr>
-        <w:bidi w:val="0"/>
-        <w:spacing w:before="0" w:beforeAutospacing="off" w:after="0" w:afterAutospacing="off" w:line="288" w:lineRule="auto"/>
-        <w:ind w:left="720" w:right="0" w:hanging="360"/>
-        <w:jc w:val="left"/>
-        <w:rPr>
-          <w:rFonts w:ascii="Raleway Thin" w:hAnsi="Raleway Thin" w:eastAsia="Raleway Thin" w:cs="Raleway Thin"/>
-          <w:color w:val="434343"/>
-          <w:sz w:val="20"/>
-          <w:szCs w:val="20"/>
-        </w:rPr>
-      </w:pPr>
-      <w:r>
-        <w:rPr>
-          <w:rFonts w:ascii="Raleway Thin" w:hAnsi="Raleway Thin" w:eastAsia="Raleway Thin" w:cs="Raleway Thin"/>
-          <w:color w:val="434343"/>
-          <w:sz w:val="20"/>
-          <w:szCs w:val="20"/>
-        </w:rPr>
-        <w:t>TDD for C++ backend using gtest</w:t>
-      </w:r>
+          <w:rFonts w:ascii="Raleway Thin" w:eastAsia="Raleway Thin" w:hAnsi="Raleway Thin" w:cs="Raleway Thin"/>
+          <w:color w:val="434343"/>
+          <w:sz w:val="20"/>
+          <w:szCs w:val="20"/>
+        </w:rPr>
+        <w:t xml:space="preserve">CSS and SCCS styling with Tailwind and </w:t>
+      </w:r>
+      <w:proofErr w:type="spellStart"/>
+      <w:r>
+        <w:rPr>
+          <w:rFonts w:ascii="Raleway Thin" w:eastAsia="Raleway Thin" w:hAnsi="Raleway Thin" w:cs="Raleway Thin"/>
+          <w:color w:val="434343"/>
+          <w:sz w:val="20"/>
+          <w:szCs w:val="20"/>
+        </w:rPr>
+        <w:t>DaisyUi</w:t>
+      </w:r>
+      <w:proofErr w:type="spellEnd"/>
     </w:p>
     <w:p>
       <w:pPr>
         <w:widowControl w:val="0"/>
         <w:spacing w:line="288" w:lineRule="auto"/>
-        <w:ind w:firstLine="360"/>
-        <w:rPr>
-          <w:rFonts w:ascii="Raleway" w:hAnsi="Raleway" w:eastAsia="Raleway" w:cs="Raleway"/>
+        <w:ind w:left="360"/>
+        <w:rPr>
+          <w:rFonts w:ascii="Raleway" w:eastAsia="Raleway" w:hAnsi="Raleway" w:cs="Raleway"/>
           <w:color w:val="666666"/>
           <w:sz w:val="20"/>
           <w:szCs w:val="20"/>
@@ -984,30 +912,43 @@
       </w:r>
       <w:r>
         <w:rPr>
-          <w:rFonts w:ascii="Raleway Thin" w:hAnsi="Raleway Thin" w:eastAsia="Raleway Thin" w:cs="Raleway Thin"/>
-          <w:b w:val="1"/>
-          <w:bCs w:val="1"/>
-          <w:color w:val="000000" w:themeColor="text1" w:themeTint="FF" w:themeShade="FF"/>
-          <w:sz w:val="20"/>
-          <w:szCs w:val="20"/>
-        </w:rPr>
-        <w:t>Full Stack Engineer</w:t>
-      </w:r>
-      <w:r>
-        <w:rPr>
-          <w:rFonts w:ascii="Raleway" w:hAnsi="Raleway" w:eastAsia="Raleway" w:cs="Raleway"/>
-          <w:b w:val="1"/>
-          <w:bCs w:val="1"/>
-          <w:color w:val="000000" w:themeColor="text1" w:themeTint="FF" w:themeShade="FF"/>
+          <w:rFonts w:ascii="Raleway Thin" w:eastAsia="Raleway Thin" w:hAnsi="Raleway Thin" w:cs="Raleway Thin"/>
+          <w:b/>
+          <w:bCs/>
+          <w:color w:val="000000" w:themeColor="text1"/>
+          <w:sz w:val="20"/>
+          <w:szCs w:val="20"/>
+        </w:rPr>
+        <w:t xml:space="preserve">Full Stack </w:t>
+      </w:r>
+      <w:proofErr w:type="gramStart"/>
+      <w:r>
+        <w:rPr>
+          <w:rFonts w:ascii="Raleway Thin" w:eastAsia="Raleway Thin" w:hAnsi="Raleway Thin" w:cs="Raleway Thin"/>
+          <w:b/>
+          <w:bCs/>
+          <w:color w:val="000000" w:themeColor="text1"/>
+          <w:sz w:val="20"/>
+          <w:szCs w:val="20"/>
+        </w:rPr>
+        <w:t>Engineer</w:t>
+      </w:r>
+      <w:r>
+        <w:rPr>
+          <w:rFonts w:ascii="Raleway" w:eastAsia="Raleway" w:hAnsi="Raleway" w:cs="Raleway"/>
+          <w:b/>
+          <w:bCs/>
+          <w:color w:val="000000" w:themeColor="text1"/>
           <w:sz w:val="20"/>
           <w:szCs w:val="20"/>
         </w:rPr>
         <w:t xml:space="preserve">  |</w:t>
       </w:r>
-      <w:r>
-        <w:rPr>
-          <w:rFonts w:ascii="Raleway" w:hAnsi="Raleway" w:eastAsia="Raleway" w:cs="Raleway"/>
-          <w:color w:val="000000" w:themeColor="text1" w:themeTint="FF" w:themeShade="FF"/>
+      <w:proofErr w:type="gramEnd"/>
+      <w:r>
+        <w:rPr>
+          <w:rFonts w:ascii="Raleway" w:eastAsia="Raleway" w:hAnsi="Raleway" w:cs="Raleway"/>
+          <w:color w:val="000000" w:themeColor="text1"/>
           <w:sz w:val="20"/>
           <w:szCs w:val="20"/>
         </w:rPr>
@@ -1016,10 +957,10 @@
       <w:proofErr w:type="spellStart"/>
       <w:r>
         <w:rPr>
-          <w:rFonts w:ascii="Raleway" w:hAnsi="Raleway" w:eastAsia="Raleway" w:cs="Raleway"/>
-          <w:b w:val="1"/>
-          <w:bCs w:val="1"/>
-          <w:color w:val="000000" w:themeColor="text1" w:themeTint="FF" w:themeShade="FF"/>
+          <w:rFonts w:ascii="Raleway" w:eastAsia="Raleway" w:hAnsi="Raleway" w:cs="Raleway"/>
+          <w:b/>
+          <w:bCs/>
+          <w:color w:val="000000" w:themeColor="text1"/>
           <w:sz w:val="20"/>
           <w:szCs w:val="20"/>
         </w:rPr>
@@ -1028,10 +969,10 @@
       <w:proofErr w:type="spellEnd"/>
       <w:r>
         <w:rPr>
-          <w:rFonts w:ascii="Raleway" w:hAnsi="Raleway" w:eastAsia="Raleway" w:cs="Raleway"/>
-          <w:b w:val="1"/>
-          <w:bCs w:val="1"/>
-          <w:color w:val="000000" w:themeColor="text1" w:themeTint="FF" w:themeShade="FF"/>
+          <w:rFonts w:ascii="Raleway" w:eastAsia="Raleway" w:hAnsi="Raleway" w:cs="Raleway"/>
+          <w:b/>
+          <w:bCs/>
+          <w:color w:val="000000" w:themeColor="text1"/>
           <w:sz w:val="20"/>
           <w:szCs w:val="20"/>
         </w:rPr>
@@ -1040,10 +981,10 @@
       <w:proofErr w:type="spellStart"/>
       <w:r>
         <w:rPr>
-          <w:rFonts w:ascii="Raleway" w:hAnsi="Raleway" w:eastAsia="Raleway" w:cs="Raleway"/>
-          <w:b w:val="1"/>
-          <w:bCs w:val="1"/>
-          <w:color w:val="000000" w:themeColor="text1" w:themeTint="FF" w:themeShade="FF"/>
+          <w:rFonts w:ascii="Raleway" w:eastAsia="Raleway" w:hAnsi="Raleway" w:cs="Raleway"/>
+          <w:b/>
+          <w:bCs/>
+          <w:color w:val="000000" w:themeColor="text1"/>
           <w:sz w:val="20"/>
           <w:szCs w:val="20"/>
         </w:rPr>
@@ -1052,10 +993,10 @@
       <w:proofErr w:type="spellEnd"/>
       <w:r>
         <w:rPr>
-          <w:rFonts w:ascii="Raleway" w:hAnsi="Raleway" w:eastAsia="Raleway" w:cs="Raleway"/>
-          <w:b w:val="1"/>
-          <w:bCs w:val="1"/>
-          <w:color w:val="000000" w:themeColor="text1" w:themeTint="FF" w:themeShade="FF"/>
+          <w:rFonts w:ascii="Raleway" w:eastAsia="Raleway" w:hAnsi="Raleway" w:cs="Raleway"/>
+          <w:b/>
+          <w:bCs/>
+          <w:color w:val="000000" w:themeColor="text1"/>
           <w:sz w:val="20"/>
           <w:szCs w:val="20"/>
         </w:rPr>
@@ -1075,91 +1016,14 @@
       </w:r>
       <w:r>
         <w:rPr>
-          <w:rFonts w:ascii="Raleway" w:hAnsi="Raleway" w:eastAsia="Raleway" w:cs="Raleway"/>
-          <w:b w:val="1"/>
-          <w:bCs w:val="1"/>
-          <w:color w:val="000000" w:themeColor="text1" w:themeTint="FF" w:themeShade="FF"/>
-          <w:sz w:val="20"/>
-          <w:szCs w:val="20"/>
-        </w:rPr>
-        <w:t xml:space="preserve">             </w:t>
-      </w:r>
-      <w:r>
-        <w:rPr>
-          <w:rFonts w:ascii="Raleway" w:hAnsi="Raleway" w:eastAsia="Raleway" w:cs="Raleway"/>
-          <w:b w:val="1"/>
-          <w:bCs w:val="1"/>
-          <w:color w:val="000000" w:themeColor="text1" w:themeTint="FF" w:themeShade="FF"/>
-          <w:sz w:val="20"/>
-          <w:szCs w:val="20"/>
-        </w:rPr>
-        <w:t>June</w:t>
-      </w:r>
-      <w:r>
-        <w:rPr>
-          <w:rFonts w:ascii="Raleway" w:hAnsi="Raleway" w:eastAsia="Raleway" w:cs="Raleway"/>
-          <w:b w:val="1"/>
-          <w:bCs w:val="1"/>
-          <w:color w:val="000000" w:themeColor="text1" w:themeTint="FF" w:themeShade="FF"/>
-          <w:sz w:val="20"/>
-          <w:szCs w:val="20"/>
-        </w:rPr>
-        <w:t xml:space="preserve"> 202</w:t>
-      </w:r>
-      <w:r>
-        <w:rPr>
-          <w:rFonts w:ascii="Raleway" w:hAnsi="Raleway" w:eastAsia="Raleway" w:cs="Raleway"/>
-          <w:b w:val="1"/>
-          <w:bCs w:val="1"/>
-          <w:color w:val="000000" w:themeColor="text1" w:themeTint="FF" w:themeShade="FF"/>
-          <w:sz w:val="20"/>
-          <w:szCs w:val="20"/>
-        </w:rPr>
-        <w:t>1</w:t>
-      </w:r>
-      <w:r>
-        <w:rPr>
-          <w:rFonts w:ascii="Raleway" w:hAnsi="Raleway" w:eastAsia="Raleway" w:cs="Raleway"/>
-          <w:b w:val="1"/>
-          <w:bCs w:val="1"/>
-          <w:color w:val="000000" w:themeColor="text1" w:themeTint="FF" w:themeShade="FF"/>
-          <w:sz w:val="20"/>
-          <w:szCs w:val="20"/>
-        </w:rPr>
-        <w:t xml:space="preserve"> – </w:t>
-      </w:r>
-      <w:r>
-        <w:rPr>
-          <w:rFonts w:ascii="Raleway" w:hAnsi="Raleway" w:eastAsia="Raleway" w:cs="Raleway"/>
-          <w:b w:val="1"/>
-          <w:bCs w:val="1"/>
-          <w:color w:val="000000" w:themeColor="text1" w:themeTint="FF" w:themeShade="FF"/>
-          <w:sz w:val="20"/>
-          <w:szCs w:val="20"/>
-        </w:rPr>
-        <w:t>Mar</w:t>
-      </w:r>
-      <w:r>
-        <w:rPr>
-          <w:rFonts w:ascii="Raleway" w:hAnsi="Raleway" w:eastAsia="Raleway" w:cs="Raleway"/>
-          <w:b w:val="1"/>
-          <w:bCs w:val="1"/>
-          <w:color w:val="000000" w:themeColor="text1" w:themeTint="FF" w:themeShade="FF"/>
-          <w:sz w:val="20"/>
-          <w:szCs w:val="20"/>
-        </w:rPr>
-        <w:t xml:space="preserve">  202</w:t>
-      </w:r>
-      <w:r>
-        <w:rPr>
-          <w:rFonts w:ascii="Raleway" w:hAnsi="Raleway" w:eastAsia="Raleway" w:cs="Raleway"/>
-          <w:b w:val="1"/>
-          <w:bCs w:val="1"/>
-          <w:color w:val="000000" w:themeColor="text1" w:themeTint="FF" w:themeShade="FF"/>
-          <w:sz w:val="20"/>
-          <w:szCs w:val="20"/>
-        </w:rPr>
-        <w:t>2</w:t>
+          <w:rFonts w:ascii="Raleway" w:eastAsia="Raleway" w:hAnsi="Raleway" w:cs="Raleway"/>
+          <w:b/>
+          <w:bCs/>
+          <w:color w:val="000000" w:themeColor="text1"/>
+          <w:sz w:val="20"/>
+          <w:szCs w:val="20"/>
+        </w:rPr>
+        <w:t xml:space="preserve">             June 2021 – Mar  2022</w:t>
       </w:r>
     </w:p>
     <w:p>
@@ -1172,7 +1036,7 @@
         </w:numPr>
         <w:spacing w:line="288" w:lineRule="auto"/>
         <w:rPr>
-          <w:rFonts w:ascii="Raleway" w:hAnsi="Raleway" w:eastAsia="Raleway" w:cs="Raleway"/>
+          <w:rFonts w:ascii="Raleway" w:eastAsia="Raleway" w:hAnsi="Raleway" w:cs="Raleway"/>
           <w:color w:val="666666"/>
           <w:sz w:val="20"/>
           <w:szCs w:val="20"/>
@@ -1180,7 +1044,7 @@
       </w:pPr>
       <w:r>
         <w:rPr>
-          <w:rFonts w:ascii="Raleway Thin" w:hAnsi="Raleway Thin" w:eastAsia="Raleway Thin" w:cs="Raleway Thin"/>
+          <w:rFonts w:ascii="Raleway Thin" w:eastAsia="Raleway Thin" w:hAnsi="Raleway Thin" w:cs="Raleway Thin"/>
           <w:color w:val="434343"/>
           <w:sz w:val="20"/>
           <w:szCs w:val="20"/>
@@ -1198,7 +1062,7 @@
         </w:numPr>
         <w:spacing w:line="288" w:lineRule="auto"/>
         <w:rPr>
-          <w:rFonts w:ascii="Raleway" w:hAnsi="Raleway" w:eastAsia="Raleway" w:cs="Raleway"/>
+          <w:rFonts w:ascii="Raleway" w:eastAsia="Raleway" w:hAnsi="Raleway" w:cs="Raleway"/>
           <w:color w:val="666666"/>
           <w:sz w:val="20"/>
           <w:szCs w:val="20"/>
@@ -1206,7 +1070,7 @@
       </w:pPr>
       <w:r>
         <w:rPr>
-          <w:rFonts w:ascii="Raleway Thin" w:hAnsi="Raleway Thin" w:eastAsia="Raleway Thin" w:cs="Raleway Thin"/>
+          <w:rFonts w:ascii="Raleway Thin" w:eastAsia="Raleway Thin" w:hAnsi="Raleway Thin" w:cs="Raleway Thin"/>
           <w:color w:val="434343"/>
           <w:sz w:val="20"/>
           <w:szCs w:val="20"/>
@@ -1215,7 +1079,7 @@
       </w:r>
       <w:r>
         <w:rPr>
-          <w:rFonts w:ascii="Raleway Thin" w:hAnsi="Raleway Thin" w:eastAsia="Raleway Thin" w:cs="Raleway Thin"/>
+          <w:rFonts w:ascii="Raleway Thin" w:eastAsia="Raleway Thin" w:hAnsi="Raleway Thin" w:cs="Raleway Thin"/>
           <w:color w:val="434343"/>
           <w:sz w:val="20"/>
           <w:szCs w:val="20"/>
@@ -1224,7 +1088,7 @@
       </w:r>
       <w:r>
         <w:rPr>
-          <w:rFonts w:ascii="Raleway Thin" w:hAnsi="Raleway Thin" w:eastAsia="Raleway Thin" w:cs="Raleway Thin"/>
+          <w:rFonts w:ascii="Raleway Thin" w:eastAsia="Raleway Thin" w:hAnsi="Raleway Thin" w:cs="Raleway Thin"/>
           <w:color w:val="434343"/>
           <w:sz w:val="20"/>
           <w:szCs w:val="20"/>
@@ -1233,7 +1097,7 @@
       </w:r>
       <w:r>
         <w:rPr>
-          <w:rFonts w:ascii="Raleway Thin" w:hAnsi="Raleway Thin" w:eastAsia="Raleway Thin" w:cs="Raleway Thin"/>
+          <w:rFonts w:ascii="Raleway Thin" w:eastAsia="Raleway Thin" w:hAnsi="Raleway Thin" w:cs="Raleway Thin"/>
           <w:color w:val="434343"/>
           <w:sz w:val="20"/>
           <w:szCs w:val="20"/>
@@ -1242,25 +1106,16 @@
       </w:r>
       <w:r>
         <w:rPr>
-          <w:rFonts w:ascii="Raleway Thin" w:hAnsi="Raleway Thin" w:eastAsia="Raleway Thin" w:cs="Raleway Thin"/>
-          <w:color w:val="434343"/>
-          <w:sz w:val="20"/>
-          <w:szCs w:val="20"/>
-        </w:rPr>
-        <w:t>tore</w:t>
-      </w:r>
-      <w:r>
-        <w:rPr>
-          <w:rFonts w:ascii="Raleway Thin" w:hAnsi="Raleway Thin" w:eastAsia="Raleway Thin" w:cs="Raleway Thin"/>
-          <w:color w:val="434343"/>
-          <w:sz w:val="20"/>
-          <w:szCs w:val="20"/>
-        </w:rPr>
-        <w:t xml:space="preserve"> and </w:t>
-      </w:r>
-      <w:r>
-        <w:rPr>
-          <w:rFonts w:ascii="Raleway Thin" w:hAnsi="Raleway Thin" w:eastAsia="Raleway Thin" w:cs="Raleway Thin"/>
+          <w:rFonts w:ascii="Raleway Thin" w:eastAsia="Raleway Thin" w:hAnsi="Raleway Thin" w:cs="Raleway Thin"/>
+          <w:color w:val="434343"/>
+          <w:sz w:val="20"/>
+          <w:szCs w:val="20"/>
+        </w:rPr>
+        <w:t xml:space="preserve">tore and </w:t>
+      </w:r>
+      <w:r>
+        <w:rPr>
+          <w:rFonts w:ascii="Raleway Thin" w:eastAsia="Raleway Thin" w:hAnsi="Raleway Thin" w:cs="Raleway Thin"/>
           <w:color w:val="434343"/>
           <w:sz w:val="20"/>
           <w:szCs w:val="20"/>
@@ -1269,7 +1124,7 @@
       </w:r>
       <w:r>
         <w:rPr>
-          <w:rFonts w:ascii="Raleway Thin" w:hAnsi="Raleway Thin" w:eastAsia="Raleway Thin" w:cs="Raleway Thin"/>
+          <w:rFonts w:ascii="Raleway Thin" w:eastAsia="Raleway Thin" w:hAnsi="Raleway Thin" w:cs="Raleway Thin"/>
           <w:color w:val="434343"/>
           <w:sz w:val="20"/>
           <w:szCs w:val="20"/>
@@ -1278,7 +1133,7 @@
       </w:r>
       <w:r>
         <w:rPr>
-          <w:rFonts w:ascii="Raleway Thin" w:hAnsi="Raleway Thin" w:eastAsia="Raleway Thin" w:cs="Raleway Thin"/>
+          <w:rFonts w:ascii="Raleway Thin" w:eastAsia="Raleway Thin" w:hAnsi="Raleway Thin" w:cs="Raleway Thin"/>
           <w:color w:val="434343"/>
           <w:sz w:val="20"/>
           <w:szCs w:val="20"/>
@@ -1287,7 +1142,7 @@
       </w:r>
       <w:r>
         <w:rPr>
-          <w:rFonts w:ascii="Raleway Thin" w:hAnsi="Raleway Thin" w:eastAsia="Raleway Thin" w:cs="Raleway Thin"/>
+          <w:rFonts w:ascii="Raleway Thin" w:eastAsia="Raleway Thin" w:hAnsi="Raleway Thin" w:cs="Raleway Thin"/>
           <w:color w:val="434343"/>
           <w:sz w:val="20"/>
           <w:szCs w:val="20"/>
@@ -1296,7 +1151,7 @@
       </w:r>
       <w:r>
         <w:rPr>
-          <w:rFonts w:ascii="Raleway Thin" w:hAnsi="Raleway Thin" w:eastAsia="Raleway Thin" w:cs="Raleway Thin"/>
+          <w:rFonts w:ascii="Raleway Thin" w:eastAsia="Raleway Thin" w:hAnsi="Raleway Thin" w:cs="Raleway Thin"/>
           <w:color w:val="434343"/>
           <w:sz w:val="20"/>
           <w:szCs w:val="20"/>
@@ -1305,7 +1160,7 @@
       </w:r>
       <w:r>
         <w:rPr>
-          <w:rFonts w:ascii="Raleway Thin" w:hAnsi="Raleway Thin" w:eastAsia="Raleway Thin" w:cs="Raleway Thin"/>
+          <w:rFonts w:ascii="Raleway Thin" w:eastAsia="Raleway Thin" w:hAnsi="Raleway Thin" w:cs="Raleway Thin"/>
           <w:color w:val="434343"/>
           <w:sz w:val="20"/>
           <w:szCs w:val="20"/>
@@ -1323,7 +1178,7 @@
         </w:numPr>
         <w:spacing w:line="288" w:lineRule="auto"/>
         <w:rPr>
-          <w:rFonts w:ascii="Raleway" w:hAnsi="Raleway" w:eastAsia="Raleway" w:cs="Raleway"/>
+          <w:rFonts w:ascii="Raleway" w:eastAsia="Raleway" w:hAnsi="Raleway" w:cs="Raleway"/>
           <w:color w:val="666666"/>
           <w:sz w:val="20"/>
           <w:szCs w:val="20"/>
@@ -1331,12 +1186,32 @@
       </w:pPr>
       <w:r>
         <w:rPr>
-          <w:rFonts w:ascii="Raleway Thin" w:hAnsi="Raleway Thin" w:eastAsia="Raleway Thin" w:cs="Raleway Thin"/>
-          <w:color w:val="434343"/>
-          <w:sz w:val="20"/>
-          <w:szCs w:val="20"/>
-        </w:rPr>
-        <w:t>Debugged React, React Native, php, and Python code for support issues</w:t>
+          <w:rFonts w:ascii="Raleway Thin" w:eastAsia="Raleway Thin" w:hAnsi="Raleway Thin" w:cs="Raleway Thin"/>
+          <w:color w:val="434343"/>
+          <w:sz w:val="20"/>
+          <w:szCs w:val="20"/>
+        </w:rPr>
+        <w:t xml:space="preserve">Debugged React, React Native, </w:t>
+      </w:r>
+      <w:proofErr w:type="spellStart"/>
+      <w:r>
+        <w:rPr>
+          <w:rFonts w:ascii="Raleway Thin" w:eastAsia="Raleway Thin" w:hAnsi="Raleway Thin" w:cs="Raleway Thin"/>
+          <w:color w:val="434343"/>
+          <w:sz w:val="20"/>
+          <w:szCs w:val="20"/>
+        </w:rPr>
+        <w:t>php</w:t>
+      </w:r>
+      <w:proofErr w:type="spellEnd"/>
+      <w:r>
+        <w:rPr>
+          <w:rFonts w:ascii="Raleway Thin" w:eastAsia="Raleway Thin" w:hAnsi="Raleway Thin" w:cs="Raleway Thin"/>
+          <w:color w:val="434343"/>
+          <w:sz w:val="20"/>
+          <w:szCs w:val="20"/>
+        </w:rPr>
+        <w:t>, and Python code for support issues</w:t>
       </w:r>
     </w:p>
     <w:p>
@@ -1349,7 +1224,7 @@
         </w:numPr>
         <w:spacing w:line="288" w:lineRule="auto"/>
         <w:rPr>
-          <w:rFonts w:ascii="Raleway" w:hAnsi="Raleway" w:eastAsia="Raleway" w:cs="Raleway"/>
+          <w:rFonts w:ascii="Raleway" w:eastAsia="Raleway" w:hAnsi="Raleway" w:cs="Raleway"/>
           <w:color w:val="666666"/>
           <w:sz w:val="20"/>
           <w:szCs w:val="20"/>
@@ -1357,7 +1232,7 @@
       </w:pPr>
       <w:r>
         <w:rPr>
-          <w:rFonts w:ascii="Raleway Thin" w:hAnsi="Raleway Thin" w:eastAsia="Raleway Thin" w:cs="Raleway Thin"/>
+          <w:rFonts w:ascii="Raleway Thin" w:eastAsia="Raleway Thin" w:hAnsi="Raleway Thin" w:cs="Raleway Thin"/>
           <w:color w:val="434343"/>
           <w:sz w:val="20"/>
           <w:szCs w:val="20"/>
@@ -1375,7 +1250,7 @@
         </w:numPr>
         <w:spacing w:line="288" w:lineRule="auto"/>
         <w:rPr>
-          <w:rFonts w:ascii="Raleway" w:hAnsi="Raleway" w:eastAsia="Raleway" w:cs="Raleway"/>
+          <w:rFonts w:ascii="Raleway" w:eastAsia="Raleway" w:hAnsi="Raleway" w:cs="Raleway"/>
           <w:color w:val="666666"/>
           <w:sz w:val="20"/>
           <w:szCs w:val="20"/>
@@ -1383,7 +1258,7 @@
       </w:pPr>
       <w:r>
         <w:rPr>
-          <w:rFonts w:ascii="Raleway Thin" w:hAnsi="Raleway Thin" w:eastAsia="Raleway Thin" w:cs="Raleway Thin"/>
+          <w:rFonts w:ascii="Raleway Thin" w:eastAsia="Raleway Thin" w:hAnsi="Raleway Thin" w:cs="Raleway Thin"/>
           <w:color w:val="434343"/>
           <w:sz w:val="20"/>
           <w:szCs w:val="20"/>
@@ -1401,7 +1276,7 @@
         </w:numPr>
         <w:spacing w:line="288" w:lineRule="auto"/>
         <w:rPr>
-          <w:rFonts w:ascii="Raleway" w:hAnsi="Raleway" w:eastAsia="Raleway" w:cs="Raleway"/>
+          <w:rFonts w:ascii="Raleway" w:eastAsia="Raleway" w:hAnsi="Raleway" w:cs="Raleway"/>
           <w:color w:val="666666"/>
           <w:sz w:val="20"/>
           <w:szCs w:val="20"/>
@@ -1409,7 +1284,7 @@
       </w:pPr>
       <w:r>
         <w:rPr>
-          <w:rFonts w:ascii="Raleway Thin" w:hAnsi="Raleway Thin" w:eastAsia="Raleway Thin" w:cs="Raleway Thin"/>
+          <w:rFonts w:ascii="Raleway Thin" w:eastAsia="Raleway Thin" w:hAnsi="Raleway Thin" w:cs="Raleway Thin"/>
           <w:color w:val="434343"/>
           <w:sz w:val="20"/>
           <w:szCs w:val="20"/>
@@ -1419,7 +1294,7 @@
       <w:proofErr w:type="spellStart"/>
       <w:r>
         <w:rPr>
-          <w:rFonts w:ascii="Raleway Thin" w:hAnsi="Raleway Thin" w:eastAsia="Raleway Thin" w:cs="Raleway Thin"/>
+          <w:rFonts w:ascii="Raleway Thin" w:eastAsia="Raleway Thin" w:hAnsi="Raleway Thin" w:cs="Raleway Thin"/>
           <w:color w:val="434343"/>
           <w:sz w:val="20"/>
           <w:szCs w:val="20"/>
@@ -1429,25 +1304,16 @@
       <w:proofErr w:type="spellEnd"/>
       <w:r>
         <w:rPr>
-          <w:rFonts w:ascii="Raleway Thin" w:hAnsi="Raleway Thin" w:eastAsia="Raleway Thin" w:cs="Raleway Thin"/>
-          <w:color w:val="434343"/>
-          <w:sz w:val="20"/>
-          <w:szCs w:val="20"/>
-        </w:rPr>
-        <w:t xml:space="preserve"> database using backend </w:t>
-      </w:r>
-      <w:r>
-        <w:rPr>
-          <w:rFonts w:ascii="Raleway Thin" w:hAnsi="Raleway Thin" w:eastAsia="Raleway Thin" w:cs="Raleway Thin"/>
-          <w:color w:val="434343"/>
-          <w:sz w:val="20"/>
-          <w:szCs w:val="20"/>
-        </w:rPr>
-        <w:t>endpoin</w:t>
-      </w:r>
-      <w:r>
-        <w:rPr>
-          <w:rFonts w:ascii="Raleway Thin" w:hAnsi="Raleway Thin" w:eastAsia="Raleway Thin" w:cs="Raleway Thin"/>
+          <w:rFonts w:ascii="Raleway Thin" w:eastAsia="Raleway Thin" w:hAnsi="Raleway Thin" w:cs="Raleway Thin"/>
+          <w:color w:val="434343"/>
+          <w:sz w:val="20"/>
+          <w:szCs w:val="20"/>
+        </w:rPr>
+        <w:t xml:space="preserve"> database using backend endpoin</w:t>
+      </w:r>
+      <w:r>
+        <w:rPr>
+          <w:rFonts w:ascii="Raleway Thin" w:eastAsia="Raleway Thin" w:hAnsi="Raleway Thin" w:cs="Raleway Thin"/>
           <w:color w:val="434343"/>
           <w:sz w:val="20"/>
           <w:szCs w:val="20"/>
@@ -1456,7 +1322,7 @@
       </w:r>
       <w:r>
         <w:rPr>
-          <w:rFonts w:ascii="Raleway Thin" w:hAnsi="Raleway Thin" w:eastAsia="Raleway Thin" w:cs="Raleway Thin"/>
+          <w:rFonts w:ascii="Raleway Thin" w:eastAsia="Raleway Thin" w:hAnsi="Raleway Thin" w:cs="Raleway Thin"/>
           <w:color w:val="434343"/>
           <w:sz w:val="20"/>
           <w:szCs w:val="20"/>
@@ -1474,7 +1340,7 @@
         </w:numPr>
         <w:spacing w:line="288" w:lineRule="auto"/>
         <w:rPr>
-          <w:rFonts w:ascii="Raleway" w:hAnsi="Raleway" w:eastAsia="Raleway" w:cs="Raleway"/>
+          <w:rFonts w:ascii="Raleway" w:eastAsia="Raleway" w:hAnsi="Raleway" w:cs="Raleway"/>
           <w:color w:val="666666"/>
           <w:sz w:val="20"/>
           <w:szCs w:val="20"/>
@@ -1482,7 +1348,7 @@
       </w:pPr>
       <w:r>
         <w:rPr>
-          <w:rFonts w:ascii="Raleway Thin" w:hAnsi="Raleway Thin" w:eastAsia="Raleway Thin" w:cs="Raleway Thin"/>
+          <w:rFonts w:ascii="Raleway Thin" w:eastAsia="Raleway Thin" w:hAnsi="Raleway Thin" w:cs="Raleway Thin"/>
           <w:color w:val="434343"/>
           <w:sz w:val="20"/>
           <w:szCs w:val="20"/>
@@ -1492,7 +1358,7 @@
       <w:proofErr w:type="spellStart"/>
       <w:r>
         <w:rPr>
-          <w:rFonts w:ascii="Raleway Thin" w:hAnsi="Raleway Thin" w:eastAsia="Raleway Thin" w:cs="Raleway Thin"/>
+          <w:rFonts w:ascii="Raleway Thin" w:eastAsia="Raleway Thin" w:hAnsi="Raleway Thin" w:cs="Raleway Thin"/>
           <w:color w:val="434343"/>
           <w:sz w:val="20"/>
           <w:szCs w:val="20"/>
@@ -1511,7 +1377,7 @@
         </w:numPr>
         <w:spacing w:line="288" w:lineRule="auto"/>
         <w:rPr>
-          <w:rFonts w:ascii="Raleway" w:hAnsi="Raleway" w:eastAsia="Raleway" w:cs="Raleway"/>
+          <w:rFonts w:ascii="Raleway" w:eastAsia="Raleway" w:hAnsi="Raleway" w:cs="Raleway"/>
           <w:color w:val="666666"/>
           <w:sz w:val="20"/>
           <w:szCs w:val="20"/>
@@ -1520,7 +1386,7 @@
       <w:proofErr w:type="spellStart"/>
       <w:r>
         <w:rPr>
-          <w:rFonts w:ascii="Raleway Thin" w:hAnsi="Raleway Thin" w:eastAsia="Raleway Thin" w:cs="Raleway Thin"/>
+          <w:rFonts w:ascii="Raleway Thin" w:eastAsia="Raleway Thin" w:hAnsi="Raleway Thin" w:cs="Raleway Thin"/>
           <w:color w:val="434343"/>
           <w:sz w:val="20"/>
           <w:szCs w:val="20"/>
@@ -1530,7 +1396,7 @@
       <w:proofErr w:type="spellEnd"/>
       <w:r>
         <w:rPr>
-          <w:rFonts w:ascii="Raleway Thin" w:hAnsi="Raleway Thin" w:eastAsia="Raleway Thin" w:cs="Raleway Thin"/>
+          <w:rFonts w:ascii="Raleway Thin" w:eastAsia="Raleway Thin" w:hAnsi="Raleway Thin" w:cs="Raleway Thin"/>
           <w:color w:val="434343"/>
           <w:sz w:val="20"/>
           <w:szCs w:val="20"/>
@@ -1540,7 +1406,7 @@
       <w:proofErr w:type="spellStart"/>
       <w:r>
         <w:rPr>
-          <w:rFonts w:ascii="Raleway Thin" w:hAnsi="Raleway Thin" w:eastAsia="Raleway Thin" w:cs="Raleway Thin"/>
+          <w:rFonts w:ascii="Raleway Thin" w:eastAsia="Raleway Thin" w:hAnsi="Raleway Thin" w:cs="Raleway Thin"/>
           <w:color w:val="434343"/>
           <w:sz w:val="20"/>
           <w:szCs w:val="20"/>
@@ -1550,7 +1416,7 @@
       <w:proofErr w:type="spellEnd"/>
       <w:r>
         <w:rPr>
-          <w:rFonts w:ascii="Raleway Thin" w:hAnsi="Raleway Thin" w:eastAsia="Raleway Thin" w:cs="Raleway Thin"/>
+          <w:rFonts w:ascii="Raleway Thin" w:eastAsia="Raleway Thin" w:hAnsi="Raleway Thin" w:cs="Raleway Thin"/>
           <w:color w:val="434343"/>
           <w:sz w:val="20"/>
           <w:szCs w:val="20"/>
@@ -1568,7 +1434,7 @@
         </w:numPr>
         <w:spacing w:line="288" w:lineRule="auto"/>
         <w:rPr>
-          <w:rFonts w:ascii="Raleway" w:hAnsi="Raleway" w:eastAsia="Raleway" w:cs="Raleway"/>
+          <w:rFonts w:ascii="Raleway" w:eastAsia="Raleway" w:hAnsi="Raleway" w:cs="Raleway"/>
           <w:color w:val="666666"/>
           <w:sz w:val="20"/>
           <w:szCs w:val="20"/>
@@ -1576,7 +1442,7 @@
       </w:pPr>
       <w:r>
         <w:rPr>
-          <w:rFonts w:ascii="Raleway Thin" w:hAnsi="Raleway Thin" w:eastAsia="Raleway Thin" w:cs="Raleway Thin"/>
+          <w:rFonts w:ascii="Raleway Thin" w:eastAsia="Raleway Thin" w:hAnsi="Raleway Thin" w:cs="Raleway Thin"/>
           <w:color w:val="434343"/>
           <w:sz w:val="20"/>
           <w:szCs w:val="20"/>
@@ -1586,7 +1452,7 @@
       <w:proofErr w:type="spellStart"/>
       <w:r>
         <w:rPr>
-          <w:rFonts w:ascii="Raleway Thin" w:hAnsi="Raleway Thin" w:eastAsia="Raleway Thin" w:cs="Raleway Thin"/>
+          <w:rFonts w:ascii="Raleway Thin" w:eastAsia="Raleway Thin" w:hAnsi="Raleway Thin" w:cs="Raleway Thin"/>
           <w:color w:val="434343"/>
           <w:sz w:val="20"/>
           <w:szCs w:val="20"/>
@@ -1596,7 +1462,7 @@
       <w:proofErr w:type="spellEnd"/>
       <w:r>
         <w:rPr>
-          <w:rFonts w:ascii="Raleway Thin" w:hAnsi="Raleway Thin" w:eastAsia="Raleway Thin" w:cs="Raleway Thin"/>
+          <w:rFonts w:ascii="Raleway Thin" w:eastAsia="Raleway Thin" w:hAnsi="Raleway Thin" w:cs="Raleway Thin"/>
           <w:color w:val="434343"/>
           <w:sz w:val="20"/>
           <w:szCs w:val="20"/>
@@ -1614,7 +1480,7 @@
         </w:numPr>
         <w:spacing w:line="288" w:lineRule="auto"/>
         <w:rPr>
-          <w:rFonts w:ascii="Raleway" w:hAnsi="Raleway" w:eastAsia="Raleway" w:cs="Raleway"/>
+          <w:rFonts w:ascii="Raleway" w:eastAsia="Raleway" w:hAnsi="Raleway" w:cs="Raleway"/>
           <w:color w:val="666666"/>
           <w:sz w:val="20"/>
           <w:szCs w:val="20"/>
@@ -1622,7 +1488,7 @@
       </w:pPr>
       <w:r>
         <w:rPr>
-          <w:rFonts w:ascii="Raleway Thin" w:hAnsi="Raleway Thin" w:eastAsia="Raleway Thin" w:cs="Raleway Thin"/>
+          <w:rFonts w:ascii="Raleway Thin" w:eastAsia="Raleway Thin" w:hAnsi="Raleway Thin" w:cs="Raleway Thin"/>
           <w:color w:val="434343"/>
           <w:sz w:val="20"/>
           <w:szCs w:val="20"/>
@@ -1636,7 +1502,7 @@
         <w:widowControl w:val="0"/>
         <w:spacing w:line="288" w:lineRule="auto"/>
         <w:rPr>
-          <w:rFonts w:ascii="Raleway" w:hAnsi="Raleway" w:eastAsia="Raleway" w:cs="Raleway"/>
+          <w:rFonts w:ascii="Raleway" w:eastAsia="Raleway" w:hAnsi="Raleway" w:cs="Raleway"/>
           <w:color w:val="666666"/>
           <w:sz w:val="20"/>
           <w:szCs w:val="20"/>
@@ -1648,15 +1514,16 @@
         <w:widowControl w:val="0"/>
         <w:spacing w:line="288" w:lineRule="auto"/>
         <w:rPr>
-          <w:rFonts w:ascii="Raleway" w:hAnsi="Raleway" w:eastAsia="Raleway" w:cs="Raleway"/>
+          <w:rFonts w:ascii="Raleway" w:eastAsia="Raleway" w:hAnsi="Raleway" w:cs="Raleway"/>
           <w:color w:val="666666"/>
           <w:sz w:val="20"/>
           <w:szCs w:val="20"/>
         </w:rPr>
       </w:pPr>
-      <w:r>
-        <w:rPr>
-          <w:rFonts w:ascii="Raleway Thin" w:hAnsi="Raleway Thin" w:eastAsia="Raleway Thin" w:cs="Raleway Thin"/>
+      <w:proofErr w:type="gramStart"/>
+      <w:r>
+        <w:rPr>
+          <w:rFonts w:ascii="Raleway Thin" w:eastAsia="Raleway Thin" w:hAnsi="Raleway Thin" w:cs="Raleway Thin"/>
           <w:b/>
           <w:bCs/>
           <w:color w:val="000000" w:themeColor="text1"/>
@@ -1667,7 +1534,7 @@
       </w:r>
       <w:r>
         <w:rPr>
-          <w:rFonts w:ascii="Raleway" w:hAnsi="Raleway" w:eastAsia="Raleway" w:cs="Raleway"/>
+          <w:rFonts w:ascii="Raleway" w:eastAsia="Raleway" w:hAnsi="Raleway" w:cs="Raleway"/>
           <w:b/>
           <w:bCs/>
           <w:color w:val="000000" w:themeColor="text1"/>
@@ -1676,9 +1543,10 @@
         </w:rPr>
         <w:t xml:space="preserve">  |</w:t>
       </w:r>
-      <w:r>
-        <w:rPr>
-          <w:rFonts w:ascii="Raleway" w:hAnsi="Raleway" w:eastAsia="Raleway" w:cs="Raleway"/>
+      <w:proofErr w:type="gramEnd"/>
+      <w:r>
+        <w:rPr>
+          <w:rFonts w:ascii="Raleway" w:eastAsia="Raleway" w:hAnsi="Raleway" w:cs="Raleway"/>
           <w:color w:val="000000" w:themeColor="text1"/>
           <w:sz w:val="20"/>
           <w:szCs w:val="20"/>
@@ -1687,7 +1555,7 @@
       </w:r>
       <w:r>
         <w:rPr>
-          <w:rFonts w:ascii="Raleway" w:hAnsi="Raleway" w:eastAsia="Raleway" w:cs="Raleway"/>
+          <w:rFonts w:ascii="Raleway" w:eastAsia="Raleway" w:hAnsi="Raleway" w:cs="Raleway"/>
           <w:b/>
           <w:bCs/>
           <w:color w:val="000000" w:themeColor="text1"/>
@@ -1698,7 +1566,7 @@
       </w:r>
       <w:r>
         <w:rPr>
-          <w:rFonts w:ascii="Raleway" w:hAnsi="Raleway" w:eastAsia="Raleway" w:cs="Raleway"/>
+          <w:rFonts w:ascii="Raleway" w:eastAsia="Raleway" w:hAnsi="Raleway" w:cs="Raleway"/>
           <w:b/>
           <w:bCs/>
           <w:color w:val="000000" w:themeColor="text1"/>
@@ -1709,7 +1577,7 @@
       </w:r>
       <w:r>
         <w:rPr>
-          <w:rFonts w:ascii="Raleway" w:hAnsi="Raleway" w:eastAsia="Raleway" w:cs="Raleway"/>
+          <w:rFonts w:ascii="Raleway" w:eastAsia="Raleway" w:hAnsi="Raleway" w:cs="Raleway"/>
           <w:b/>
           <w:bCs/>
           <w:color w:val="000000" w:themeColor="text1"/>
@@ -1720,7 +1588,7 @@
       </w:r>
       <w:r>
         <w:rPr>
-          <w:rFonts w:ascii="Raleway" w:hAnsi="Raleway" w:eastAsia="Raleway" w:cs="Raleway"/>
+          <w:rFonts w:ascii="Raleway" w:eastAsia="Raleway" w:hAnsi="Raleway" w:cs="Raleway"/>
           <w:b/>
           <w:bCs/>
           <w:color w:val="000000" w:themeColor="text1"/>
@@ -1731,7 +1599,7 @@
       </w:r>
       <w:r>
         <w:rPr>
-          <w:rFonts w:ascii="Raleway" w:hAnsi="Raleway" w:eastAsia="Raleway" w:cs="Raleway"/>
+          <w:rFonts w:ascii="Raleway" w:eastAsia="Raleway" w:hAnsi="Raleway" w:cs="Raleway"/>
           <w:b/>
           <w:bCs/>
           <w:color w:val="000000" w:themeColor="text1"/>
@@ -1742,7 +1610,7 @@
       </w:r>
       <w:r>
         <w:rPr>
-          <w:rFonts w:ascii="Raleway" w:hAnsi="Raleway" w:eastAsia="Raleway" w:cs="Raleway"/>
+          <w:rFonts w:ascii="Raleway" w:eastAsia="Raleway" w:hAnsi="Raleway" w:cs="Raleway"/>
           <w:b/>
           <w:bCs/>
           <w:color w:val="000000" w:themeColor="text1"/>
@@ -1753,7 +1621,7 @@
       </w:r>
       <w:r>
         <w:rPr>
-          <w:rFonts w:ascii="Raleway" w:hAnsi="Raleway" w:eastAsia="Raleway" w:cs="Raleway"/>
+          <w:rFonts w:ascii="Raleway" w:eastAsia="Raleway" w:hAnsi="Raleway" w:cs="Raleway"/>
           <w:b/>
           <w:bCs/>
           <w:color w:val="000000" w:themeColor="text1"/>
@@ -1761,21 +1629,11 @@
           <w:szCs w:val="20"/>
         </w:rPr>
         <w:tab/>
-      </w:r>
-      <w:r>
-        <w:rPr>
-          <w:rFonts w:ascii="Raleway" w:hAnsi="Raleway" w:eastAsia="Raleway" w:cs="Raleway"/>
-          <w:b/>
-          <w:bCs/>
-          <w:color w:val="000000" w:themeColor="text1"/>
-          <w:sz w:val="20"/>
-          <w:szCs w:val="20"/>
-        </w:rPr>
         <w:t xml:space="preserve">             </w:t>
       </w:r>
       <w:r>
         <w:rPr>
-          <w:rFonts w:ascii="Raleway" w:hAnsi="Raleway" w:eastAsia="Raleway" w:cs="Raleway"/>
+          <w:rFonts w:ascii="Raleway" w:eastAsia="Raleway" w:hAnsi="Raleway" w:cs="Raleway"/>
           <w:b/>
           <w:bCs/>
           <w:color w:val="000000" w:themeColor="text1"/>
@@ -1786,7 +1644,7 @@
       </w:r>
       <w:r>
         <w:rPr>
-          <w:rFonts w:ascii="Raleway" w:hAnsi="Raleway" w:eastAsia="Raleway" w:cs="Raleway"/>
+          <w:rFonts w:ascii="Raleway" w:eastAsia="Raleway" w:hAnsi="Raleway" w:cs="Raleway"/>
           <w:b/>
           <w:bCs/>
           <w:color w:val="000000" w:themeColor="text1"/>
@@ -1806,7 +1664,7 @@
         </w:numPr>
         <w:spacing w:line="288" w:lineRule="auto"/>
         <w:rPr>
-          <w:rFonts w:ascii="Raleway" w:hAnsi="Raleway" w:eastAsia="Raleway" w:cs="Raleway"/>
+          <w:rFonts w:ascii="Raleway" w:eastAsia="Raleway" w:hAnsi="Raleway" w:cs="Raleway"/>
           <w:color w:val="666666"/>
           <w:sz w:val="20"/>
           <w:szCs w:val="20"/>
@@ -1814,7 +1672,7 @@
       </w:pPr>
       <w:r>
         <w:rPr>
-          <w:rFonts w:ascii="Raleway Thin" w:hAnsi="Raleway Thin" w:eastAsia="Raleway Thin" w:cs="Raleway Thin"/>
+          <w:rFonts w:ascii="Raleway Thin" w:eastAsia="Raleway Thin" w:hAnsi="Raleway Thin" w:cs="Raleway Thin"/>
           <w:color w:val="434343"/>
           <w:sz w:val="20"/>
           <w:szCs w:val="20"/>
@@ -1823,7 +1681,7 @@
       </w:r>
       <w:r>
         <w:rPr>
-          <w:rFonts w:ascii="Raleway Thin" w:hAnsi="Raleway Thin" w:eastAsia="Raleway Thin" w:cs="Raleway Thin"/>
+          <w:rFonts w:ascii="Raleway Thin" w:eastAsia="Raleway Thin" w:hAnsi="Raleway Thin" w:cs="Raleway Thin"/>
           <w:color w:val="434343"/>
           <w:sz w:val="20"/>
           <w:szCs w:val="20"/>
@@ -1837,7 +1695,7 @@
         <w:widowControl w:val="0"/>
         <w:spacing w:line="288" w:lineRule="auto"/>
         <w:rPr>
-          <w:rFonts w:ascii="Raleway" w:hAnsi="Raleway" w:eastAsia="Raleway" w:cs="Raleway"/>
+          <w:rFonts w:ascii="Raleway" w:eastAsia="Raleway" w:hAnsi="Raleway" w:cs="Raleway"/>
           <w:color w:val="666666"/>
           <w:sz w:val="20"/>
           <w:szCs w:val="20"/>
@@ -1849,39 +1707,63 @@
         <w:widowControl w:val="0"/>
         <w:spacing w:line="288" w:lineRule="auto"/>
         <w:rPr>
-          <w:rFonts w:ascii="Raleway" w:hAnsi="Raleway" w:eastAsia="Raleway" w:cs="Raleway"/>
-          <w:b/>
-          <w:bCs/>
-          <w:color w:val="000000" w:themeColor="text1"/>
-          <w:sz w:val="20"/>
-          <w:szCs w:val="20"/>
-        </w:rPr>
-      </w:pPr>
-      <w:r>
-        <w:rPr>
-          <w:rFonts w:ascii="Raleway Thin" w:hAnsi="Raleway Thin" w:eastAsia="Raleway Thin" w:cs="Raleway Thin"/>
-          <w:b/>
-          <w:bCs/>
-          <w:color w:val="000000" w:themeColor="text1"/>
-          <w:sz w:val="20"/>
-          <w:szCs w:val="20"/>
-        </w:rPr>
-        <w:t>Software Consultant</w:t>
-      </w:r>
-      <w:r>
-        <w:rPr>
-          <w:rFonts w:ascii="Raleway" w:hAnsi="Raleway" w:eastAsia="Raleway" w:cs="Raleway"/>
-          <w:b/>
-          <w:bCs/>
-          <w:color w:val="000000" w:themeColor="text1"/>
-          <w:sz w:val="20"/>
-          <w:szCs w:val="20"/>
-        </w:rPr>
-        <w:t xml:space="preserve">  |  Canyon Hills Group</w:t>
-      </w:r>
-      <w:r>
-        <w:rPr>
-          <w:rFonts w:ascii="Raleway" w:hAnsi="Raleway" w:eastAsia="Raleway" w:cs="Raleway"/>
+          <w:rFonts w:ascii="Raleway" w:eastAsia="Raleway" w:hAnsi="Raleway" w:cs="Raleway"/>
+          <w:b/>
+          <w:bCs/>
+          <w:color w:val="000000" w:themeColor="text1"/>
+          <w:sz w:val="20"/>
+          <w:szCs w:val="20"/>
+        </w:rPr>
+      </w:pPr>
+      <w:r>
+        <w:rPr>
+          <w:rFonts w:ascii="Raleway Thin" w:eastAsia="Raleway Thin" w:hAnsi="Raleway Thin" w:cs="Raleway Thin"/>
+          <w:b/>
+          <w:bCs/>
+          <w:color w:val="000000" w:themeColor="text1"/>
+          <w:sz w:val="20"/>
+          <w:szCs w:val="20"/>
+        </w:rPr>
+        <w:t xml:space="preserve">Software </w:t>
+      </w:r>
+      <w:proofErr w:type="gramStart"/>
+      <w:r>
+        <w:rPr>
+          <w:rFonts w:ascii="Raleway Thin" w:eastAsia="Raleway Thin" w:hAnsi="Raleway Thin" w:cs="Raleway Thin"/>
+          <w:b/>
+          <w:bCs/>
+          <w:color w:val="000000" w:themeColor="text1"/>
+          <w:sz w:val="20"/>
+          <w:szCs w:val="20"/>
+        </w:rPr>
+        <w:t>Consultant</w:t>
+      </w:r>
+      <w:r>
+        <w:rPr>
+          <w:rFonts w:ascii="Raleway" w:eastAsia="Raleway" w:hAnsi="Raleway" w:cs="Raleway"/>
+          <w:b/>
+          <w:bCs/>
+          <w:color w:val="000000" w:themeColor="text1"/>
+          <w:sz w:val="20"/>
+          <w:szCs w:val="20"/>
+        </w:rPr>
+        <w:t xml:space="preserve">  |</w:t>
+      </w:r>
+      <w:proofErr w:type="gramEnd"/>
+      <w:r>
+        <w:rPr>
+          <w:rFonts w:ascii="Raleway" w:eastAsia="Raleway" w:hAnsi="Raleway" w:cs="Raleway"/>
+          <w:b/>
+          <w:bCs/>
+          <w:color w:val="000000" w:themeColor="text1"/>
+          <w:sz w:val="20"/>
+          <w:szCs w:val="20"/>
+        </w:rPr>
+        <w:t xml:space="preserve">  Canyon Hills Group</w:t>
+      </w:r>
+      <w:r>
+        <w:rPr>
+          <w:rFonts w:ascii="Raleway" w:eastAsia="Raleway" w:hAnsi="Raleway" w:cs="Raleway"/>
           <w:b/>
           <w:bCs/>
           <w:color w:val="000000" w:themeColor="text1"/>
@@ -1892,7 +1774,7 @@
       </w:r>
       <w:r>
         <w:rPr>
-          <w:rFonts w:ascii="Raleway" w:hAnsi="Raleway" w:eastAsia="Raleway" w:cs="Raleway"/>
+          <w:rFonts w:ascii="Raleway" w:eastAsia="Raleway" w:hAnsi="Raleway" w:cs="Raleway"/>
           <w:b/>
           <w:bCs/>
           <w:color w:val="000000" w:themeColor="text1"/>
@@ -1903,7 +1785,7 @@
       </w:r>
       <w:r>
         <w:rPr>
-          <w:rFonts w:ascii="Raleway" w:hAnsi="Raleway" w:eastAsia="Raleway" w:cs="Raleway"/>
+          <w:rFonts w:ascii="Raleway" w:eastAsia="Raleway" w:hAnsi="Raleway" w:cs="Raleway"/>
           <w:b/>
           <w:bCs/>
           <w:color w:val="000000" w:themeColor="text1"/>
@@ -1914,7 +1796,7 @@
       </w:r>
       <w:r>
         <w:rPr>
-          <w:rFonts w:ascii="Raleway" w:hAnsi="Raleway" w:eastAsia="Raleway" w:cs="Raleway"/>
+          <w:rFonts w:ascii="Raleway" w:eastAsia="Raleway" w:hAnsi="Raleway" w:cs="Raleway"/>
           <w:b/>
           <w:bCs/>
           <w:color w:val="000000" w:themeColor="text1"/>
@@ -1925,7 +1807,7 @@
       </w:r>
       <w:r>
         <w:rPr>
-          <w:rFonts w:ascii="Raleway" w:hAnsi="Raleway" w:eastAsia="Raleway" w:cs="Raleway"/>
+          <w:rFonts w:ascii="Raleway" w:eastAsia="Raleway" w:hAnsi="Raleway" w:cs="Raleway"/>
           <w:b/>
           <w:bCs/>
           <w:color w:val="000000" w:themeColor="text1"/>
@@ -1936,7 +1818,7 @@
       </w:r>
       <w:r>
         <w:rPr>
-          <w:rFonts w:ascii="Raleway" w:hAnsi="Raleway" w:eastAsia="Raleway" w:cs="Raleway"/>
+          <w:rFonts w:ascii="Raleway" w:eastAsia="Raleway" w:hAnsi="Raleway" w:cs="Raleway"/>
           <w:b/>
           <w:bCs/>
           <w:color w:val="000000" w:themeColor="text1"/>
@@ -1944,16 +1826,6 @@
           <w:szCs w:val="20"/>
         </w:rPr>
         <w:tab/>
-      </w:r>
-      <w:r>
-        <w:rPr>
-          <w:rFonts w:ascii="Raleway" w:hAnsi="Raleway" w:eastAsia="Raleway" w:cs="Raleway"/>
-          <w:b/>
-          <w:bCs/>
-          <w:color w:val="000000" w:themeColor="text1"/>
-          <w:sz w:val="20"/>
-          <w:szCs w:val="20"/>
-        </w:rPr>
         <w:t xml:space="preserve">         August 2017 - July 2020</w:t>
       </w:r>
     </w:p>
@@ -1966,15 +1838,15 @@
         </w:numPr>
         <w:spacing w:line="288" w:lineRule="auto"/>
         <w:rPr>
-          <w:rFonts w:ascii="Raleway Thin" w:hAnsi="Raleway Thin" w:eastAsia="Raleway Thin" w:cs="Raleway Thin"/>
-          <w:color w:val="434343"/>
-          <w:sz w:val="20"/>
-          <w:szCs w:val="20"/>
-        </w:rPr>
-      </w:pPr>
-      <w:r>
-        <w:rPr>
-          <w:rFonts w:ascii="Raleway Thin" w:hAnsi="Raleway Thin" w:eastAsia="Raleway Thin" w:cs="Raleway Thin"/>
+          <w:rFonts w:ascii="Raleway Thin" w:eastAsia="Raleway Thin" w:hAnsi="Raleway Thin" w:cs="Raleway Thin"/>
+          <w:color w:val="434343"/>
+          <w:sz w:val="20"/>
+          <w:szCs w:val="20"/>
+        </w:rPr>
+      </w:pPr>
+      <w:r>
+        <w:rPr>
+          <w:rFonts w:ascii="Raleway Thin" w:eastAsia="Raleway Thin" w:hAnsi="Raleway Thin" w:cs="Raleway Thin"/>
           <w:color w:val="434343"/>
           <w:sz w:val="20"/>
           <w:szCs w:val="20"/>
@@ -1983,7 +1855,7 @@
       </w:r>
       <w:r>
         <w:rPr>
-          <w:rFonts w:ascii="Raleway Thin" w:hAnsi="Raleway Thin" w:eastAsia="Raleway Thin" w:cs="Raleway Thin"/>
+          <w:rFonts w:ascii="Raleway Thin" w:eastAsia="Raleway Thin" w:hAnsi="Raleway Thin" w:cs="Raleway Thin"/>
           <w:color w:val="434343"/>
           <w:sz w:val="20"/>
           <w:szCs w:val="20"/>
@@ -1992,7 +1864,7 @@
       </w:r>
       <w:r>
         <w:rPr>
-          <w:rFonts w:ascii="Raleway Thin" w:hAnsi="Raleway Thin" w:eastAsia="Raleway Thin" w:cs="Raleway Thin"/>
+          <w:rFonts w:ascii="Raleway Thin" w:eastAsia="Raleway Thin" w:hAnsi="Raleway Thin" w:cs="Raleway Thin"/>
           <w:color w:val="434343"/>
           <w:sz w:val="20"/>
           <w:szCs w:val="20"/>
@@ -2001,7 +1873,7 @@
       </w:r>
       <w:r>
         <w:rPr>
-          <w:rFonts w:ascii="Raleway Thin" w:hAnsi="Raleway Thin" w:eastAsia="Raleway Thin" w:cs="Raleway Thin"/>
+          <w:rFonts w:ascii="Raleway Thin" w:eastAsia="Raleway Thin" w:hAnsi="Raleway Thin" w:cs="Raleway Thin"/>
           <w:color w:val="434343"/>
           <w:sz w:val="20"/>
           <w:szCs w:val="20"/>
@@ -2011,7 +1883,7 @@
       <w:proofErr w:type="spellStart"/>
       <w:r>
         <w:rPr>
-          <w:rFonts w:ascii="Raleway Thin" w:hAnsi="Raleway Thin" w:eastAsia="Raleway Thin" w:cs="Raleway Thin"/>
+          <w:rFonts w:ascii="Raleway Thin" w:eastAsia="Raleway Thin" w:hAnsi="Raleway Thin" w:cs="Raleway Thin"/>
           <w:color w:val="434343"/>
           <w:sz w:val="20"/>
           <w:szCs w:val="20"/>
@@ -2021,7 +1893,7 @@
       <w:proofErr w:type="spellEnd"/>
       <w:r>
         <w:rPr>
-          <w:rFonts w:ascii="Raleway Thin" w:hAnsi="Raleway Thin" w:eastAsia="Raleway Thin" w:cs="Raleway Thin"/>
+          <w:rFonts w:ascii="Raleway Thin" w:eastAsia="Raleway Thin" w:hAnsi="Raleway Thin" w:cs="Raleway Thin"/>
           <w:color w:val="434343"/>
           <w:sz w:val="20"/>
           <w:szCs w:val="20"/>
@@ -2030,7 +1902,7 @@
       </w:r>
       <w:r>
         <w:rPr>
-          <w:rFonts w:ascii="Raleway Thin" w:hAnsi="Raleway Thin" w:eastAsia="Raleway Thin" w:cs="Raleway Thin"/>
+          <w:rFonts w:ascii="Raleway Thin" w:eastAsia="Raleway Thin" w:hAnsi="Raleway Thin" w:cs="Raleway Thin"/>
           <w:color w:val="434343"/>
           <w:sz w:val="20"/>
           <w:szCs w:val="20"/>
@@ -2038,13 +1910,12 @@
         <w:t>S</w:t>
       </w:r>
     </w:p>
-    <w:p w14:noSpellErr="1">
+    <w:p>
       <w:pPr>
         <w:widowControl w:val="0"/>
         <w:spacing w:line="288" w:lineRule="auto"/>
-        <w:ind w:left="0"/>
-        <w:rPr>
-          <w:rFonts w:ascii="Raleway Thin" w:hAnsi="Raleway Thin" w:eastAsia="Raleway Thin" w:cs="Raleway Thin"/>
+        <w:rPr>
+          <w:rFonts w:ascii="Raleway Thin" w:eastAsia="Raleway Thin" w:hAnsi="Raleway Thin" w:cs="Raleway Thin"/>
           <w:color w:val="434343"/>
           <w:sz w:val="20"/>
           <w:szCs w:val="20"/>
@@ -2056,39 +1927,87 @@
         <w:widowControl w:val="0"/>
         <w:spacing w:line="288" w:lineRule="auto"/>
         <w:rPr>
-          <w:rFonts w:ascii="Raleway" w:hAnsi="Raleway" w:eastAsia="Raleway" w:cs="Raleway"/>
-          <w:b/>
-          <w:bCs/>
-          <w:color w:val="000000" w:themeColor="text1"/>
-          <w:sz w:val="20"/>
-          <w:szCs w:val="20"/>
-        </w:rPr>
-      </w:pPr>
-      <w:r>
-        <w:rPr>
-          <w:rFonts w:ascii="Raleway Thin" w:hAnsi="Raleway Thin" w:eastAsia="Raleway Thin" w:cs="Raleway Thin"/>
-          <w:b/>
-          <w:bCs/>
-          <w:color w:val="000000" w:themeColor="text1"/>
-          <w:sz w:val="20"/>
-          <w:szCs w:val="20"/>
-        </w:rPr>
-        <w:t>IT Engineer</w:t>
-      </w:r>
-      <w:r>
-        <w:rPr>
-          <w:rFonts w:ascii="Raleway" w:hAnsi="Raleway" w:eastAsia="Raleway" w:cs="Raleway"/>
-          <w:b/>
-          <w:bCs/>
-          <w:color w:val="000000" w:themeColor="text1"/>
-          <w:sz w:val="20"/>
-          <w:szCs w:val="20"/>
-        </w:rPr>
-        <w:t xml:space="preserve">  | Toolwire, Inc.</w:t>
-      </w:r>
-      <w:r>
-        <w:rPr>
-          <w:rFonts w:ascii="Raleway" w:hAnsi="Raleway" w:eastAsia="Raleway" w:cs="Raleway"/>
+          <w:rFonts w:ascii="Raleway" w:eastAsia="Raleway" w:hAnsi="Raleway" w:cs="Raleway"/>
+          <w:b/>
+          <w:bCs/>
+          <w:color w:val="000000" w:themeColor="text1"/>
+          <w:sz w:val="20"/>
+          <w:szCs w:val="20"/>
+        </w:rPr>
+      </w:pPr>
+      <w:r>
+        <w:rPr>
+          <w:rFonts w:ascii="Raleway Thin" w:eastAsia="Raleway Thin" w:hAnsi="Raleway Thin" w:cs="Raleway Thin"/>
+          <w:b/>
+          <w:bCs/>
+          <w:color w:val="000000" w:themeColor="text1"/>
+          <w:sz w:val="20"/>
+          <w:szCs w:val="20"/>
+        </w:rPr>
+        <w:t xml:space="preserve">IT </w:t>
+      </w:r>
+      <w:proofErr w:type="gramStart"/>
+      <w:r>
+        <w:rPr>
+          <w:rFonts w:ascii="Raleway Thin" w:eastAsia="Raleway Thin" w:hAnsi="Raleway Thin" w:cs="Raleway Thin"/>
+          <w:b/>
+          <w:bCs/>
+          <w:color w:val="000000" w:themeColor="text1"/>
+          <w:sz w:val="20"/>
+          <w:szCs w:val="20"/>
+        </w:rPr>
+        <w:t>Engineer</w:t>
+      </w:r>
+      <w:r>
+        <w:rPr>
+          <w:rFonts w:ascii="Raleway" w:eastAsia="Raleway" w:hAnsi="Raleway" w:cs="Raleway"/>
+          <w:b/>
+          <w:bCs/>
+          <w:color w:val="000000" w:themeColor="text1"/>
+          <w:sz w:val="20"/>
+          <w:szCs w:val="20"/>
+        </w:rPr>
+        <w:t xml:space="preserve">  |</w:t>
+      </w:r>
+      <w:proofErr w:type="gramEnd"/>
+      <w:r>
+        <w:rPr>
+          <w:rFonts w:ascii="Raleway" w:eastAsia="Raleway" w:hAnsi="Raleway" w:cs="Raleway"/>
+          <w:b/>
+          <w:bCs/>
+          <w:color w:val="000000" w:themeColor="text1"/>
+          <w:sz w:val="20"/>
+          <w:szCs w:val="20"/>
+        </w:rPr>
+        <w:t xml:space="preserve"> </w:t>
+      </w:r>
+      <w:proofErr w:type="spellStart"/>
+      <w:r>
+        <w:rPr>
+          <w:rFonts w:ascii="Raleway" w:eastAsia="Raleway" w:hAnsi="Raleway" w:cs="Raleway"/>
+          <w:b/>
+          <w:bCs/>
+          <w:color w:val="000000" w:themeColor="text1"/>
+          <w:sz w:val="20"/>
+          <w:szCs w:val="20"/>
+        </w:rPr>
+        <w:t>Toolwire</w:t>
+      </w:r>
+      <w:proofErr w:type="spellEnd"/>
+      <w:r>
+        <w:rPr>
+          <w:rFonts w:ascii="Raleway" w:eastAsia="Raleway" w:hAnsi="Raleway" w:cs="Raleway"/>
+          <w:b/>
+          <w:bCs/>
+          <w:color w:val="000000" w:themeColor="text1"/>
+          <w:sz w:val="20"/>
+          <w:szCs w:val="20"/>
+        </w:rPr>
+        <w:t>, Inc.</w:t>
+      </w:r>
+      <w:r>
+        <w:rPr>
+          <w:rFonts w:ascii="Raleway" w:eastAsia="Raleway" w:hAnsi="Raleway" w:cs="Raleway"/>
           <w:b/>
           <w:bCs/>
           <w:color w:val="000000" w:themeColor="text1"/>
@@ -2099,7 +2018,7 @@
       </w:r>
       <w:r>
         <w:rPr>
-          <w:rFonts w:ascii="Raleway" w:hAnsi="Raleway" w:eastAsia="Raleway" w:cs="Raleway"/>
+          <w:rFonts w:ascii="Raleway" w:eastAsia="Raleway" w:hAnsi="Raleway" w:cs="Raleway"/>
           <w:b/>
           <w:bCs/>
           <w:color w:val="000000" w:themeColor="text1"/>
@@ -2110,7 +2029,7 @@
       </w:r>
       <w:r>
         <w:rPr>
-          <w:rFonts w:ascii="Raleway" w:hAnsi="Raleway" w:eastAsia="Raleway" w:cs="Raleway"/>
+          <w:rFonts w:ascii="Raleway" w:eastAsia="Raleway" w:hAnsi="Raleway" w:cs="Raleway"/>
           <w:b/>
           <w:bCs/>
           <w:color w:val="000000" w:themeColor="text1"/>
@@ -2121,7 +2040,7 @@
       </w:r>
       <w:r>
         <w:rPr>
-          <w:rFonts w:ascii="Raleway" w:hAnsi="Raleway" w:eastAsia="Raleway" w:cs="Raleway"/>
+          <w:rFonts w:ascii="Raleway" w:eastAsia="Raleway" w:hAnsi="Raleway" w:cs="Raleway"/>
           <w:b/>
           <w:bCs/>
           <w:color w:val="000000" w:themeColor="text1"/>
@@ -2132,7 +2051,7 @@
       </w:r>
       <w:r>
         <w:rPr>
-          <w:rFonts w:ascii="Raleway" w:hAnsi="Raleway" w:eastAsia="Raleway" w:cs="Raleway"/>
+          <w:rFonts w:ascii="Raleway" w:eastAsia="Raleway" w:hAnsi="Raleway" w:cs="Raleway"/>
           <w:b/>
           <w:bCs/>
           <w:color w:val="000000" w:themeColor="text1"/>
@@ -2143,7 +2062,7 @@
       </w:r>
       <w:r>
         <w:rPr>
-          <w:rFonts w:ascii="Raleway" w:hAnsi="Raleway" w:eastAsia="Raleway" w:cs="Raleway"/>
+          <w:rFonts w:ascii="Raleway" w:eastAsia="Raleway" w:hAnsi="Raleway" w:cs="Raleway"/>
           <w:b/>
           <w:bCs/>
           <w:color w:val="000000" w:themeColor="text1"/>
@@ -2154,7 +2073,7 @@
       </w:r>
       <w:r>
         <w:rPr>
-          <w:rFonts w:ascii="Raleway" w:hAnsi="Raleway" w:eastAsia="Raleway" w:cs="Raleway"/>
+          <w:rFonts w:ascii="Raleway" w:eastAsia="Raleway" w:hAnsi="Raleway" w:cs="Raleway"/>
           <w:b/>
           <w:bCs/>
           <w:color w:val="000000" w:themeColor="text1"/>
@@ -2165,7 +2084,7 @@
       </w:r>
       <w:r>
         <w:rPr>
-          <w:rFonts w:ascii="Raleway" w:hAnsi="Raleway" w:eastAsia="Raleway" w:cs="Raleway"/>
+          <w:rFonts w:ascii="Raleway" w:eastAsia="Raleway" w:hAnsi="Raleway" w:cs="Raleway"/>
           <w:b/>
           <w:bCs/>
           <w:color w:val="000000" w:themeColor="text1"/>
@@ -2176,7 +2095,7 @@
       </w:r>
       <w:r>
         <w:rPr>
-          <w:rFonts w:ascii="Raleway" w:hAnsi="Raleway" w:eastAsia="Raleway" w:cs="Raleway"/>
+          <w:rFonts w:ascii="Raleway" w:eastAsia="Raleway" w:hAnsi="Raleway" w:cs="Raleway"/>
           <w:b/>
           <w:bCs/>
           <w:color w:val="000000" w:themeColor="text1"/>
@@ -2187,7 +2106,7 @@
       </w:r>
       <w:r>
         <w:rPr>
-          <w:rFonts w:ascii="Raleway" w:hAnsi="Raleway" w:eastAsia="Raleway" w:cs="Raleway"/>
+          <w:rFonts w:ascii="Raleway" w:eastAsia="Raleway" w:hAnsi="Raleway" w:cs="Raleway"/>
           <w:b/>
           <w:bCs/>
           <w:color w:val="000000" w:themeColor="text1"/>
@@ -2206,15 +2125,15 @@
         </w:numPr>
         <w:spacing w:line="240" w:lineRule="auto"/>
         <w:rPr>
-          <w:rFonts w:ascii="Raleway Thin" w:hAnsi="Raleway Thin" w:eastAsia="Raleway Thin" w:cs="Raleway Thin"/>
-          <w:color w:val="434343"/>
-          <w:sz w:val="20"/>
-          <w:szCs w:val="20"/>
-        </w:rPr>
-      </w:pPr>
-      <w:r>
-        <w:rPr>
-          <w:rFonts w:ascii="Raleway Thin" w:hAnsi="Raleway Thin" w:eastAsia="Raleway Thin" w:cs="Raleway Thin"/>
+          <w:rFonts w:ascii="Raleway Thin" w:eastAsia="Raleway Thin" w:hAnsi="Raleway Thin" w:cs="Raleway Thin"/>
+          <w:color w:val="434343"/>
+          <w:sz w:val="20"/>
+          <w:szCs w:val="20"/>
+        </w:rPr>
+      </w:pPr>
+      <w:r>
+        <w:rPr>
+          <w:rFonts w:ascii="Raleway Thin" w:eastAsia="Raleway Thin" w:hAnsi="Raleway Thin" w:cs="Raleway Thin"/>
           <w:color w:val="434343"/>
           <w:sz w:val="20"/>
           <w:szCs w:val="20"/>
@@ -2223,7 +2142,7 @@
       </w:r>
       <w:r>
         <w:rPr>
-          <w:rFonts w:ascii="Raleway Thin" w:hAnsi="Raleway Thin" w:eastAsia="Raleway Thin" w:cs="Raleway Thin"/>
+          <w:rFonts w:ascii="Raleway Thin" w:eastAsia="Raleway Thin" w:hAnsi="Raleway Thin" w:cs="Raleway Thin"/>
           <w:color w:val="434343"/>
           <w:sz w:val="20"/>
           <w:szCs w:val="20"/>
@@ -2232,7 +2151,7 @@
       </w:r>
       <w:r>
         <w:rPr>
-          <w:rFonts w:ascii="Raleway Thin" w:hAnsi="Raleway Thin" w:eastAsia="Raleway Thin" w:cs="Raleway Thin"/>
+          <w:rFonts w:ascii="Raleway Thin" w:eastAsia="Raleway Thin" w:hAnsi="Raleway Thin" w:cs="Raleway Thin"/>
           <w:color w:val="434343"/>
           <w:sz w:val="20"/>
           <w:szCs w:val="20"/>
@@ -2241,7 +2160,7 @@
       </w:r>
       <w:r>
         <w:rPr>
-          <w:rFonts w:ascii="Raleway Thin" w:hAnsi="Raleway Thin" w:eastAsia="Raleway Thin" w:cs="Raleway Thin"/>
+          <w:rFonts w:ascii="Raleway Thin" w:eastAsia="Raleway Thin" w:hAnsi="Raleway Thin" w:cs="Raleway Thin"/>
           <w:color w:val="434343"/>
           <w:sz w:val="20"/>
           <w:szCs w:val="20"/>
@@ -2250,7 +2169,7 @@
       </w:r>
       <w:r>
         <w:rPr>
-          <w:rFonts w:ascii="Raleway Thin" w:hAnsi="Raleway Thin" w:eastAsia="Raleway Thin" w:cs="Raleway Thin"/>
+          <w:rFonts w:ascii="Raleway Thin" w:eastAsia="Raleway Thin" w:hAnsi="Raleway Thin" w:cs="Raleway Thin"/>
           <w:color w:val="434343"/>
           <w:sz w:val="20"/>
           <w:szCs w:val="20"/>
@@ -2260,7 +2179,7 @@
       <w:proofErr w:type="spellStart"/>
       <w:r>
         <w:rPr>
-          <w:rFonts w:ascii="Raleway Thin" w:hAnsi="Raleway Thin" w:eastAsia="Raleway Thin" w:cs="Raleway Thin"/>
+          <w:rFonts w:ascii="Raleway Thin" w:eastAsia="Raleway Thin" w:hAnsi="Raleway Thin" w:cs="Raleway Thin"/>
           <w:color w:val="434343"/>
           <w:sz w:val="20"/>
           <w:szCs w:val="20"/>
@@ -2270,7 +2189,7 @@
       <w:proofErr w:type="spellEnd"/>
       <w:r>
         <w:rPr>
-          <w:rFonts w:ascii="Raleway Thin" w:hAnsi="Raleway Thin" w:eastAsia="Raleway Thin" w:cs="Raleway Thin"/>
+          <w:rFonts w:ascii="Raleway Thin" w:eastAsia="Raleway Thin" w:hAnsi="Raleway Thin" w:cs="Raleway Thin"/>
           <w:color w:val="434343"/>
           <w:sz w:val="20"/>
           <w:szCs w:val="20"/>
@@ -2287,15 +2206,15 @@
         </w:numPr>
         <w:spacing w:line="240" w:lineRule="auto"/>
         <w:rPr>
-          <w:rFonts w:ascii="Raleway Thin" w:hAnsi="Raleway Thin" w:eastAsia="Raleway Thin" w:cs="Raleway Thin"/>
-          <w:color w:val="434343"/>
-          <w:sz w:val="20"/>
-          <w:szCs w:val="20"/>
-        </w:rPr>
-      </w:pPr>
-      <w:r>
-        <w:rPr>
-          <w:rFonts w:ascii="Raleway Thin" w:hAnsi="Raleway Thin" w:eastAsia="Raleway Thin" w:cs="Raleway Thin"/>
+          <w:rFonts w:ascii="Raleway Thin" w:eastAsia="Raleway Thin" w:hAnsi="Raleway Thin" w:cs="Raleway Thin"/>
+          <w:color w:val="434343"/>
+          <w:sz w:val="20"/>
+          <w:szCs w:val="20"/>
+        </w:rPr>
+      </w:pPr>
+      <w:r>
+        <w:rPr>
+          <w:rFonts w:ascii="Raleway Thin" w:eastAsia="Raleway Thin" w:hAnsi="Raleway Thin" w:cs="Raleway Thin"/>
           <w:color w:val="434343"/>
           <w:sz w:val="20"/>
           <w:szCs w:val="20"/>
@@ -2312,15 +2231,15 @@
         </w:numPr>
         <w:spacing w:line="240" w:lineRule="auto"/>
         <w:rPr>
-          <w:rFonts w:ascii="Raleway Thin" w:hAnsi="Raleway Thin" w:eastAsia="Raleway Thin" w:cs="Raleway Thin"/>
-          <w:color w:val="434343"/>
-          <w:sz w:val="20"/>
-          <w:szCs w:val="20"/>
-        </w:rPr>
-      </w:pPr>
-      <w:r>
-        <w:rPr>
-          <w:rFonts w:ascii="Raleway Thin" w:hAnsi="Raleway Thin" w:eastAsia="Raleway Thin" w:cs="Raleway Thin"/>
+          <w:rFonts w:ascii="Raleway Thin" w:eastAsia="Raleway Thin" w:hAnsi="Raleway Thin" w:cs="Raleway Thin"/>
+          <w:color w:val="434343"/>
+          <w:sz w:val="20"/>
+          <w:szCs w:val="20"/>
+        </w:rPr>
+      </w:pPr>
+      <w:r>
+        <w:rPr>
+          <w:rFonts w:ascii="Raleway Thin" w:eastAsia="Raleway Thin" w:hAnsi="Raleway Thin" w:cs="Raleway Thin"/>
           <w:color w:val="434343"/>
           <w:sz w:val="20"/>
           <w:szCs w:val="20"/>
@@ -2329,7 +2248,7 @@
       </w:r>
       <w:r>
         <w:rPr>
-          <w:rFonts w:ascii="Raleway Thin" w:hAnsi="Raleway Thin" w:eastAsia="Raleway Thin" w:cs="Raleway Thin"/>
+          <w:rFonts w:ascii="Raleway Thin" w:eastAsia="Raleway Thin" w:hAnsi="Raleway Thin" w:cs="Raleway Thin"/>
           <w:color w:val="434343"/>
           <w:sz w:val="20"/>
           <w:szCs w:val="20"/>
@@ -2346,15 +2265,15 @@
         </w:numPr>
         <w:spacing w:line="240" w:lineRule="auto"/>
         <w:rPr>
-          <w:rFonts w:ascii="Raleway Thin" w:hAnsi="Raleway Thin" w:eastAsia="Raleway Thin" w:cs="Raleway Thin"/>
-          <w:color w:val="434343"/>
-          <w:sz w:val="20"/>
-          <w:szCs w:val="20"/>
-        </w:rPr>
-      </w:pPr>
-      <w:r>
-        <w:rPr>
-          <w:rFonts w:ascii="Raleway Thin" w:hAnsi="Raleway Thin" w:eastAsia="Raleway Thin" w:cs="Raleway Thin"/>
+          <w:rFonts w:ascii="Raleway Thin" w:eastAsia="Raleway Thin" w:hAnsi="Raleway Thin" w:cs="Raleway Thin"/>
+          <w:color w:val="434343"/>
+          <w:sz w:val="20"/>
+          <w:szCs w:val="20"/>
+        </w:rPr>
+      </w:pPr>
+      <w:r>
+        <w:rPr>
+          <w:rFonts w:ascii="Raleway Thin" w:eastAsia="Raleway Thin" w:hAnsi="Raleway Thin" w:cs="Raleway Thin"/>
           <w:color w:val="434343"/>
           <w:sz w:val="20"/>
           <w:szCs w:val="20"/>
@@ -2363,7 +2282,7 @@
       </w:r>
       <w:r>
         <w:rPr>
-          <w:rFonts w:ascii="Raleway Thin" w:hAnsi="Raleway Thin" w:eastAsia="Raleway Thin" w:cs="Raleway Thin"/>
+          <w:rFonts w:ascii="Raleway Thin" w:eastAsia="Raleway Thin" w:hAnsi="Raleway Thin" w:cs="Raleway Thin"/>
           <w:color w:val="434343"/>
           <w:sz w:val="20"/>
           <w:szCs w:val="20"/>
@@ -2380,15 +2299,15 @@
         </w:numPr>
         <w:spacing w:line="240" w:lineRule="auto"/>
         <w:rPr>
-          <w:rFonts w:ascii="Raleway Thin" w:hAnsi="Raleway Thin" w:eastAsia="Raleway Thin" w:cs="Raleway Thin"/>
-          <w:color w:val="434343"/>
-          <w:sz w:val="20"/>
-          <w:szCs w:val="20"/>
-        </w:rPr>
-      </w:pPr>
-      <w:r>
-        <w:rPr>
-          <w:rFonts w:ascii="Raleway Thin" w:hAnsi="Raleway Thin" w:eastAsia="Raleway Thin" w:cs="Raleway Thin"/>
+          <w:rFonts w:ascii="Raleway Thin" w:eastAsia="Raleway Thin" w:hAnsi="Raleway Thin" w:cs="Raleway Thin"/>
+          <w:color w:val="434343"/>
+          <w:sz w:val="20"/>
+          <w:szCs w:val="20"/>
+        </w:rPr>
+      </w:pPr>
+      <w:r>
+        <w:rPr>
+          <w:rFonts w:ascii="Raleway Thin" w:eastAsia="Raleway Thin" w:hAnsi="Raleway Thin" w:cs="Raleway Thin"/>
           <w:color w:val="434343"/>
           <w:sz w:val="20"/>
           <w:szCs w:val="20"/>
@@ -2397,7 +2316,7 @@
       </w:r>
       <w:r>
         <w:rPr>
-          <w:rFonts w:ascii="Raleway Thin" w:hAnsi="Raleway Thin" w:eastAsia="Raleway Thin" w:cs="Raleway Thin"/>
+          <w:rFonts w:ascii="Raleway Thin" w:eastAsia="Raleway Thin" w:hAnsi="Raleway Thin" w:cs="Raleway Thin"/>
           <w:color w:val="434343"/>
           <w:sz w:val="20"/>
           <w:szCs w:val="20"/>
@@ -2406,7 +2325,7 @@
       </w:r>
       <w:r>
         <w:rPr>
-          <w:rFonts w:ascii="Raleway Thin" w:hAnsi="Raleway Thin" w:eastAsia="Raleway Thin" w:cs="Raleway Thin"/>
+          <w:rFonts w:ascii="Raleway Thin" w:eastAsia="Raleway Thin" w:hAnsi="Raleway Thin" w:cs="Raleway Thin"/>
           <w:color w:val="434343"/>
           <w:sz w:val="20"/>
           <w:szCs w:val="20"/>
@@ -2415,7 +2334,7 @@
       </w:r>
       <w:r>
         <w:rPr>
-          <w:rFonts w:ascii="Raleway Thin" w:hAnsi="Raleway Thin" w:eastAsia="Raleway Thin" w:cs="Raleway Thin"/>
+          <w:rFonts w:ascii="Raleway Thin" w:eastAsia="Raleway Thin" w:hAnsi="Raleway Thin" w:cs="Raleway Thin"/>
           <w:color w:val="434343"/>
           <w:sz w:val="20"/>
           <w:szCs w:val="20"/>
@@ -2424,7 +2343,7 @@
       </w:r>
       <w:r>
         <w:rPr>
-          <w:rFonts w:ascii="Raleway Thin" w:hAnsi="Raleway Thin" w:eastAsia="Raleway Thin" w:cs="Raleway Thin"/>
+          <w:rFonts w:ascii="Raleway Thin" w:eastAsia="Raleway Thin" w:hAnsi="Raleway Thin" w:cs="Raleway Thin"/>
           <w:color w:val="434343"/>
           <w:sz w:val="20"/>
           <w:szCs w:val="20"/>
@@ -2434,36 +2353,44 @@
     </w:p>
     <w:p>
       <w:pPr>
-        <w:widowControl w:val="0"/>
-        <w:spacing w:line="288" w:lineRule="auto"/>
-        <w:rPr>
-          <w:rFonts w:ascii="Raleway" w:hAnsi="Raleway" w:eastAsia="Raleway" w:cs="Raleway"/>
+        <w:rPr>
+          <w:rFonts w:ascii="Raleway" w:eastAsia="Raleway" w:hAnsi="Raleway" w:cs="Raleway"/>
           <w:b/>
           <w:color w:val="B45F06"/>
           <w:sz w:val="24"/>
           <w:szCs w:val="24"/>
         </w:rPr>
       </w:pPr>
-    </w:p>
-    <w:p>
-      <w:pPr>
-        <w:widowControl w:val="0"/>
-        <w:spacing w:line="288" w:lineRule="auto"/>
-        <w:rPr>
-          <w:rFonts w:ascii="Raleway" w:hAnsi="Raleway" w:eastAsia="Raleway" w:cs="Raleway"/>
+      <w:r>
+        <w:rPr>
+          <w:rFonts w:ascii="Raleway" w:eastAsia="Raleway" w:hAnsi="Raleway" w:cs="Raleway"/>
           <w:b/>
           <w:color w:val="B45F06"/>
           <w:sz w:val="24"/>
           <w:szCs w:val="24"/>
         </w:rPr>
-      </w:pPr>
+        <w:br w:type="page"/>
+      </w:r>
     </w:p>
     <w:p>
       <w:pPr>
         <w:widowControl w:val="0"/>
         <w:spacing w:line="288" w:lineRule="auto"/>
         <w:rPr>
-          <w:rFonts w:ascii="Raleway Thin" w:hAnsi="Raleway Thin" w:eastAsia="Raleway Thin" w:cs="Raleway Thin"/>
+          <w:rFonts w:ascii="Raleway" w:eastAsia="Raleway" w:hAnsi="Raleway" w:cs="Raleway"/>
+          <w:b/>
+          <w:color w:val="B45F06"/>
+          <w:sz w:val="24"/>
+          <w:szCs w:val="24"/>
+        </w:rPr>
+      </w:pPr>
+    </w:p>
+    <w:p>
+      <w:pPr>
+        <w:widowControl w:val="0"/>
+        <w:spacing w:line="288" w:lineRule="auto"/>
+        <w:rPr>
+          <w:rFonts w:ascii="Raleway Thin" w:eastAsia="Raleway Thin" w:hAnsi="Raleway Thin" w:cs="Raleway Thin"/>
           <w:color w:val="B45F06"/>
           <w:sz w:val="12"/>
           <w:szCs w:val="12"/>
@@ -2471,7 +2398,7 @@
       </w:pPr>
       <w:r>
         <w:rPr>
-          <w:rFonts w:ascii="Raleway" w:hAnsi="Raleway" w:eastAsia="Raleway" w:cs="Raleway"/>
+          <w:rFonts w:ascii="Raleway" w:eastAsia="Raleway" w:hAnsi="Raleway" w:cs="Raleway"/>
           <w:b/>
           <w:color w:val="B45F06"/>
           <w:sz w:val="24"/>
@@ -2485,7 +2412,7 @@
         <w:widowControl w:val="0"/>
         <w:spacing w:line="288" w:lineRule="auto"/>
         <w:rPr>
-          <w:rFonts w:ascii="Raleway" w:hAnsi="Raleway" w:eastAsia="Raleway" w:cs="Raleway"/>
+          <w:rFonts w:ascii="Raleway" w:eastAsia="Raleway" w:hAnsi="Raleway" w:cs="Raleway"/>
           <w:color w:val="0000FF"/>
           <w:sz w:val="20"/>
           <w:szCs w:val="20"/>
@@ -2493,7 +2420,7 @@
       </w:pPr>
       <w:r>
         <w:rPr>
-          <w:rFonts w:ascii="Raleway Thin" w:hAnsi="Raleway Thin" w:eastAsia="Raleway Thin" w:cs="Raleway Thin"/>
+          <w:rFonts w:ascii="Raleway Thin" w:eastAsia="Raleway Thin" w:hAnsi="Raleway Thin" w:cs="Raleway Thin"/>
           <w:b/>
           <w:bCs/>
           <w:color w:val="000000" w:themeColor="text1"/>
@@ -2504,7 +2431,7 @@
       </w:r>
       <w:r>
         <w:rPr>
-          <w:rFonts w:ascii="Raleway" w:hAnsi="Raleway" w:eastAsia="Raleway" w:cs="Raleway"/>
+          <w:rFonts w:ascii="Raleway" w:eastAsia="Raleway" w:hAnsi="Raleway" w:cs="Raleway"/>
           <w:b/>
           <w:bCs/>
           <w:color w:val="000000" w:themeColor="text1"/>
@@ -2515,7 +2442,7 @@
       </w:r>
       <w:r>
         <w:rPr>
-          <w:rFonts w:ascii="Raleway" w:hAnsi="Raleway" w:eastAsia="Raleway" w:cs="Raleway"/>
+          <w:rFonts w:ascii="Raleway" w:eastAsia="Raleway" w:hAnsi="Raleway" w:cs="Raleway"/>
           <w:b/>
           <w:bCs/>
           <w:color w:val="000000" w:themeColor="text1"/>
@@ -2527,7 +2454,7 @@
       <w:proofErr w:type="spellStart"/>
       <w:r>
         <w:rPr>
-          <w:rFonts w:ascii="Raleway" w:hAnsi="Raleway" w:eastAsia="Raleway" w:cs="Raleway"/>
+          <w:rFonts w:ascii="Raleway" w:eastAsia="Raleway" w:hAnsi="Raleway" w:cs="Raleway"/>
           <w:b/>
           <w:bCs/>
           <w:color w:val="000000" w:themeColor="text1"/>
@@ -2538,7 +2465,7 @@
       </w:r>
       <w:r>
         <w:rPr>
-          <w:rFonts w:ascii="Raleway" w:hAnsi="Raleway" w:eastAsia="Raleway" w:cs="Raleway"/>
+          <w:rFonts w:ascii="Raleway" w:eastAsia="Raleway" w:hAnsi="Raleway" w:cs="Raleway"/>
           <w:b/>
           <w:bCs/>
           <w:color w:val="000000" w:themeColor="text1"/>
@@ -2550,7 +2477,7 @@
       <w:proofErr w:type="spellEnd"/>
       <w:r>
         <w:rPr>
-          <w:rFonts w:ascii="Raleway" w:hAnsi="Raleway" w:eastAsia="Raleway" w:cs="Raleway"/>
+          <w:rFonts w:ascii="Raleway" w:eastAsia="Raleway" w:hAnsi="Raleway" w:cs="Raleway"/>
           <w:b/>
           <w:bCs/>
           <w:color w:val="000000" w:themeColor="text1"/>
@@ -2562,7 +2489,7 @@
       <w:proofErr w:type="spellStart"/>
       <w:r>
         <w:rPr>
-          <w:rFonts w:ascii="Raleway" w:hAnsi="Raleway" w:eastAsia="Raleway" w:cs="Raleway"/>
+          <w:rFonts w:ascii="Raleway" w:eastAsia="Raleway" w:hAnsi="Raleway" w:cs="Raleway"/>
           <w:b/>
           <w:bCs/>
           <w:color w:val="000000" w:themeColor="text1"/>
@@ -2574,7 +2501,7 @@
       <w:proofErr w:type="spellEnd"/>
       <w:r>
         <w:rPr>
-          <w:rFonts w:ascii="Raleway" w:hAnsi="Raleway" w:eastAsia="Raleway" w:cs="Raleway"/>
+          <w:rFonts w:ascii="Raleway" w:eastAsia="Raleway" w:hAnsi="Raleway" w:cs="Raleway"/>
           <w:b/>
           <w:bCs/>
           <w:color w:val="000000" w:themeColor="text1"/>
@@ -2585,7 +2512,7 @@
       </w:r>
       <w:r>
         <w:rPr>
-          <w:rFonts w:ascii="Raleway" w:hAnsi="Raleway" w:eastAsia="Raleway" w:cs="Raleway"/>
+          <w:rFonts w:ascii="Raleway" w:eastAsia="Raleway" w:hAnsi="Raleway" w:cs="Raleway"/>
           <w:b/>
           <w:bCs/>
           <w:color w:val="000000" w:themeColor="text1"/>
@@ -2596,7 +2523,7 @@
       </w:r>
       <w:r>
         <w:rPr>
-          <w:rFonts w:ascii="Raleway" w:hAnsi="Raleway" w:eastAsia="Raleway" w:cs="Raleway"/>
+          <w:rFonts w:ascii="Raleway" w:eastAsia="Raleway" w:hAnsi="Raleway" w:cs="Raleway"/>
           <w:color w:val="666666"/>
           <w:sz w:val="20"/>
           <w:szCs w:val="20"/>
@@ -2605,34 +2532,26 @@
       </w:r>
       <w:r>
         <w:rPr>
-          <w:rFonts w:ascii="Raleway" w:hAnsi="Raleway" w:eastAsia="Raleway" w:cs="Raleway"/>
+          <w:rFonts w:ascii="Raleway" w:eastAsia="Raleway" w:hAnsi="Raleway" w:cs="Raleway"/>
           <w:color w:val="666666"/>
           <w:sz w:val="20"/>
           <w:szCs w:val="20"/>
         </w:rPr>
         <w:tab/>
-      </w:r>
-      <w:r>
-        <w:rPr>
-          <w:rFonts w:ascii="Raleway" w:hAnsi="Raleway" w:eastAsia="Raleway" w:cs="Raleway"/>
+        <w:t xml:space="preserve">     </w:t>
+      </w:r>
+      <w:r>
+        <w:rPr>
+          <w:rFonts w:ascii="Raleway" w:eastAsia="Raleway" w:hAnsi="Raleway" w:cs="Raleway"/>
           <w:color w:val="666666"/>
           <w:sz w:val="20"/>
           <w:szCs w:val="20"/>
         </w:rPr>
-        <w:t xml:space="preserve">     </w:t>
-      </w:r>
-      <w:r>
-        <w:rPr>
-          <w:rFonts w:ascii="Raleway" w:hAnsi="Raleway" w:eastAsia="Raleway" w:cs="Raleway"/>
-          <w:color w:val="666666"/>
-          <w:sz w:val="20"/>
-          <w:szCs w:val="20"/>
-        </w:rPr>
         <w:t xml:space="preserve"> </w:t>
       </w:r>
       <w:r>
         <w:rPr>
-          <w:rFonts w:ascii="Raleway" w:hAnsi="Raleway" w:eastAsia="Raleway" w:cs="Raleway"/>
+          <w:rFonts w:ascii="Raleway" w:eastAsia="Raleway" w:hAnsi="Raleway" w:cs="Raleway"/>
           <w:color w:val="666666"/>
           <w:sz w:val="20"/>
           <w:szCs w:val="20"/>
@@ -2643,7 +2562,7 @@
         <w:proofErr w:type="spellStart"/>
         <w:r>
           <w:rPr>
-            <w:rFonts w:ascii="Raleway Thin" w:hAnsi="Raleway Thin" w:eastAsia="Raleway Thin" w:cs="Raleway Thin"/>
+            <w:rFonts w:ascii="Raleway Thin" w:eastAsia="Raleway Thin" w:hAnsi="Raleway Thin" w:cs="Raleway Thin"/>
             <w:color w:val="1155CC"/>
             <w:sz w:val="20"/>
             <w:szCs w:val="20"/>
@@ -2659,14 +2578,14 @@
         <w:widowControl w:val="0"/>
         <w:spacing w:line="288" w:lineRule="auto"/>
         <w:rPr>
-          <w:rFonts w:ascii="Raleway" w:hAnsi="Raleway" w:eastAsia="Raleway" w:cs="Raleway"/>
-          <w:sz w:val="20"/>
-          <w:szCs w:val="20"/>
-        </w:rPr>
-      </w:pPr>
-      <w:r>
-        <w:rPr>
-          <w:rFonts w:ascii="Raleway" w:hAnsi="Raleway" w:eastAsia="Raleway" w:cs="Raleway"/>
+          <w:rFonts w:ascii="Raleway" w:eastAsia="Raleway" w:hAnsi="Raleway" w:cs="Raleway"/>
+          <w:sz w:val="20"/>
+          <w:szCs w:val="20"/>
+        </w:rPr>
+      </w:pPr>
+      <w:r>
+        <w:rPr>
+          <w:rFonts w:ascii="Raleway" w:eastAsia="Raleway" w:hAnsi="Raleway" w:cs="Raleway"/>
           <w:i/>
           <w:sz w:val="20"/>
           <w:szCs w:val="20"/>
@@ -2683,15 +2602,15 @@
         </w:numPr>
         <w:spacing w:line="240" w:lineRule="auto"/>
         <w:rPr>
-          <w:rFonts w:ascii="Raleway Thin" w:hAnsi="Raleway Thin" w:eastAsia="Raleway Thin" w:cs="Raleway Thin"/>
-          <w:color w:val="434343"/>
-          <w:sz w:val="20"/>
-          <w:szCs w:val="20"/>
-        </w:rPr>
-      </w:pPr>
-      <w:r>
-        <w:rPr>
-          <w:rFonts w:ascii="Raleway Thin" w:hAnsi="Raleway Thin" w:eastAsia="Raleway Thin" w:cs="Raleway Thin"/>
+          <w:rFonts w:ascii="Raleway Thin" w:eastAsia="Raleway Thin" w:hAnsi="Raleway Thin" w:cs="Raleway Thin"/>
+          <w:color w:val="434343"/>
+          <w:sz w:val="20"/>
+          <w:szCs w:val="20"/>
+        </w:rPr>
+      </w:pPr>
+      <w:r>
+        <w:rPr>
+          <w:rFonts w:ascii="Raleway Thin" w:eastAsia="Raleway Thin" w:hAnsi="Raleway Thin" w:cs="Raleway Thin"/>
           <w:color w:val="434343"/>
           <w:sz w:val="20"/>
           <w:szCs w:val="20"/>
@@ -2700,16 +2619,27 @@
       </w:r>
       <w:r>
         <w:rPr>
-          <w:rFonts w:ascii="Raleway Thin" w:hAnsi="Raleway Thin" w:eastAsia="Raleway Thin" w:cs="Raleway Thin"/>
-          <w:color w:val="434343"/>
-          <w:sz w:val="20"/>
-          <w:szCs w:val="20"/>
-        </w:rPr>
-        <w:t xml:space="preserve"> via API’s</w:t>
-      </w:r>
-      <w:r>
-        <w:rPr>
-          <w:rFonts w:ascii="Raleway Thin" w:hAnsi="Raleway Thin" w:eastAsia="Raleway Thin" w:cs="Raleway Thin"/>
+          <w:rFonts w:ascii="Raleway Thin" w:eastAsia="Raleway Thin" w:hAnsi="Raleway Thin" w:cs="Raleway Thin"/>
+          <w:color w:val="434343"/>
+          <w:sz w:val="20"/>
+          <w:szCs w:val="20"/>
+        </w:rPr>
+        <w:t xml:space="preserve"> via </w:t>
+      </w:r>
+      <w:proofErr w:type="gramStart"/>
+      <w:r>
+        <w:rPr>
+          <w:rFonts w:ascii="Raleway Thin" w:eastAsia="Raleway Thin" w:hAnsi="Raleway Thin" w:cs="Raleway Thin"/>
+          <w:color w:val="434343"/>
+          <w:sz w:val="20"/>
+          <w:szCs w:val="20"/>
+        </w:rPr>
+        <w:t>API’s</w:t>
+      </w:r>
+      <w:proofErr w:type="gramEnd"/>
+      <w:r>
+        <w:rPr>
+          <w:rFonts w:ascii="Raleway Thin" w:eastAsia="Raleway Thin" w:hAnsi="Raleway Thin" w:cs="Raleway Thin"/>
           <w:color w:val="434343"/>
           <w:sz w:val="20"/>
           <w:szCs w:val="20"/>
@@ -2718,7 +2648,7 @@
       </w:r>
       <w:r>
         <w:rPr>
-          <w:rFonts w:ascii="Raleway Thin" w:hAnsi="Raleway Thin" w:eastAsia="Raleway Thin" w:cs="Raleway Thin"/>
+          <w:rFonts w:ascii="Raleway Thin" w:eastAsia="Raleway Thin" w:hAnsi="Raleway Thin" w:cs="Raleway Thin"/>
           <w:color w:val="434343"/>
           <w:sz w:val="20"/>
           <w:szCs w:val="20"/>
@@ -2735,15 +2665,15 @@
         </w:numPr>
         <w:spacing w:line="240" w:lineRule="auto"/>
         <w:rPr>
-          <w:rFonts w:ascii="Raleway Thin" w:hAnsi="Raleway Thin" w:eastAsia="Raleway Thin" w:cs="Raleway Thin"/>
-          <w:color w:val="434343"/>
-          <w:sz w:val="20"/>
-          <w:szCs w:val="20"/>
-        </w:rPr>
-      </w:pPr>
-      <w:r>
-        <w:rPr>
-          <w:rFonts w:ascii="Raleway Thin" w:hAnsi="Raleway Thin" w:eastAsia="Raleway Thin" w:cs="Raleway Thin"/>
+          <w:rFonts w:ascii="Raleway Thin" w:eastAsia="Raleway Thin" w:hAnsi="Raleway Thin" w:cs="Raleway Thin"/>
+          <w:color w:val="434343"/>
+          <w:sz w:val="20"/>
+          <w:szCs w:val="20"/>
+        </w:rPr>
+      </w:pPr>
+      <w:r>
+        <w:rPr>
+          <w:rFonts w:ascii="Raleway Thin" w:eastAsia="Raleway Thin" w:hAnsi="Raleway Thin" w:cs="Raleway Thin"/>
           <w:color w:val="434343"/>
           <w:sz w:val="20"/>
           <w:szCs w:val="20"/>
@@ -2753,7 +2683,7 @@
       <w:proofErr w:type="spellStart"/>
       <w:r>
         <w:rPr>
-          <w:rFonts w:ascii="Raleway Thin" w:hAnsi="Raleway Thin" w:eastAsia="Raleway Thin" w:cs="Raleway Thin"/>
+          <w:rFonts w:ascii="Raleway Thin" w:eastAsia="Raleway Thin" w:hAnsi="Raleway Thin" w:cs="Raleway Thin"/>
           <w:color w:val="434343"/>
           <w:sz w:val="20"/>
           <w:szCs w:val="20"/>
@@ -2763,7 +2693,7 @@
       <w:proofErr w:type="spellEnd"/>
       <w:r>
         <w:rPr>
-          <w:rFonts w:ascii="Raleway Thin" w:hAnsi="Raleway Thin" w:eastAsia="Raleway Thin" w:cs="Raleway Thin"/>
+          <w:rFonts w:ascii="Raleway Thin" w:eastAsia="Raleway Thin" w:hAnsi="Raleway Thin" w:cs="Raleway Thin"/>
           <w:color w:val="434343"/>
           <w:sz w:val="20"/>
           <w:szCs w:val="20"/>
@@ -2780,15 +2710,15 @@
         </w:numPr>
         <w:spacing w:line="240" w:lineRule="auto"/>
         <w:rPr>
-          <w:rFonts w:ascii="Raleway Thin" w:hAnsi="Raleway Thin" w:eastAsia="Raleway Thin" w:cs="Raleway Thin"/>
-          <w:color w:val="434343"/>
-          <w:sz w:val="20"/>
-          <w:szCs w:val="20"/>
-        </w:rPr>
-      </w:pPr>
-      <w:r>
-        <w:rPr>
-          <w:rFonts w:ascii="Raleway Thin" w:hAnsi="Raleway Thin" w:eastAsia="Raleway Thin" w:cs="Raleway Thin"/>
+          <w:rFonts w:ascii="Raleway Thin" w:eastAsia="Raleway Thin" w:hAnsi="Raleway Thin" w:cs="Raleway Thin"/>
+          <w:color w:val="434343"/>
+          <w:sz w:val="20"/>
+          <w:szCs w:val="20"/>
+        </w:rPr>
+      </w:pPr>
+      <w:r>
+        <w:rPr>
+          <w:rFonts w:ascii="Raleway Thin" w:eastAsia="Raleway Thin" w:hAnsi="Raleway Thin" w:cs="Raleway Thin"/>
           <w:color w:val="434343"/>
           <w:sz w:val="20"/>
           <w:szCs w:val="20"/>
@@ -2797,7 +2727,7 @@
       </w:r>
       <w:r>
         <w:rPr>
-          <w:rFonts w:ascii="Raleway Thin" w:hAnsi="Raleway Thin" w:eastAsia="Raleway Thin" w:cs="Raleway Thin"/>
+          <w:rFonts w:ascii="Raleway Thin" w:eastAsia="Raleway Thin" w:hAnsi="Raleway Thin" w:cs="Raleway Thin"/>
           <w:color w:val="434343"/>
           <w:sz w:val="20"/>
           <w:szCs w:val="20"/>
@@ -2806,7 +2736,7 @@
       </w:r>
       <w:r>
         <w:rPr>
-          <w:rFonts w:ascii="Raleway Thin" w:hAnsi="Raleway Thin" w:eastAsia="Raleway Thin" w:cs="Raleway Thin"/>
+          <w:rFonts w:ascii="Raleway Thin" w:eastAsia="Raleway Thin" w:hAnsi="Raleway Thin" w:cs="Raleway Thin"/>
           <w:color w:val="434343"/>
           <w:sz w:val="20"/>
           <w:szCs w:val="20"/>
@@ -2815,7 +2745,7 @@
       </w:r>
       <w:r>
         <w:rPr>
-          <w:rFonts w:ascii="Raleway Thin" w:hAnsi="Raleway Thin" w:eastAsia="Raleway Thin" w:cs="Raleway Thin"/>
+          <w:rFonts w:ascii="Raleway Thin" w:eastAsia="Raleway Thin" w:hAnsi="Raleway Thin" w:cs="Raleway Thin"/>
           <w:color w:val="434343"/>
           <w:sz w:val="20"/>
           <w:szCs w:val="20"/>
@@ -2828,7 +2758,7 @@
         <w:widowControl w:val="0"/>
         <w:spacing w:line="288" w:lineRule="auto"/>
         <w:rPr>
-          <w:rFonts w:ascii="Raleway" w:hAnsi="Raleway" w:eastAsia="Raleway" w:cs="Raleway"/>
+          <w:rFonts w:ascii="Raleway" w:eastAsia="Raleway" w:hAnsi="Raleway" w:cs="Raleway"/>
           <w:color w:val="38761D"/>
           <w:sz w:val="20"/>
           <w:szCs w:val="20"/>
@@ -2836,7 +2766,7 @@
       </w:pPr>
       <w:r>
         <w:rPr>
-          <w:rFonts w:ascii="Raleway Thin" w:hAnsi="Raleway Thin" w:eastAsia="Raleway Thin" w:cs="Raleway Thin"/>
+          <w:rFonts w:ascii="Raleway Thin" w:eastAsia="Raleway Thin" w:hAnsi="Raleway Thin" w:cs="Raleway Thin"/>
           <w:b/>
           <w:bCs/>
           <w:color w:val="000000" w:themeColor="text1"/>
@@ -2847,7 +2777,7 @@
       </w:r>
       <w:r>
         <w:rPr>
-          <w:rFonts w:ascii="Raleway" w:hAnsi="Raleway" w:eastAsia="Raleway" w:cs="Raleway"/>
+          <w:rFonts w:ascii="Raleway" w:eastAsia="Raleway" w:hAnsi="Raleway" w:cs="Raleway"/>
           <w:b/>
           <w:bCs/>
           <w:color w:val="000000" w:themeColor="text1"/>
@@ -2858,7 +2788,7 @@
       </w:r>
       <w:r>
         <w:rPr>
-          <w:rFonts w:ascii="Raleway" w:hAnsi="Raleway" w:eastAsia="Raleway" w:cs="Raleway"/>
+          <w:rFonts w:ascii="Raleway" w:eastAsia="Raleway" w:hAnsi="Raleway" w:cs="Raleway"/>
           <w:b/>
           <w:bCs/>
           <w:color w:val="000000" w:themeColor="text1"/>
@@ -2869,7 +2799,7 @@
       </w:r>
       <w:r>
         <w:rPr>
-          <w:rFonts w:ascii="Raleway" w:hAnsi="Raleway" w:eastAsia="Raleway" w:cs="Raleway"/>
+          <w:rFonts w:ascii="Raleway" w:eastAsia="Raleway" w:hAnsi="Raleway" w:cs="Raleway"/>
           <w:b/>
           <w:bCs/>
           <w:color w:val="000000" w:themeColor="text1"/>
@@ -2880,7 +2810,7 @@
       </w:r>
       <w:r>
         <w:rPr>
-          <w:rFonts w:ascii="Raleway" w:hAnsi="Raleway" w:eastAsia="Raleway" w:cs="Raleway"/>
+          <w:rFonts w:ascii="Raleway" w:eastAsia="Raleway" w:hAnsi="Raleway" w:cs="Raleway"/>
           <w:b/>
           <w:bCs/>
           <w:color w:val="000000" w:themeColor="text1"/>
@@ -2891,7 +2821,7 @@
       </w:r>
       <w:r>
         <w:rPr>
-          <w:rFonts w:ascii="Raleway" w:hAnsi="Raleway" w:eastAsia="Raleway" w:cs="Raleway"/>
+          <w:rFonts w:ascii="Raleway" w:eastAsia="Raleway" w:hAnsi="Raleway" w:cs="Raleway"/>
           <w:b/>
           <w:bCs/>
           <w:color w:val="000000" w:themeColor="text1"/>
@@ -2902,18 +2832,30 @@
       </w:r>
       <w:r>
         <w:rPr>
-          <w:rFonts w:ascii="Raleway" w:hAnsi="Raleway" w:eastAsia="Raleway" w:cs="Raleway"/>
-          <w:b/>
-          <w:bCs/>
-          <w:color w:val="000000" w:themeColor="text1"/>
-          <w:sz w:val="20"/>
-          <w:szCs w:val="20"/>
-        </w:rPr>
-        <w:t xml:space="preserve"> Node</w:t>
-      </w:r>
-      <w:r>
-        <w:rPr>
-          <w:rFonts w:ascii="Raleway" w:hAnsi="Raleway" w:eastAsia="Raleway" w:cs="Raleway"/>
+          <w:rFonts w:ascii="Raleway" w:eastAsia="Raleway" w:hAnsi="Raleway" w:cs="Raleway"/>
+          <w:b/>
+          <w:bCs/>
+          <w:color w:val="000000" w:themeColor="text1"/>
+          <w:sz w:val="20"/>
+          <w:szCs w:val="20"/>
+        </w:rPr>
+        <w:t xml:space="preserve"> </w:t>
+      </w:r>
+      <w:proofErr w:type="gramStart"/>
+      <w:r>
+        <w:rPr>
+          <w:rFonts w:ascii="Raleway" w:eastAsia="Raleway" w:hAnsi="Raleway" w:cs="Raleway"/>
+          <w:b/>
+          <w:bCs/>
+          <w:color w:val="000000" w:themeColor="text1"/>
+          <w:sz w:val="20"/>
+          <w:szCs w:val="20"/>
+        </w:rPr>
+        <w:t>Node</w:t>
+      </w:r>
+      <w:r>
+        <w:rPr>
+          <w:rFonts w:ascii="Raleway" w:eastAsia="Raleway" w:hAnsi="Raleway" w:cs="Raleway"/>
           <w:b/>
           <w:bCs/>
           <w:color w:val="000000" w:themeColor="text1"/>
@@ -2924,7 +2866,7 @@
       </w:r>
       <w:r>
         <w:rPr>
-          <w:rFonts w:ascii="Raleway" w:hAnsi="Raleway" w:eastAsia="Raleway" w:cs="Raleway"/>
+          <w:rFonts w:ascii="Raleway" w:eastAsia="Raleway" w:hAnsi="Raleway" w:cs="Raleway"/>
           <w:b/>
           <w:bCs/>
           <w:color w:val="000000" w:themeColor="text1"/>
@@ -2935,19 +2877,31 @@
       </w:r>
       <w:r>
         <w:rPr>
-          <w:rFonts w:ascii="Raleway" w:hAnsi="Raleway" w:eastAsia="Raleway" w:cs="Raleway"/>
-          <w:b/>
-          <w:bCs/>
-          <w:color w:val="000000" w:themeColor="text1"/>
-          <w:sz w:val="20"/>
-          <w:szCs w:val="20"/>
-        </w:rPr>
-        <w:t xml:space="preserve"> Express.js, </w:t>
+          <w:rFonts w:ascii="Raleway" w:eastAsia="Raleway" w:hAnsi="Raleway" w:cs="Raleway"/>
+          <w:b/>
+          <w:bCs/>
+          <w:color w:val="000000" w:themeColor="text1"/>
+          <w:sz w:val="20"/>
+          <w:szCs w:val="20"/>
+        </w:rPr>
+        <w:t xml:space="preserve"> Express.js</w:t>
+      </w:r>
+      <w:proofErr w:type="gramEnd"/>
+      <w:r>
+        <w:rPr>
+          <w:rFonts w:ascii="Raleway" w:eastAsia="Raleway" w:hAnsi="Raleway" w:cs="Raleway"/>
+          <w:b/>
+          <w:bCs/>
+          <w:color w:val="000000" w:themeColor="text1"/>
+          <w:sz w:val="20"/>
+          <w:szCs w:val="20"/>
+        </w:rPr>
+        <w:t xml:space="preserve">, </w:t>
       </w:r>
       <w:proofErr w:type="spellStart"/>
       <w:r>
         <w:rPr>
-          <w:rFonts w:ascii="Raleway" w:hAnsi="Raleway" w:eastAsia="Raleway" w:cs="Raleway"/>
+          <w:rFonts w:ascii="Raleway" w:eastAsia="Raleway" w:hAnsi="Raleway" w:cs="Raleway"/>
           <w:b/>
           <w:bCs/>
           <w:color w:val="000000" w:themeColor="text1"/>
@@ -2959,7 +2913,7 @@
       <w:proofErr w:type="spellEnd"/>
       <w:r>
         <w:rPr>
-          <w:rFonts w:ascii="Raleway" w:hAnsi="Raleway" w:eastAsia="Raleway" w:cs="Raleway"/>
+          <w:rFonts w:ascii="Raleway" w:eastAsia="Raleway" w:hAnsi="Raleway" w:cs="Raleway"/>
           <w:b/>
           <w:bCs/>
           <w:color w:val="000000" w:themeColor="text1"/>
@@ -2971,7 +2925,7 @@
       <w:proofErr w:type="spellStart"/>
       <w:r>
         <w:rPr>
-          <w:rFonts w:ascii="Raleway" w:hAnsi="Raleway" w:eastAsia="Raleway" w:cs="Raleway"/>
+          <w:rFonts w:ascii="Raleway" w:eastAsia="Raleway" w:hAnsi="Raleway" w:cs="Raleway"/>
           <w:b/>
           <w:bCs/>
           <w:color w:val="000000" w:themeColor="text1"/>
@@ -2983,7 +2937,7 @@
       <w:proofErr w:type="spellEnd"/>
       <w:r>
         <w:rPr>
-          <w:rFonts w:ascii="Raleway" w:hAnsi="Raleway" w:eastAsia="Raleway" w:cs="Raleway"/>
+          <w:rFonts w:ascii="Raleway" w:eastAsia="Raleway" w:hAnsi="Raleway" w:cs="Raleway"/>
           <w:b/>
           <w:bCs/>
           <w:color w:val="000000" w:themeColor="text1"/>
@@ -2994,7 +2948,7 @@
       </w:r>
       <w:r>
         <w:rPr>
-          <w:rFonts w:ascii="Raleway" w:hAnsi="Raleway" w:eastAsia="Raleway" w:cs="Raleway"/>
+          <w:rFonts w:ascii="Raleway" w:eastAsia="Raleway" w:hAnsi="Raleway" w:cs="Raleway"/>
           <w:sz w:val="20"/>
           <w:szCs w:val="20"/>
         </w:rPr>
@@ -3002,7 +2956,7 @@
       </w:r>
       <w:r>
         <w:rPr>
-          <w:rFonts w:ascii="Raleway" w:hAnsi="Raleway" w:eastAsia="Raleway" w:cs="Raleway"/>
+          <w:rFonts w:ascii="Raleway" w:eastAsia="Raleway" w:hAnsi="Raleway" w:cs="Raleway"/>
           <w:sz w:val="20"/>
           <w:szCs w:val="20"/>
         </w:rPr>
@@ -3012,7 +2966,7 @@
         <w:proofErr w:type="spellStart"/>
         <w:r>
           <w:rPr>
-            <w:rFonts w:ascii="Raleway Thin" w:hAnsi="Raleway Thin" w:eastAsia="Raleway Thin" w:cs="Raleway Thin"/>
+            <w:rFonts w:ascii="Raleway Thin" w:eastAsia="Raleway Thin" w:hAnsi="Raleway Thin" w:cs="Raleway Thin"/>
             <w:color w:val="1155CC"/>
             <w:sz w:val="20"/>
             <w:szCs w:val="20"/>
@@ -3028,14 +2982,14 @@
         <w:widowControl w:val="0"/>
         <w:spacing w:line="288" w:lineRule="auto"/>
         <w:rPr>
-          <w:rFonts w:ascii="Raleway" w:hAnsi="Raleway" w:eastAsia="Raleway" w:cs="Raleway"/>
-          <w:sz w:val="20"/>
-          <w:szCs w:val="20"/>
-        </w:rPr>
-      </w:pPr>
-      <w:r>
-        <w:rPr>
-          <w:rFonts w:ascii="Raleway" w:hAnsi="Raleway" w:eastAsia="Raleway" w:cs="Raleway"/>
+          <w:rFonts w:ascii="Raleway" w:eastAsia="Raleway" w:hAnsi="Raleway" w:cs="Raleway"/>
+          <w:sz w:val="20"/>
+          <w:szCs w:val="20"/>
+        </w:rPr>
+      </w:pPr>
+      <w:r>
+        <w:rPr>
+          <w:rFonts w:ascii="Raleway" w:eastAsia="Raleway" w:hAnsi="Raleway" w:cs="Raleway"/>
           <w:i/>
           <w:sz w:val="20"/>
           <w:szCs w:val="20"/>
@@ -3052,15 +3006,15 @@
         </w:numPr>
         <w:spacing w:line="240" w:lineRule="auto"/>
         <w:rPr>
-          <w:rFonts w:ascii="Raleway Thin" w:hAnsi="Raleway Thin" w:eastAsia="Raleway Thin" w:cs="Raleway Thin"/>
-          <w:color w:val="434343"/>
-          <w:sz w:val="20"/>
-          <w:szCs w:val="20"/>
-        </w:rPr>
-      </w:pPr>
-      <w:r>
-        <w:rPr>
-          <w:rFonts w:ascii="Raleway Thin" w:hAnsi="Raleway Thin" w:eastAsia="Raleway Thin" w:cs="Raleway Thin"/>
+          <w:rFonts w:ascii="Raleway Thin" w:eastAsia="Raleway Thin" w:hAnsi="Raleway Thin" w:cs="Raleway Thin"/>
+          <w:color w:val="434343"/>
+          <w:sz w:val="20"/>
+          <w:szCs w:val="20"/>
+        </w:rPr>
+      </w:pPr>
+      <w:r>
+        <w:rPr>
+          <w:rFonts w:ascii="Raleway Thin" w:eastAsia="Raleway Thin" w:hAnsi="Raleway Thin" w:cs="Raleway Thin"/>
           <w:color w:val="434343"/>
           <w:sz w:val="20"/>
           <w:szCs w:val="20"/>
@@ -3070,7 +3024,7 @@
       <w:proofErr w:type="spellStart"/>
       <w:r>
         <w:rPr>
-          <w:rFonts w:ascii="Raleway Thin" w:hAnsi="Raleway Thin" w:eastAsia="Raleway Thin" w:cs="Raleway Thin"/>
+          <w:rFonts w:ascii="Raleway Thin" w:eastAsia="Raleway Thin" w:hAnsi="Raleway Thin" w:cs="Raleway Thin"/>
           <w:color w:val="434343"/>
           <w:sz w:val="20"/>
           <w:szCs w:val="20"/>
@@ -3080,7 +3034,7 @@
       <w:proofErr w:type="spellEnd"/>
       <w:r>
         <w:rPr>
-          <w:rFonts w:ascii="Raleway Thin" w:hAnsi="Raleway Thin" w:eastAsia="Raleway Thin" w:cs="Raleway Thin"/>
+          <w:rFonts w:ascii="Raleway Thin" w:eastAsia="Raleway Thin" w:hAnsi="Raleway Thin" w:cs="Raleway Thin"/>
           <w:color w:val="434343"/>
           <w:sz w:val="20"/>
           <w:szCs w:val="20"/>
@@ -3089,7 +3043,7 @@
       </w:r>
       <w:r>
         <w:rPr>
-          <w:rFonts w:ascii="Raleway Thin" w:hAnsi="Raleway Thin" w:eastAsia="Raleway Thin" w:cs="Raleway Thin"/>
+          <w:rFonts w:ascii="Raleway Thin" w:eastAsia="Raleway Thin" w:hAnsi="Raleway Thin" w:cs="Raleway Thin"/>
           <w:color w:val="434343"/>
           <w:sz w:val="20"/>
           <w:szCs w:val="20"/>
@@ -3098,7 +3052,7 @@
       </w:r>
       <w:r>
         <w:rPr>
-          <w:rFonts w:ascii="Raleway Thin" w:hAnsi="Raleway Thin" w:eastAsia="Raleway Thin" w:cs="Raleway Thin"/>
+          <w:rFonts w:ascii="Raleway Thin" w:eastAsia="Raleway Thin" w:hAnsi="Raleway Thin" w:cs="Raleway Thin"/>
           <w:color w:val="434343"/>
           <w:sz w:val="20"/>
           <w:szCs w:val="20"/>
@@ -3115,15 +3069,15 @@
         </w:numPr>
         <w:spacing w:line="240" w:lineRule="auto"/>
         <w:rPr>
-          <w:rFonts w:ascii="Raleway Thin" w:hAnsi="Raleway Thin" w:eastAsia="Raleway Thin" w:cs="Raleway Thin"/>
-          <w:color w:val="434343"/>
-          <w:sz w:val="20"/>
-          <w:szCs w:val="20"/>
-        </w:rPr>
-      </w:pPr>
-      <w:r>
-        <w:rPr>
-          <w:rFonts w:ascii="Raleway Thin" w:hAnsi="Raleway Thin" w:eastAsia="Raleway Thin" w:cs="Raleway Thin"/>
+          <w:rFonts w:ascii="Raleway Thin" w:eastAsia="Raleway Thin" w:hAnsi="Raleway Thin" w:cs="Raleway Thin"/>
+          <w:color w:val="434343"/>
+          <w:sz w:val="20"/>
+          <w:szCs w:val="20"/>
+        </w:rPr>
+      </w:pPr>
+      <w:r>
+        <w:rPr>
+          <w:rFonts w:ascii="Raleway Thin" w:eastAsia="Raleway Thin" w:hAnsi="Raleway Thin" w:cs="Raleway Thin"/>
           <w:color w:val="434343"/>
           <w:sz w:val="20"/>
           <w:szCs w:val="20"/>
@@ -3133,7 +3087,7 @@
       <w:proofErr w:type="spellStart"/>
       <w:r>
         <w:rPr>
-          <w:rFonts w:ascii="Raleway Thin" w:hAnsi="Raleway Thin" w:eastAsia="Raleway Thin" w:cs="Raleway Thin"/>
+          <w:rFonts w:ascii="Raleway Thin" w:eastAsia="Raleway Thin" w:hAnsi="Raleway Thin" w:cs="Raleway Thin"/>
           <w:color w:val="434343"/>
           <w:sz w:val="20"/>
           <w:szCs w:val="20"/>
@@ -3143,7 +3097,7 @@
       <w:proofErr w:type="spellEnd"/>
       <w:r>
         <w:rPr>
-          <w:rFonts w:ascii="Raleway Thin" w:hAnsi="Raleway Thin" w:eastAsia="Raleway Thin" w:cs="Raleway Thin"/>
+          <w:rFonts w:ascii="Raleway Thin" w:eastAsia="Raleway Thin" w:hAnsi="Raleway Thin" w:cs="Raleway Thin"/>
           <w:color w:val="434343"/>
           <w:sz w:val="20"/>
           <w:szCs w:val="20"/>
@@ -3153,7 +3107,7 @@
       <w:proofErr w:type="spellStart"/>
       <w:r>
         <w:rPr>
-          <w:rFonts w:ascii="Raleway Thin" w:hAnsi="Raleway Thin" w:eastAsia="Raleway Thin" w:cs="Raleway Thin"/>
+          <w:rFonts w:ascii="Raleway Thin" w:eastAsia="Raleway Thin" w:hAnsi="Raleway Thin" w:cs="Raleway Thin"/>
           <w:color w:val="434343"/>
           <w:sz w:val="20"/>
           <w:szCs w:val="20"/>
@@ -3163,7 +3117,7 @@
       <w:proofErr w:type="spellEnd"/>
       <w:r>
         <w:rPr>
-          <w:rFonts w:ascii="Raleway Thin" w:hAnsi="Raleway Thin" w:eastAsia="Raleway Thin" w:cs="Raleway Thin"/>
+          <w:rFonts w:ascii="Raleway Thin" w:eastAsia="Raleway Thin" w:hAnsi="Raleway Thin" w:cs="Raleway Thin"/>
           <w:color w:val="434343"/>
           <w:sz w:val="20"/>
           <w:szCs w:val="20"/>
@@ -3180,15 +3134,15 @@
         </w:numPr>
         <w:spacing w:line="240" w:lineRule="auto"/>
         <w:rPr>
-          <w:rFonts w:ascii="Raleway Thin" w:hAnsi="Raleway Thin" w:eastAsia="Raleway Thin" w:cs="Raleway Thin"/>
-          <w:color w:val="434343"/>
-          <w:sz w:val="20"/>
-          <w:szCs w:val="20"/>
-        </w:rPr>
-      </w:pPr>
-      <w:r>
-        <w:rPr>
-          <w:rFonts w:ascii="Raleway Thin" w:hAnsi="Raleway Thin" w:eastAsia="Raleway Thin" w:cs="Raleway Thin"/>
+          <w:rFonts w:ascii="Raleway Thin" w:eastAsia="Raleway Thin" w:hAnsi="Raleway Thin" w:cs="Raleway Thin"/>
+          <w:color w:val="434343"/>
+          <w:sz w:val="20"/>
+          <w:szCs w:val="20"/>
+        </w:rPr>
+      </w:pPr>
+      <w:r>
+        <w:rPr>
+          <w:rFonts w:ascii="Raleway Thin" w:eastAsia="Raleway Thin" w:hAnsi="Raleway Thin" w:cs="Raleway Thin"/>
           <w:color w:val="434343"/>
           <w:sz w:val="20"/>
           <w:szCs w:val="20"/>
@@ -3197,7 +3151,7 @@
       </w:r>
       <w:r>
         <w:rPr>
-          <w:rFonts w:ascii="Raleway Thin" w:hAnsi="Raleway Thin" w:eastAsia="Raleway Thin" w:cs="Raleway Thin"/>
+          <w:rFonts w:ascii="Raleway Thin" w:eastAsia="Raleway Thin" w:hAnsi="Raleway Thin" w:cs="Raleway Thin"/>
           <w:color w:val="434343"/>
           <w:sz w:val="20"/>
           <w:szCs w:val="20"/>
@@ -3206,7 +3160,7 @@
       </w:r>
       <w:r>
         <w:rPr>
-          <w:rFonts w:ascii="Raleway Thin" w:hAnsi="Raleway Thin" w:eastAsia="Raleway Thin" w:cs="Raleway Thin"/>
+          <w:rFonts w:ascii="Raleway Thin" w:eastAsia="Raleway Thin" w:hAnsi="Raleway Thin" w:cs="Raleway Thin"/>
           <w:color w:val="434343"/>
           <w:sz w:val="20"/>
           <w:szCs w:val="20"/>
@@ -3219,7 +3173,7 @@
         <w:widowControl w:val="0"/>
         <w:spacing w:line="288" w:lineRule="auto"/>
         <w:rPr>
-          <w:rFonts w:ascii="Raleway" w:hAnsi="Raleway" w:eastAsia="Raleway" w:cs="Raleway"/>
+          <w:rFonts w:ascii="Raleway" w:eastAsia="Raleway" w:hAnsi="Raleway" w:cs="Raleway"/>
           <w:color w:val="0000FF"/>
           <w:sz w:val="20"/>
           <w:szCs w:val="20"/>
@@ -3227,7 +3181,7 @@
       </w:pPr>
       <w:r>
         <w:rPr>
-          <w:rFonts w:ascii="Raleway Thin" w:hAnsi="Raleway Thin" w:eastAsia="Raleway Thin" w:cs="Raleway Thin"/>
+          <w:rFonts w:ascii="Raleway Thin" w:eastAsia="Raleway Thin" w:hAnsi="Raleway Thin" w:cs="Raleway Thin"/>
           <w:b/>
           <w:bCs/>
           <w:color w:val="000000" w:themeColor="text1"/>
@@ -3238,7 +3192,7 @@
       </w:r>
       <w:r>
         <w:rPr>
-          <w:rFonts w:ascii="Raleway" w:hAnsi="Raleway" w:eastAsia="Raleway" w:cs="Raleway"/>
+          <w:rFonts w:ascii="Raleway" w:eastAsia="Raleway" w:hAnsi="Raleway" w:cs="Raleway"/>
           <w:b/>
           <w:bCs/>
           <w:color w:val="000000" w:themeColor="text1"/>
@@ -3249,7 +3203,7 @@
       </w:r>
       <w:r>
         <w:rPr>
-          <w:rFonts w:ascii="Raleway" w:hAnsi="Raleway" w:eastAsia="Raleway" w:cs="Raleway"/>
+          <w:rFonts w:ascii="Raleway" w:eastAsia="Raleway" w:hAnsi="Raleway" w:cs="Raleway"/>
           <w:b/>
           <w:bCs/>
           <w:color w:val="000000" w:themeColor="text1"/>
@@ -3260,7 +3214,7 @@
       </w:r>
       <w:r>
         <w:rPr>
-          <w:rFonts w:ascii="Raleway" w:hAnsi="Raleway" w:eastAsia="Raleway" w:cs="Raleway"/>
+          <w:rFonts w:ascii="Raleway" w:eastAsia="Raleway" w:hAnsi="Raleway" w:cs="Raleway"/>
           <w:b/>
           <w:bCs/>
           <w:color w:val="000000" w:themeColor="text1"/>
@@ -3272,7 +3226,7 @@
       <w:proofErr w:type="spellStart"/>
       <w:r>
         <w:rPr>
-          <w:rFonts w:ascii="Raleway" w:hAnsi="Raleway" w:eastAsia="Raleway" w:cs="Raleway"/>
+          <w:rFonts w:ascii="Raleway" w:eastAsia="Raleway" w:hAnsi="Raleway" w:cs="Raleway"/>
           <w:b/>
           <w:bCs/>
           <w:color w:val="000000" w:themeColor="text1"/>
@@ -3284,7 +3238,7 @@
       <w:proofErr w:type="spellEnd"/>
       <w:r>
         <w:rPr>
-          <w:rFonts w:ascii="Raleway" w:hAnsi="Raleway" w:eastAsia="Raleway" w:cs="Raleway"/>
+          <w:rFonts w:ascii="Raleway" w:eastAsia="Raleway" w:hAnsi="Raleway" w:cs="Raleway"/>
           <w:b/>
           <w:bCs/>
           <w:color w:val="000000" w:themeColor="text1"/>
@@ -3296,7 +3250,7 @@
       <w:proofErr w:type="spellStart"/>
       <w:r>
         <w:rPr>
-          <w:rFonts w:ascii="Raleway" w:hAnsi="Raleway" w:eastAsia="Raleway" w:cs="Raleway"/>
+          <w:rFonts w:ascii="Raleway" w:eastAsia="Raleway" w:hAnsi="Raleway" w:cs="Raleway"/>
           <w:b/>
           <w:bCs/>
           <w:color w:val="000000" w:themeColor="text1"/>
@@ -3308,7 +3262,7 @@
       <w:proofErr w:type="spellEnd"/>
       <w:r>
         <w:rPr>
-          <w:rFonts w:ascii="Raleway" w:hAnsi="Raleway" w:eastAsia="Raleway" w:cs="Raleway"/>
+          <w:rFonts w:ascii="Raleway" w:eastAsia="Raleway" w:hAnsi="Raleway" w:cs="Raleway"/>
           <w:b/>
           <w:bCs/>
           <w:color w:val="000000" w:themeColor="text1"/>
@@ -3318,9 +3272,10 @@
         <w:t xml:space="preserve">, AWS, </w:t>
       </w:r>
       <w:proofErr w:type="spellStart"/>
-      <w:r>
-        <w:rPr>
-          <w:rFonts w:ascii="Raleway" w:hAnsi="Raleway" w:eastAsia="Raleway" w:cs="Raleway"/>
+      <w:proofErr w:type="gramStart"/>
+      <w:r>
+        <w:rPr>
+          <w:rFonts w:ascii="Raleway" w:eastAsia="Raleway" w:hAnsi="Raleway" w:cs="Raleway"/>
           <w:b/>
           <w:bCs/>
           <w:color w:val="000000" w:themeColor="text1"/>
@@ -3331,7 +3286,7 @@
       </w:r>
       <w:r>
         <w:rPr>
-          <w:rFonts w:ascii="Raleway" w:hAnsi="Raleway" w:eastAsia="Raleway" w:cs="Raleway"/>
+          <w:rFonts w:ascii="Raleway" w:eastAsia="Raleway" w:hAnsi="Raleway" w:cs="Raleway"/>
           <w:b/>
           <w:bCs/>
           <w:color w:val="000000" w:themeColor="text1"/>
@@ -3341,9 +3296,10 @@
         <w:t>,RESTful</w:t>
       </w:r>
       <w:proofErr w:type="spellEnd"/>
-      <w:r>
-        <w:rPr>
-          <w:rFonts w:ascii="Raleway" w:hAnsi="Raleway" w:eastAsia="Raleway" w:cs="Raleway"/>
+      <w:proofErr w:type="gramEnd"/>
+      <w:r>
+        <w:rPr>
+          <w:rFonts w:ascii="Raleway" w:eastAsia="Raleway" w:hAnsi="Raleway" w:cs="Raleway"/>
           <w:b/>
           <w:bCs/>
           <w:color w:val="000000" w:themeColor="text1"/>
@@ -3354,7 +3310,7 @@
       </w:r>
       <w:r>
         <w:rPr>
-          <w:rFonts w:ascii="Raleway" w:hAnsi="Raleway" w:eastAsia="Raleway" w:cs="Raleway"/>
+          <w:rFonts w:ascii="Raleway" w:eastAsia="Raleway" w:hAnsi="Raleway" w:cs="Raleway"/>
           <w:b/>
           <w:bCs/>
           <w:color w:val="000000" w:themeColor="text1"/>
@@ -3365,7 +3321,7 @@
       </w:r>
       <w:r>
         <w:rPr>
-          <w:rFonts w:ascii="Raleway" w:hAnsi="Raleway" w:eastAsia="Raleway" w:cs="Raleway"/>
+          <w:rFonts w:ascii="Raleway" w:eastAsia="Raleway" w:hAnsi="Raleway" w:cs="Raleway"/>
           <w:b/>
           <w:bCs/>
           <w:color w:val="000000" w:themeColor="text1"/>
@@ -3376,7 +3332,7 @@
       </w:r>
       <w:r>
         <w:rPr>
-          <w:rFonts w:ascii="Raleway" w:hAnsi="Raleway" w:eastAsia="Raleway" w:cs="Raleway"/>
+          <w:rFonts w:ascii="Raleway" w:eastAsia="Raleway" w:hAnsi="Raleway" w:cs="Raleway"/>
           <w:color w:val="000000" w:themeColor="text1"/>
           <w:sz w:val="20"/>
           <w:szCs w:val="20"/>
@@ -3387,7 +3343,7 @@
         <w:proofErr w:type="spellStart"/>
         <w:r>
           <w:rPr>
-            <w:rFonts w:ascii="Raleway Thin" w:hAnsi="Raleway Thin" w:eastAsia="Raleway Thin" w:cs="Raleway Thin"/>
+            <w:rFonts w:ascii="Raleway Thin" w:eastAsia="Raleway Thin" w:hAnsi="Raleway Thin" w:cs="Raleway Thin"/>
             <w:color w:val="1155CC"/>
             <w:sz w:val="20"/>
             <w:szCs w:val="20"/>
@@ -3403,14 +3359,14 @@
         <w:widowControl w:val="0"/>
         <w:spacing w:line="288" w:lineRule="auto"/>
         <w:rPr>
-          <w:rFonts w:ascii="Raleway" w:hAnsi="Raleway" w:eastAsia="Raleway" w:cs="Raleway"/>
-          <w:sz w:val="20"/>
-          <w:szCs w:val="20"/>
-        </w:rPr>
-      </w:pPr>
-      <w:r>
-        <w:rPr>
-          <w:rFonts w:ascii="Raleway" w:hAnsi="Raleway" w:eastAsia="Raleway" w:cs="Raleway"/>
+          <w:rFonts w:ascii="Raleway" w:eastAsia="Raleway" w:hAnsi="Raleway" w:cs="Raleway"/>
+          <w:sz w:val="20"/>
+          <w:szCs w:val="20"/>
+        </w:rPr>
+      </w:pPr>
+      <w:r>
+        <w:rPr>
+          <w:rFonts w:ascii="Raleway" w:eastAsia="Raleway" w:hAnsi="Raleway" w:cs="Raleway"/>
           <w:i/>
           <w:sz w:val="20"/>
           <w:szCs w:val="20"/>
@@ -3419,7 +3375,7 @@
       </w:r>
       <w:r>
         <w:rPr>
-          <w:rFonts w:ascii="Raleway" w:hAnsi="Raleway" w:eastAsia="Raleway" w:cs="Raleway"/>
+          <w:rFonts w:ascii="Raleway" w:eastAsia="Raleway" w:hAnsi="Raleway" w:cs="Raleway"/>
           <w:i/>
           <w:sz w:val="20"/>
           <w:szCs w:val="20"/>
@@ -3428,7 +3384,7 @@
       </w:r>
       <w:r>
         <w:rPr>
-          <w:rFonts w:ascii="Raleway" w:hAnsi="Raleway" w:eastAsia="Raleway" w:cs="Raleway"/>
+          <w:rFonts w:ascii="Raleway" w:eastAsia="Raleway" w:hAnsi="Raleway" w:cs="Raleway"/>
           <w:i/>
           <w:sz w:val="20"/>
           <w:szCs w:val="20"/>
@@ -3437,7 +3393,7 @@
       </w:r>
       <w:r>
         <w:rPr>
-          <w:rFonts w:ascii="Raleway" w:hAnsi="Raleway" w:eastAsia="Raleway" w:cs="Raleway"/>
+          <w:rFonts w:ascii="Raleway" w:eastAsia="Raleway" w:hAnsi="Raleway" w:cs="Raleway"/>
           <w:i/>
           <w:sz w:val="20"/>
           <w:szCs w:val="20"/>
@@ -3454,15 +3410,15 @@
         </w:numPr>
         <w:spacing w:line="240" w:lineRule="auto"/>
         <w:rPr>
-          <w:rFonts w:ascii="Raleway Thin" w:hAnsi="Raleway Thin" w:eastAsia="Raleway Thin" w:cs="Raleway Thin"/>
-          <w:color w:val="434343"/>
-          <w:sz w:val="20"/>
-          <w:szCs w:val="20"/>
-        </w:rPr>
-      </w:pPr>
-      <w:r>
-        <w:rPr>
-          <w:rFonts w:ascii="Raleway Thin" w:hAnsi="Raleway Thin" w:eastAsia="Raleway Thin" w:cs="Raleway Thin"/>
+          <w:rFonts w:ascii="Raleway Thin" w:eastAsia="Raleway Thin" w:hAnsi="Raleway Thin" w:cs="Raleway Thin"/>
+          <w:color w:val="434343"/>
+          <w:sz w:val="20"/>
+          <w:szCs w:val="20"/>
+        </w:rPr>
+      </w:pPr>
+      <w:r>
+        <w:rPr>
+          <w:rFonts w:ascii="Raleway Thin" w:eastAsia="Raleway Thin" w:hAnsi="Raleway Thin" w:cs="Raleway Thin"/>
           <w:color w:val="434343"/>
           <w:sz w:val="20"/>
           <w:szCs w:val="20"/>
@@ -3471,7 +3427,7 @@
       </w:r>
       <w:r>
         <w:rPr>
-          <w:rFonts w:ascii="Raleway Thin" w:hAnsi="Raleway Thin" w:eastAsia="Raleway Thin" w:cs="Raleway Thin"/>
+          <w:rFonts w:ascii="Raleway Thin" w:eastAsia="Raleway Thin" w:hAnsi="Raleway Thin" w:cs="Raleway Thin"/>
           <w:color w:val="434343"/>
           <w:sz w:val="20"/>
           <w:szCs w:val="20"/>
@@ -3480,7 +3436,7 @@
       </w:r>
       <w:r>
         <w:rPr>
-          <w:rFonts w:ascii="Raleway Thin" w:hAnsi="Raleway Thin" w:eastAsia="Raleway Thin" w:cs="Raleway Thin"/>
+          <w:rFonts w:ascii="Raleway Thin" w:eastAsia="Raleway Thin" w:hAnsi="Raleway Thin" w:cs="Raleway Thin"/>
           <w:color w:val="434343"/>
           <w:sz w:val="20"/>
           <w:szCs w:val="20"/>
@@ -3489,7 +3445,7 @@
       </w:r>
       <w:r>
         <w:rPr>
-          <w:rFonts w:ascii="Raleway Thin" w:hAnsi="Raleway Thin" w:eastAsia="Raleway Thin" w:cs="Raleway Thin"/>
+          <w:rFonts w:ascii="Raleway Thin" w:eastAsia="Raleway Thin" w:hAnsi="Raleway Thin" w:cs="Raleway Thin"/>
           <w:color w:val="434343"/>
           <w:sz w:val="20"/>
           <w:szCs w:val="20"/>
@@ -3498,7 +3454,7 @@
       </w:r>
       <w:r>
         <w:rPr>
-          <w:rFonts w:ascii="Raleway Thin" w:hAnsi="Raleway Thin" w:eastAsia="Raleway Thin" w:cs="Raleway Thin"/>
+          <w:rFonts w:ascii="Raleway Thin" w:eastAsia="Raleway Thin" w:hAnsi="Raleway Thin" w:cs="Raleway Thin"/>
           <w:color w:val="434343"/>
           <w:sz w:val="20"/>
           <w:szCs w:val="20"/>
@@ -3507,7 +3463,7 @@
       </w:r>
       <w:r>
         <w:rPr>
-          <w:rFonts w:ascii="Raleway Thin" w:hAnsi="Raleway Thin" w:eastAsia="Raleway Thin" w:cs="Raleway Thin"/>
+          <w:rFonts w:ascii="Raleway Thin" w:eastAsia="Raleway Thin" w:hAnsi="Raleway Thin" w:cs="Raleway Thin"/>
           <w:color w:val="434343"/>
           <w:sz w:val="20"/>
           <w:szCs w:val="20"/>
@@ -3516,7 +3472,7 @@
       </w:r>
       <w:r>
         <w:rPr>
-          <w:rFonts w:ascii="Raleway Thin" w:hAnsi="Raleway Thin" w:eastAsia="Raleway Thin" w:cs="Raleway Thin"/>
+          <w:rFonts w:ascii="Raleway Thin" w:eastAsia="Raleway Thin" w:hAnsi="Raleway Thin" w:cs="Raleway Thin"/>
           <w:color w:val="434343"/>
           <w:sz w:val="20"/>
           <w:szCs w:val="20"/>
@@ -3533,15 +3489,15 @@
         </w:numPr>
         <w:spacing w:line="240" w:lineRule="auto"/>
         <w:rPr>
-          <w:rFonts w:ascii="Raleway Thin" w:hAnsi="Raleway Thin" w:eastAsia="Raleway Thin" w:cs="Raleway Thin"/>
-          <w:color w:val="434343"/>
-          <w:sz w:val="20"/>
-          <w:szCs w:val="20"/>
-        </w:rPr>
-      </w:pPr>
-      <w:r>
-        <w:rPr>
-          <w:rFonts w:ascii="Raleway Thin" w:hAnsi="Raleway Thin" w:eastAsia="Raleway Thin" w:cs="Raleway Thin"/>
+          <w:rFonts w:ascii="Raleway Thin" w:eastAsia="Raleway Thin" w:hAnsi="Raleway Thin" w:cs="Raleway Thin"/>
+          <w:color w:val="434343"/>
+          <w:sz w:val="20"/>
+          <w:szCs w:val="20"/>
+        </w:rPr>
+      </w:pPr>
+      <w:r>
+        <w:rPr>
+          <w:rFonts w:ascii="Raleway Thin" w:eastAsia="Raleway Thin" w:hAnsi="Raleway Thin" w:cs="Raleway Thin"/>
           <w:color w:val="434343"/>
           <w:sz w:val="20"/>
           <w:szCs w:val="20"/>
@@ -3550,7 +3506,7 @@
       </w:r>
       <w:r>
         <w:rPr>
-          <w:rFonts w:ascii="Raleway Thin" w:hAnsi="Raleway Thin" w:eastAsia="Raleway Thin" w:cs="Raleway Thin"/>
+          <w:rFonts w:ascii="Raleway Thin" w:eastAsia="Raleway Thin" w:hAnsi="Raleway Thin" w:cs="Raleway Thin"/>
           <w:color w:val="434343"/>
           <w:sz w:val="20"/>
           <w:szCs w:val="20"/>
@@ -3559,7 +3515,7 @@
       </w:r>
       <w:r>
         <w:rPr>
-          <w:rFonts w:ascii="Raleway Thin" w:hAnsi="Raleway Thin" w:eastAsia="Raleway Thin" w:cs="Raleway Thin"/>
+          <w:rFonts w:ascii="Raleway Thin" w:eastAsia="Raleway Thin" w:hAnsi="Raleway Thin" w:cs="Raleway Thin"/>
           <w:color w:val="434343"/>
           <w:sz w:val="20"/>
           <w:szCs w:val="20"/>
@@ -3569,7 +3525,7 @@
       <w:proofErr w:type="spellStart"/>
       <w:r>
         <w:rPr>
-          <w:rFonts w:ascii="Raleway Thin" w:hAnsi="Raleway Thin" w:eastAsia="Raleway Thin" w:cs="Raleway Thin"/>
+          <w:rFonts w:ascii="Raleway Thin" w:eastAsia="Raleway Thin" w:hAnsi="Raleway Thin" w:cs="Raleway Thin"/>
           <w:color w:val="434343"/>
           <w:sz w:val="20"/>
           <w:szCs w:val="20"/>
@@ -3579,7 +3535,7 @@
       <w:proofErr w:type="spellEnd"/>
       <w:r>
         <w:rPr>
-          <w:rFonts w:ascii="Raleway Thin" w:hAnsi="Raleway Thin" w:eastAsia="Raleway Thin" w:cs="Raleway Thin"/>
+          <w:rFonts w:ascii="Raleway Thin" w:eastAsia="Raleway Thin" w:hAnsi="Raleway Thin" w:cs="Raleway Thin"/>
           <w:color w:val="434343"/>
           <w:sz w:val="20"/>
           <w:szCs w:val="20"/>
@@ -3592,7 +3548,7 @@
         <w:widowControl w:val="0"/>
         <w:spacing w:line="288" w:lineRule="auto"/>
         <w:rPr>
-          <w:rFonts w:ascii="Raleway" w:hAnsi="Raleway" w:eastAsia="Raleway" w:cs="Raleway"/>
+          <w:rFonts w:ascii="Raleway" w:eastAsia="Raleway" w:hAnsi="Raleway" w:cs="Raleway"/>
           <w:color w:val="0000FF"/>
           <w:sz w:val="20"/>
           <w:szCs w:val="20"/>
@@ -3601,7 +3557,7 @@
       <w:proofErr w:type="spellStart"/>
       <w:r>
         <w:rPr>
-          <w:rFonts w:ascii="Raleway Thin" w:hAnsi="Raleway Thin" w:eastAsia="Raleway Thin" w:cs="Raleway Thin"/>
+          <w:rFonts w:ascii="Raleway Thin" w:eastAsia="Raleway Thin" w:hAnsi="Raleway Thin" w:cs="Raleway Thin"/>
           <w:b/>
           <w:bCs/>
           <w:color w:val="000000" w:themeColor="text1"/>
@@ -3613,7 +3569,7 @@
       <w:proofErr w:type="spellEnd"/>
       <w:r>
         <w:rPr>
-          <w:rFonts w:ascii="Raleway Thin" w:hAnsi="Raleway Thin" w:eastAsia="Raleway Thin" w:cs="Raleway Thin"/>
+          <w:rFonts w:ascii="Raleway Thin" w:eastAsia="Raleway Thin" w:hAnsi="Raleway Thin" w:cs="Raleway Thin"/>
           <w:b/>
           <w:bCs/>
           <w:color w:val="000000" w:themeColor="text1"/>
@@ -3624,7 +3580,7 @@
       </w:r>
       <w:r>
         <w:rPr>
-          <w:rFonts w:ascii="Raleway" w:hAnsi="Raleway" w:eastAsia="Raleway" w:cs="Raleway"/>
+          <w:rFonts w:ascii="Raleway" w:eastAsia="Raleway" w:hAnsi="Raleway" w:cs="Raleway"/>
           <w:b/>
           <w:bCs/>
           <w:color w:val="000000" w:themeColor="text1"/>
@@ -3635,7 +3591,7 @@
       </w:r>
       <w:r>
         <w:rPr>
-          <w:rFonts w:ascii="Raleway" w:hAnsi="Raleway" w:eastAsia="Raleway" w:cs="Raleway"/>
+          <w:rFonts w:ascii="Raleway" w:eastAsia="Raleway" w:hAnsi="Raleway" w:cs="Raleway"/>
           <w:b/>
           <w:bCs/>
           <w:color w:val="000000" w:themeColor="text1"/>
@@ -3646,7 +3602,7 @@
       </w:r>
       <w:r>
         <w:rPr>
-          <w:rFonts w:ascii="Raleway" w:hAnsi="Raleway" w:eastAsia="Raleway" w:cs="Raleway"/>
+          <w:rFonts w:ascii="Raleway" w:eastAsia="Raleway" w:hAnsi="Raleway" w:cs="Raleway"/>
           <w:b/>
           <w:bCs/>
           <w:color w:val="000000" w:themeColor="text1"/>
@@ -3657,7 +3613,7 @@
       </w:r>
       <w:r>
         <w:rPr>
-          <w:rFonts w:ascii="Raleway" w:hAnsi="Raleway" w:eastAsia="Raleway" w:cs="Raleway"/>
+          <w:rFonts w:ascii="Raleway" w:eastAsia="Raleway" w:hAnsi="Raleway" w:cs="Raleway"/>
           <w:b/>
           <w:bCs/>
           <w:color w:val="000000" w:themeColor="text1"/>
@@ -3668,7 +3624,7 @@
       </w:r>
       <w:r>
         <w:rPr>
-          <w:rFonts w:ascii="Raleway" w:hAnsi="Raleway" w:eastAsia="Raleway" w:cs="Raleway"/>
+          <w:rFonts w:ascii="Raleway" w:eastAsia="Raleway" w:hAnsi="Raleway" w:cs="Raleway"/>
           <w:b/>
           <w:bCs/>
           <w:color w:val="000000" w:themeColor="text1"/>
@@ -3680,7 +3636,7 @@
       <w:proofErr w:type="spellStart"/>
       <w:r>
         <w:rPr>
-          <w:rFonts w:ascii="Raleway" w:hAnsi="Raleway" w:eastAsia="Raleway" w:cs="Raleway"/>
+          <w:rFonts w:ascii="Raleway" w:eastAsia="Raleway" w:hAnsi="Raleway" w:cs="Raleway"/>
           <w:b/>
           <w:bCs/>
           <w:color w:val="000000" w:themeColor="text1"/>
@@ -3691,7 +3647,7 @@
       </w:r>
       <w:r>
         <w:rPr>
-          <w:rFonts w:ascii="Raleway" w:hAnsi="Raleway" w:eastAsia="Raleway" w:cs="Raleway"/>
+          <w:rFonts w:ascii="Raleway" w:eastAsia="Raleway" w:hAnsi="Raleway" w:cs="Raleway"/>
           <w:b/>
           <w:bCs/>
           <w:color w:val="000000" w:themeColor="text1"/>
@@ -3703,7 +3659,7 @@
       <w:proofErr w:type="spellEnd"/>
       <w:r>
         <w:rPr>
-          <w:rFonts w:ascii="Raleway" w:hAnsi="Raleway" w:eastAsia="Raleway" w:cs="Raleway"/>
+          <w:rFonts w:ascii="Raleway" w:eastAsia="Raleway" w:hAnsi="Raleway" w:cs="Raleway"/>
           <w:b/>
           <w:bCs/>
           <w:color w:val="000000" w:themeColor="text1"/>
@@ -3715,7 +3671,7 @@
       <w:proofErr w:type="spellStart"/>
       <w:r>
         <w:rPr>
-          <w:rFonts w:ascii="Raleway" w:hAnsi="Raleway" w:eastAsia="Raleway" w:cs="Raleway"/>
+          <w:rFonts w:ascii="Raleway" w:eastAsia="Raleway" w:hAnsi="Raleway" w:cs="Raleway"/>
           <w:b/>
           <w:bCs/>
           <w:color w:val="000000" w:themeColor="text1"/>
@@ -3727,7 +3683,7 @@
       <w:proofErr w:type="spellEnd"/>
       <w:r>
         <w:rPr>
-          <w:rFonts w:ascii="Raleway" w:hAnsi="Raleway" w:eastAsia="Raleway" w:cs="Raleway"/>
+          <w:rFonts w:ascii="Raleway" w:eastAsia="Raleway" w:hAnsi="Raleway" w:cs="Raleway"/>
           <w:b/>
           <w:bCs/>
           <w:color w:val="000000" w:themeColor="text1"/>
@@ -3738,7 +3694,7 @@
       </w:r>
       <w:r>
         <w:rPr>
-          <w:rFonts w:ascii="Raleway" w:hAnsi="Raleway" w:eastAsia="Raleway" w:cs="Raleway"/>
+          <w:rFonts w:ascii="Raleway" w:eastAsia="Raleway" w:hAnsi="Raleway" w:cs="Raleway"/>
           <w:b/>
           <w:bCs/>
           <w:color w:val="000000" w:themeColor="text1"/>
@@ -3749,7 +3705,7 @@
       </w:r>
       <w:r>
         <w:rPr>
-          <w:rFonts w:ascii="Raleway" w:hAnsi="Raleway" w:eastAsia="Raleway" w:cs="Raleway"/>
+          <w:rFonts w:ascii="Raleway" w:eastAsia="Raleway" w:hAnsi="Raleway" w:cs="Raleway"/>
           <w:sz w:val="20"/>
           <w:szCs w:val="20"/>
         </w:rPr>
@@ -3759,7 +3715,7 @@
         <w:proofErr w:type="spellStart"/>
         <w:r>
           <w:rPr>
-            <w:rFonts w:ascii="Raleway Thin" w:hAnsi="Raleway Thin" w:eastAsia="Raleway Thin" w:cs="Raleway Thin"/>
+            <w:rFonts w:ascii="Raleway Thin" w:eastAsia="Raleway Thin" w:hAnsi="Raleway Thin" w:cs="Raleway Thin"/>
             <w:color w:val="1155CC"/>
             <w:sz w:val="20"/>
             <w:szCs w:val="20"/>
@@ -3775,15 +3731,15 @@
         <w:widowControl w:val="0"/>
         <w:spacing w:line="288" w:lineRule="auto"/>
         <w:rPr>
-          <w:rFonts w:ascii="Raleway Thin" w:hAnsi="Raleway Thin" w:eastAsia="Raleway Thin" w:cs="Raleway Thin"/>
-          <w:color w:val="434343"/>
-          <w:sz w:val="20"/>
-          <w:szCs w:val="20"/>
-        </w:rPr>
-      </w:pPr>
-      <w:r>
-        <w:rPr>
-          <w:rFonts w:ascii="Raleway" w:hAnsi="Raleway" w:eastAsia="Raleway" w:cs="Raleway"/>
+          <w:rFonts w:ascii="Raleway Thin" w:eastAsia="Raleway Thin" w:hAnsi="Raleway Thin" w:cs="Raleway Thin"/>
+          <w:color w:val="434343"/>
+          <w:sz w:val="20"/>
+          <w:szCs w:val="20"/>
+        </w:rPr>
+      </w:pPr>
+      <w:r>
+        <w:rPr>
+          <w:rFonts w:ascii="Raleway" w:eastAsia="Raleway" w:hAnsi="Raleway" w:cs="Raleway"/>
           <w:i/>
           <w:sz w:val="20"/>
           <w:szCs w:val="20"/>
@@ -3800,15 +3756,15 @@
         </w:numPr>
         <w:spacing w:line="288" w:lineRule="auto"/>
         <w:rPr>
-          <w:rFonts w:ascii="Raleway Thin" w:hAnsi="Raleway Thin" w:eastAsia="Raleway Thin" w:cs="Raleway Thin"/>
-          <w:color w:val="434343"/>
-          <w:sz w:val="20"/>
-          <w:szCs w:val="20"/>
-        </w:rPr>
-      </w:pPr>
-      <w:r>
-        <w:rPr>
-          <w:rFonts w:ascii="Raleway Thin" w:hAnsi="Raleway Thin" w:eastAsia="Raleway Thin" w:cs="Raleway Thin"/>
+          <w:rFonts w:ascii="Raleway Thin" w:eastAsia="Raleway Thin" w:hAnsi="Raleway Thin" w:cs="Raleway Thin"/>
+          <w:color w:val="434343"/>
+          <w:sz w:val="20"/>
+          <w:szCs w:val="20"/>
+        </w:rPr>
+      </w:pPr>
+      <w:r>
+        <w:rPr>
+          <w:rFonts w:ascii="Raleway Thin" w:eastAsia="Raleway Thin" w:hAnsi="Raleway Thin" w:cs="Raleway Thin"/>
           <w:color w:val="434343"/>
           <w:sz w:val="20"/>
           <w:szCs w:val="20"/>
@@ -3818,7 +3774,7 @@
       <w:proofErr w:type="spellStart"/>
       <w:r>
         <w:rPr>
-          <w:rFonts w:ascii="Raleway Thin" w:hAnsi="Raleway Thin" w:eastAsia="Raleway Thin" w:cs="Raleway Thin"/>
+          <w:rFonts w:ascii="Raleway Thin" w:eastAsia="Raleway Thin" w:hAnsi="Raleway Thin" w:cs="Raleway Thin"/>
           <w:color w:val="434343"/>
           <w:sz w:val="20"/>
           <w:szCs w:val="20"/>
@@ -3828,7 +3784,7 @@
       <w:proofErr w:type="spellEnd"/>
       <w:r>
         <w:rPr>
-          <w:rFonts w:ascii="Raleway Thin" w:hAnsi="Raleway Thin" w:eastAsia="Raleway Thin" w:cs="Raleway Thin"/>
+          <w:rFonts w:ascii="Raleway Thin" w:eastAsia="Raleway Thin" w:hAnsi="Raleway Thin" w:cs="Raleway Thin"/>
           <w:color w:val="434343"/>
           <w:sz w:val="20"/>
           <w:szCs w:val="20"/>
@@ -3838,7 +3794,7 @@
       <w:proofErr w:type="spellStart"/>
       <w:r>
         <w:rPr>
-          <w:rFonts w:ascii="Raleway Thin" w:hAnsi="Raleway Thin" w:eastAsia="Raleway Thin" w:cs="Raleway Thin"/>
+          <w:rFonts w:ascii="Raleway Thin" w:eastAsia="Raleway Thin" w:hAnsi="Raleway Thin" w:cs="Raleway Thin"/>
           <w:color w:val="434343"/>
           <w:sz w:val="20"/>
           <w:szCs w:val="20"/>
@@ -3848,7 +3804,7 @@
       <w:proofErr w:type="spellEnd"/>
       <w:r>
         <w:rPr>
-          <w:rFonts w:ascii="Raleway Thin" w:hAnsi="Raleway Thin" w:eastAsia="Raleway Thin" w:cs="Raleway Thin"/>
+          <w:rFonts w:ascii="Raleway Thin" w:eastAsia="Raleway Thin" w:hAnsi="Raleway Thin" w:cs="Raleway Thin"/>
           <w:color w:val="434343"/>
           <w:sz w:val="20"/>
           <w:szCs w:val="20"/>
@@ -3857,7 +3813,7 @@
       </w:r>
       <w:r>
         <w:rPr>
-          <w:rFonts w:ascii="Raleway Thin" w:hAnsi="Raleway Thin" w:eastAsia="Raleway Thin" w:cs="Raleway Thin"/>
+          <w:rFonts w:ascii="Raleway Thin" w:eastAsia="Raleway Thin" w:hAnsi="Raleway Thin" w:cs="Raleway Thin"/>
           <w:color w:val="434343"/>
           <w:sz w:val="20"/>
           <w:szCs w:val="20"/>
@@ -3866,7 +3822,7 @@
       </w:r>
       <w:r>
         <w:rPr>
-          <w:rFonts w:ascii="Raleway Thin" w:hAnsi="Raleway Thin" w:eastAsia="Raleway Thin" w:cs="Raleway Thin"/>
+          <w:rFonts w:ascii="Raleway Thin" w:eastAsia="Raleway Thin" w:hAnsi="Raleway Thin" w:cs="Raleway Thin"/>
           <w:color w:val="434343"/>
           <w:sz w:val="20"/>
           <w:szCs w:val="20"/>
@@ -3876,7 +3832,7 @@
       <w:proofErr w:type="spellStart"/>
       <w:r>
         <w:rPr>
-          <w:rFonts w:ascii="Raleway Thin" w:hAnsi="Raleway Thin" w:eastAsia="Raleway Thin" w:cs="Raleway Thin"/>
+          <w:rFonts w:ascii="Raleway Thin" w:eastAsia="Raleway Thin" w:hAnsi="Raleway Thin" w:cs="Raleway Thin"/>
           <w:color w:val="434343"/>
           <w:sz w:val="20"/>
           <w:szCs w:val="20"/>
@@ -3886,7 +3842,7 @@
       <w:proofErr w:type="spellEnd"/>
       <w:r>
         <w:rPr>
-          <w:rFonts w:ascii="Raleway Thin" w:hAnsi="Raleway Thin" w:eastAsia="Raleway Thin" w:cs="Raleway Thin"/>
+          <w:rFonts w:ascii="Raleway Thin" w:eastAsia="Raleway Thin" w:hAnsi="Raleway Thin" w:cs="Raleway Thin"/>
           <w:color w:val="434343"/>
           <w:sz w:val="20"/>
           <w:szCs w:val="20"/>
@@ -3899,7 +3855,7 @@
         <w:widowControl w:val="0"/>
         <w:spacing w:line="288" w:lineRule="auto"/>
         <w:rPr>
-          <w:rFonts w:ascii="Raleway Thin" w:hAnsi="Raleway Thin" w:eastAsia="Raleway Thin" w:cs="Raleway Thin"/>
+          <w:rFonts w:ascii="Raleway Thin" w:eastAsia="Raleway Thin" w:hAnsi="Raleway Thin" w:cs="Raleway Thin"/>
           <w:color w:val="666666"/>
           <w:sz w:val="12"/>
           <w:szCs w:val="12"/>
@@ -3911,7 +3867,7 @@
         <w:widowControl w:val="0"/>
         <w:spacing w:line="288" w:lineRule="auto"/>
         <w:rPr>
-          <w:rFonts w:ascii="Raleway" w:hAnsi="Raleway" w:eastAsia="Raleway" w:cs="Raleway"/>
+          <w:rFonts w:ascii="Raleway" w:eastAsia="Raleway" w:hAnsi="Raleway" w:cs="Raleway"/>
           <w:b/>
           <w:color w:val="B45F06"/>
           <w:sz w:val="24"/>
@@ -3920,7 +3876,7 @@
       </w:pPr>
       <w:r>
         <w:rPr>
-          <w:rFonts w:ascii="Raleway" w:hAnsi="Raleway" w:eastAsia="Raleway" w:cs="Raleway"/>
+          <w:rFonts w:ascii="Raleway" w:eastAsia="Raleway" w:hAnsi="Raleway" w:cs="Raleway"/>
           <w:b/>
           <w:color w:val="B45F06"/>
           <w:sz w:val="24"/>
@@ -3940,15 +3896,24 @@
       </w:pPr>
       <w:r>
         <w:rPr>
-          <w:rFonts w:ascii="Raleway Thin" w:hAnsi="Raleway Thin" w:eastAsia="Raleway Thin" w:cs="Raleway Thin"/>
-          <w:sz w:val="20"/>
-          <w:szCs w:val="20"/>
-        </w:rPr>
-        <w:t>App Academy</w:t>
-      </w:r>
-      <w:r>
-        <w:rPr>
-          <w:rFonts w:ascii="Raleway" w:hAnsi="Raleway" w:eastAsia="Raleway" w:cs="Raleway"/>
+          <w:rFonts w:ascii="Raleway Thin" w:eastAsia="Raleway Thin" w:hAnsi="Raleway Thin" w:cs="Raleway Thin"/>
+          <w:sz w:val="20"/>
+          <w:szCs w:val="20"/>
+        </w:rPr>
+        <w:t xml:space="preserve">App </w:t>
+      </w:r>
+      <w:proofErr w:type="gramStart"/>
+      <w:r>
+        <w:rPr>
+          <w:rFonts w:ascii="Raleway Thin" w:eastAsia="Raleway Thin" w:hAnsi="Raleway Thin" w:cs="Raleway Thin"/>
+          <w:sz w:val="20"/>
+          <w:szCs w:val="20"/>
+        </w:rPr>
+        <w:t>Academy</w:t>
+      </w:r>
+      <w:r>
+        <w:rPr>
+          <w:rFonts w:ascii="Raleway" w:eastAsia="Raleway" w:hAnsi="Raleway" w:cs="Raleway"/>
           <w:color w:val="666666"/>
           <w:sz w:val="20"/>
           <w:szCs w:val="20"/>
@@ -3957,16 +3922,17 @@
       </w:r>
       <w:r>
         <w:rPr>
-          <w:rFonts w:ascii="Raleway" w:hAnsi="Raleway" w:eastAsia="Raleway" w:cs="Raleway"/>
+          <w:rFonts w:ascii="Raleway" w:eastAsia="Raleway" w:hAnsi="Raleway" w:cs="Raleway"/>
           <w:color w:val="666666"/>
           <w:sz w:val="20"/>
           <w:szCs w:val="20"/>
         </w:rPr>
         <w:t>2020</w:t>
       </w:r>
-      <w:r>
-        <w:rPr>
-          <w:rFonts w:ascii="Raleway" w:hAnsi="Raleway" w:eastAsia="Raleway" w:cs="Raleway"/>
+      <w:proofErr w:type="gramEnd"/>
+      <w:r>
+        <w:rPr>
+          <w:rFonts w:ascii="Raleway" w:eastAsia="Raleway" w:hAnsi="Raleway" w:cs="Raleway"/>
           <w:color w:val="666666"/>
           <w:sz w:val="20"/>
           <w:szCs w:val="20"/>
@@ -3975,7 +3941,7 @@
       </w:r>
       <w:r>
         <w:rPr>
-          <w:rFonts w:ascii="Raleway" w:hAnsi="Raleway" w:eastAsia="Raleway" w:cs="Raleway"/>
+          <w:rFonts w:ascii="Raleway" w:eastAsia="Raleway" w:hAnsi="Raleway" w:cs="Raleway"/>
           <w:color w:val="38761D"/>
           <w:sz w:val="20"/>
           <w:szCs w:val="20"/>
@@ -3984,7 +3950,7 @@
       </w:r>
       <w:r>
         <w:rPr>
-          <w:rFonts w:ascii="Raleway" w:hAnsi="Raleway" w:eastAsia="Raleway" w:cs="Raleway"/>
+          <w:rFonts w:ascii="Raleway" w:eastAsia="Raleway" w:hAnsi="Raleway" w:cs="Raleway"/>
           <w:color w:val="666666"/>
           <w:sz w:val="20"/>
           <w:szCs w:val="20"/>
@@ -3993,7 +3959,7 @@
       </w:r>
       <w:r>
         <w:rPr>
-          <w:rFonts w:ascii="Raleway" w:hAnsi="Raleway" w:eastAsia="Raleway" w:cs="Raleway"/>
+          <w:rFonts w:ascii="Raleway" w:eastAsia="Raleway" w:hAnsi="Raleway" w:cs="Raleway"/>
           <w:color w:val="666666"/>
           <w:sz w:val="20"/>
           <w:szCs w:val="20"/>
@@ -4002,18 +3968,18 @@
       </w:r>
       <w:r>
         <w:rPr>
-          <w:rFonts w:ascii="Raleway" w:hAnsi="Raleway" w:eastAsia="Raleway" w:cs="Raleway"/>
+          <w:rFonts w:ascii="Raleway" w:eastAsia="Raleway" w:hAnsi="Raleway" w:cs="Raleway"/>
           <w:color w:val="666666"/>
           <w:sz w:val="20"/>
           <w:szCs w:val="20"/>
         </w:rPr>
         <w:t xml:space="preserve"> July 2020</w:t>
       </w:r>
-      <w:bookmarkStart w:name="_joigu8kk7p30" w:id="0"/>
+      <w:bookmarkStart w:id="0" w:name="_joigu8kk7p30"/>
       <w:bookmarkEnd w:id="0"/>
       <w:r>
         <w:rPr>
-          <w:rFonts w:ascii="Raleway" w:hAnsi="Raleway" w:eastAsia="Raleway" w:cs="Raleway"/>
+          <w:rFonts w:ascii="Raleway" w:eastAsia="Raleway" w:hAnsi="Raleway" w:cs="Raleway"/>
           <w:color w:val="666666"/>
           <w:sz w:val="20"/>
           <w:szCs w:val="20"/>
@@ -4026,15 +3992,15 @@
         <w:widowControl w:val="0"/>
         <w:spacing w:line="288" w:lineRule="auto"/>
         <w:rPr>
-          <w:rFonts w:ascii="Raleway Thin" w:hAnsi="Raleway Thin" w:eastAsia="Raleway Thin" w:cs="Raleway Thin"/>
-          <w:color w:val="434343"/>
-          <w:sz w:val="20"/>
-          <w:szCs w:val="20"/>
-        </w:rPr>
-      </w:pPr>
-      <w:r>
-        <w:rPr>
-          <w:rFonts w:ascii="Raleway Thin" w:hAnsi="Raleway Thin" w:eastAsia="Raleway Thin" w:cs="Raleway Thin"/>
+          <w:rFonts w:ascii="Raleway Thin" w:eastAsia="Raleway Thin" w:hAnsi="Raleway Thin" w:cs="Raleway Thin"/>
+          <w:color w:val="434343"/>
+          <w:sz w:val="20"/>
+          <w:szCs w:val="20"/>
+        </w:rPr>
+      </w:pPr>
+      <w:r>
+        <w:rPr>
+          <w:rFonts w:ascii="Raleway Thin" w:eastAsia="Raleway Thin" w:hAnsi="Raleway Thin" w:cs="Raleway Thin"/>
           <w:sz w:val="20"/>
           <w:szCs w:val="20"/>
         </w:rPr>
@@ -4042,7 +4008,7 @@
       </w:r>
       <w:r>
         <w:rPr>
-          <w:rFonts w:ascii="Raleway" w:hAnsi="Raleway" w:eastAsia="Raleway" w:cs="Raleway"/>
+          <w:rFonts w:ascii="Raleway" w:eastAsia="Raleway" w:hAnsi="Raleway" w:cs="Raleway"/>
           <w:color w:val="666666"/>
           <w:sz w:val="20"/>
           <w:szCs w:val="20"/>
@@ -4051,7 +4017,7 @@
       </w:r>
       <w:r>
         <w:rPr>
-          <w:rFonts w:ascii="Raleway" w:hAnsi="Raleway" w:eastAsia="Raleway" w:cs="Raleway"/>
+          <w:rFonts w:ascii="Raleway" w:eastAsia="Raleway" w:hAnsi="Raleway" w:cs="Raleway"/>
           <w:color w:val="38761D"/>
           <w:sz w:val="20"/>
           <w:szCs w:val="20"/>
@@ -4060,7 +4026,7 @@
       </w:r>
       <w:r>
         <w:rPr>
-          <w:rFonts w:ascii="Raleway" w:hAnsi="Raleway" w:eastAsia="Raleway" w:cs="Raleway"/>
+          <w:rFonts w:ascii="Raleway" w:eastAsia="Raleway" w:hAnsi="Raleway" w:cs="Raleway"/>
           <w:color w:val="666666"/>
           <w:sz w:val="20"/>
           <w:szCs w:val="20"/>
@@ -4069,7 +4035,7 @@
       </w:r>
       <w:r>
         <w:rPr>
-          <w:rFonts w:ascii="Raleway Thin" w:hAnsi="Raleway Thin" w:eastAsia="Raleway Thin" w:cs="Raleway Thin"/>
+          <w:rFonts w:ascii="Raleway Thin" w:eastAsia="Raleway Thin" w:hAnsi="Raleway Thin" w:cs="Raleway Thin"/>
           <w:color w:val="434343"/>
           <w:sz w:val="20"/>
           <w:szCs w:val="20"/>
@@ -4078,7 +4044,7 @@
       </w:r>
       <w:r>
         <w:rPr>
-          <w:rFonts w:ascii="Raleway Thin" w:hAnsi="Raleway Thin" w:eastAsia="Raleway Thin" w:cs="Raleway Thin"/>
+          <w:rFonts w:ascii="Raleway Thin" w:eastAsia="Raleway Thin" w:hAnsi="Raleway Thin" w:cs="Raleway Thin"/>
           <w:color w:val="434343"/>
           <w:sz w:val="20"/>
           <w:szCs w:val="20"/>
@@ -4087,7 +4053,7 @@
       </w:r>
       <w:r>
         <w:rPr>
-          <w:rFonts w:ascii="Raleway Thin" w:hAnsi="Raleway Thin" w:eastAsia="Raleway Thin" w:cs="Raleway Thin"/>
+          <w:rFonts w:ascii="Raleway Thin" w:eastAsia="Raleway Thin" w:hAnsi="Raleway Thin" w:cs="Raleway Thin"/>
           <w:color w:val="434343"/>
           <w:sz w:val="20"/>
           <w:szCs w:val="20"/>
@@ -4100,7 +4066,7 @@
         <w:widowControl w:val="0"/>
         <w:spacing w:line="288" w:lineRule="auto"/>
         <w:rPr>
-          <w:rFonts w:ascii="Raleway Thin" w:hAnsi="Raleway Thin" w:eastAsia="Raleway Thin" w:cs="Raleway Thin"/>
+          <w:rFonts w:ascii="Raleway Thin" w:eastAsia="Raleway Thin" w:hAnsi="Raleway Thin" w:cs="Raleway Thin"/>
           <w:color w:val="434343"/>
           <w:sz w:val="20"/>
           <w:szCs w:val="20"/>
@@ -4112,7 +4078,7 @@
         <w:widowControl w:val="0"/>
         <w:spacing w:line="288" w:lineRule="auto"/>
         <w:rPr>
-          <w:rFonts w:ascii="Raleway" w:hAnsi="Raleway" w:eastAsia="Raleway" w:cs="Raleway"/>
+          <w:rFonts w:ascii="Raleway" w:eastAsia="Raleway" w:hAnsi="Raleway" w:cs="Raleway"/>
           <w:b/>
           <w:color w:val="B45F06"/>
           <w:sz w:val="24"/>
@@ -4121,7 +4087,7 @@
       </w:pPr>
       <w:r>
         <w:rPr>
-          <w:rFonts w:ascii="Raleway" w:hAnsi="Raleway" w:eastAsia="Raleway" w:cs="Raleway"/>
+          <w:rFonts w:ascii="Raleway" w:eastAsia="Raleway" w:hAnsi="Raleway" w:cs="Raleway"/>
           <w:b/>
           <w:color w:val="B45F06"/>
           <w:sz w:val="24"/>
@@ -4135,7 +4101,7 @@
         <w:widowControl w:val="0"/>
         <w:spacing w:line="288" w:lineRule="auto"/>
         <w:rPr>
-          <w:rFonts w:ascii="Raleway" w:hAnsi="Raleway" w:eastAsia="Raleway" w:cs="Raleway"/>
+          <w:rFonts w:ascii="Raleway" w:eastAsia="Raleway" w:hAnsi="Raleway" w:cs="Raleway"/>
           <w:b/>
           <w:color w:val="B45F06"/>
           <w:sz w:val="24"/>
@@ -4144,7 +4110,7 @@
       </w:pPr>
       <w:r>
         <w:rPr>
-          <w:rFonts w:ascii="Raleway" w:hAnsi="Raleway" w:eastAsia="Raleway" w:cs="Raleway"/>
+          <w:rFonts w:ascii="Raleway" w:eastAsia="Raleway" w:hAnsi="Raleway" w:cs="Raleway"/>
           <w:b/>
           <w:color w:val="B45F06"/>
           <w:sz w:val="24"/>
@@ -4154,7 +4120,7 @@
       </w:r>
       <w:r>
         <w:rPr>
-          <w:rFonts w:ascii="Raleway Thin" w:hAnsi="Raleway Thin" w:eastAsia="Raleway Thin" w:cs="Raleway Thin"/>
+          <w:rFonts w:ascii="Raleway Thin" w:eastAsia="Raleway Thin" w:hAnsi="Raleway Thin" w:cs="Raleway Thin"/>
           <w:sz w:val="20"/>
           <w:szCs w:val="20"/>
         </w:rPr>
@@ -4162,16 +4128,44 @@
       </w:r>
       <w:r>
         <w:rPr>
-          <w:rFonts w:ascii="Raleway" w:hAnsi="Raleway" w:eastAsia="Raleway" w:cs="Raleway"/>
+          <w:rFonts w:ascii="Raleway" w:eastAsia="Raleway" w:hAnsi="Raleway" w:cs="Raleway"/>
           <w:color w:val="666666"/>
           <w:sz w:val="20"/>
           <w:szCs w:val="20"/>
         </w:rPr>
         <w:t xml:space="preserve">   </w:t>
       </w:r>
+      <w:r>
+        <w:rPr>
+          <w:rFonts w:ascii="Raleway" w:eastAsia="Raleway" w:hAnsi="Raleway" w:cs="Raleway"/>
+          <w:color w:val="666666"/>
+          <w:sz w:val="20"/>
+          <w:szCs w:val="20"/>
+        </w:rPr>
+        <w:br/>
+      </w:r>
+      <w:r>
+        <w:rPr>
+          <w:rFonts w:ascii="Raleway" w:eastAsia="Raleway" w:hAnsi="Raleway" w:cs="Raleway"/>
+          <w:color w:val="666666"/>
+          <w:sz w:val="20"/>
+          <w:szCs w:val="20"/>
+        </w:rPr>
+        <w:tab/>
+        <w:t>TS/SCI with Poly clearance</w:t>
+      </w:r>
+      <w:r>
+        <w:rPr>
+          <w:rFonts w:ascii="Raleway" w:eastAsia="Raleway" w:hAnsi="Raleway" w:cs="Raleway"/>
+          <w:color w:val="666666"/>
+          <w:sz w:val="20"/>
+          <w:szCs w:val="20"/>
+        </w:rPr>
+        <w:t>: Investigation near completion;</w:t>
+      </w:r>
     </w:p>
     <w:sectPr>
-      <w:pgSz w:w="12240" w:h="15840" w:orient="portrait"/>
+      <w:pgSz w:w="12240" w:h="15840"/>
       <w:pgMar w:top="720" w:right="720" w:bottom="720" w:left="720" w:header="720" w:footer="720" w:gutter="0"/>
       <w:pgNumType w:start="1"/>
       <w:cols w:space="720"/>
@@ -4196,7 +4190,7 @@
         <w:ind w:left="720" w:hanging="360"/>
       </w:pPr>
       <w:rPr>
-        <w:rFonts w:hint="default" w:ascii="Symbol" w:hAnsi="Symbol"/>
+        <w:rFonts w:ascii="Symbol" w:hAnsi="Symbol" w:hint="default"/>
       </w:rPr>
     </w:lvl>
     <w:lvl w:ilvl="1" w:tplc="04090003" w:tentative="1">
@@ -4208,7 +4202,7 @@
         <w:ind w:left="1440" w:hanging="360"/>
       </w:pPr>
       <w:rPr>
-        <w:rFonts w:hint="default" w:ascii="Courier New" w:hAnsi="Courier New" w:cs="Courier New"/>
+        <w:rFonts w:ascii="Courier New" w:hAnsi="Courier New" w:cs="Courier New" w:hint="default"/>
       </w:rPr>
     </w:lvl>
     <w:lvl w:ilvl="2" w:tplc="04090005" w:tentative="1">
@@ -4220,7 +4214,7 @@
         <w:ind w:left="2160" w:hanging="360"/>
       </w:pPr>
       <w:rPr>
-        <w:rFonts w:hint="default" w:ascii="Wingdings" w:hAnsi="Wingdings"/>
+        <w:rFonts w:ascii="Wingdings" w:hAnsi="Wingdings" w:hint="default"/>
       </w:rPr>
     </w:lvl>
     <w:lvl w:ilvl="3" w:tplc="04090001" w:tentative="1">
@@ -4232,7 +4226,7 @@
         <w:ind w:left="2880" w:hanging="360"/>
       </w:pPr>
       <w:rPr>
-        <w:rFonts w:hint="default" w:ascii="Symbol" w:hAnsi="Symbol"/>
+        <w:rFonts w:ascii="Symbol" w:hAnsi="Symbol" w:hint="default"/>
       </w:rPr>
     </w:lvl>
     <w:lvl w:ilvl="4" w:tplc="04090003" w:tentative="1">
@@ -4244,7 +4238,7 @@
         <w:ind w:left="3600" w:hanging="360"/>
       </w:pPr>
       <w:rPr>
-        <w:rFonts w:hint="default" w:ascii="Courier New" w:hAnsi="Courier New" w:cs="Courier New"/>
+        <w:rFonts w:ascii="Courier New" w:hAnsi="Courier New" w:cs="Courier New" w:hint="default"/>
       </w:rPr>
     </w:lvl>
     <w:lvl w:ilvl="5" w:tplc="04090005" w:tentative="1">
@@ -4256,7 +4250,7 @@
         <w:ind w:left="4320" w:hanging="360"/>
       </w:pPr>
       <w:rPr>
-        <w:rFonts w:hint="default" w:ascii="Wingdings" w:hAnsi="Wingdings"/>
+        <w:rFonts w:ascii="Wingdings" w:hAnsi="Wingdings" w:hint="default"/>
       </w:rPr>
     </w:lvl>
     <w:lvl w:ilvl="6" w:tplc="04090001" w:tentative="1">
@@ -4268,7 +4262,7 @@
         <w:ind w:left="5040" w:hanging="360"/>
       </w:pPr>
       <w:rPr>
-        <w:rFonts w:hint="default" w:ascii="Symbol" w:hAnsi="Symbol"/>
+        <w:rFonts w:ascii="Symbol" w:hAnsi="Symbol" w:hint="default"/>
       </w:rPr>
     </w:lvl>
     <w:lvl w:ilvl="7" w:tplc="04090003" w:tentative="1">
@@ -4280,7 +4274,7 @@
         <w:ind w:left="5760" w:hanging="360"/>
       </w:pPr>
       <w:rPr>
-        <w:rFonts w:hint="default" w:ascii="Courier New" w:hAnsi="Courier New" w:cs="Courier New"/>
+        <w:rFonts w:ascii="Courier New" w:hAnsi="Courier New" w:cs="Courier New" w:hint="default"/>
       </w:rPr>
     </w:lvl>
     <w:lvl w:ilvl="8" w:tplc="04090005" w:tentative="1">
@@ -4292,7 +4286,7 @@
         <w:ind w:left="6480" w:hanging="360"/>
       </w:pPr>
       <w:rPr>
-        <w:rFonts w:hint="default" w:ascii="Wingdings" w:hAnsi="Wingdings"/>
+        <w:rFonts w:ascii="Wingdings" w:hAnsi="Wingdings" w:hint="default"/>
       </w:rPr>
     </w:lvl>
   </w:abstractNum>
@@ -4648,7 +4642,7 @@
         <w:ind w:left="720" w:hanging="360"/>
       </w:pPr>
       <w:rPr>
-        <w:rFonts w:hint="default" w:ascii="Symbol" w:hAnsi="Symbol"/>
+        <w:rFonts w:ascii="Symbol" w:hAnsi="Symbol" w:hint="default"/>
       </w:rPr>
     </w:lvl>
     <w:lvl w:ilvl="1" w:tplc="04090003" w:tentative="1">
@@ -4660,7 +4654,7 @@
         <w:ind w:left="1440" w:hanging="360"/>
       </w:pPr>
       <w:rPr>
-        <w:rFonts w:hint="default" w:ascii="Courier New" w:hAnsi="Courier New"/>
+        <w:rFonts w:ascii="Courier New" w:hAnsi="Courier New" w:hint="default"/>
       </w:rPr>
     </w:lvl>
     <w:lvl w:ilvl="2" w:tplc="04090005" w:tentative="1">
@@ -4672,7 +4666,7 @@
         <w:ind w:left="2160" w:hanging="360"/>
       </w:pPr>
       <w:rPr>
-        <w:rFonts w:hint="default" w:ascii="Wingdings" w:hAnsi="Wingdings"/>
+        <w:rFonts w:ascii="Wingdings" w:hAnsi="Wingdings" w:hint="default"/>
       </w:rPr>
     </w:lvl>
     <w:lvl w:ilvl="3" w:tplc="04090001" w:tentative="1">
@@ -4684,7 +4678,7 @@
         <w:ind w:left="2880" w:hanging="360"/>
       </w:pPr>
       <w:rPr>
-        <w:rFonts w:hint="default" w:ascii="Symbol" w:hAnsi="Symbol"/>
+        <w:rFonts w:ascii="Symbol" w:hAnsi="Symbol" w:hint="default"/>
       </w:rPr>
     </w:lvl>
     <w:lvl w:ilvl="4" w:tplc="04090003" w:tentative="1">
@@ -4696,7 +4690,7 @@
         <w:ind w:left="3600" w:hanging="360"/>
       </w:pPr>
       <w:rPr>
-        <w:rFonts w:hint="default" w:ascii="Courier New" w:hAnsi="Courier New"/>
+        <w:rFonts w:ascii="Courier New" w:hAnsi="Courier New" w:hint="default"/>
       </w:rPr>
     </w:lvl>
     <w:lvl w:ilvl="5" w:tplc="04090005" w:tentative="1">
@@ -4708,7 +4702,7 @@
         <w:ind w:left="4320" w:hanging="360"/>
       </w:pPr>
       <w:rPr>
-        <w:rFonts w:hint="default" w:ascii="Wingdings" w:hAnsi="Wingdings"/>
+        <w:rFonts w:ascii="Wingdings" w:hAnsi="Wingdings" w:hint="default"/>
       </w:rPr>
     </w:lvl>
     <w:lvl w:ilvl="6" w:tplc="04090001" w:tentative="1">
@@ -4720,7 +4714,7 @@
         <w:ind w:left="5040" w:hanging="360"/>
       </w:pPr>
       <w:rPr>
-        <w:rFonts w:hint="default" w:ascii="Symbol" w:hAnsi="Symbol"/>
+        <w:rFonts w:ascii="Symbol" w:hAnsi="Symbol" w:hint="default"/>
       </w:rPr>
     </w:lvl>
     <w:lvl w:ilvl="7" w:tplc="04090003" w:tentative="1">
@@ -4732,7 +4726,7 @@
         <w:ind w:left="5760" w:hanging="360"/>
       </w:pPr>
       <w:rPr>
-        <w:rFonts w:hint="default" w:ascii="Courier New" w:hAnsi="Courier New"/>
+        <w:rFonts w:ascii="Courier New" w:hAnsi="Courier New" w:hint="default"/>
       </w:rPr>
     </w:lvl>
     <w:lvl w:ilvl="8" w:tplc="04090005" w:tentative="1">
@@ -4744,7 +4738,7 @@
         <w:ind w:left="6480" w:hanging="360"/>
       </w:pPr>
       <w:rPr>
-        <w:rFonts w:hint="default" w:ascii="Wingdings" w:hAnsi="Wingdings"/>
+        <w:rFonts w:ascii="Wingdings" w:hAnsi="Wingdings" w:hint="default"/>
       </w:rPr>
     </w:lvl>
   </w:abstractNum>
@@ -4883,11 +4877,11 @@
 </file>
 
 <file path=word/styles.xml><?xml version="1.0" encoding="utf-8"?>
-<w:styles xmlns:wp14="http://schemas.microsoft.com/office/word/2010/wordprocessingDrawing" xmlns:mc="http://schemas.openxmlformats.org/markup-compatibility/2006" xmlns:r="http://schemas.openxmlformats.org/officeDocument/2006/relationships" xmlns:w="http://schemas.openxmlformats.org/wordprocessingml/2006/main" xmlns:w14="http://schemas.microsoft.com/office/word/2010/wordml" xmlns:w15="http://schemas.microsoft.com/office/word/2012/wordml" xmlns:w16cex="http://schemas.microsoft.com/office/word/2018/wordml/cex" xmlns:w16cid="http://schemas.microsoft.com/office/word/2016/wordml/cid" xmlns:w16="http://schemas.microsoft.com/office/word/2018/wordml" xmlns:w16sdtdh="http://schemas.microsoft.com/office/word/2020/wordml/sdtdatahash" xmlns:w16se="http://schemas.microsoft.com/office/word/2015/wordml/symex" mc:Ignorable="w14 w15 w16se w16cid w16 w16cex w16sdtdh wp14">
+<w:styles xmlns:mc="http://schemas.openxmlformats.org/markup-compatibility/2006" xmlns:r="http://schemas.openxmlformats.org/officeDocument/2006/relationships" xmlns:w="http://schemas.openxmlformats.org/wordprocessingml/2006/main" xmlns:w14="http://schemas.microsoft.com/office/word/2010/wordml" xmlns:w15="http://schemas.microsoft.com/office/word/2012/wordml" xmlns:w16cex="http://schemas.microsoft.com/office/word/2018/wordml/cex" xmlns:w16cid="http://schemas.microsoft.com/office/word/2016/wordml/cid" xmlns:w16="http://schemas.microsoft.com/office/word/2018/wordml" xmlns:w16sdtdh="http://schemas.microsoft.com/office/word/2020/wordml/sdtdatahash" xmlns:w16se="http://schemas.microsoft.com/office/word/2015/wordml/symex" mc:Ignorable="w14 w15 w16se w16cid w16 w16cex w16sdtdh">
   <w:docDefaults>
     <w:rPrDefault>
       <w:rPr>
-        <w:rFonts w:ascii="Arial" w:hAnsi="Arial" w:eastAsia="Arial" w:cs="Arial"/>
+        <w:rFonts w:ascii="Arial" w:eastAsia="Arial" w:hAnsi="Arial" w:cs="Arial"/>
         <w:sz w:val="22"/>
         <w:szCs w:val="22"/>
         <w:lang w:val="en" w:eastAsia="en-US" w:bidi="ar-SA"/>
@@ -4902,14 +4896,14 @@
   <w:latentStyles w:defLockedState="0" w:defUIPriority="99" w:defSemiHidden="0" w:defUnhideWhenUsed="0" w:defQFormat="0" w:count="376">
     <w:lsdException w:name="Normal" w:uiPriority="0" w:qFormat="1"/>
     <w:lsdException w:name="heading 1" w:uiPriority="9" w:qFormat="1"/>
-    <w:lsdException w:name="heading 2" w:uiPriority="9" w:semiHidden="1" w:unhideWhenUsed="1" w:qFormat="1"/>
-    <w:lsdException w:name="heading 3" w:uiPriority="9" w:semiHidden="1" w:unhideWhenUsed="1" w:qFormat="1"/>
-    <w:lsdException w:name="heading 4" w:uiPriority="9" w:semiHidden="1" w:unhideWhenUsed="1" w:qFormat="1"/>
-    <w:lsdException w:name="heading 5" w:uiPriority="9" w:semiHidden="1" w:unhideWhenUsed="1" w:qFormat="1"/>
-    <w:lsdException w:name="heading 6" w:uiPriority="9" w:semiHidden="1" w:unhideWhenUsed="1" w:qFormat="1"/>
-    <w:lsdException w:name="heading 7" w:uiPriority="9" w:semiHidden="1" w:unhideWhenUsed="1" w:qFormat="1"/>
-    <w:lsdException w:name="heading 8" w:uiPriority="9" w:semiHidden="1" w:unhideWhenUsed="1" w:qFormat="1"/>
-    <w:lsdException w:name="heading 9" w:uiPriority="9" w:semiHidden="1" w:unhideWhenUsed="1" w:qFormat="1"/>
+    <w:lsdException w:name="heading 2" w:semiHidden="1" w:uiPriority="9" w:unhideWhenUsed="1" w:qFormat="1"/>
+    <w:lsdException w:name="heading 3" w:semiHidden="1" w:uiPriority="9" w:unhideWhenUsed="1" w:qFormat="1"/>
+    <w:lsdException w:name="heading 4" w:semiHidden="1" w:uiPriority="9" w:unhideWhenUsed="1" w:qFormat="1"/>
+    <w:lsdException w:name="heading 5" w:semiHidden="1" w:uiPriority="9" w:unhideWhenUsed="1" w:qFormat="1"/>
+    <w:lsdException w:name="heading 6" w:semiHidden="1" w:uiPriority="9" w:unhideWhenUsed="1" w:qFormat="1"/>
+    <w:lsdException w:name="heading 7" w:semiHidden="1" w:uiPriority="9" w:unhideWhenUsed="1" w:qFormat="1"/>
+    <w:lsdException w:name="heading 8" w:semiHidden="1" w:uiPriority="9" w:unhideWhenUsed="1" w:qFormat="1"/>
+    <w:lsdException w:name="heading 9" w:semiHidden="1" w:uiPriority="9" w:unhideWhenUsed="1" w:qFormat="1"/>
     <w:lsdException w:name="index 1" w:semiHidden="1" w:unhideWhenUsed="1"/>
     <w:lsdException w:name="index 2" w:semiHidden="1" w:unhideWhenUsed="1"/>
     <w:lsdException w:name="index 3" w:semiHidden="1" w:unhideWhenUsed="1"/>
@@ -4919,22 +4913,22 @@
     <w:lsdException w:name="index 7" w:semiHidden="1" w:unhideWhenUsed="1"/>
     <w:lsdException w:name="index 8" w:semiHidden="1" w:unhideWhenUsed="1"/>
     <w:lsdException w:name="index 9" w:semiHidden="1" w:unhideWhenUsed="1"/>
-    <w:lsdException w:name="toc 1" w:uiPriority="39" w:semiHidden="1" w:unhideWhenUsed="1"/>
-    <w:lsdException w:name="toc 2" w:uiPriority="39" w:semiHidden="1" w:unhideWhenUsed="1"/>
-    <w:lsdException w:name="toc 3" w:uiPriority="39" w:semiHidden="1" w:unhideWhenUsed="1"/>
-    <w:lsdException w:name="toc 4" w:uiPriority="39" w:semiHidden="1" w:unhideWhenUsed="1"/>
-    <w:lsdException w:name="toc 5" w:uiPriority="39" w:semiHidden="1" w:unhideWhenUsed="1"/>
-    <w:lsdException w:name="toc 6" w:uiPriority="39" w:semiHidden="1" w:unhideWhenUsed="1"/>
-    <w:lsdException w:name="toc 7" w:uiPriority="39" w:semiHidden="1" w:unhideWhenUsed="1"/>
-    <w:lsdException w:name="toc 8" w:uiPriority="39" w:semiHidden="1" w:unhideWhenUsed="1"/>
-    <w:lsdException w:name="toc 9" w:uiPriority="39" w:semiHidden="1" w:unhideWhenUsed="1"/>
+    <w:lsdException w:name="toc 1" w:semiHidden="1" w:uiPriority="39" w:unhideWhenUsed="1"/>
+    <w:lsdException w:name="toc 2" w:semiHidden="1" w:uiPriority="39" w:unhideWhenUsed="1"/>
+    <w:lsdException w:name="toc 3" w:semiHidden="1" w:uiPriority="39" w:unhideWhenUsed="1"/>
+    <w:lsdException w:name="toc 4" w:semiHidden="1" w:uiPriority="39" w:unhideWhenUsed="1"/>
+    <w:lsdException w:name="toc 5" w:semiHidden="1" w:uiPriority="39" w:unhideWhenUsed="1"/>
+    <w:lsdException w:name="toc 6" w:semiHidden="1" w:uiPriority="39" w:unhideWhenUsed="1"/>
+    <w:lsdException w:name="toc 7" w:semiHidden="1" w:uiPriority="39" w:unhideWhenUsed="1"/>
+    <w:lsdException w:name="toc 8" w:semiHidden="1" w:uiPriority="39" w:unhideWhenUsed="1"/>
+    <w:lsdException w:name="toc 9" w:semiHidden="1" w:uiPriority="39" w:unhideWhenUsed="1"/>
     <w:lsdException w:name="Normal Indent" w:semiHidden="1" w:unhideWhenUsed="1"/>
     <w:lsdException w:name="footnote text" w:semiHidden="1" w:unhideWhenUsed="1"/>
     <w:lsdException w:name="annotation text" w:semiHidden="1" w:unhideWhenUsed="1"/>
     <w:lsdException w:name="header" w:semiHidden="1" w:unhideWhenUsed="1"/>
     <w:lsdException w:name="footer" w:semiHidden="1" w:unhideWhenUsed="1"/>
     <w:lsdException w:name="index heading" w:semiHidden="1" w:unhideWhenUsed="1"/>
-    <w:lsdException w:name="caption" w:uiPriority="35" w:semiHidden="1" w:unhideWhenUsed="1" w:qFormat="1"/>
+    <w:lsdException w:name="caption" w:semiHidden="1" w:uiPriority="35" w:unhideWhenUsed="1" w:qFormat="1"/>
     <w:lsdException w:name="table of figures" w:semiHidden="1" w:unhideWhenUsed="1"/>
     <w:lsdException w:name="envelope address" w:semiHidden="1" w:unhideWhenUsed="1"/>
     <w:lsdException w:name="envelope return" w:semiHidden="1" w:unhideWhenUsed="1"/>
@@ -4965,7 +4959,7 @@
     <w:lsdException w:name="Title" w:uiPriority="10" w:qFormat="1"/>
     <w:lsdException w:name="Closing" w:semiHidden="1" w:unhideWhenUsed="1"/>
     <w:lsdException w:name="Signature" w:semiHidden="1" w:unhideWhenUsed="1"/>
-    <w:lsdException w:name="Default Paragraph Font" w:uiPriority="1" w:semiHidden="1" w:unhideWhenUsed="1"/>
+    <w:lsdException w:name="Default Paragraph Font" w:semiHidden="1" w:uiPriority="1" w:unhideWhenUsed="1"/>
     <w:lsdException w:name="Body Text" w:semiHidden="1" w:unhideWhenUsed="1"/>
     <w:lsdException w:name="Body Text Indent" w:semiHidden="1" w:unhideWhenUsed="1"/>
     <w:lsdException w:name="List Continue" w:semiHidden="1" w:unhideWhenUsed="1"/>
@@ -5165,8 +5159,8 @@
     <w:lsdException w:name="Subtle Reference" w:uiPriority="31" w:qFormat="1"/>
     <w:lsdException w:name="Intense Reference" w:uiPriority="32" w:qFormat="1"/>
     <w:lsdException w:name="Book Title" w:uiPriority="33" w:qFormat="1"/>
-    <w:lsdException w:name="Bibliography" w:uiPriority="37" w:semiHidden="1" w:unhideWhenUsed="1"/>
-    <w:lsdException w:name="TOC Heading" w:uiPriority="39" w:semiHidden="1" w:unhideWhenUsed="1" w:qFormat="1"/>
+    <w:lsdException w:name="Bibliography" w:semiHidden="1" w:uiPriority="37" w:unhideWhenUsed="1"/>
+    <w:lsdException w:name="TOC Heading" w:semiHidden="1" w:uiPriority="39" w:unhideWhenUsed="1" w:qFormat="1"/>
     <w:lsdException w:name="Plain Table 1" w:uiPriority="41"/>
     <w:lsdException w:name="Plain Table 2" w:uiPriority="42"/>
     <w:lsdException w:name="Plain Table 3" w:uiPriority="43"/>
@@ -5277,7 +5271,7 @@
     <w:lsdException w:name="Unresolved Mention" w:semiHidden="1" w:unhideWhenUsed="1"/>
     <w:lsdException w:name="Smart Link" w:semiHidden="1" w:unhideWhenUsed="1"/>
   </w:latentStyles>
-  <w:style w:type="paragraph" w:styleId="Normal" w:default="1">
+  <w:style w:type="paragraph" w:default="1" w:styleId="Normal">
     <w:name w:val="Normal"/>
     <w:qFormat/>
     <w:rsid w:val="008C0C72"/>
@@ -5394,13 +5388,13 @@
       <w:color w:val="666666"/>
     </w:rPr>
   </w:style>
-  <w:style w:type="character" w:styleId="DefaultParagraphFont" w:default="1">
+  <w:style w:type="character" w:default="1" w:styleId="DefaultParagraphFont">
     <w:name w:val="Default Paragraph Font"/>
     <w:uiPriority w:val="1"/>
     <w:semiHidden/>
     <w:unhideWhenUsed/>
   </w:style>
-  <w:style w:type="table" w:styleId="TableNormal" w:default="1">
+  <w:style w:type="table" w:default="1" w:styleId="TableNormal">
     <w:name w:val="Normal Table"/>
     <w:uiPriority w:val="99"/>
     <w:semiHidden/>
@@ -5415,7 +5409,7 @@
       </w:tblCellMar>
     </w:tblPr>
   </w:style>
-  <w:style w:type="numbering" w:styleId="NoList" w:default="1">
+  <w:style w:type="numbering" w:default="1" w:styleId="NoList">
     <w:name w:val="No List"/>
     <w:uiPriority w:val="99"/>
     <w:semiHidden/>

</xml_diff>

<commit_message>
Added more files and questions; reorganized a bit
</commit_message>
<xml_diff>
--- a/assets/resume.docx
+++ b/assets/resume.docx
@@ -1,6 +1,6 @@
 
 <file path=word/document.xml><?xml version="1.0" encoding="utf-8"?>
-<w:document xmlns:wpc="http://schemas.microsoft.com/office/word/2010/wordprocessingCanvas" xmlns:cx="http://schemas.microsoft.com/office/drawing/2014/chartex" xmlns:cx1="http://schemas.microsoft.com/office/drawing/2015/9/8/chartex" xmlns:cx2="http://schemas.microsoft.com/office/drawing/2015/10/21/chartex" xmlns:cx3="http://schemas.microsoft.com/office/drawing/2016/5/9/chartex" xmlns:cx4="http://schemas.microsoft.com/office/drawing/2016/5/10/chartex" xmlns:cx5="http://schemas.microsoft.com/office/drawing/2016/5/11/chartex" xmlns:cx6="http://schemas.microsoft.com/office/drawing/2016/5/12/chartex" xmlns:cx7="http://schemas.microsoft.com/office/drawing/2016/5/13/chartex" xmlns:cx8="http://schemas.microsoft.com/office/drawing/2016/5/14/chartex" xmlns:mc="http://schemas.openxmlformats.org/markup-compatibility/2006" xmlns:aink="http://schemas.microsoft.com/office/drawing/2016/ink" xmlns:am3d="http://schemas.microsoft.com/office/drawing/2017/model3d" xmlns:o="urn:schemas-microsoft-com:office:office" xmlns:oel="http://schemas.microsoft.com/office/2019/extlst" xmlns:r="http://schemas.openxmlformats.org/officeDocument/2006/relationships" xmlns:m="http://schemas.openxmlformats.org/officeDocument/2006/math" xmlns:v="urn:schemas-microsoft-com:vml" xmlns:wp14="http://schemas.microsoft.com/office/word/2010/wordprocessingDrawing" xmlns:wp="http://schemas.openxmlformats.org/drawingml/2006/wordprocessingDrawing" xmlns:w10="urn:schemas-microsoft-com:office:word" xmlns:w="http://schemas.openxmlformats.org/wordprocessingml/2006/main" xmlns:w14="http://schemas.microsoft.com/office/word/2010/wordml" xmlns:w15="http://schemas.microsoft.com/office/word/2012/wordml" xmlns:w16cex="http://schemas.microsoft.com/office/word/2018/wordml/cex" xmlns:w16cid="http://schemas.microsoft.com/office/word/2016/wordml/cid" xmlns:w16="http://schemas.microsoft.com/office/word/2018/wordml" xmlns:w16sdtdh="http://schemas.microsoft.com/office/word/2020/wordml/sdtdatahash" xmlns:w16se="http://schemas.microsoft.com/office/word/2015/wordml/symex" xmlns:wpg="http://schemas.microsoft.com/office/word/2010/wordprocessingGroup" xmlns:wpi="http://schemas.microsoft.com/office/word/2010/wordprocessingInk" xmlns:wne="http://schemas.microsoft.com/office/word/2006/wordml" xmlns:wps="http://schemas.microsoft.com/office/word/2010/wordprocessingShape" mc:Ignorable="w14 w15 w16se w16cid w16 w16cex w16sdtdh wp14">
+<w:document xmlns:wpc="http://schemas.microsoft.com/office/word/2010/wordprocessingCanvas" xmlns:cx="http://schemas.microsoft.com/office/drawing/2014/chartex" xmlns:cx1="http://schemas.microsoft.com/office/drawing/2015/9/8/chartex" xmlns:cx2="http://schemas.microsoft.com/office/drawing/2015/10/21/chartex" xmlns:cx3="http://schemas.microsoft.com/office/drawing/2016/5/9/chartex" xmlns:cx4="http://schemas.microsoft.com/office/drawing/2016/5/10/chartex" xmlns:cx5="http://schemas.microsoft.com/office/drawing/2016/5/11/chartex" xmlns:cx6="http://schemas.microsoft.com/office/drawing/2016/5/12/chartex" xmlns:cx7="http://schemas.microsoft.com/office/drawing/2016/5/13/chartex" xmlns:cx8="http://schemas.microsoft.com/office/drawing/2016/5/14/chartex" xmlns:mc="http://schemas.openxmlformats.org/markup-compatibility/2006" xmlns:aink="http://schemas.microsoft.com/office/drawing/2016/ink" xmlns:am3d="http://schemas.microsoft.com/office/drawing/2017/model3d" xmlns:o="urn:schemas-microsoft-com:office:office" xmlns:oel="http://schemas.microsoft.com/office/2019/extlst" xmlns:r="http://schemas.openxmlformats.org/officeDocument/2006/relationships" xmlns:m="http://schemas.openxmlformats.org/officeDocument/2006/math" xmlns:v="urn:schemas-microsoft-com:vml" xmlns:wp14="http://schemas.microsoft.com/office/word/2010/wordprocessingDrawing" xmlns:wp="http://schemas.openxmlformats.org/drawingml/2006/wordprocessingDrawing" xmlns:w10="urn:schemas-microsoft-com:office:word" xmlns:w="http://schemas.openxmlformats.org/wordprocessingml/2006/main" xmlns:w14="http://schemas.microsoft.com/office/word/2010/wordml" xmlns:w15="http://schemas.microsoft.com/office/word/2012/wordml" xmlns:w16cex="http://schemas.microsoft.com/office/word/2018/wordml/cex" xmlns:w16cid="http://schemas.microsoft.com/office/word/2016/wordml/cid" xmlns:w16="http://schemas.microsoft.com/office/word/2018/wordml" xmlns:w16du="http://schemas.microsoft.com/office/word/2023/wordml/word16du" xmlns:w16sdtdh="http://schemas.microsoft.com/office/word/2020/wordml/sdtdatahash" xmlns:w16sdtfl="http://schemas.microsoft.com/office/word/2024/wordml/sdtformatlock" xmlns:w16se="http://schemas.microsoft.com/office/word/2015/wordml/symex" xmlns:wpg="http://schemas.microsoft.com/office/word/2010/wordprocessingGroup" xmlns:wpi="http://schemas.microsoft.com/office/word/2010/wordprocessingInk" xmlns:wne="http://schemas.microsoft.com/office/word/2006/wordml" xmlns:wps="http://schemas.microsoft.com/office/word/2010/wordprocessingShape" mc:Ignorable="w14 w15 w16se w16cid w16 w16cex w16sdtdh w16sdtfl w16du wp14">
   <w:body>
     <w:p>
       <w:pPr>
@@ -4095,36 +4095,24 @@
         </w:rPr>
         <w:t>Federal Security Clearance</w:t>
       </w:r>
-    </w:p>
-    <w:p>
-      <w:pPr>
-        <w:widowControl w:val="0"/>
-        <w:spacing w:line="288" w:lineRule="auto"/>
-        <w:rPr>
-          <w:rFonts w:ascii="Raleway" w:eastAsia="Raleway" w:hAnsi="Raleway" w:cs="Raleway"/>
-          <w:b/>
-          <w:color w:val="B45F06"/>
-          <w:sz w:val="24"/>
-          <w:szCs w:val="24"/>
-        </w:rPr>
-      </w:pPr>
-      <w:r>
-        <w:rPr>
-          <w:rFonts w:ascii="Raleway" w:eastAsia="Raleway" w:hAnsi="Raleway" w:cs="Raleway"/>
-          <w:b/>
-          <w:color w:val="B45F06"/>
-          <w:sz w:val="24"/>
-          <w:szCs w:val="24"/>
+      <w:r>
+        <w:rPr>
+          <w:rFonts w:ascii="Raleway" w:eastAsia="Raleway" w:hAnsi="Raleway" w:cs="Raleway"/>
+          <w:color w:val="666666"/>
+          <w:sz w:val="20"/>
+          <w:szCs w:val="20"/>
+        </w:rPr>
+        <w:br/>
+      </w:r>
+      <w:r>
+        <w:rPr>
+          <w:rFonts w:ascii="Raleway" w:eastAsia="Raleway" w:hAnsi="Raleway" w:cs="Raleway"/>
+          <w:color w:val="666666"/>
+          <w:sz w:val="20"/>
+          <w:szCs w:val="20"/>
         </w:rPr>
         <w:tab/>
-      </w:r>
-      <w:r>
-        <w:rPr>
-          <w:rFonts w:ascii="Raleway Thin" w:eastAsia="Raleway Thin" w:hAnsi="Raleway Thin" w:cs="Raleway Thin"/>
-          <w:sz w:val="20"/>
-          <w:szCs w:val="20"/>
-        </w:rPr>
-        <w:t>Secret:  Effective: 3/2023</w:t>
+        <w:t xml:space="preserve">TS/SCI </w:t>
       </w:r>
       <w:r>
         <w:rPr>
@@ -4133,8 +4121,9 @@
           <w:sz w:val="20"/>
           <w:szCs w:val="20"/>
         </w:rPr>
-        <w:t xml:space="preserve">   </w:t>
-      </w:r>
+        <w:t xml:space="preserve">granted </w:t>
+      </w:r>
+      <w:proofErr w:type="gramStart"/>
       <w:r>
         <w:rPr>
           <w:rFonts w:ascii="Raleway" w:eastAsia="Raleway" w:hAnsi="Raleway" w:cs="Raleway"/>
@@ -4142,7 +4131,7 @@
           <w:sz w:val="20"/>
           <w:szCs w:val="20"/>
         </w:rPr>
-        <w:br/>
+        <w:t>1/16/25</w:t>
       </w:r>
       <w:r>
         <w:rPr>
@@ -4151,18 +4140,9 @@
           <w:sz w:val="20"/>
           <w:szCs w:val="20"/>
         </w:rPr>
-        <w:tab/>
-        <w:t>TS/SCI with Poly clearance</w:t>
-      </w:r>
-      <w:r>
-        <w:rPr>
-          <w:rFonts w:ascii="Raleway" w:eastAsia="Raleway" w:hAnsi="Raleway" w:cs="Raleway"/>
-          <w:color w:val="666666"/>
-          <w:sz w:val="20"/>
-          <w:szCs w:val="20"/>
-        </w:rPr>
-        <w:t>: Investigation near completion;</w:t>
-      </w:r>
+        <w:t>;</w:t>
+      </w:r>
+      <w:proofErr w:type="gramEnd"/>
     </w:p>
     <w:sectPr>
       <w:pgSz w:w="12240" w:h="15840"/>
@@ -4176,7 +4156,7 @@
 </file>
 
 <file path=word/numbering.xml><?xml version="1.0" encoding="utf-8"?>
-<w:numbering xmlns:wpc="http://schemas.microsoft.com/office/word/2010/wordprocessingCanvas" xmlns:cx="http://schemas.microsoft.com/office/drawing/2014/chartex" xmlns:cx1="http://schemas.microsoft.com/office/drawing/2015/9/8/chartex" xmlns:cx2="http://schemas.microsoft.com/office/drawing/2015/10/21/chartex" xmlns:cx3="http://schemas.microsoft.com/office/drawing/2016/5/9/chartex" xmlns:cx4="http://schemas.microsoft.com/office/drawing/2016/5/10/chartex" xmlns:cx5="http://schemas.microsoft.com/office/drawing/2016/5/11/chartex" xmlns:cx6="http://schemas.microsoft.com/office/drawing/2016/5/12/chartex" xmlns:cx7="http://schemas.microsoft.com/office/drawing/2016/5/13/chartex" xmlns:cx8="http://schemas.microsoft.com/office/drawing/2016/5/14/chartex" xmlns:mc="http://schemas.openxmlformats.org/markup-compatibility/2006" xmlns:aink="http://schemas.microsoft.com/office/drawing/2016/ink" xmlns:am3d="http://schemas.microsoft.com/office/drawing/2017/model3d" xmlns:o="urn:schemas-microsoft-com:office:office" xmlns:oel="http://schemas.microsoft.com/office/2019/extlst" xmlns:r="http://schemas.openxmlformats.org/officeDocument/2006/relationships" xmlns:m="http://schemas.openxmlformats.org/officeDocument/2006/math" xmlns:v="urn:schemas-microsoft-com:vml" xmlns:wp14="http://schemas.microsoft.com/office/word/2010/wordprocessingDrawing" xmlns:wp="http://schemas.openxmlformats.org/drawingml/2006/wordprocessingDrawing" xmlns:w10="urn:schemas-microsoft-com:office:word" xmlns:w="http://schemas.openxmlformats.org/wordprocessingml/2006/main" xmlns:w14="http://schemas.microsoft.com/office/word/2010/wordml" xmlns:w15="http://schemas.microsoft.com/office/word/2012/wordml" xmlns:w16cex="http://schemas.microsoft.com/office/word/2018/wordml/cex" xmlns:w16cid="http://schemas.microsoft.com/office/word/2016/wordml/cid" xmlns:w16="http://schemas.microsoft.com/office/word/2018/wordml" xmlns:w16sdtdh="http://schemas.microsoft.com/office/word/2020/wordml/sdtdatahash" xmlns:w16se="http://schemas.microsoft.com/office/word/2015/wordml/symex" xmlns:wpg="http://schemas.microsoft.com/office/word/2010/wordprocessingGroup" xmlns:wpi="http://schemas.microsoft.com/office/word/2010/wordprocessingInk" xmlns:wne="http://schemas.microsoft.com/office/word/2006/wordml" xmlns:wps="http://schemas.microsoft.com/office/word/2010/wordprocessingShape" mc:Ignorable="w14 w15 w16se w16cid w16 w16cex w16sdtdh wp14">
+<w:numbering xmlns:wpc="http://schemas.microsoft.com/office/word/2010/wordprocessingCanvas" xmlns:cx="http://schemas.microsoft.com/office/drawing/2014/chartex" xmlns:cx1="http://schemas.microsoft.com/office/drawing/2015/9/8/chartex" xmlns:cx2="http://schemas.microsoft.com/office/drawing/2015/10/21/chartex" xmlns:cx3="http://schemas.microsoft.com/office/drawing/2016/5/9/chartex" xmlns:cx4="http://schemas.microsoft.com/office/drawing/2016/5/10/chartex" xmlns:cx5="http://schemas.microsoft.com/office/drawing/2016/5/11/chartex" xmlns:cx6="http://schemas.microsoft.com/office/drawing/2016/5/12/chartex" xmlns:cx7="http://schemas.microsoft.com/office/drawing/2016/5/13/chartex" xmlns:cx8="http://schemas.microsoft.com/office/drawing/2016/5/14/chartex" xmlns:mc="http://schemas.openxmlformats.org/markup-compatibility/2006" xmlns:aink="http://schemas.microsoft.com/office/drawing/2016/ink" xmlns:am3d="http://schemas.microsoft.com/office/drawing/2017/model3d" xmlns:o="urn:schemas-microsoft-com:office:office" xmlns:oel="http://schemas.microsoft.com/office/2019/extlst" xmlns:r="http://schemas.openxmlformats.org/officeDocument/2006/relationships" xmlns:m="http://schemas.openxmlformats.org/officeDocument/2006/math" xmlns:v="urn:schemas-microsoft-com:vml" xmlns:wp14="http://schemas.microsoft.com/office/word/2010/wordprocessingDrawing" xmlns:wp="http://schemas.openxmlformats.org/drawingml/2006/wordprocessingDrawing" xmlns:w10="urn:schemas-microsoft-com:office:word" xmlns:w="http://schemas.openxmlformats.org/wordprocessingml/2006/main" xmlns:w14="http://schemas.microsoft.com/office/word/2010/wordml" xmlns:w15="http://schemas.microsoft.com/office/word/2012/wordml" xmlns:w16cex="http://schemas.microsoft.com/office/word/2018/wordml/cex" xmlns:w16cid="http://schemas.microsoft.com/office/word/2016/wordml/cid" xmlns:w16="http://schemas.microsoft.com/office/word/2018/wordml" xmlns:w16du="http://schemas.microsoft.com/office/word/2023/wordml/word16du" xmlns:w16sdtdh="http://schemas.microsoft.com/office/word/2020/wordml/sdtdatahash" xmlns:w16sdtfl="http://schemas.microsoft.com/office/word/2024/wordml/sdtformatlock" xmlns:w16se="http://schemas.microsoft.com/office/word/2015/wordml/symex" xmlns:wpg="http://schemas.microsoft.com/office/word/2010/wordprocessingGroup" xmlns:wpi="http://schemas.microsoft.com/office/word/2010/wordprocessingInk" xmlns:wne="http://schemas.microsoft.com/office/word/2006/wordml" xmlns:wps="http://schemas.microsoft.com/office/word/2010/wordprocessingShape" mc:Ignorable="w14 w15 w16se w16cid w16 w16cex w16sdtdh w16sdtfl w16du wp14">
   <w:abstractNum w:abstractNumId="0" w15:restartNumberingAfterBreak="0">
     <w:nsid w:val="0D5351AA"/>
     <w:multiLevelType w:val="hybridMultilevel"/>
@@ -4877,7 +4857,7 @@
 </file>
 
 <file path=word/styles.xml><?xml version="1.0" encoding="utf-8"?>
-<w:styles xmlns:mc="http://schemas.openxmlformats.org/markup-compatibility/2006" xmlns:r="http://schemas.openxmlformats.org/officeDocument/2006/relationships" xmlns:w="http://schemas.openxmlformats.org/wordprocessingml/2006/main" xmlns:w14="http://schemas.microsoft.com/office/word/2010/wordml" xmlns:w15="http://schemas.microsoft.com/office/word/2012/wordml" xmlns:w16cex="http://schemas.microsoft.com/office/word/2018/wordml/cex" xmlns:w16cid="http://schemas.microsoft.com/office/word/2016/wordml/cid" xmlns:w16="http://schemas.microsoft.com/office/word/2018/wordml" xmlns:w16sdtdh="http://schemas.microsoft.com/office/word/2020/wordml/sdtdatahash" xmlns:w16se="http://schemas.microsoft.com/office/word/2015/wordml/symex" mc:Ignorable="w14 w15 w16se w16cid w16 w16cex w16sdtdh">
+<w:styles xmlns:mc="http://schemas.openxmlformats.org/markup-compatibility/2006" xmlns:r="http://schemas.openxmlformats.org/officeDocument/2006/relationships" xmlns:w="http://schemas.openxmlformats.org/wordprocessingml/2006/main" xmlns:w14="http://schemas.microsoft.com/office/word/2010/wordml" xmlns:w15="http://schemas.microsoft.com/office/word/2012/wordml" xmlns:w16cex="http://schemas.microsoft.com/office/word/2018/wordml/cex" xmlns:w16cid="http://schemas.microsoft.com/office/word/2016/wordml/cid" xmlns:w16="http://schemas.microsoft.com/office/word/2018/wordml" xmlns:w16du="http://schemas.microsoft.com/office/word/2023/wordml/word16du" xmlns:w16sdtdh="http://schemas.microsoft.com/office/word/2020/wordml/sdtdatahash" xmlns:w16sdtfl="http://schemas.microsoft.com/office/word/2024/wordml/sdtformatlock" xmlns:w16se="http://schemas.microsoft.com/office/word/2015/wordml/symex" mc:Ignorable="w14 w15 w16se w16cid w16 w16cex w16sdtdh w16sdtfl w16du">
   <w:docDefaults>
     <w:rPrDefault>
       <w:rPr>

</xml_diff>